<commit_message>
updated implementation text for naive bayes
</commit_message>
<xml_diff>
--- a/report/report.docx
+++ b/report/report.docx
@@ -52,14 +52,14 @@
                         <a:effectLst/>
                         <a:extLst>
                           <a:ext uri="{909E8E84-426E-40dd-AFC4-6F175D3DCCD1}">
-                            <a14:hiddenFill xmlns="" xmlns:o="urn:schemas-microsoft-com:office:office" xmlns:v="urn:schemas-microsoft-com:vml" xmlns:w10="urn:schemas-microsoft-com:office:word" xmlns:w="http://schemas.openxmlformats.org/wordprocessingml/2006/main" xmlns:a14="http://schemas.microsoft.com/office/drawing/2010/main">
+                            <a14:hiddenFill xmlns:a14="http://schemas.microsoft.com/office/drawing/2010/main" xmlns:w="http://schemas.openxmlformats.org/wordprocessingml/2006/main" xmlns:w10="urn:schemas-microsoft-com:office:word" xmlns:v="urn:schemas-microsoft-com:vml" xmlns:o="urn:schemas-microsoft-com:office:office" xmlns="">
                               <a:solidFill>
                                 <a:srgbClr val="FFFFFF"/>
                               </a:solidFill>
                             </a14:hiddenFill>
                           </a:ext>
                           <a:ext uri="{91240B29-F687-4f45-9708-019B960494DF}">
-                            <a14:hiddenLine xmlns="" xmlns:o="urn:schemas-microsoft-com:office:office" xmlns:v="urn:schemas-microsoft-com:vml" xmlns:w10="urn:schemas-microsoft-com:office:word" xmlns:w="http://schemas.openxmlformats.org/wordprocessingml/2006/main" xmlns:a14="http://schemas.microsoft.com/office/drawing/2010/main" w="9525">
+                            <a14:hiddenLine xmlns:a14="http://schemas.microsoft.com/office/drawing/2010/main" xmlns:w="http://schemas.openxmlformats.org/wordprocessingml/2006/main" xmlns:w10="urn:schemas-microsoft-com:office:word" xmlns:v="urn:schemas-microsoft-com:vml" xmlns:o="urn:schemas-microsoft-com:office:office" xmlns="" w="9525">
                               <a:solidFill>
                                 <a:srgbClr val="000000"/>
                               </a:solidFill>
@@ -69,7 +69,7 @@
                             </a14:hiddenLine>
                           </a:ext>
                           <a:ext uri="{AF507438-7753-43e0-B8FC-AC1667EBCBE1}">
-                            <a14:hiddenEffects xmlns="" xmlns:o="urn:schemas-microsoft-com:office:office" xmlns:v="urn:schemas-microsoft-com:vml" xmlns:w10="urn:schemas-microsoft-com:office:word" xmlns:w="http://schemas.openxmlformats.org/wordprocessingml/2006/main" xmlns:a14="http://schemas.microsoft.com/office/drawing/2010/main">
+                            <a14:hiddenEffects xmlns:a14="http://schemas.microsoft.com/office/drawing/2010/main" xmlns:w="http://schemas.openxmlformats.org/wordprocessingml/2006/main" xmlns:w10="urn:schemas-microsoft-com:office:word" xmlns:v="urn:schemas-microsoft-com:vml" xmlns:o="urn:schemas-microsoft-com:office:office" xmlns="">
                               <a:effectLst>
                                 <a:outerShdw blurRad="63500" dist="38099" dir="2700000" algn="ctr" rotWithShape="0">
                                   <a:srgbClr val="000000">
@@ -356,14 +356,14 @@
                         </a:ln>
                         <a:extLst>
                           <a:ext uri="{909E8E84-426E-40dd-AFC4-6F175D3DCCD1}">
-                            <a14:hiddenFill xmlns="" xmlns:o="urn:schemas-microsoft-com:office:office" xmlns:v="urn:schemas-microsoft-com:vml" xmlns:w10="urn:schemas-microsoft-com:office:word" xmlns:w="http://schemas.openxmlformats.org/wordprocessingml/2006/main" xmlns:a14="http://schemas.microsoft.com/office/drawing/2010/main">
+                            <a14:hiddenFill xmlns:a14="http://schemas.microsoft.com/office/drawing/2010/main" xmlns:w="http://schemas.openxmlformats.org/wordprocessingml/2006/main" xmlns:w10="urn:schemas-microsoft-com:office:word" xmlns:v="urn:schemas-microsoft-com:vml" xmlns:o="urn:schemas-microsoft-com:office:office" xmlns="">
                               <a:solidFill>
                                 <a:srgbClr val="FFFFFF"/>
                               </a:solidFill>
                             </a14:hiddenFill>
                           </a:ext>
                           <a:ext uri="{91240B29-F687-4f45-9708-019B960494DF}">
-                            <a14:hiddenLine xmlns="" xmlns:o="urn:schemas-microsoft-com:office:office" xmlns:v="urn:schemas-microsoft-com:vml" xmlns:w10="urn:schemas-microsoft-com:office:word" xmlns:w="http://schemas.openxmlformats.org/wordprocessingml/2006/main" xmlns:a14="http://schemas.microsoft.com/office/drawing/2010/main" w="9525">
+                            <a14:hiddenLine xmlns:a14="http://schemas.microsoft.com/office/drawing/2010/main" xmlns:w="http://schemas.openxmlformats.org/wordprocessingml/2006/main" xmlns:w10="urn:schemas-microsoft-com:office:word" xmlns:v="urn:schemas-microsoft-com:vml" xmlns:o="urn:schemas-microsoft-com:office:office" xmlns="" w="9525">
                               <a:solidFill>
                                 <a:srgbClr val="000000"/>
                               </a:solidFill>
@@ -460,12 +460,12 @@
                         <a:effectLst/>
                         <a:extLst>
                           <a:ext uri="{909E8E84-426E-40dd-AFC4-6F175D3DCCD1}">
-                            <a14:hiddenFill xmlns="" xmlns:o="urn:schemas-microsoft-com:office:office" xmlns:v="urn:schemas-microsoft-com:vml" xmlns:w10="urn:schemas-microsoft-com:office:word" xmlns:w="http://schemas.openxmlformats.org/wordprocessingml/2006/main" xmlns:a14="http://schemas.microsoft.com/office/drawing/2010/main">
+                            <a14:hiddenFill xmlns:a14="http://schemas.microsoft.com/office/drawing/2010/main" xmlns:w="http://schemas.openxmlformats.org/wordprocessingml/2006/main" xmlns:w10="urn:schemas-microsoft-com:office:word" xmlns:v="urn:schemas-microsoft-com:vml" xmlns:o="urn:schemas-microsoft-com:office:office" xmlns="">
                               <a:noFill/>
                             </a14:hiddenFill>
                           </a:ext>
                           <a:ext uri="{91240B29-F687-4f45-9708-019B960494DF}">
-                            <a14:hiddenLine xmlns="" xmlns:o="urn:schemas-microsoft-com:office:office" xmlns:v="urn:schemas-microsoft-com:vml" xmlns:w10="urn:schemas-microsoft-com:office:word" xmlns:w="http://schemas.openxmlformats.org/wordprocessingml/2006/main" xmlns:a14="http://schemas.microsoft.com/office/drawing/2010/main" w="9525">
+                            <a14:hiddenLine xmlns:a14="http://schemas.microsoft.com/office/drawing/2010/main" xmlns:w="http://schemas.openxmlformats.org/wordprocessingml/2006/main" xmlns:w10="urn:schemas-microsoft-com:office:word" xmlns:v="urn:schemas-microsoft-com:vml" xmlns:o="urn:schemas-microsoft-com:office:office" xmlns="" w="9525">
                               <a:solidFill>
                                 <a:srgbClr val="000000"/>
                               </a:solidFill>
@@ -475,7 +475,7 @@
                             </a14:hiddenLine>
                           </a:ext>
                           <a:ext uri="{AF507438-7753-43e0-B8FC-AC1667EBCBE1}">
-                            <a14:hiddenEffects xmlns="" xmlns:o="urn:schemas-microsoft-com:office:office" xmlns:v="urn:schemas-microsoft-com:vml" xmlns:w10="urn:schemas-microsoft-com:office:word" xmlns:w="http://schemas.openxmlformats.org/wordprocessingml/2006/main" xmlns:a14="http://schemas.microsoft.com/office/drawing/2010/main">
+                            <a14:hiddenEffects xmlns:a14="http://schemas.microsoft.com/office/drawing/2010/main" xmlns:w="http://schemas.openxmlformats.org/wordprocessingml/2006/main" xmlns:w10="urn:schemas-microsoft-com:office:word" xmlns:v="urn:schemas-microsoft-com:vml" xmlns:o="urn:schemas-microsoft-com:office:office" xmlns="">
                               <a:effectLst>
                                 <a:outerShdw blurRad="63500" dist="38099" dir="2700000" algn="ctr" rotWithShape="0">
                                   <a:srgbClr val="000000">
@@ -552,14 +552,14 @@
                         </a:ln>
                         <a:extLst>
                           <a:ext uri="{909E8E84-426E-40dd-AFC4-6F175D3DCCD1}">
-                            <a14:hiddenFill xmlns="" xmlns:o="urn:schemas-microsoft-com:office:office" xmlns:v="urn:schemas-microsoft-com:vml" xmlns:w10="urn:schemas-microsoft-com:office:word" xmlns:w="http://schemas.openxmlformats.org/wordprocessingml/2006/main" xmlns:a14="http://schemas.microsoft.com/office/drawing/2010/main">
+                            <a14:hiddenFill xmlns:a14="http://schemas.microsoft.com/office/drawing/2010/main" xmlns:w="http://schemas.openxmlformats.org/wordprocessingml/2006/main" xmlns:w10="urn:schemas-microsoft-com:office:word" xmlns:v="urn:schemas-microsoft-com:vml" xmlns:o="urn:schemas-microsoft-com:office:office" xmlns="">
                               <a:solidFill>
                                 <a:srgbClr val="FFFFFF"/>
                               </a:solidFill>
                             </a14:hiddenFill>
                           </a:ext>
                           <a:ext uri="{91240B29-F687-4f45-9708-019B960494DF}">
-                            <a14:hiddenLine xmlns="" xmlns:o="urn:schemas-microsoft-com:office:office" xmlns:v="urn:schemas-microsoft-com:vml" xmlns:w10="urn:schemas-microsoft-com:office:word" xmlns:w="http://schemas.openxmlformats.org/wordprocessingml/2006/main" xmlns:a14="http://schemas.microsoft.com/office/drawing/2010/main" w="9525">
+                            <a14:hiddenLine xmlns:a14="http://schemas.microsoft.com/office/drawing/2010/main" xmlns:w="http://schemas.openxmlformats.org/wordprocessingml/2006/main" xmlns:w10="urn:schemas-microsoft-com:office:word" xmlns:v="urn:schemas-microsoft-com:vml" xmlns:o="urn:schemas-microsoft-com:office:office" xmlns="" w="9525">
                               <a:solidFill>
                                 <a:srgbClr val="000000"/>
                               </a:solidFill>
@@ -677,14 +677,14 @@
                         </a:effectLst>
                         <a:extLst>
                           <a:ext uri="{909E8E84-426E-40dd-AFC4-6F175D3DCCD1}">
-                            <a14:hiddenFill xmlns="" xmlns:o="urn:schemas-microsoft-com:office:office" xmlns:v="urn:schemas-microsoft-com:vml" xmlns:w10="urn:schemas-microsoft-com:office:word" xmlns:w="http://schemas.openxmlformats.org/wordprocessingml/2006/main" xmlns:a14="http://schemas.microsoft.com/office/drawing/2010/main">
+                            <a14:hiddenFill xmlns:a14="http://schemas.microsoft.com/office/drawing/2010/main" xmlns:w="http://schemas.openxmlformats.org/wordprocessingml/2006/main" xmlns:w10="urn:schemas-microsoft-com:office:word" xmlns:v="urn:schemas-microsoft-com:vml" xmlns:o="urn:schemas-microsoft-com:office:office" xmlns="">
                               <a:solidFill>
                                 <a:srgbClr val="FFFFFF"/>
                               </a:solidFill>
                             </a14:hiddenFill>
                           </a:ext>
                           <a:ext uri="{91240B29-F687-4f45-9708-019B960494DF}">
-                            <a14:hiddenLine xmlns="" xmlns:o="urn:schemas-microsoft-com:office:office" xmlns:v="urn:schemas-microsoft-com:vml" xmlns:w10="urn:schemas-microsoft-com:office:word" xmlns:w="http://schemas.openxmlformats.org/wordprocessingml/2006/main" xmlns:a14="http://schemas.microsoft.com/office/drawing/2010/main" w="9525">
+                            <a14:hiddenLine xmlns:a14="http://schemas.microsoft.com/office/drawing/2010/main" xmlns:w="http://schemas.openxmlformats.org/wordprocessingml/2006/main" xmlns:w10="urn:schemas-microsoft-com:office:word" xmlns:v="urn:schemas-microsoft-com:vml" xmlns:o="urn:schemas-microsoft-com:office:office" xmlns="" w="9525">
                               <a:solidFill>
                                 <a:srgbClr val="000000"/>
                               </a:solidFill>
@@ -1068,14 +1068,14 @@
                         </a:ln>
                         <a:extLst>
                           <a:ext uri="{909E8E84-426E-40dd-AFC4-6F175D3DCCD1}">
-                            <a14:hiddenFill xmlns="" xmlns:o="urn:schemas-microsoft-com:office:office" xmlns:v="urn:schemas-microsoft-com:vml" xmlns:w10="urn:schemas-microsoft-com:office:word" xmlns:w="http://schemas.openxmlformats.org/wordprocessingml/2006/main" xmlns:a14="http://schemas.microsoft.com/office/drawing/2010/main">
+                            <a14:hiddenFill xmlns:a14="http://schemas.microsoft.com/office/drawing/2010/main" xmlns:w="http://schemas.openxmlformats.org/wordprocessingml/2006/main" xmlns:w10="urn:schemas-microsoft-com:office:word" xmlns:v="urn:schemas-microsoft-com:vml" xmlns:o="urn:schemas-microsoft-com:office:office" xmlns="">
                               <a:solidFill>
                                 <a:srgbClr val="FFFFFF"/>
                               </a:solidFill>
                             </a14:hiddenFill>
                           </a:ext>
                           <a:ext uri="{91240B29-F687-4f45-9708-019B960494DF}">
-                            <a14:hiddenLine xmlns="" xmlns:o="urn:schemas-microsoft-com:office:office" xmlns:v="urn:schemas-microsoft-com:vml" xmlns:w10="urn:schemas-microsoft-com:office:word" xmlns:w="http://schemas.openxmlformats.org/wordprocessingml/2006/main" xmlns:a14="http://schemas.microsoft.com/office/drawing/2010/main" w="9525">
+                            <a14:hiddenLine xmlns:a14="http://schemas.microsoft.com/office/drawing/2010/main" xmlns:w="http://schemas.openxmlformats.org/wordprocessingml/2006/main" xmlns:w10="urn:schemas-microsoft-com:office:word" xmlns:v="urn:schemas-microsoft-com:vml" xmlns:o="urn:schemas-microsoft-com:office:office" xmlns="" w="9525">
                               <a:solidFill>
                                 <a:srgbClr val="000000"/>
                               </a:solidFill>
@@ -1337,14 +1337,14 @@
                         <a:effectLst/>
                         <a:extLst>
                           <a:ext uri="{909E8E84-426E-40dd-AFC4-6F175D3DCCD1}">
-                            <a14:hiddenFill xmlns="" xmlns:o="urn:schemas-microsoft-com:office:office" xmlns:v="urn:schemas-microsoft-com:vml" xmlns:w10="urn:schemas-microsoft-com:office:word" xmlns:w="http://schemas.openxmlformats.org/wordprocessingml/2006/main" xmlns:a14="http://schemas.microsoft.com/office/drawing/2010/main">
+                            <a14:hiddenFill xmlns:a14="http://schemas.microsoft.com/office/drawing/2010/main" xmlns:w="http://schemas.openxmlformats.org/wordprocessingml/2006/main" xmlns:w10="urn:schemas-microsoft-com:office:word" xmlns:v="urn:schemas-microsoft-com:vml" xmlns:o="urn:schemas-microsoft-com:office:office" xmlns="">
                               <a:solidFill>
                                 <a:srgbClr val="FFFFFF"/>
                               </a:solidFill>
                             </a14:hiddenFill>
                           </a:ext>
                           <a:ext uri="{91240B29-F687-4f45-9708-019B960494DF}">
-                            <a14:hiddenLine xmlns="" xmlns:o="urn:schemas-microsoft-com:office:office" xmlns:v="urn:schemas-microsoft-com:vml" xmlns:w10="urn:schemas-microsoft-com:office:word" xmlns:w="http://schemas.openxmlformats.org/wordprocessingml/2006/main" xmlns:a14="http://schemas.microsoft.com/office/drawing/2010/main" w="9525" cap="flat" cmpd="sng">
+                            <a14:hiddenLine xmlns:a14="http://schemas.microsoft.com/office/drawing/2010/main" xmlns:w="http://schemas.openxmlformats.org/wordprocessingml/2006/main" xmlns:w10="urn:schemas-microsoft-com:office:word" xmlns:v="urn:schemas-microsoft-com:vml" xmlns:o="urn:schemas-microsoft-com:office:office" xmlns="" w="9525" cap="flat" cmpd="sng">
                               <a:solidFill>
                                 <a:srgbClr val="000000"/>
                               </a:solidFill>
@@ -1355,7 +1355,7 @@
                             </a14:hiddenLine>
                           </a:ext>
                           <a:ext uri="{AF507438-7753-43e0-B8FC-AC1667EBCBE1}">
-                            <a14:hiddenEffects xmlns="" xmlns:o="urn:schemas-microsoft-com:office:office" xmlns:v="urn:schemas-microsoft-com:vml" xmlns:w10="urn:schemas-microsoft-com:office:word" xmlns:w="http://schemas.openxmlformats.org/wordprocessingml/2006/main" xmlns:a14="http://schemas.microsoft.com/office/drawing/2010/main">
+                            <a14:hiddenEffects xmlns:a14="http://schemas.microsoft.com/office/drawing/2010/main" xmlns:w="http://schemas.openxmlformats.org/wordprocessingml/2006/main" xmlns:w10="urn:schemas-microsoft-com:office:word" xmlns:v="urn:schemas-microsoft-com:vml" xmlns:o="urn:schemas-microsoft-com:office:office" xmlns="">
                               <a:effectLst>
                                 <a:outerShdw blurRad="63500" dist="35921" dir="2700000" algn="ctr" rotWithShape="0">
                                   <a:srgbClr val="808080"/>
@@ -1463,278 +1463,6 @@
           <w:shd w:val="clear" w:color="auto" w:fill="F8F8F8"/>
         </w:rPr>
       </w:pPr>
-      <w:r>
-        <w:rPr>
-          <w:rFonts w:ascii="Arial" w:hAnsi="Arial" w:cs="Arial"/>
-          <w:b/>
-          <w:noProof/>
-          <w:color w:val="777777"/>
-          <w:sz w:val="36"/>
-          <w:szCs w:val="36"/>
-          <w:lang w:bidi="ta-IN"/>
-        </w:rPr>
-        <mc:AlternateContent>
-          <mc:Choice Requires="wps">
-            <w:drawing>
-              <wp:anchor distT="0" distB="0" distL="114300" distR="114300" simplePos="0" relativeHeight="251691008" behindDoc="0" locked="0" layoutInCell="1" allowOverlap="1" wp14:anchorId="034A4DB2" wp14:editId="7DC1A642">
-                <wp:simplePos x="0" y="0"/>
-                <wp:positionH relativeFrom="page">
-                  <wp:posOffset>3086100</wp:posOffset>
-                </wp:positionH>
-                <wp:positionV relativeFrom="page">
-                  <wp:posOffset>8006080</wp:posOffset>
-                </wp:positionV>
-                <wp:extent cx="4114800" cy="1485900"/>
-                <wp:effectExtent l="0" t="0" r="0" b="12700"/>
-                <wp:wrapThrough wrapText="bothSides">
-                  <wp:wrapPolygon edited="0">
-                    <wp:start x="0" y="0"/>
-                    <wp:lineTo x="0" y="21415"/>
-                    <wp:lineTo x="21467" y="21415"/>
-                    <wp:lineTo x="21467" y="0"/>
-                    <wp:lineTo x="0" y="0"/>
-                  </wp:wrapPolygon>
-                </wp:wrapThrough>
-                <wp:docPr id="78" name="Text Box 349"/>
-                <wp:cNvGraphicFramePr>
-                  <a:graphicFrameLocks xmlns:a="http://schemas.openxmlformats.org/drawingml/2006/main"/>
-                </wp:cNvGraphicFramePr>
-                <a:graphic xmlns:a="http://schemas.openxmlformats.org/drawingml/2006/main">
-                  <a:graphicData uri="http://schemas.microsoft.com/office/word/2010/wordprocessingShape">
-                    <wps:wsp>
-                      <wps:cNvSpPr txBox="1">
-                        <a:spLocks noChangeArrowheads="1"/>
-                      </wps:cNvSpPr>
-                      <wps:spPr bwMode="auto">
-                        <a:xfrm>
-                          <a:off x="0" y="0"/>
-                          <a:ext cx="4114800" cy="1485900"/>
-                        </a:xfrm>
-                        <a:prstGeom prst="rect">
-                          <a:avLst/>
-                        </a:prstGeom>
-                        <a:noFill/>
-                        <a:ln>
-                          <a:noFill/>
-                        </a:ln>
-                        <a:extLst>
-                          <a:ext uri="{909E8E84-426E-40dd-AFC4-6F175D3DCCD1}">
-                            <a14:hiddenFill xmlns="" xmlns:o="urn:schemas-microsoft-com:office:office" xmlns:v="urn:schemas-microsoft-com:vml" xmlns:w10="urn:schemas-microsoft-com:office:word" xmlns:w="http://schemas.openxmlformats.org/wordprocessingml/2006/main" xmlns:a14="http://schemas.microsoft.com/office/drawing/2010/main">
-                              <a:solidFill>
-                                <a:srgbClr val="FFFFFF"/>
-                              </a:solidFill>
-                            </a14:hiddenFill>
-                          </a:ext>
-                          <a:ext uri="{91240B29-F687-4f45-9708-019B960494DF}">
-                            <a14:hiddenLine xmlns="" xmlns:o="urn:schemas-microsoft-com:office:office" xmlns:v="urn:schemas-microsoft-com:vml" xmlns:w10="urn:schemas-microsoft-com:office:word" xmlns:w="http://schemas.openxmlformats.org/wordprocessingml/2006/main" xmlns:a14="http://schemas.microsoft.com/office/drawing/2010/main" w="9525">
-                              <a:solidFill>
-                                <a:srgbClr val="000000"/>
-                              </a:solidFill>
-                              <a:miter lim="800000"/>
-                              <a:headEnd/>
-                              <a:tailEnd/>
-                            </a14:hiddenLine>
-                          </a:ext>
-                        </a:extLst>
-                      </wps:spPr>
-                      <wps:txbx>
-                        <w:txbxContent>
-                          <w:p>
-                            <w:pPr>
-                              <w:pStyle w:val="Heading1"/>
-                              <w:jc w:val="right"/>
-                              <w:rPr>
-                                <w:rFonts w:ascii="Arial" w:hAnsi="Arial"/>
-                                <w:color w:val="000000" w:themeColor="text1"/>
-                              </w:rPr>
-                            </w:pPr>
-                            <w:r>
-                              <w:rPr>
-                                <w:rFonts w:ascii="Arial" w:hAnsi="Arial"/>
-                                <w:color w:val="000000" w:themeColor="text1"/>
-                              </w:rPr>
-                              <w:t>Group Members</w:t>
-                            </w:r>
-                          </w:p>
-                          <w:p>
-                            <w:pPr>
-                              <w:jc w:val="right"/>
-                              <w:rPr>
-                                <w:rFonts w:ascii="Arial" w:hAnsi="Arial"/>
-                                <w:color w:val="000000" w:themeColor="text1"/>
-                                <w:sz w:val="26"/>
-                                <w:szCs w:val="26"/>
-                              </w:rPr>
-                            </w:pPr>
-                            <w:r>
-                              <w:rPr>
-                                <w:rFonts w:ascii="Arial" w:hAnsi="Arial"/>
-                                <w:color w:val="000000" w:themeColor="text1"/>
-                                <w:sz w:val="26"/>
-                                <w:szCs w:val="26"/>
-                              </w:rPr>
-                              <w:t>Balaji Rajaram</w:t>
-                            </w:r>
-                          </w:p>
-                          <w:p>
-                            <w:pPr>
-                              <w:jc w:val="right"/>
-                              <w:rPr>
-                                <w:rFonts w:ascii="Arial" w:hAnsi="Arial"/>
-                                <w:color w:val="000000" w:themeColor="text1"/>
-                                <w:sz w:val="26"/>
-                                <w:szCs w:val="26"/>
-                              </w:rPr>
-                            </w:pPr>
-                            <w:r>
-                              <w:rPr>
-                                <w:rFonts w:ascii="Arial" w:hAnsi="Arial"/>
-                                <w:color w:val="000000" w:themeColor="text1"/>
-                                <w:sz w:val="26"/>
-                                <w:szCs w:val="26"/>
-                              </w:rPr>
-                              <w:t>Dipankar Biswas</w:t>
-                            </w:r>
-                          </w:p>
-                          <w:p>
-                            <w:pPr>
-                              <w:pStyle w:val="NoSpacing"/>
-                              <w:jc w:val="right"/>
-                              <w:rPr>
-                                <w:rFonts w:ascii="Arial" w:hAnsi="Arial"/>
-                                <w:color w:val="000000" w:themeColor="text1"/>
-                                <w:sz w:val="26"/>
-                                <w:szCs w:val="26"/>
-                              </w:rPr>
-                            </w:pPr>
-                            <w:r>
-                              <w:rPr>
-                                <w:rFonts w:ascii="Arial" w:hAnsi="Arial"/>
-                                <w:color w:val="000000" w:themeColor="text1"/>
-                                <w:sz w:val="26"/>
-                                <w:szCs w:val="26"/>
-                              </w:rPr>
-                              <w:t>Malabika Biswas</w:t>
-                            </w:r>
-                          </w:p>
-                          <w:p>
-                            <w:pPr>
-                              <w:jc w:val="right"/>
-                            </w:pPr>
-                          </w:p>
-                        </w:txbxContent>
-                      </wps:txbx>
-                      <wps:bodyPr rot="0" vert="horz" wrap="square" lIns="0" tIns="0" rIns="0" bIns="0" anchor="t" anchorCtr="0" upright="1">
-                        <a:noAutofit/>
-                      </wps:bodyPr>
-                    </wps:wsp>
-                  </a:graphicData>
-                </a:graphic>
-                <wp14:sizeRelH relativeFrom="page">
-                  <wp14:pctWidth>0</wp14:pctWidth>
-                </wp14:sizeRelH>
-                <wp14:sizeRelV relativeFrom="page">
-                  <wp14:pctHeight>0</wp14:pctHeight>
-                </wp14:sizeRelV>
-              </wp:anchor>
-            </w:drawing>
-          </mc:Choice>
-          <mc:Fallback>
-            <w:pict>
-              <v:shape w14:anchorId="034A4DB2" id="Text Box 349" o:spid="_x0000_s1032" type="#_x0000_t202" style="position:absolute;left:0;text-align:left;margin-left:243pt;margin-top:630.4pt;width:324pt;height:117pt;z-index:251691008;visibility:visible;mso-wrap-style:square;mso-width-percent:0;mso-height-percent:0;mso-wrap-distance-left:9pt;mso-wrap-distance-top:0;mso-wrap-distance-right:9pt;mso-wrap-distance-bottom:0;mso-position-horizontal:absolute;mso-position-horizontal-relative:page;mso-position-vertical:absolute;mso-position-vertical-relative:page;mso-width-percent:0;mso-height-percent:0;mso-width-relative:page;mso-height-relative:page;v-text-anchor:top" o:gfxdata="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" filled="f" stroked="f">
-                <v:textbox inset="0,0,0,0">
-                  <w:txbxContent>
-                    <w:p>
-                      <w:pPr>
-                        <w:pStyle w:val="Heading1"/>
-                        <w:jc w:val="right"/>
-                        <w:rPr>
-                          <w:rFonts w:ascii="Arial" w:hAnsi="Arial"/>
-                          <w:color w:val="000000" w:themeColor="text1"/>
-                        </w:rPr>
-                      </w:pPr>
-                      <w:r>
-                        <w:rPr>
-                          <w:rFonts w:ascii="Arial" w:hAnsi="Arial"/>
-                          <w:color w:val="000000" w:themeColor="text1"/>
-                        </w:rPr>
-                        <w:t>Group Members</w:t>
-                      </w:r>
-                    </w:p>
-                    <w:p>
-                      <w:pPr>
-                        <w:jc w:val="right"/>
-                        <w:rPr>
-                          <w:rFonts w:ascii="Arial" w:hAnsi="Arial"/>
-                          <w:color w:val="000000" w:themeColor="text1"/>
-                          <w:sz w:val="26"/>
-                          <w:szCs w:val="26"/>
-                        </w:rPr>
-                      </w:pPr>
-                      <w:r>
-                        <w:rPr>
-                          <w:rFonts w:ascii="Arial" w:hAnsi="Arial"/>
-                          <w:color w:val="000000" w:themeColor="text1"/>
-                          <w:sz w:val="26"/>
-                          <w:szCs w:val="26"/>
-                        </w:rPr>
-                        <w:t>Balaji Rajaram</w:t>
-                      </w:r>
-                    </w:p>
-                    <w:p>
-                      <w:pPr>
-                        <w:jc w:val="right"/>
-                        <w:rPr>
-                          <w:rFonts w:ascii="Arial" w:hAnsi="Arial"/>
-                          <w:color w:val="000000" w:themeColor="text1"/>
-                          <w:sz w:val="26"/>
-                          <w:szCs w:val="26"/>
-                        </w:rPr>
-                      </w:pPr>
-                      <w:r>
-                        <w:rPr>
-                          <w:rFonts w:ascii="Arial" w:hAnsi="Arial"/>
-                          <w:color w:val="000000" w:themeColor="text1"/>
-                          <w:sz w:val="26"/>
-                          <w:szCs w:val="26"/>
-                        </w:rPr>
-                        <w:t>Dipankar Biswas</w:t>
-                      </w:r>
-                    </w:p>
-                    <w:p>
-                      <w:pPr>
-                        <w:pStyle w:val="NoSpacing"/>
-                        <w:jc w:val="right"/>
-                        <w:rPr>
-                          <w:rFonts w:ascii="Arial" w:hAnsi="Arial"/>
-                          <w:color w:val="000000" w:themeColor="text1"/>
-                          <w:sz w:val="26"/>
-                          <w:szCs w:val="26"/>
-                        </w:rPr>
-                      </w:pPr>
-                      <w:r>
-                        <w:rPr>
-                          <w:rFonts w:ascii="Arial" w:hAnsi="Arial"/>
-                          <w:color w:val="000000" w:themeColor="text1"/>
-                          <w:sz w:val="26"/>
-                          <w:szCs w:val="26"/>
-                        </w:rPr>
-                        <w:t>Malabika Biswas</w:t>
-                      </w:r>
-                    </w:p>
-                    <w:p>
-                      <w:pPr>
-                        <w:jc w:val="right"/>
-                      </w:pPr>
-                    </w:p>
-                  </w:txbxContent>
-                </v:textbox>
-                <w10:wrap type="through" anchorx="page" anchory="page"/>
-              </v:shape>
-            </w:pict>
-          </mc:Fallback>
-        </mc:AlternateContent>
-      </w:r>
     </w:p>
     <w:p>
       <w:pPr>
@@ -1816,12 +1544,12 @@
     <w:sdt>
       <w:sdtPr>
         <w:rPr>
-          <w:rFonts w:ascii="Calibri" w:eastAsia="Calibri" w:hAnsi="Calibri" w:cs="Calibri"/>
-          <w:color w:val="000000" w:themeColor="text1"/>
+          <w:rFonts w:cs="Times New Roman"/>
+          <w:color w:val="000000"/>
           <w:sz w:val="24"/>
           <w:szCs w:val="20"/>
         </w:rPr>
-        <w:id w:val="716090644"/>
+        <w:id w:val="-1671790652"/>
         <w:docPartObj>
           <w:docPartGallery w:val="Table of Contents"/>
           <w:docPartUnique/>
@@ -1829,125 +1557,446 @@
       </w:sdtPr>
       <w:sdtEndPr>
         <w:rPr>
-          <w:rFonts w:ascii="Century Gothic" w:eastAsia="Times New Roman" w:hAnsi="Century Gothic" w:cs="Times New Roman"/>
           <w:b/>
           <w:bCs/>
           <w:noProof/>
-          <w:color w:val="000000"/>
         </w:rPr>
       </w:sdtEndPr>
       <w:sdtContent>
         <w:p>
           <w:pPr>
             <w:pStyle w:val="TOCHeading"/>
-            <w:jc w:val="both"/>
-            <w:rPr>
-              <w:b/>
-              <w:color w:val="000000" w:themeColor="text1"/>
-            </w:rPr>
           </w:pPr>
           <w:r>
-            <w:rPr>
-              <w:b/>
-              <w:color w:val="000000" w:themeColor="text1"/>
-            </w:rPr>
             <w:t>Table of Contents</w:t>
           </w:r>
         </w:p>
         <w:p>
           <w:pPr>
-            <w:jc w:val="both"/>
+            <w:pStyle w:val="TOC1"/>
+            <w:tabs>
+              <w:tab w:val="right" w:leader="dot" w:pos="8630"/>
+            </w:tabs>
+            <w:rPr>
+              <w:rFonts w:eastAsiaTheme="minorEastAsia" w:cstheme="minorBidi"/>
+              <w:b w:val="0"/>
+              <w:bCs w:val="0"/>
+              <w:noProof/>
+              <w:color w:val="auto"/>
+              <w:lang w:bidi="ta-IN"/>
+            </w:rPr>
           </w:pPr>
+          <w:r>
+            <w:rPr>
+              <w:b w:val="0"/>
+              <w:bCs w:val="0"/>
+            </w:rPr>
+            <w:fldChar w:fldCharType="begin"/>
+          </w:r>
+          <w:r>
+            <w:instrText xml:space="preserve"> TOC \o "1-3" \h \z \u </w:instrText>
+          </w:r>
+          <w:r>
+            <w:rPr>
+              <w:b w:val="0"/>
+              <w:bCs w:val="0"/>
+            </w:rPr>
+            <w:fldChar w:fldCharType="separate"/>
+          </w:r>
+          <w:hyperlink w:anchor="_Toc468990764" w:history="1">
+            <w:r>
+              <w:rPr>
+                <w:rStyle w:val="Hyperlink"/>
+                <w:noProof/>
+              </w:rPr>
+              <w:t>Dataset 1</w:t>
+            </w:r>
+            <w:r>
+              <w:rPr>
+                <w:noProof/>
+                <w:webHidden/>
+              </w:rPr>
+              <w:tab/>
+            </w:r>
+            <w:r>
+              <w:rPr>
+                <w:noProof/>
+                <w:webHidden/>
+              </w:rPr>
+              <w:fldChar w:fldCharType="begin"/>
+            </w:r>
+            <w:r>
+              <w:rPr>
+                <w:noProof/>
+                <w:webHidden/>
+              </w:rPr>
+              <w:instrText xml:space="preserve"> PAGEREF _Toc468990764 \h </w:instrText>
+            </w:r>
+            <w:r>
+              <w:rPr>
+                <w:noProof/>
+                <w:webHidden/>
+              </w:rPr>
+            </w:r>
+            <w:r>
+              <w:rPr>
+                <w:noProof/>
+                <w:webHidden/>
+              </w:rPr>
+              <w:fldChar w:fldCharType="separate"/>
+            </w:r>
+            <w:r>
+              <w:rPr>
+                <w:noProof/>
+                <w:webHidden/>
+              </w:rPr>
+              <w:t>3</w:t>
+            </w:r>
+            <w:r>
+              <w:rPr>
+                <w:noProof/>
+                <w:webHidden/>
+              </w:rPr>
+              <w:fldChar w:fldCharType="end"/>
+            </w:r>
+          </w:hyperlink>
         </w:p>
         <w:p>
           <w:pPr>
-            <w:jc w:val="both"/>
+            <w:pStyle w:val="TOC3"/>
+            <w:tabs>
+              <w:tab w:val="right" w:leader="dot" w:pos="8630"/>
+            </w:tabs>
+            <w:rPr>
+              <w:rFonts w:eastAsiaTheme="minorEastAsia" w:cstheme="minorBidi"/>
+              <w:noProof/>
+              <w:color w:val="auto"/>
+              <w:sz w:val="24"/>
+              <w:szCs w:val="24"/>
+              <w:lang w:bidi="ta-IN"/>
+            </w:rPr>
           </w:pPr>
+          <w:hyperlink w:anchor="_Toc468990765" w:history="1">
+            <w:r>
+              <w:rPr>
+                <w:rStyle w:val="Hyperlink"/>
+                <w:b/>
+                <w:bCs/>
+                <w:noProof/>
+              </w:rPr>
+              <w:t>Dataset Name</w:t>
+            </w:r>
+            <w:r>
+              <w:rPr>
+                <w:rStyle w:val="Hyperlink"/>
+                <w:noProof/>
+              </w:rPr>
+              <w:t xml:space="preserve">:  </w:t>
+            </w:r>
+            <w:r>
+              <w:rPr>
+                <w:rStyle w:val="Hyperlink"/>
+                <w:rFonts w:ascii="Arial" w:hAnsi="Arial"/>
+                <w:noProof/>
+              </w:rPr>
+              <w:t>Human Activity Recognition</w:t>
+            </w:r>
+            <w:r>
+              <w:rPr>
+                <w:noProof/>
+                <w:webHidden/>
+              </w:rPr>
+              <w:tab/>
+            </w:r>
+            <w:r>
+              <w:rPr>
+                <w:noProof/>
+                <w:webHidden/>
+              </w:rPr>
+              <w:fldChar w:fldCharType="begin"/>
+            </w:r>
+            <w:r>
+              <w:rPr>
+                <w:noProof/>
+                <w:webHidden/>
+              </w:rPr>
+              <w:instrText xml:space="preserve"> PAGEREF _Toc468990765 \h </w:instrText>
+            </w:r>
+            <w:r>
+              <w:rPr>
+                <w:noProof/>
+                <w:webHidden/>
+              </w:rPr>
+            </w:r>
+            <w:r>
+              <w:rPr>
+                <w:noProof/>
+                <w:webHidden/>
+              </w:rPr>
+              <w:fldChar w:fldCharType="separate"/>
+            </w:r>
+            <w:r>
+              <w:rPr>
+                <w:noProof/>
+                <w:webHidden/>
+              </w:rPr>
+              <w:t>3</w:t>
+            </w:r>
+            <w:r>
+              <w:rPr>
+                <w:noProof/>
+                <w:webHidden/>
+              </w:rPr>
+              <w:fldChar w:fldCharType="end"/>
+            </w:r>
+          </w:hyperlink>
         </w:p>
         <w:p>
           <w:pPr>
-            <w:jc w:val="both"/>
+            <w:pStyle w:val="TOC3"/>
+            <w:tabs>
+              <w:tab w:val="right" w:leader="dot" w:pos="8630"/>
+            </w:tabs>
+            <w:rPr>
+              <w:rFonts w:eastAsiaTheme="minorEastAsia" w:cstheme="minorBidi"/>
+              <w:noProof/>
+              <w:color w:val="auto"/>
+              <w:sz w:val="24"/>
+              <w:szCs w:val="24"/>
+              <w:lang w:bidi="ta-IN"/>
+            </w:rPr>
           </w:pPr>
+          <w:hyperlink w:anchor="_Toc468990766" w:history="1">
+            <w:r>
+              <w:rPr>
+                <w:rStyle w:val="Hyperlink"/>
+                <w:b/>
+                <w:bCs/>
+                <w:noProof/>
+              </w:rPr>
+              <w:t>Dataset Description</w:t>
+            </w:r>
+            <w:r>
+              <w:rPr>
+                <w:rStyle w:val="Hyperlink"/>
+                <w:noProof/>
+              </w:rPr>
+              <w:t>:</w:t>
+            </w:r>
+            <w:r>
+              <w:rPr>
+                <w:noProof/>
+                <w:webHidden/>
+              </w:rPr>
+              <w:tab/>
+            </w:r>
+            <w:r>
+              <w:rPr>
+                <w:noProof/>
+                <w:webHidden/>
+              </w:rPr>
+              <w:fldChar w:fldCharType="begin"/>
+            </w:r>
+            <w:r>
+              <w:rPr>
+                <w:noProof/>
+                <w:webHidden/>
+              </w:rPr>
+              <w:instrText xml:space="preserve"> PAGEREF _Toc468990766 \h </w:instrText>
+            </w:r>
+            <w:r>
+              <w:rPr>
+                <w:noProof/>
+                <w:webHidden/>
+              </w:rPr>
+            </w:r>
+            <w:r>
+              <w:rPr>
+                <w:noProof/>
+                <w:webHidden/>
+              </w:rPr>
+              <w:fldChar w:fldCharType="separate"/>
+            </w:r>
+            <w:r>
+              <w:rPr>
+                <w:noProof/>
+                <w:webHidden/>
+              </w:rPr>
+              <w:t>3</w:t>
+            </w:r>
+            <w:r>
+              <w:rPr>
+                <w:noProof/>
+                <w:webHidden/>
+              </w:rPr>
+              <w:fldChar w:fldCharType="end"/>
+            </w:r>
+          </w:hyperlink>
         </w:p>
         <w:p>
           <w:pPr>
-            <w:jc w:val="both"/>
+            <w:pStyle w:val="TOC3"/>
+            <w:tabs>
+              <w:tab w:val="right" w:leader="dot" w:pos="8630"/>
+            </w:tabs>
+            <w:rPr>
+              <w:rFonts w:eastAsiaTheme="minorEastAsia" w:cstheme="minorBidi"/>
+              <w:noProof/>
+              <w:color w:val="auto"/>
+              <w:sz w:val="24"/>
+              <w:szCs w:val="24"/>
+              <w:lang w:bidi="ta-IN"/>
+            </w:rPr>
           </w:pPr>
+          <w:hyperlink w:anchor="_Toc468990767" w:history="1">
+            <w:r>
+              <w:rPr>
+                <w:rStyle w:val="Hyperlink"/>
+                <w:b/>
+                <w:bCs/>
+                <w:noProof/>
+              </w:rPr>
+              <w:t>Naïve Bayes Algorithm</w:t>
+            </w:r>
+            <w:r>
+              <w:rPr>
+                <w:rStyle w:val="Hyperlink"/>
+                <w:noProof/>
+              </w:rPr>
+              <w:t>:</w:t>
+            </w:r>
+            <w:r>
+              <w:rPr>
+                <w:noProof/>
+                <w:webHidden/>
+              </w:rPr>
+              <w:tab/>
+            </w:r>
+            <w:r>
+              <w:rPr>
+                <w:noProof/>
+                <w:webHidden/>
+              </w:rPr>
+              <w:fldChar w:fldCharType="begin"/>
+            </w:r>
+            <w:r>
+              <w:rPr>
+                <w:noProof/>
+                <w:webHidden/>
+              </w:rPr>
+              <w:instrText xml:space="preserve"> PAGEREF _Toc468990767 \h </w:instrText>
+            </w:r>
+            <w:r>
+              <w:rPr>
+                <w:noProof/>
+                <w:webHidden/>
+              </w:rPr>
+            </w:r>
+            <w:r>
+              <w:rPr>
+                <w:noProof/>
+                <w:webHidden/>
+              </w:rPr>
+              <w:fldChar w:fldCharType="separate"/>
+            </w:r>
+            <w:r>
+              <w:rPr>
+                <w:noProof/>
+                <w:webHidden/>
+              </w:rPr>
+              <w:t>3</w:t>
+            </w:r>
+            <w:r>
+              <w:rPr>
+                <w:noProof/>
+                <w:webHidden/>
+              </w:rPr>
+              <w:fldChar w:fldCharType="end"/>
+            </w:r>
+          </w:hyperlink>
         </w:p>
         <w:p>
           <w:pPr>
-            <w:jc w:val="both"/>
+            <w:pStyle w:val="TOC1"/>
+            <w:tabs>
+              <w:tab w:val="right" w:leader="dot" w:pos="8630"/>
+            </w:tabs>
+            <w:rPr>
+              <w:rFonts w:eastAsiaTheme="minorEastAsia" w:cstheme="minorBidi"/>
+              <w:b w:val="0"/>
+              <w:bCs w:val="0"/>
+              <w:noProof/>
+              <w:color w:val="auto"/>
+              <w:lang w:bidi="ta-IN"/>
+            </w:rPr>
           </w:pPr>
+          <w:hyperlink w:anchor="_Toc468990768" w:history="1">
+            <w:r>
+              <w:rPr>
+                <w:rStyle w:val="Hyperlink"/>
+                <w:noProof/>
+              </w:rPr>
+              <w:t>Dataset 2</w:t>
+            </w:r>
+            <w:r>
+              <w:rPr>
+                <w:noProof/>
+                <w:webHidden/>
+              </w:rPr>
+              <w:tab/>
+            </w:r>
+            <w:r>
+              <w:rPr>
+                <w:noProof/>
+                <w:webHidden/>
+              </w:rPr>
+              <w:fldChar w:fldCharType="begin"/>
+            </w:r>
+            <w:r>
+              <w:rPr>
+                <w:noProof/>
+                <w:webHidden/>
+              </w:rPr>
+              <w:instrText xml:space="preserve"> PAGEREF _Toc468990768 \h </w:instrText>
+            </w:r>
+            <w:r>
+              <w:rPr>
+                <w:noProof/>
+                <w:webHidden/>
+              </w:rPr>
+            </w:r>
+            <w:r>
+              <w:rPr>
+                <w:noProof/>
+                <w:webHidden/>
+              </w:rPr>
+              <w:fldChar w:fldCharType="separate"/>
+            </w:r>
+            <w:r>
+              <w:rPr>
+                <w:noProof/>
+                <w:webHidden/>
+              </w:rPr>
+              <w:t>7</w:t>
+            </w:r>
+            <w:r>
+              <w:rPr>
+                <w:noProof/>
+                <w:webHidden/>
+              </w:rPr>
+              <w:fldChar w:fldCharType="end"/>
+            </w:r>
+          </w:hyperlink>
         </w:p>
         <w:p>
-          <w:pPr>
-            <w:jc w:val="both"/>
-          </w:pPr>
-        </w:p>
-        <w:p>
-          <w:pPr>
-            <w:jc w:val="both"/>
-          </w:pPr>
-        </w:p>
-        <w:p>
-          <w:pPr>
-            <w:jc w:val="both"/>
-          </w:pPr>
-        </w:p>
-        <w:p>
-          <w:pPr>
-            <w:jc w:val="both"/>
-          </w:pPr>
-        </w:p>
-        <w:p>
-          <w:pPr>
-            <w:jc w:val="both"/>
-          </w:pPr>
-        </w:p>
-        <w:p>
-          <w:pPr>
-            <w:jc w:val="both"/>
-          </w:pPr>
-        </w:p>
-        <w:p>
-          <w:pPr>
-            <w:jc w:val="both"/>
-          </w:pPr>
-        </w:p>
-        <w:p>
-          <w:pPr>
-            <w:jc w:val="both"/>
-          </w:pPr>
-        </w:p>
-        <w:p>
-          <w:pPr>
-            <w:jc w:val="both"/>
-          </w:pPr>
-        </w:p>
-        <w:p>
-          <w:pPr>
-            <w:jc w:val="both"/>
-          </w:pPr>
-        </w:p>
-        <w:p>
-          <w:pPr>
-            <w:jc w:val="both"/>
-          </w:pPr>
-        </w:p>
-        <w:p>
-          <w:pPr>
-            <w:jc w:val="both"/>
-          </w:pPr>
-        </w:p>
-        <w:p>
-          <w:pPr>
-            <w:jc w:val="both"/>
-          </w:pPr>
-        </w:p>
-        <w:p>
-          <w:pPr>
-            <w:jc w:val="both"/>
-          </w:pPr>
+          <w:r>
+            <w:rPr>
+              <w:b/>
+              <w:bCs/>
+              <w:noProof/>
+            </w:rPr>
+            <w:fldChar w:fldCharType="end"/>
+          </w:r>
         </w:p>
       </w:sdtContent>
     </w:sdt>
@@ -1973,25 +2022,23 @@
     </w:p>
     <w:p>
       <w:pPr>
+        <w:pStyle w:val="Heading1"/>
         <w:jc w:val="center"/>
         <w:rPr>
-          <w:rFonts w:ascii="Palatino" w:hAnsi="Palatino"/>
-          <w:b/>
           <w:bCs/>
           <w:i/>
           <w:iCs/>
-          <w:sz w:val="48"/>
-          <w:szCs w:val="48"/>
-        </w:rPr>
-      </w:pPr>
-      <w:r>
-        <w:rPr>
-          <w:rFonts w:ascii="Palatino" w:hAnsi="Palatino"/>
-          <w:sz w:val="48"/>
-          <w:szCs w:val="48"/>
+          <w:color w:val="000000" w:themeColor="text1"/>
+        </w:rPr>
+      </w:pPr>
+      <w:bookmarkStart w:id="0" w:name="_Toc468990764"/>
+      <w:r>
+        <w:rPr>
+          <w:color w:val="000000" w:themeColor="text1"/>
         </w:rPr>
         <w:t>Dataset 1</w:t>
       </w:r>
+      <w:bookmarkEnd w:id="0"/>
     </w:p>
     <w:p>
       <w:pPr>
@@ -2020,6 +2067,7 @@
           <w:szCs w:val="24"/>
         </w:rPr>
       </w:pPr>
+      <w:bookmarkStart w:id="1" w:name="_Toc468990765"/>
       <w:r>
         <w:rPr>
           <w:b/>
@@ -2038,6 +2086,7 @@
         </w:rPr>
         <w:t>Human Activity Recognition</w:t>
       </w:r>
+      <w:bookmarkEnd w:id="1"/>
     </w:p>
     <w:p>
       <w:pPr>
@@ -2048,6 +2097,7 @@
       <w:pPr>
         <w:pStyle w:val="Heading3"/>
       </w:pPr>
+      <w:bookmarkStart w:id="2" w:name="_Toc468990766"/>
       <w:r>
         <w:rPr>
           <w:b/>
@@ -2058,6 +2108,7 @@
       <w:r>
         <w:t>:</w:t>
       </w:r>
+      <w:bookmarkEnd w:id="2"/>
     </w:p>
     <w:p>
       <w:pPr>
@@ -2088,6 +2139,7 @@
           <w:bCs/>
         </w:rPr>
       </w:pPr>
+      <w:bookmarkStart w:id="3" w:name="_Toc468990767"/>
       <w:r>
         <w:rPr>
           <w:b/>
@@ -2098,6 +2150,7 @@
       <w:r>
         <w:t>:</w:t>
       </w:r>
+      <w:bookmarkEnd w:id="3"/>
     </w:p>
     <w:p>
       <w:pPr>
@@ -2845,24 +2898,873 @@
       </w:pPr>
       <w:r>
         <w:rPr>
+          <w:b/>
+          <w:bCs/>
           <w:sz w:val="30"/>
           <w:szCs w:val="30"/>
         </w:rPr>
         <w:lastRenderedPageBreak/>
-        <w:t>Pyth</w:t>
+        <w:t>Implementation</w:t>
       </w:r>
       <w:r>
         <w:rPr>
           <w:sz w:val="30"/>
           <w:szCs w:val="30"/>
         </w:rPr>
-        <w:t>on Implementation Results:</w:t>
-      </w:r>
-    </w:p>
-    <w:p>
-      <w:pPr>
-        <w:jc w:val="both"/>
-      </w:pPr>
+        <w:t>:</w:t>
+      </w:r>
+    </w:p>
+    <w:p>
+      <w:pPr>
+        <w:pStyle w:val="Heading4"/>
+        <w:jc w:val="both"/>
+        <w:rPr>
+          <w:rFonts w:ascii="Arial" w:hAnsi="Arial"/>
+          <w:szCs w:val="24"/>
+        </w:rPr>
+      </w:pPr>
+      <w:r>
+        <w:rPr>
+          <w:rFonts w:ascii="Arial" w:hAnsi="Arial"/>
+          <w:szCs w:val="24"/>
+        </w:rPr>
+        <w:t>The algorithm</w:t>
+      </w:r>
+      <w:r>
+        <w:rPr>
+          <w:rFonts w:ascii="Arial" w:hAnsi="Arial"/>
+          <w:szCs w:val="24"/>
+        </w:rPr>
+        <w:t xml:space="preserve"> is implemented in Python.  The program is modularized and it accepts the input file name as the input parameter.  The assumption is that the last column in the dataset is the target column</w:t>
+      </w:r>
+      <w:r>
+        <w:rPr>
+          <w:rFonts w:ascii="Arial" w:hAnsi="Arial"/>
+          <w:szCs w:val="24"/>
+        </w:rPr>
+        <w:t xml:space="preserve"> and </w:t>
+      </w:r>
+      <w:r>
+        <w:rPr>
+          <w:rFonts w:ascii="Arial" w:hAnsi="Arial"/>
+          <w:szCs w:val="24"/>
+        </w:rPr>
+        <w:t xml:space="preserve">also </w:t>
+      </w:r>
+      <w:r>
+        <w:rPr>
+          <w:rFonts w:ascii="Arial" w:hAnsi="Arial"/>
+          <w:szCs w:val="24"/>
+        </w:rPr>
+        <w:t>all</w:t>
+      </w:r>
+      <w:r>
+        <w:rPr>
+          <w:rFonts w:ascii="Arial" w:hAnsi="Arial"/>
+          <w:szCs w:val="24"/>
+        </w:rPr>
+        <w:t xml:space="preserve"> the</w:t>
+      </w:r>
+      <w:r>
+        <w:rPr>
+          <w:rFonts w:ascii="Arial" w:hAnsi="Arial"/>
+          <w:szCs w:val="24"/>
+        </w:rPr>
+        <w:t xml:space="preserve"> columns are </w:t>
+      </w:r>
+      <w:r>
+        <w:rPr>
+          <w:rFonts w:ascii="Arial" w:hAnsi="Arial"/>
+          <w:szCs w:val="24"/>
+        </w:rPr>
+        <w:t xml:space="preserve">of </w:t>
+      </w:r>
+      <w:r>
+        <w:rPr>
+          <w:rFonts w:ascii="Arial" w:hAnsi="Arial"/>
+          <w:szCs w:val="24"/>
+        </w:rPr>
+        <w:t>either integer or float type</w:t>
+      </w:r>
+      <w:r>
+        <w:rPr>
+          <w:rFonts w:ascii="Arial" w:hAnsi="Arial"/>
+          <w:szCs w:val="24"/>
+        </w:rPr>
+        <w:t>.</w:t>
+      </w:r>
+      <w:r>
+        <w:rPr>
+          <w:rFonts w:ascii="Arial" w:hAnsi="Arial"/>
+          <w:szCs w:val="24"/>
+        </w:rPr>
+        <w:t xml:space="preserve">  We go over each module of the program in detail.</w:t>
+      </w:r>
+    </w:p>
+    <w:p>
+      <w:pPr>
+        <w:jc w:val="both"/>
+      </w:pPr>
+    </w:p>
+    <w:p>
+      <w:pPr>
+        <w:jc w:val="both"/>
+        <w:rPr>
+          <w:rFonts w:ascii="Palatino" w:hAnsi="Palatino"/>
+          <w:color w:val="auto"/>
+          <w:sz w:val="30"/>
+          <w:szCs w:val="30"/>
+        </w:rPr>
+      </w:pPr>
+      <w:r>
+        <w:rPr>
+          <w:rFonts w:ascii="Palatino" w:hAnsi="Palatino"/>
+          <w:color w:val="auto"/>
+          <w:sz w:val="30"/>
+          <w:szCs w:val="30"/>
+        </w:rPr>
+        <w:t>Load input file:</w:t>
+      </w:r>
+    </w:p>
+    <w:p>
+      <w:pPr>
+        <w:jc w:val="both"/>
+        <w:rPr>
+          <w:rFonts w:ascii="Arial" w:hAnsi="Arial"/>
+          <w:color w:val="auto"/>
+          <w:szCs w:val="24"/>
+        </w:rPr>
+      </w:pPr>
+      <w:r>
+        <w:rPr>
+          <w:rFonts w:ascii="Arial" w:hAnsi="Arial"/>
+          <w:color w:val="auto"/>
+          <w:szCs w:val="24"/>
+        </w:rPr>
+        <w:t>This module uses</w:t>
+      </w:r>
+      <w:r>
+        <w:rPr>
+          <w:rFonts w:ascii="Arial" w:hAnsi="Arial"/>
+          <w:color w:val="auto"/>
+          <w:szCs w:val="24"/>
+        </w:rPr>
+        <w:t xml:space="preserve"> pandas </w:t>
+      </w:r>
+      <w:proofErr w:type="spellStart"/>
+      <w:r>
+        <w:rPr>
+          <w:rFonts w:ascii="Arial" w:hAnsi="Arial"/>
+          <w:color w:val="auto"/>
+          <w:szCs w:val="24"/>
+        </w:rPr>
+        <w:t>dataframe</w:t>
+      </w:r>
+      <w:proofErr w:type="spellEnd"/>
+      <w:r>
+        <w:rPr>
+          <w:rFonts w:ascii="Arial" w:hAnsi="Arial"/>
+          <w:color w:val="auto"/>
+          <w:szCs w:val="24"/>
+        </w:rPr>
+        <w:t xml:space="preserve"> to load the input csv file and then it converts all the columns to float type and it returns the processed </w:t>
+      </w:r>
+      <w:proofErr w:type="spellStart"/>
+      <w:r>
+        <w:rPr>
+          <w:rFonts w:ascii="Arial" w:hAnsi="Arial"/>
+          <w:color w:val="auto"/>
+          <w:szCs w:val="24"/>
+        </w:rPr>
+        <w:t>dataframe</w:t>
+      </w:r>
+      <w:proofErr w:type="spellEnd"/>
+      <w:r>
+        <w:rPr>
+          <w:rFonts w:ascii="Arial" w:hAnsi="Arial"/>
+          <w:color w:val="auto"/>
+          <w:szCs w:val="24"/>
+        </w:rPr>
+        <w:t>.</w:t>
+      </w:r>
+    </w:p>
+    <w:p>
+      <w:pPr>
+        <w:jc w:val="both"/>
+      </w:pPr>
+    </w:p>
+    <w:p>
+      <w:pPr>
+        <w:jc w:val="both"/>
+        <w:rPr>
+          <w:rFonts w:ascii="Palatino" w:hAnsi="Palatino"/>
+          <w:color w:val="auto"/>
+          <w:sz w:val="30"/>
+          <w:szCs w:val="30"/>
+        </w:rPr>
+      </w:pPr>
+      <w:r>
+        <w:rPr>
+          <w:rFonts w:ascii="Palatino" w:hAnsi="Palatino"/>
+          <w:color w:val="auto"/>
+          <w:sz w:val="30"/>
+          <w:szCs w:val="30"/>
+        </w:rPr>
+        <w:t>Split dataset:</w:t>
+      </w:r>
+    </w:p>
+    <w:p>
+      <w:pPr>
+        <w:jc w:val="both"/>
+        <w:rPr>
+          <w:rFonts w:ascii="Arial" w:hAnsi="Arial"/>
+          <w:color w:val="auto"/>
+          <w:szCs w:val="24"/>
+        </w:rPr>
+      </w:pPr>
+      <w:r>
+        <w:rPr>
+          <w:rFonts w:ascii="Arial" w:hAnsi="Arial"/>
+          <w:color w:val="auto"/>
+          <w:szCs w:val="24"/>
+        </w:rPr>
+        <w:t>The next module, split dataset, is to split the given input dataset into training and test dataset.  The ratio we used for dividing the dataset is 70:30 for training and test data respectively.</w:t>
+      </w:r>
+      <w:r>
+        <w:rPr>
+          <w:rFonts w:ascii="Arial" w:hAnsi="Arial"/>
+          <w:color w:val="auto"/>
+          <w:szCs w:val="24"/>
+        </w:rPr>
+        <w:t xml:space="preserve">  This module returns 2 </w:t>
+      </w:r>
+      <w:proofErr w:type="spellStart"/>
+      <w:r>
+        <w:rPr>
+          <w:rFonts w:ascii="Arial" w:hAnsi="Arial"/>
+          <w:color w:val="auto"/>
+          <w:szCs w:val="24"/>
+        </w:rPr>
+        <w:t>dataframes</w:t>
+      </w:r>
+      <w:proofErr w:type="spellEnd"/>
+      <w:r>
+        <w:rPr>
+          <w:rFonts w:ascii="Arial" w:hAnsi="Arial"/>
+          <w:color w:val="auto"/>
+          <w:szCs w:val="24"/>
+        </w:rPr>
+        <w:t xml:space="preserve">, one training </w:t>
+      </w:r>
+      <w:proofErr w:type="spellStart"/>
+      <w:r>
+        <w:rPr>
+          <w:rFonts w:ascii="Arial" w:hAnsi="Arial"/>
+          <w:color w:val="auto"/>
+          <w:szCs w:val="24"/>
+        </w:rPr>
+        <w:t>dataframe</w:t>
+      </w:r>
+      <w:proofErr w:type="spellEnd"/>
+      <w:r>
+        <w:rPr>
+          <w:rFonts w:ascii="Arial" w:hAnsi="Arial"/>
+          <w:color w:val="auto"/>
+          <w:szCs w:val="24"/>
+        </w:rPr>
+        <w:t xml:space="preserve"> and another test </w:t>
+      </w:r>
+      <w:proofErr w:type="spellStart"/>
+      <w:r>
+        <w:rPr>
+          <w:rFonts w:ascii="Arial" w:hAnsi="Arial"/>
+          <w:color w:val="auto"/>
+          <w:szCs w:val="24"/>
+        </w:rPr>
+        <w:t>dataframe</w:t>
+      </w:r>
+      <w:proofErr w:type="spellEnd"/>
+      <w:r>
+        <w:rPr>
+          <w:rFonts w:ascii="Arial" w:hAnsi="Arial"/>
+          <w:color w:val="auto"/>
+          <w:szCs w:val="24"/>
+        </w:rPr>
+        <w:t>.</w:t>
+      </w:r>
+    </w:p>
+    <w:p>
+      <w:pPr>
+        <w:jc w:val="both"/>
+        <w:rPr>
+          <w:rFonts w:ascii="Arial" w:hAnsi="Arial"/>
+          <w:color w:val="auto"/>
+          <w:szCs w:val="24"/>
+        </w:rPr>
+      </w:pPr>
+    </w:p>
+    <w:p>
+      <w:pPr>
+        <w:jc w:val="both"/>
+        <w:rPr>
+          <w:rFonts w:ascii="Palatino" w:hAnsi="Palatino"/>
+          <w:color w:val="auto"/>
+          <w:sz w:val="30"/>
+          <w:szCs w:val="30"/>
+        </w:rPr>
+      </w:pPr>
+      <w:r>
+        <w:rPr>
+          <w:rFonts w:ascii="Palatino" w:hAnsi="Palatino"/>
+          <w:color w:val="auto"/>
+          <w:sz w:val="30"/>
+          <w:szCs w:val="30"/>
+        </w:rPr>
+        <w:t>Summarize</w:t>
+      </w:r>
+      <w:r>
+        <w:rPr>
+          <w:rFonts w:ascii="Palatino" w:hAnsi="Palatino"/>
+          <w:color w:val="auto"/>
+          <w:sz w:val="30"/>
+          <w:szCs w:val="30"/>
+        </w:rPr>
+        <w:t>:</w:t>
+      </w:r>
+    </w:p>
+    <w:p>
+      <w:pPr>
+        <w:jc w:val="both"/>
+        <w:rPr>
+          <w:rFonts w:ascii="Arial" w:hAnsi="Arial"/>
+          <w:color w:val="auto"/>
+          <w:szCs w:val="24"/>
+        </w:rPr>
+      </w:pPr>
+      <w:r>
+        <w:rPr>
+          <w:rFonts w:ascii="Arial" w:hAnsi="Arial"/>
+          <w:color w:val="auto"/>
+          <w:szCs w:val="24"/>
+        </w:rPr>
+        <w:t>The next module, summarize by class, is in</w:t>
+      </w:r>
+      <w:r>
+        <w:rPr>
+          <w:rFonts w:ascii="Arial" w:hAnsi="Arial"/>
+          <w:color w:val="auto"/>
+          <w:szCs w:val="24"/>
+        </w:rPr>
+        <w:t xml:space="preserve">voked with training </w:t>
+      </w:r>
+      <w:proofErr w:type="spellStart"/>
+      <w:r>
+        <w:rPr>
+          <w:rFonts w:ascii="Arial" w:hAnsi="Arial"/>
+          <w:color w:val="auto"/>
+          <w:szCs w:val="24"/>
+        </w:rPr>
+        <w:t>dataframe</w:t>
+      </w:r>
+      <w:proofErr w:type="spellEnd"/>
+      <w:r>
+        <w:rPr>
+          <w:rFonts w:ascii="Arial" w:hAnsi="Arial"/>
+          <w:color w:val="auto"/>
+          <w:szCs w:val="24"/>
+        </w:rPr>
+        <w:t xml:space="preserve">.  This module first groups </w:t>
+      </w:r>
+      <w:r>
+        <w:rPr>
+          <w:rFonts w:ascii="Arial" w:hAnsi="Arial"/>
+          <w:color w:val="auto"/>
+          <w:szCs w:val="24"/>
+        </w:rPr>
+        <w:tab/>
+        <w:t>the training set into available target classes</w:t>
+      </w:r>
+      <w:r>
+        <w:rPr>
+          <w:rFonts w:ascii="Arial" w:hAnsi="Arial"/>
+          <w:color w:val="auto"/>
+          <w:szCs w:val="24"/>
+        </w:rPr>
+        <w:t xml:space="preserve"> and its corresponding records</w:t>
+      </w:r>
+      <w:r>
+        <w:rPr>
+          <w:rFonts w:ascii="Arial" w:hAnsi="Arial"/>
+          <w:color w:val="auto"/>
+          <w:szCs w:val="24"/>
+        </w:rPr>
+        <w:t xml:space="preserve">.  We are doing this to know </w:t>
+      </w:r>
+      <w:r>
+        <w:rPr>
+          <w:rFonts w:ascii="Arial" w:hAnsi="Arial"/>
+          <w:color w:val="auto"/>
+          <w:szCs w:val="24"/>
+        </w:rPr>
+        <w:t xml:space="preserve">the </w:t>
+      </w:r>
+      <w:r>
+        <w:rPr>
+          <w:rFonts w:ascii="Arial" w:hAnsi="Arial"/>
+          <w:color w:val="auto"/>
+          <w:szCs w:val="24"/>
+        </w:rPr>
+        <w:t xml:space="preserve">statistics about each of the target class. </w:t>
+      </w:r>
+      <w:r>
+        <w:rPr>
+          <w:rFonts w:ascii="Arial" w:hAnsi="Arial"/>
+          <w:color w:val="auto"/>
+          <w:szCs w:val="24"/>
+        </w:rPr>
+        <w:t xml:space="preserve">  Once the grouping is done, we then calculate the mean and standard deviation for all the attributes </w:t>
+      </w:r>
+      <w:r>
+        <w:rPr>
+          <w:rFonts w:ascii="Arial" w:hAnsi="Arial"/>
+          <w:color w:val="auto"/>
+          <w:szCs w:val="24"/>
+        </w:rPr>
+        <w:t>for</w:t>
+      </w:r>
+      <w:r>
+        <w:rPr>
+          <w:rFonts w:ascii="Arial" w:hAnsi="Arial"/>
+          <w:color w:val="auto"/>
+          <w:szCs w:val="24"/>
+        </w:rPr>
+        <w:t xml:space="preserve"> each class.  This is done in order to find the probability of each column that belongs to a target class.</w:t>
+      </w:r>
+    </w:p>
+    <w:p>
+      <w:pPr>
+        <w:jc w:val="both"/>
+        <w:rPr>
+          <w:rFonts w:ascii="Arial" w:hAnsi="Arial"/>
+          <w:color w:val="auto"/>
+          <w:szCs w:val="24"/>
+        </w:rPr>
+      </w:pPr>
+    </w:p>
+    <w:p>
+      <w:pPr>
+        <w:jc w:val="both"/>
+        <w:rPr>
+          <w:rFonts w:ascii="Palatino" w:hAnsi="Palatino"/>
+          <w:color w:val="auto"/>
+          <w:sz w:val="30"/>
+          <w:szCs w:val="30"/>
+        </w:rPr>
+      </w:pPr>
+      <w:r>
+        <w:rPr>
+          <w:rFonts w:ascii="Palatino" w:hAnsi="Palatino"/>
+          <w:color w:val="auto"/>
+          <w:sz w:val="30"/>
+          <w:szCs w:val="30"/>
+        </w:rPr>
+        <w:t>Train the model</w:t>
+      </w:r>
+      <w:r>
+        <w:rPr>
+          <w:rFonts w:ascii="Palatino" w:hAnsi="Palatino"/>
+          <w:color w:val="auto"/>
+          <w:sz w:val="30"/>
+          <w:szCs w:val="30"/>
+        </w:rPr>
+        <w:t>:</w:t>
+      </w:r>
+    </w:p>
+    <w:p>
+      <w:pPr>
+        <w:jc w:val="both"/>
+        <w:rPr>
+          <w:rFonts w:ascii="Arial" w:hAnsi="Arial"/>
+          <w:color w:val="auto"/>
+          <w:szCs w:val="24"/>
+        </w:rPr>
+      </w:pPr>
+      <w:r>
+        <w:rPr>
+          <w:rFonts w:ascii="Arial" w:hAnsi="Arial"/>
+          <w:color w:val="auto"/>
+          <w:szCs w:val="24"/>
+        </w:rPr>
+        <w:t>In this module, we are trying to calculate the probability of the feature for each target class.  To achieve this, w</w:t>
+      </w:r>
+      <w:r>
+        <w:rPr>
+          <w:rFonts w:ascii="Arial" w:hAnsi="Arial"/>
+          <w:color w:val="auto"/>
+          <w:szCs w:val="24"/>
+        </w:rPr>
+        <w:t xml:space="preserve">e </w:t>
+      </w:r>
+      <w:r>
+        <w:rPr>
+          <w:rFonts w:ascii="Arial" w:hAnsi="Arial"/>
+          <w:color w:val="auto"/>
+          <w:szCs w:val="24"/>
+        </w:rPr>
+        <w:t>c</w:t>
+      </w:r>
+      <w:r>
+        <w:rPr>
+          <w:rFonts w:ascii="Arial" w:hAnsi="Arial"/>
+          <w:color w:val="auto"/>
+          <w:szCs w:val="24"/>
+        </w:rPr>
+        <w:t xml:space="preserve">alculate the probability </w:t>
+      </w:r>
+      <w:r>
+        <w:rPr>
+          <w:rFonts w:ascii="Arial" w:hAnsi="Arial"/>
+          <w:color w:val="auto"/>
+          <w:szCs w:val="24"/>
+        </w:rPr>
+        <w:t>of</w:t>
+      </w:r>
+      <w:r>
+        <w:rPr>
+          <w:rFonts w:ascii="Arial" w:hAnsi="Arial"/>
+          <w:color w:val="auto"/>
+          <w:szCs w:val="24"/>
+        </w:rPr>
+        <w:t xml:space="preserve"> each attribute</w:t>
+      </w:r>
+      <w:r>
+        <w:rPr>
+          <w:rFonts w:ascii="Arial" w:hAnsi="Arial"/>
+          <w:color w:val="auto"/>
+          <w:szCs w:val="24"/>
+        </w:rPr>
+        <w:t xml:space="preserve"> using the </w:t>
+      </w:r>
+      <w:r>
+        <w:rPr>
+          <w:rFonts w:ascii="Arial" w:hAnsi="Arial"/>
+          <w:color w:val="auto"/>
+          <w:szCs w:val="24"/>
+        </w:rPr>
+        <w:t>Gaussian function</w:t>
+      </w:r>
+      <w:r>
+        <w:rPr>
+          <w:rFonts w:ascii="Arial" w:hAnsi="Arial"/>
+          <w:color w:val="auto"/>
+          <w:szCs w:val="24"/>
+        </w:rPr>
+        <w:t xml:space="preserve"> (</w:t>
+      </w:r>
+      <w:r>
+        <w:rPr>
+          <w:rFonts w:ascii="Arial" w:hAnsi="Arial"/>
+          <w:color w:val="auto"/>
+          <w:szCs w:val="24"/>
+        </w:rPr>
+        <w:t>Equation 1</w:t>
+      </w:r>
+      <w:r>
+        <w:rPr>
+          <w:rFonts w:ascii="Arial" w:hAnsi="Arial"/>
+          <w:color w:val="auto"/>
+          <w:szCs w:val="24"/>
+        </w:rPr>
+        <w:t>)</w:t>
+      </w:r>
+      <w:r>
+        <w:rPr>
+          <w:rFonts w:ascii="Arial" w:hAnsi="Arial"/>
+          <w:color w:val="auto"/>
+          <w:szCs w:val="24"/>
+        </w:rPr>
+        <w:t xml:space="preserve"> </w:t>
+      </w:r>
+      <w:r>
+        <w:rPr>
+          <w:rFonts w:ascii="Arial" w:hAnsi="Arial"/>
+          <w:color w:val="auto"/>
+          <w:szCs w:val="24"/>
+        </w:rPr>
+        <w:t xml:space="preserve">with </w:t>
+      </w:r>
+      <w:r>
+        <w:rPr>
+          <w:rFonts w:ascii="Arial" w:hAnsi="Arial"/>
+          <w:color w:val="auto"/>
+          <w:szCs w:val="24"/>
+        </w:rPr>
+        <w:t>the mean and standard deviation calculated in the previous module.</w:t>
+      </w:r>
+    </w:p>
+    <w:p>
+      <w:pPr>
+        <w:jc w:val="both"/>
+        <w:rPr>
+          <w:rFonts w:ascii="Arial" w:hAnsi="Arial"/>
+          <w:color w:val="auto"/>
+          <w:szCs w:val="24"/>
+        </w:rPr>
+      </w:pPr>
+    </w:p>
+    <w:p>
+      <w:pPr>
+        <w:pStyle w:val="Caption"/>
+        <w:keepNext/>
+        <w:jc w:val="center"/>
+      </w:pPr>
+      <w:r>
+        <w:t xml:space="preserve">Equation </w:t>
+      </w:r>
+      <w:fldSimple w:instr=" SEQ Equation \* ARABIC ">
+        <w:r>
+          <w:rPr>
+            <w:noProof/>
+          </w:rPr>
+          <w:t>1</w:t>
+        </w:r>
+      </w:fldSimple>
+    </w:p>
+    <w:p>
+      <w:pPr>
+        <w:jc w:val="center"/>
+        <w:rPr>
+          <w:rFonts w:ascii="Arial" w:hAnsi="Arial"/>
+          <w:color w:val="auto"/>
+          <w:szCs w:val="24"/>
+        </w:rPr>
+      </w:pPr>
+      <w:r>
+        <w:rPr>
+          <w:rFonts w:ascii="Arial" w:hAnsi="Arial"/>
+          <w:noProof/>
+          <w:color w:val="auto"/>
+          <w:szCs w:val="24"/>
+          <w:lang w:bidi="ta-IN"/>
+        </w:rPr>
+        <w:drawing>
+          <wp:inline distT="0" distB="0" distL="0" distR="0" wp14:anchorId="70BD3172" wp14:editId="1A7564E9">
+            <wp:extent cx="2438619" cy="654726"/>
+            <wp:effectExtent l="0" t="0" r="0" b="5715"/>
+            <wp:docPr id="2" name="Picture 2"/>
+            <wp:cNvGraphicFramePr>
+              <a:graphicFrameLocks xmlns:a="http://schemas.openxmlformats.org/drawingml/2006/main" noChangeAspect="1"/>
+            </wp:cNvGraphicFramePr>
+            <a:graphic xmlns:a="http://schemas.openxmlformats.org/drawingml/2006/main">
+              <a:graphicData uri="http://schemas.openxmlformats.org/drawingml/2006/picture">
+                <pic:pic xmlns:pic="http://schemas.openxmlformats.org/drawingml/2006/picture">
+                  <pic:nvPicPr>
+                    <pic:cNvPr id="2" name="gaussian_fn.png"/>
+                    <pic:cNvPicPr/>
+                  </pic:nvPicPr>
+                  <pic:blipFill>
+                    <a:blip r:embed="rId11">
+                      <a:extLst>
+                        <a:ext uri="{28A0092B-C50C-407E-A947-70E740481C1C}">
+                          <a14:useLocalDpi xmlns:a14="http://schemas.microsoft.com/office/drawing/2010/main" val="0"/>
+                        </a:ext>
+                      </a:extLst>
+                    </a:blip>
+                    <a:stretch>
+                      <a:fillRect/>
+                    </a:stretch>
+                  </pic:blipFill>
+                  <pic:spPr>
+                    <a:xfrm>
+                      <a:off x="0" y="0"/>
+                      <a:ext cx="2493723" cy="669520"/>
+                    </a:xfrm>
+                    <a:prstGeom prst="rect">
+                      <a:avLst/>
+                    </a:prstGeom>
+                  </pic:spPr>
+                </pic:pic>
+              </a:graphicData>
+            </a:graphic>
+          </wp:inline>
+        </w:drawing>
+      </w:r>
+    </w:p>
+    <w:p>
+      <w:pPr>
+        <w:jc w:val="center"/>
+        <w:rPr>
+          <w:rFonts w:ascii="Arial" w:hAnsi="Arial"/>
+          <w:color w:val="auto"/>
+          <w:sz w:val="8"/>
+          <w:szCs w:val="8"/>
+        </w:rPr>
+      </w:pPr>
+    </w:p>
+    <w:p>
+      <w:pPr>
+        <w:rPr>
+          <w:rFonts w:ascii="Arial" w:hAnsi="Arial"/>
+        </w:rPr>
+      </w:pPr>
+      <w:r>
+        <w:rPr>
+          <w:rFonts w:ascii="Arial" w:hAnsi="Arial"/>
+        </w:rPr>
+        <w:t xml:space="preserve">Now that </w:t>
+      </w:r>
+      <w:r>
+        <w:rPr>
+          <w:rFonts w:ascii="Arial" w:hAnsi="Arial"/>
+        </w:rPr>
+        <w:t xml:space="preserve">we have the class probabilities, we can find the largest probability and return the class </w:t>
+      </w:r>
+      <w:r>
+        <w:rPr>
+          <w:rFonts w:ascii="Arial" w:hAnsi="Arial"/>
+        </w:rPr>
+        <w:t>associated with</w:t>
+      </w:r>
+      <w:r>
+        <w:rPr>
+          <w:rFonts w:ascii="Arial" w:hAnsi="Arial"/>
+        </w:rPr>
+        <w:t xml:space="preserve"> that probability. </w:t>
+      </w:r>
+    </w:p>
+    <w:p>
+      <w:pPr>
+        <w:rPr>
+          <w:rFonts w:ascii="Arial" w:hAnsi="Arial"/>
+        </w:rPr>
+      </w:pPr>
+    </w:p>
+    <w:p>
+      <w:pPr>
+        <w:rPr>
+          <w:rFonts w:ascii="Palatino" w:hAnsi="Palatino"/>
+          <w:color w:val="auto"/>
+          <w:sz w:val="30"/>
+          <w:szCs w:val="30"/>
+        </w:rPr>
+      </w:pPr>
+      <w:r>
+        <w:rPr>
+          <w:rFonts w:ascii="Palatino" w:hAnsi="Palatino"/>
+          <w:color w:val="auto"/>
+          <w:sz w:val="30"/>
+          <w:szCs w:val="30"/>
+        </w:rPr>
+        <w:t>Prediction:</w:t>
+      </w:r>
+    </w:p>
+    <w:p>
+      <w:pPr>
+        <w:rPr>
+          <w:rFonts w:ascii="Arial" w:hAnsi="Arial"/>
+        </w:rPr>
+      </w:pPr>
+      <w:r>
+        <w:rPr>
+          <w:rFonts w:ascii="Arial" w:hAnsi="Arial"/>
+        </w:rPr>
+        <w:t xml:space="preserve">We then try to predict the classes for test dataset with the summaries derived </w:t>
+      </w:r>
+      <w:r>
+        <w:rPr>
+          <w:rFonts w:ascii="Arial" w:hAnsi="Arial"/>
+        </w:rPr>
+        <w:t>from</w:t>
+      </w:r>
+      <w:r>
+        <w:rPr>
+          <w:rFonts w:ascii="Arial" w:hAnsi="Arial"/>
+        </w:rPr>
+        <w:t xml:space="preserve"> the training dataset.</w:t>
+      </w:r>
+    </w:p>
+    <w:p>
+      <w:pPr>
+        <w:rPr>
+          <w:rFonts w:ascii="Arial" w:hAnsi="Arial"/>
+        </w:rPr>
+      </w:pPr>
+    </w:p>
+    <w:p>
+      <w:pPr>
+        <w:rPr>
+          <w:rFonts w:ascii="Palatino" w:hAnsi="Palatino"/>
+          <w:color w:val="auto"/>
+          <w:sz w:val="30"/>
+          <w:szCs w:val="30"/>
+        </w:rPr>
+      </w:pPr>
+      <w:r>
+        <w:rPr>
+          <w:rFonts w:ascii="Palatino" w:hAnsi="Palatino"/>
+          <w:color w:val="auto"/>
+          <w:sz w:val="30"/>
+          <w:szCs w:val="30"/>
+        </w:rPr>
+        <w:t>Finding Accuracy &amp; Confusion Matrix:</w:t>
+      </w:r>
+    </w:p>
+    <w:p>
+      <w:pPr>
+        <w:rPr>
+          <w:rFonts w:ascii="Arial" w:hAnsi="Arial"/>
+        </w:rPr>
+      </w:pPr>
+      <w:r>
+        <w:rPr>
+          <w:rFonts w:ascii="Arial" w:hAnsi="Arial"/>
+        </w:rPr>
+        <w:t xml:space="preserve">We used the actual test class </w:t>
+      </w:r>
+      <w:r>
+        <w:rPr>
+          <w:rFonts w:ascii="Arial" w:hAnsi="Arial"/>
+        </w:rPr>
+        <w:t xml:space="preserve">and the predicted test class and compare these two lists to come up with the numbers of actual class and predicted class count for each class.  This matrix is </w:t>
+      </w:r>
+      <w:r>
+        <w:rPr>
+          <w:rFonts w:ascii="Arial" w:hAnsi="Arial"/>
+        </w:rPr>
+        <w:t xml:space="preserve">then </w:t>
+      </w:r>
+      <w:r>
+        <w:rPr>
+          <w:rFonts w:ascii="Arial" w:hAnsi="Arial"/>
+        </w:rPr>
+        <w:t>used to print the confusion matrix.</w:t>
+      </w:r>
+    </w:p>
+    <w:p>
+      <w:pPr>
+        <w:pStyle w:val="Heading4"/>
+        <w:rPr>
+          <w:sz w:val="30"/>
+          <w:szCs w:val="30"/>
+        </w:rPr>
+      </w:pPr>
+      <w:r>
+        <w:rPr>
+          <w:b/>
+          <w:bCs/>
+          <w:sz w:val="30"/>
+          <w:szCs w:val="30"/>
+        </w:rPr>
+        <w:lastRenderedPageBreak/>
+        <w:t>Observation</w:t>
+      </w:r>
+      <w:r>
+        <w:rPr>
+          <w:sz w:val="30"/>
+          <w:szCs w:val="30"/>
+        </w:rPr>
+        <w:t>:</w:t>
+      </w:r>
     </w:p>
     <w:p>
       <w:pPr>
@@ -2969,14 +3871,14 @@
                         </a:ln>
                         <a:extLst>
                           <a:ext uri="{909E8E84-426E-40dd-AFC4-6F175D3DCCD1}">
-                            <a14:hiddenFill xmlns="" xmlns:o="urn:schemas-microsoft-com:office:office" xmlns:v="urn:schemas-microsoft-com:vml" xmlns:w10="urn:schemas-microsoft-com:office:word" xmlns:w="http://schemas.openxmlformats.org/wordprocessingml/2006/main" xmlns:a14="http://schemas.microsoft.com/office/drawing/2010/main">
+                            <a14:hiddenFill xmlns:a14="http://schemas.microsoft.com/office/drawing/2010/main" xmlns:w="http://schemas.openxmlformats.org/wordprocessingml/2006/main" xmlns:w10="urn:schemas-microsoft-com:office:word" xmlns:v="urn:schemas-microsoft-com:vml" xmlns:o="urn:schemas-microsoft-com:office:office" xmlns="">
                               <a:solidFill>
                                 <a:srgbClr val="FFFFFF"/>
                               </a:solidFill>
                             </a14:hiddenFill>
                           </a:ext>
                           <a:ext uri="{91240B29-F687-4f45-9708-019B960494DF}">
-                            <a14:hiddenLine xmlns="" xmlns:o="urn:schemas-microsoft-com:office:office" xmlns:v="urn:schemas-microsoft-com:vml" xmlns:w10="urn:schemas-microsoft-com:office:word" xmlns:w="http://schemas.openxmlformats.org/wordprocessingml/2006/main" xmlns:a14="http://schemas.microsoft.com/office/drawing/2010/main" w="9525">
+                            <a14:hiddenLine xmlns:a14="http://schemas.microsoft.com/office/drawing/2010/main" xmlns:w="http://schemas.openxmlformats.org/wordprocessingml/2006/main" xmlns:w10="urn:schemas-microsoft-com:office:word" xmlns:v="urn:schemas-microsoft-com:vml" xmlns:o="urn:schemas-microsoft-com:office:office" xmlns="" w="9525">
                               <a:solidFill>
                                 <a:srgbClr val="000000"/>
                               </a:solidFill>
@@ -3013,7 +3915,7 @@
           </mc:Choice>
           <mc:Fallback>
             <w:pict>
-              <v:shape w14:anchorId="5CD97D32" id="Text Box 152" o:spid="_x0000_s1033" type="#_x0000_t202" style="position:absolute;left:0;text-align:left;margin-left:200pt;margin-top:97pt;width:7.2pt;height:7.2pt;z-index:251654144;visibility:hidden;mso-wrap-style:square;mso-width-percent:0;mso-height-percent:0;mso-wrap-distance-left:9pt;mso-wrap-distance-top:0;mso-wrap-distance-right:9pt;mso-wrap-distance-bottom:0;mso-position-horizontal:absolute;mso-position-horizontal-relative:page;mso-position-vertical:absolute;mso-position-vertical-relative:page;mso-width-percent:0;mso-height-percent:0;mso-width-relative:page;mso-height-relative:page;v-text-anchor:top" o:gfxdata="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" filled="f" stroked="f">
+              <v:shape w14:anchorId="5CD97D32" id="Text Box 152" o:spid="_x0000_s1032" type="#_x0000_t202" style="position:absolute;left:0;text-align:left;margin-left:200pt;margin-top:97pt;width:7.2pt;height:7.2pt;z-index:251654144;visibility:hidden;mso-wrap-style:square;mso-width-percent:0;mso-height-percent:0;mso-wrap-distance-left:9pt;mso-wrap-distance-top:0;mso-wrap-distance-right:9pt;mso-wrap-distance-bottom:0;mso-position-horizontal:absolute;mso-position-horizontal-relative:page;mso-position-vertical:absolute;mso-position-vertical-relative:page;mso-width-percent:0;mso-height-percent:0;mso-width-relative:page;mso-height-relative:page;v-text-anchor:top" o:gfxdata="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" filled="f" stroked="f">
                 <v:textbox inset="0,0,0,0">
                   <w:txbxContent>
                     <w:p>
@@ -3072,14 +3974,14 @@
                         </a:ln>
                         <a:extLst>
                           <a:ext uri="{909E8E84-426E-40dd-AFC4-6F175D3DCCD1}">
-                            <a14:hiddenFill xmlns="" xmlns:o="urn:schemas-microsoft-com:office:office" xmlns:v="urn:schemas-microsoft-com:vml" xmlns:w10="urn:schemas-microsoft-com:office:word" xmlns:w="http://schemas.openxmlformats.org/wordprocessingml/2006/main" xmlns:a14="http://schemas.microsoft.com/office/drawing/2010/main">
+                            <a14:hiddenFill xmlns:a14="http://schemas.microsoft.com/office/drawing/2010/main" xmlns:w="http://schemas.openxmlformats.org/wordprocessingml/2006/main" xmlns:w10="urn:schemas-microsoft-com:office:word" xmlns:v="urn:schemas-microsoft-com:vml" xmlns:o="urn:schemas-microsoft-com:office:office" xmlns="">
                               <a:solidFill>
                                 <a:srgbClr val="FFFFFF"/>
                               </a:solidFill>
                             </a14:hiddenFill>
                           </a:ext>
                           <a:ext uri="{91240B29-F687-4f45-9708-019B960494DF}">
-                            <a14:hiddenLine xmlns="" xmlns:o="urn:schemas-microsoft-com:office:office" xmlns:v="urn:schemas-microsoft-com:vml" xmlns:w10="urn:schemas-microsoft-com:office:word" xmlns:w="http://schemas.openxmlformats.org/wordprocessingml/2006/main" xmlns:a14="http://schemas.microsoft.com/office/drawing/2010/main" w="9525">
+                            <a14:hiddenLine xmlns:a14="http://schemas.microsoft.com/office/drawing/2010/main" xmlns:w="http://schemas.openxmlformats.org/wordprocessingml/2006/main" xmlns:w10="urn:schemas-microsoft-com:office:word" xmlns:v="urn:schemas-microsoft-com:vml" xmlns:o="urn:schemas-microsoft-com:office:office" xmlns="" w="9525">
                               <a:solidFill>
                                 <a:srgbClr val="000000"/>
                               </a:solidFill>
@@ -3116,7 +4018,7 @@
           </mc:Choice>
           <mc:Fallback>
             <w:pict>
-              <v:shape w14:anchorId="07CE0960" id="Text Box 156" o:spid="_x0000_s1034" type="#_x0000_t202" style="position:absolute;left:0;text-align:left;margin-left:201pt;margin-top:351pt;width:7.2pt;height:7.2pt;z-index:251655168;visibility:hidden;mso-wrap-style:square;mso-width-percent:0;mso-height-percent:0;mso-wrap-distance-left:9pt;mso-wrap-distance-top:0;mso-wrap-distance-right:9pt;mso-wrap-distance-bottom:0;mso-position-horizontal:absolute;mso-position-horizontal-relative:page;mso-position-vertical:absolute;mso-position-vertical-relative:page;mso-width-percent:0;mso-height-percent:0;mso-width-relative:page;mso-height-relative:page;v-text-anchor:top" o:gfxdata="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" filled="f" stroked="f">
+              <v:shape w14:anchorId="07CE0960" id="Text Box 156" o:spid="_x0000_s1033" type="#_x0000_t202" style="position:absolute;left:0;text-align:left;margin-left:201pt;margin-top:351pt;width:7.2pt;height:7.2pt;z-index:251655168;visibility:hidden;mso-wrap-style:square;mso-width-percent:0;mso-height-percent:0;mso-wrap-distance-left:9pt;mso-wrap-distance-top:0;mso-wrap-distance-right:9pt;mso-wrap-distance-bottom:0;mso-position-horizontal:absolute;mso-position-horizontal-relative:page;mso-position-vertical:absolute;mso-position-vertical-relative:page;mso-width-percent:0;mso-height-percent:0;mso-width-relative:page;mso-height-relative:page;v-text-anchor:top" o:gfxdata="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" filled="f" stroked="f">
                 <v:textbox inset="0,0,0,0">
                   <w:txbxContent>
                     <w:p>
@@ -3175,14 +4077,14 @@
                         </a:ln>
                         <a:extLst>
                           <a:ext uri="{909E8E84-426E-40dd-AFC4-6F175D3DCCD1}">
-                            <a14:hiddenFill xmlns="" xmlns:o="urn:schemas-microsoft-com:office:office" xmlns:v="urn:schemas-microsoft-com:vml" xmlns:w10="urn:schemas-microsoft-com:office:word" xmlns:w="http://schemas.openxmlformats.org/wordprocessingml/2006/main" xmlns:a14="http://schemas.microsoft.com/office/drawing/2010/main">
+                            <a14:hiddenFill xmlns:a14="http://schemas.microsoft.com/office/drawing/2010/main" xmlns:w="http://schemas.openxmlformats.org/wordprocessingml/2006/main" xmlns:w10="urn:schemas-microsoft-com:office:word" xmlns:v="urn:schemas-microsoft-com:vml" xmlns:o="urn:schemas-microsoft-com:office:office" xmlns="">
                               <a:solidFill>
                                 <a:srgbClr val="FFFFFF"/>
                               </a:solidFill>
                             </a14:hiddenFill>
                           </a:ext>
                           <a:ext uri="{91240B29-F687-4f45-9708-019B960494DF}">
-                            <a14:hiddenLine xmlns="" xmlns:o="urn:schemas-microsoft-com:office:office" xmlns:v="urn:schemas-microsoft-com:vml" xmlns:w10="urn:schemas-microsoft-com:office:word" xmlns:w="http://schemas.openxmlformats.org/wordprocessingml/2006/main" xmlns:a14="http://schemas.microsoft.com/office/drawing/2010/main" w="9525">
+                            <a14:hiddenLine xmlns:a14="http://schemas.microsoft.com/office/drawing/2010/main" xmlns:w="http://schemas.openxmlformats.org/wordprocessingml/2006/main" xmlns:w10="urn:schemas-microsoft-com:office:word" xmlns:v="urn:schemas-microsoft-com:vml" xmlns:o="urn:schemas-microsoft-com:office:office" xmlns="" w="9525">
                               <a:solidFill>
                                 <a:srgbClr val="000000"/>
                               </a:solidFill>
@@ -3219,7 +4121,7 @@
           </mc:Choice>
           <mc:Fallback>
             <w:pict>
-              <v:shape w14:anchorId="6EAD9135" id="Text Box 160" o:spid="_x0000_s1035" type="#_x0000_t202" style="position:absolute;left:0;text-align:left;margin-left:201pt;margin-top:604pt;width:7.2pt;height:7.2pt;z-index:251656192;visibility:hidden;mso-wrap-style:square;mso-width-percent:0;mso-height-percent:0;mso-wrap-distance-left:9pt;mso-wrap-distance-top:0;mso-wrap-distance-right:9pt;mso-wrap-distance-bottom:0;mso-position-horizontal:absolute;mso-position-horizontal-relative:page;mso-position-vertical:absolute;mso-position-vertical-relative:page;mso-width-percent:0;mso-height-percent:0;mso-width-relative:page;mso-height-relative:page;v-text-anchor:top" o:gfxdata="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" filled="f" stroked="f">
+              <v:shape w14:anchorId="6EAD9135" id="Text Box 160" o:spid="_x0000_s1034" type="#_x0000_t202" style="position:absolute;left:0;text-align:left;margin-left:201pt;margin-top:604pt;width:7.2pt;height:7.2pt;z-index:251656192;visibility:hidden;mso-wrap-style:square;mso-width-percent:0;mso-height-percent:0;mso-wrap-distance-left:9pt;mso-wrap-distance-top:0;mso-wrap-distance-right:9pt;mso-wrap-distance-bottom:0;mso-position-horizontal:absolute;mso-position-horizontal-relative:page;mso-position-vertical:absolute;mso-position-vertical-relative:page;mso-width-percent:0;mso-height-percent:0;mso-width-relative:page;mso-height-relative:page;v-text-anchor:top" o:gfxdata="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" filled="f" stroked="f">
                 <v:textbox inset="0,0,0,0">
                   <w:txbxContent>
                     <w:p>
@@ -3278,14 +4180,14 @@
                         </a:ln>
                         <a:extLst>
                           <a:ext uri="{909E8E84-426E-40dd-AFC4-6F175D3DCCD1}">
-                            <a14:hiddenFill xmlns="" xmlns:o="urn:schemas-microsoft-com:office:office" xmlns:v="urn:schemas-microsoft-com:vml" xmlns:w10="urn:schemas-microsoft-com:office:word" xmlns:w="http://schemas.openxmlformats.org/wordprocessingml/2006/main" xmlns:a14="http://schemas.microsoft.com/office/drawing/2010/main">
+                            <a14:hiddenFill xmlns:a14="http://schemas.microsoft.com/office/drawing/2010/main" xmlns:w="http://schemas.openxmlformats.org/wordprocessingml/2006/main" xmlns:w10="urn:schemas-microsoft-com:office:word" xmlns:v="urn:schemas-microsoft-com:vml" xmlns:o="urn:schemas-microsoft-com:office:office" xmlns="">
                               <a:solidFill>
                                 <a:srgbClr val="FFFFFF"/>
                               </a:solidFill>
                             </a14:hiddenFill>
                           </a:ext>
                           <a:ext uri="{91240B29-F687-4f45-9708-019B960494DF}">
-                            <a14:hiddenLine xmlns="" xmlns:o="urn:schemas-microsoft-com:office:office" xmlns:v="urn:schemas-microsoft-com:vml" xmlns:w10="urn:schemas-microsoft-com:office:word" xmlns:w="http://schemas.openxmlformats.org/wordprocessingml/2006/main" xmlns:a14="http://schemas.microsoft.com/office/drawing/2010/main" w="9525">
+                            <a14:hiddenLine xmlns:a14="http://schemas.microsoft.com/office/drawing/2010/main" xmlns:w="http://schemas.openxmlformats.org/wordprocessingml/2006/main" xmlns:w10="urn:schemas-microsoft-com:office:word" xmlns:v="urn:schemas-microsoft-com:vml" xmlns:o="urn:schemas-microsoft-com:office:office" xmlns="" w="9525">
                               <a:solidFill>
                                 <a:srgbClr val="000000"/>
                               </a:solidFill>
@@ -3322,7 +4224,7 @@
           </mc:Choice>
           <mc:Fallback>
             <w:pict>
-              <v:shape w14:anchorId="40479A6C" id="Text Box 164" o:spid="_x0000_s1036" type="#_x0000_t202" style="position:absolute;left:0;text-align:left;margin-left:43pt;margin-top:98pt;width:7.2pt;height:7.2pt;z-index:251657216;visibility:hidden;mso-wrap-style:square;mso-width-percent:0;mso-height-percent:0;mso-wrap-distance-left:9pt;mso-wrap-distance-top:0;mso-wrap-distance-right:9pt;mso-wrap-distance-bottom:0;mso-position-horizontal:absolute;mso-position-horizontal-relative:page;mso-position-vertical:absolute;mso-position-vertical-relative:page;mso-width-percent:0;mso-height-percent:0;mso-width-relative:page;mso-height-relative:page;v-text-anchor:top" o:gfxdata="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" filled="f" stroked="f">
+              <v:shape w14:anchorId="40479A6C" id="Text Box 164" o:spid="_x0000_s1035" type="#_x0000_t202" style="position:absolute;left:0;text-align:left;margin-left:43pt;margin-top:98pt;width:7.2pt;height:7.2pt;z-index:251657216;visibility:hidden;mso-wrap-style:square;mso-width-percent:0;mso-height-percent:0;mso-wrap-distance-left:9pt;mso-wrap-distance-top:0;mso-wrap-distance-right:9pt;mso-wrap-distance-bottom:0;mso-position-horizontal:absolute;mso-position-horizontal-relative:page;mso-position-vertical:absolute;mso-position-vertical-relative:page;mso-width-percent:0;mso-height-percent:0;mso-width-relative:page;mso-height-relative:page;v-text-anchor:top" o:gfxdata="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" filled="f" stroked="f">
                 <v:textbox inset="0,0,0,0">
                   <w:txbxContent>
                     <w:p>
@@ -3381,14 +4283,14 @@
                         </a:ln>
                         <a:extLst>
                           <a:ext uri="{909E8E84-426E-40dd-AFC4-6F175D3DCCD1}">
-                            <a14:hiddenFill xmlns="" xmlns:o="urn:schemas-microsoft-com:office:office" xmlns:v="urn:schemas-microsoft-com:vml" xmlns:w10="urn:schemas-microsoft-com:office:word" xmlns:w="http://schemas.openxmlformats.org/wordprocessingml/2006/main" xmlns:a14="http://schemas.microsoft.com/office/drawing/2010/main">
+                            <a14:hiddenFill xmlns:a14="http://schemas.microsoft.com/office/drawing/2010/main" xmlns:w="http://schemas.openxmlformats.org/wordprocessingml/2006/main" xmlns:w10="urn:schemas-microsoft-com:office:word" xmlns:v="urn:schemas-microsoft-com:vml" xmlns:o="urn:schemas-microsoft-com:office:office" xmlns="">
                               <a:solidFill>
                                 <a:srgbClr val="FFFFFF"/>
                               </a:solidFill>
                             </a14:hiddenFill>
                           </a:ext>
                           <a:ext uri="{91240B29-F687-4f45-9708-019B960494DF}">
-                            <a14:hiddenLine xmlns="" xmlns:o="urn:schemas-microsoft-com:office:office" xmlns:v="urn:schemas-microsoft-com:vml" xmlns:w10="urn:schemas-microsoft-com:office:word" xmlns:w="http://schemas.openxmlformats.org/wordprocessingml/2006/main" xmlns:a14="http://schemas.microsoft.com/office/drawing/2010/main" w="9525">
+                            <a14:hiddenLine xmlns:a14="http://schemas.microsoft.com/office/drawing/2010/main" xmlns:w="http://schemas.openxmlformats.org/wordprocessingml/2006/main" xmlns:w10="urn:schemas-microsoft-com:office:word" xmlns:v="urn:schemas-microsoft-com:vml" xmlns:o="urn:schemas-microsoft-com:office:office" xmlns="" w="9525">
                               <a:solidFill>
                                 <a:srgbClr val="000000"/>
                               </a:solidFill>
@@ -3425,7 +4327,7 @@
           </mc:Choice>
           <mc:Fallback>
             <w:pict>
-              <v:shape w14:anchorId="7D9CC7ED" id="Text Box 168" o:spid="_x0000_s1037" type="#_x0000_t202" style="position:absolute;left:0;text-align:left;margin-left:43.2pt;margin-top:451pt;width:7.2pt;height:7.2pt;z-index:251658240;visibility:hidden;mso-wrap-style:square;mso-width-percent:0;mso-height-percent:0;mso-wrap-distance-left:9pt;mso-wrap-distance-top:0;mso-wrap-distance-right:9pt;mso-wrap-distance-bottom:0;mso-position-horizontal:absolute;mso-position-horizontal-relative:page;mso-position-vertical:absolute;mso-position-vertical-relative:page;mso-width-percent:0;mso-height-percent:0;mso-width-relative:page;mso-height-relative:page;v-text-anchor:top" o:gfxdata="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" filled="f" stroked="f">
+              <v:shape w14:anchorId="7D9CC7ED" id="Text Box 168" o:spid="_x0000_s1036" type="#_x0000_t202" style="position:absolute;left:0;text-align:left;margin-left:43.2pt;margin-top:451pt;width:7.2pt;height:7.2pt;z-index:251658240;visibility:hidden;mso-wrap-style:square;mso-width-percent:0;mso-height-percent:0;mso-wrap-distance-left:9pt;mso-wrap-distance-top:0;mso-wrap-distance-right:9pt;mso-wrap-distance-bottom:0;mso-position-horizontal:absolute;mso-position-horizontal-relative:page;mso-position-vertical:absolute;mso-position-vertical-relative:page;mso-width-percent:0;mso-height-percent:0;mso-width-relative:page;mso-height-relative:page;v-text-anchor:top" o:gfxdata="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" filled="f" stroked="f">
                 <v:textbox inset="0,0,0,0">
                   <w:txbxContent>
                     <w:p>
@@ -3468,7 +4370,7 @@
                     <pic:cNvPicPr/>
                   </pic:nvPicPr>
                   <pic:blipFill>
-                    <a:blip r:embed="rId11">
+                    <a:blip r:embed="rId12">
                       <a:extLst>
                         <a:ext uri="{28A0092B-C50C-407E-A947-70E740481C1C}">
                           <a14:useLocalDpi xmlns:a14="http://schemas.microsoft.com/office/drawing/2010/main" val="0"/>
@@ -3597,7 +4499,7 @@
                     <pic:cNvPicPr/>
                   </pic:nvPicPr>
                   <pic:blipFill>
-                    <a:blip r:embed="rId12">
+                    <a:blip r:embed="rId13">
                       <a:extLst>
                         <a:ext uri="{28A0092B-C50C-407E-A947-70E740481C1C}">
                           <a14:useLocalDpi xmlns:a14="http://schemas.microsoft.com/office/drawing/2010/main" val="0"/>
@@ -3744,14 +4646,14 @@
                         <a:effectLst/>
                         <a:extLst>
                           <a:ext uri="{909E8E84-426E-40dd-AFC4-6F175D3DCCD1}">
-                            <a14:hiddenFill xmlns="" xmlns:o="urn:schemas-microsoft-com:office:office" xmlns:v="urn:schemas-microsoft-com:vml" xmlns:w10="urn:schemas-microsoft-com:office:word" xmlns:w="http://schemas.openxmlformats.org/wordprocessingml/2006/main" xmlns:a14="http://schemas.microsoft.com/office/drawing/2010/main">
+                            <a14:hiddenFill xmlns:a14="http://schemas.microsoft.com/office/drawing/2010/main" xmlns:w="http://schemas.openxmlformats.org/wordprocessingml/2006/main" xmlns:w10="urn:schemas-microsoft-com:office:word" xmlns:v="urn:schemas-microsoft-com:vml" xmlns:o="urn:schemas-microsoft-com:office:office" xmlns="">
                               <a:solidFill>
                                 <a:srgbClr val="FFFFFF"/>
                               </a:solidFill>
                             </a14:hiddenFill>
                           </a:ext>
                           <a:ext uri="{91240B29-F687-4f45-9708-019B960494DF}">
-                            <a14:hiddenLine xmlns="" xmlns:o="urn:schemas-microsoft-com:office:office" xmlns:v="urn:schemas-microsoft-com:vml" xmlns:w10="urn:schemas-microsoft-com:office:word" xmlns:w="http://schemas.openxmlformats.org/wordprocessingml/2006/main" xmlns:a14="http://schemas.microsoft.com/office/drawing/2010/main" w="9525">
+                            <a14:hiddenLine xmlns:a14="http://schemas.microsoft.com/office/drawing/2010/main" xmlns:w="http://schemas.openxmlformats.org/wordprocessingml/2006/main" xmlns:w10="urn:schemas-microsoft-com:office:word" xmlns:v="urn:schemas-microsoft-com:vml" xmlns:o="urn:schemas-microsoft-com:office:office" xmlns="" w="9525">
                               <a:solidFill>
                                 <a:srgbClr val="000000"/>
                               </a:solidFill>
@@ -3761,7 +4663,7 @@
                             </a14:hiddenLine>
                           </a:ext>
                           <a:ext uri="{AF507438-7753-43e0-B8FC-AC1667EBCBE1}">
-                            <a14:hiddenEffects xmlns="" xmlns:o="urn:schemas-microsoft-com:office:office" xmlns:v="urn:schemas-microsoft-com:vml" xmlns:w10="urn:schemas-microsoft-com:office:word" xmlns:w="http://schemas.openxmlformats.org/wordprocessingml/2006/main" xmlns:a14="http://schemas.microsoft.com/office/drawing/2010/main">
+                            <a14:hiddenEffects xmlns:a14="http://schemas.microsoft.com/office/drawing/2010/main" xmlns:w="http://schemas.openxmlformats.org/wordprocessingml/2006/main" xmlns:w10="urn:schemas-microsoft-com:office:word" xmlns:v="urn:schemas-microsoft-com:vml" xmlns:o="urn:schemas-microsoft-com:office:office" xmlns="">
                               <a:effectLst>
                                 <a:outerShdw blurRad="63500" dist="38099" dir="2700000" algn="ctr" rotWithShape="0">
                                   <a:srgbClr val="000000">
@@ -3795,7 +4697,7 @@
           </mc:Choice>
           <mc:Fallback>
             <w:pict>
-              <v:shape w14:anchorId="30B3727C" id="Text Box 322" o:spid="_x0000_s1038" type="#_x0000_t202" style="position:absolute;margin-left:423pt;margin-top:210.6pt;width:23.45pt;height:29.1pt;z-index:251674624;visibility:visible;mso-wrap-style:none;mso-width-percent:0;mso-height-percent:0;mso-wrap-distance-left:9pt;mso-wrap-distance-top:0;mso-wrap-distance-right:9pt;mso-wrap-distance-bottom:0;mso-position-horizontal:absolute;mso-position-horizontal-relative:page;mso-position-vertical:absolute;mso-position-vertical-relative:page;mso-width-percent:0;mso-height-percent:0;mso-width-relative:page;mso-height-relative:page;v-text-anchor:top" o:gfxdata="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" filled="f" stroked="f">
+              <v:shape w14:anchorId="30B3727C" id="Text Box 322" o:spid="_x0000_s1037" type="#_x0000_t202" style="position:absolute;margin-left:423pt;margin-top:210.6pt;width:23.45pt;height:29.1pt;z-index:251674624;visibility:visible;mso-wrap-style:none;mso-width-percent:0;mso-height-percent:0;mso-wrap-distance-left:9pt;mso-wrap-distance-top:0;mso-wrap-distance-right:9pt;mso-wrap-distance-bottom:0;mso-position-horizontal:absolute;mso-position-horizontal-relative:page;mso-position-vertical:absolute;mso-position-vertical-relative:page;mso-width-percent:0;mso-height-percent:0;mso-width-relative:page;mso-height-relative:page;v-text-anchor:top" o:gfxdata="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" filled="f" stroked="f">
                 <v:textbox style="mso-fit-shape-to-text:t" inset=",7.2pt,,7.2pt">
                   <w:txbxContent>
                     <w:p/>
@@ -3990,33 +4892,23 @@
     </w:p>
     <w:p>
       <w:pPr>
+        <w:pStyle w:val="Heading1"/>
         <w:jc w:val="center"/>
         <w:rPr>
-          <w:rFonts w:ascii="Palatino" w:hAnsi="Palatino"/>
-          <w:b/>
           <w:bCs/>
           <w:i/>
           <w:iCs/>
-          <w:sz w:val="48"/>
-          <w:szCs w:val="48"/>
-        </w:rPr>
-      </w:pPr>
-      <w:r>
-        <w:rPr>
-          <w:rFonts w:ascii="Palatino" w:hAnsi="Palatino"/>
-          <w:sz w:val="48"/>
-          <w:szCs w:val="48"/>
-        </w:rPr>
-        <w:t xml:space="preserve">Dataset </w:t>
-      </w:r>
-      <w:r>
-        <w:rPr>
-          <w:rFonts w:ascii="Palatino" w:hAnsi="Palatino"/>
-          <w:sz w:val="48"/>
-          <w:szCs w:val="48"/>
-        </w:rPr>
-        <w:t>2</w:t>
-      </w:r>
+          <w:color w:val="000000" w:themeColor="text1"/>
+        </w:rPr>
+      </w:pPr>
+      <w:bookmarkStart w:id="4" w:name="_Toc468990768"/>
+      <w:r>
+        <w:rPr>
+          <w:color w:val="000000" w:themeColor="text1"/>
+        </w:rPr>
+        <w:t>Dataset 2</w:t>
+      </w:r>
+      <w:bookmarkEnd w:id="4"/>
     </w:p>
     <w:p>
       <w:pPr>
@@ -4085,9 +4977,6 @@
     <w:p>
       <w:pPr>
         <w:jc w:val="both"/>
-        <w:rPr>
-          <w:rFonts w:ascii="Arial" w:hAnsi="Arial"/>
-        </w:rPr>
       </w:pPr>
       <w:r>
         <w:rPr>
@@ -4107,12 +4996,14 @@
         </w:rPr>
         <w:t>:</w:t>
       </w:r>
-      <w:r>
-        <w:t xml:space="preserve"> </w:t>
-      </w:r>
-      <w:r>
-        <w:t xml:space="preserve">  </w:t>
-      </w:r>
+    </w:p>
+    <w:p>
+      <w:pPr>
+        <w:jc w:val="both"/>
+        <w:rPr>
+          <w:rFonts w:ascii="Arial" w:hAnsi="Arial"/>
+        </w:rPr>
+      </w:pPr>
       <w:r>
         <w:rPr>
           <w:rFonts w:ascii="Arial" w:hAnsi="Arial"/>
@@ -4188,6 +5079,9 @@
     <w:p>
       <w:pPr>
         <w:jc w:val="both"/>
+        <w:rPr>
+          <w:rFonts w:ascii="Arial" w:hAnsi="Arial"/>
+        </w:rPr>
       </w:pPr>
       <w:r>
         <w:rPr>
@@ -4229,7 +5123,144 @@
     <w:p>
       <w:pPr>
         <w:jc w:val="both"/>
-      </w:pPr>
+        <w:rPr>
+          <w:rFonts w:ascii="Arial" w:hAnsi="Arial"/>
+        </w:rPr>
+      </w:pPr>
+    </w:p>
+    <w:p>
+      <w:pPr>
+        <w:pStyle w:val="Heading4"/>
+        <w:rPr>
+          <w:sz w:val="30"/>
+          <w:szCs w:val="26"/>
+        </w:rPr>
+      </w:pPr>
+      <w:r>
+        <w:rPr>
+          <w:sz w:val="30"/>
+          <w:szCs w:val="26"/>
+        </w:rPr>
+        <w:t>Analysis &amp; pre-processing:</w:t>
+      </w:r>
+    </w:p>
+    <w:p>
+      <w:pPr>
+        <w:jc w:val="both"/>
+        <w:rPr>
+          <w:rFonts w:ascii="Arial" w:hAnsi="Arial"/>
+        </w:rPr>
+      </w:pPr>
+      <w:r>
+        <w:rPr>
+          <w:rFonts w:ascii="Arial" w:hAnsi="Arial"/>
+        </w:rPr>
+        <w:t>This dataset has 33 columns.  Unlike the earlier HAR dataset where all the columns are of either Integer or float type, this dataset has columns with String type as well.  The python implementation of our algorithm does not support String types and hence we had to convert the variables from string type to float.  We converted the binary valued columns (yes/no) to 1 and 0 respectively and there were 7 such binary valued c</w:t>
+      </w:r>
+      <w:r>
+        <w:rPr>
+          <w:rFonts w:ascii="Arial" w:hAnsi="Arial"/>
+        </w:rPr>
+        <w:t xml:space="preserve">olumns.  Next, we converted other columns that had only 2 values other than yes/no to 1 and 0 respectively and there were 5 such columns.  We then converted the categorical columns to separate columns for each </w:t>
+      </w:r>
+      <w:r>
+        <w:rPr>
+          <w:rFonts w:ascii="Arial" w:hAnsi="Arial"/>
+        </w:rPr>
+        <w:t>value</w:t>
+      </w:r>
+      <w:r>
+        <w:rPr>
+          <w:rFonts w:ascii="Arial" w:hAnsi="Arial"/>
+        </w:rPr>
+        <w:t xml:space="preserve"> in that columns to 1 and 0 </w:t>
+      </w:r>
+      <w:r>
+        <w:rPr>
+          <w:rFonts w:ascii="Arial" w:hAnsi="Arial"/>
+        </w:rPr>
+        <w:t xml:space="preserve">and there were 4 such columns.  We came up with 46 columns.  We also performed feature correlation analysis and Figure x shows the heat map chart of our </w:t>
+      </w:r>
+      <w:r>
+        <w:rPr>
+          <w:rFonts w:ascii="Arial" w:hAnsi="Arial"/>
+        </w:rPr>
+        <w:t xml:space="preserve">initial </w:t>
+      </w:r>
+      <w:r>
+        <w:rPr>
+          <w:rFonts w:ascii="Arial" w:hAnsi="Arial"/>
+        </w:rPr>
+        <w:t>analysis</w:t>
+      </w:r>
+      <w:r>
+        <w:rPr>
+          <w:rFonts w:ascii="Arial" w:hAnsi="Arial"/>
+        </w:rPr>
+        <w:t xml:space="preserve"> without the string columns.  In this analysis, we found that grades G1, G2 and G3 are highly correlated</w:t>
+      </w:r>
+      <w:r>
+        <w:rPr>
+          <w:rFonts w:ascii="Arial" w:hAnsi="Arial"/>
+        </w:rPr>
+        <w:t xml:space="preserve">.  So, we created a new column with average of these 3 grades and we dropped the 3 source grades from the dataset.  We also noted correlation between mother’s education and father’s education column, but the correlation was less than 0.7% and hence we ignored that correlation for this project.  We then plotted a final correlation heat map, which is depicted in Figure x.  We could notice that there is no much correlation between features.  We could see that there is a correlation between 2 target variables, </w:t>
+      </w:r>
+      <w:proofErr w:type="spellStart"/>
+      <w:r>
+        <w:rPr>
+          <w:rFonts w:ascii="Arial" w:hAnsi="Arial"/>
+        </w:rPr>
+        <w:t>dalc</w:t>
+      </w:r>
+      <w:proofErr w:type="spellEnd"/>
+      <w:r>
+        <w:rPr>
+          <w:rFonts w:ascii="Arial" w:hAnsi="Arial"/>
+        </w:rPr>
+        <w:t xml:space="preserve"> and </w:t>
+      </w:r>
+      <w:proofErr w:type="spellStart"/>
+      <w:r>
+        <w:rPr>
+          <w:rFonts w:ascii="Arial" w:hAnsi="Arial"/>
+        </w:rPr>
+        <w:t>walc</w:t>
+      </w:r>
+      <w:proofErr w:type="spellEnd"/>
+      <w:r>
+        <w:rPr>
+          <w:rFonts w:ascii="Arial" w:hAnsi="Arial"/>
+        </w:rPr>
+        <w:t xml:space="preserve"> which can be ignored as we have created 2 separate datasets, one for </w:t>
+      </w:r>
+      <w:proofErr w:type="spellStart"/>
+      <w:r>
+        <w:rPr>
+          <w:rFonts w:ascii="Arial" w:hAnsi="Arial"/>
+        </w:rPr>
+        <w:t>dalc</w:t>
+      </w:r>
+      <w:proofErr w:type="spellEnd"/>
+      <w:r>
+        <w:rPr>
+          <w:rFonts w:ascii="Arial" w:hAnsi="Arial"/>
+        </w:rPr>
+        <w:t xml:space="preserve"> and the other one for </w:t>
+      </w:r>
+      <w:proofErr w:type="spellStart"/>
+      <w:r>
+        <w:rPr>
+          <w:rFonts w:ascii="Arial" w:hAnsi="Arial"/>
+        </w:rPr>
+        <w:t>walc</w:t>
+      </w:r>
+      <w:proofErr w:type="spellEnd"/>
+      <w:r>
+        <w:rPr>
+          <w:rFonts w:ascii="Arial" w:hAnsi="Arial"/>
+        </w:rPr>
+        <w:t>.   We performed individual analysis on these 2 datasets.</w:t>
+      </w:r>
     </w:p>
     <w:p>
       <w:pPr>
@@ -4248,10 +5279,10 @@
         </w:rPr>
         <w:lastRenderedPageBreak/>
         <w:drawing>
-          <wp:inline distT="0" distB="0" distL="0" distR="0" wp14:anchorId="51E6B7C2" wp14:editId="14A62497">
-            <wp:extent cx="5486400" cy="4749165"/>
-            <wp:effectExtent l="0" t="0" r="0" b="635"/>
-            <wp:docPr id="2" name="Picture 2"/>
+          <wp:inline distT="0" distB="0" distL="0" distR="0" wp14:anchorId="027F108C" wp14:editId="4D988BD2">
+            <wp:extent cx="5926049" cy="5717540"/>
+            <wp:effectExtent l="0" t="0" r="0" b="0"/>
+            <wp:docPr id="8" name="Picture 8"/>
             <wp:cNvGraphicFramePr>
               <a:graphicFrameLocks xmlns:a="http://schemas.openxmlformats.org/drawingml/2006/main" noChangeAspect="1"/>
             </wp:cNvGraphicFramePr>
@@ -4259,11 +5290,11 @@
               <a:graphicData uri="http://schemas.openxmlformats.org/drawingml/2006/picture">
                 <pic:pic xmlns:pic="http://schemas.openxmlformats.org/drawingml/2006/picture">
                   <pic:nvPicPr>
-                    <pic:cNvPr id="2" name="Screen Shot 2016-12-07 at 5.40.36 PM.png"/>
+                    <pic:cNvPr id="8" name="initial_heatmap_alc.png"/>
                     <pic:cNvPicPr/>
                   </pic:nvPicPr>
                   <pic:blipFill>
-                    <a:blip r:embed="rId13">
+                    <a:blip r:embed="rId14">
                       <a:extLst>
                         <a:ext uri="{28A0092B-C50C-407E-A947-70E740481C1C}">
                           <a14:useLocalDpi xmlns:a14="http://schemas.microsoft.com/office/drawing/2010/main" val="0"/>
@@ -4277,7 +5308,7 @@
                   <pic:spPr>
                     <a:xfrm>
                       <a:off x="0" y="0"/>
-                      <a:ext cx="5486400" cy="4749165"/>
+                      <a:ext cx="5928301" cy="5719713"/>
                     </a:xfrm>
                     <a:prstGeom prst="rect">
                       <a:avLst/>
@@ -4294,71 +5325,266 @@
       <w:pPr>
         <w:pStyle w:val="Caption"/>
         <w:jc w:val="center"/>
-      </w:pPr>
-      <w:r>
+        <w:rPr>
+          <w:rFonts w:ascii="Arial" w:hAnsi="Arial"/>
+          <w:color w:val="000000" w:themeColor="text1"/>
+          <w:sz w:val="22"/>
+          <w:szCs w:val="22"/>
+        </w:rPr>
+      </w:pPr>
+      <w:r>
+        <w:rPr>
+          <w:rFonts w:ascii="Arial" w:hAnsi="Arial"/>
+          <w:color w:val="000000" w:themeColor="text1"/>
+          <w:sz w:val="22"/>
+          <w:szCs w:val="22"/>
+        </w:rPr>
         <w:t xml:space="preserve">Figure </w:t>
       </w:r>
       <w:r>
+        <w:rPr>
+          <w:rFonts w:ascii="Arial" w:hAnsi="Arial"/>
+          <w:color w:val="000000" w:themeColor="text1"/>
+          <w:sz w:val="22"/>
+          <w:szCs w:val="22"/>
+        </w:rPr>
         <w:fldChar w:fldCharType="begin"/>
       </w:r>
       <w:r>
+        <w:rPr>
+          <w:rFonts w:ascii="Arial" w:hAnsi="Arial"/>
+          <w:color w:val="000000" w:themeColor="text1"/>
+          <w:sz w:val="22"/>
+          <w:szCs w:val="22"/>
+        </w:rPr>
         <w:instrText xml:space="preserve"> SEQ Figure \* ARABIC </w:instrText>
       </w:r>
       <w:r>
+        <w:rPr>
+          <w:rFonts w:ascii="Arial" w:hAnsi="Arial"/>
+          <w:color w:val="000000" w:themeColor="text1"/>
+          <w:sz w:val="22"/>
+          <w:szCs w:val="22"/>
+        </w:rPr>
         <w:fldChar w:fldCharType="separate"/>
       </w:r>
       <w:r>
         <w:rPr>
+          <w:rFonts w:ascii="Arial" w:hAnsi="Arial"/>
           <w:noProof/>
+          <w:color w:val="000000" w:themeColor="text1"/>
+          <w:sz w:val="22"/>
+          <w:szCs w:val="22"/>
         </w:rPr>
         <w:t>5</w:t>
       </w:r>
       <w:r>
         <w:rPr>
+          <w:rFonts w:ascii="Arial" w:hAnsi="Arial"/>
+          <w:color w:val="000000" w:themeColor="text1"/>
+          <w:sz w:val="22"/>
+          <w:szCs w:val="22"/>
+        </w:rPr>
+        <w:fldChar w:fldCharType="end"/>
+      </w:r>
+    </w:p>
+    <w:p>
+      <w:pPr>
+        <w:jc w:val="both"/>
+      </w:pPr>
+    </w:p>
+    <w:p>
+      <w:pPr>
+        <w:keepNext/>
+        <w:jc w:val="center"/>
+      </w:pPr>
+      <w:r>
+        <w:br w:type="page"/>
+      </w:r>
+      <w:r>
+        <w:rPr>
           <w:noProof/>
+          <w:lang w:bidi="ta-IN"/>
+        </w:rPr>
+        <w:lastRenderedPageBreak/>
+        <w:drawing>
+          <wp:inline distT="0" distB="0" distL="0" distR="0" wp14:anchorId="7FE7B91D" wp14:editId="55BBC6B0">
+            <wp:extent cx="5853027" cy="5717540"/>
+            <wp:effectExtent l="0" t="0" r="0" b="0"/>
+            <wp:docPr id="7" name="Picture 7"/>
+            <wp:cNvGraphicFramePr>
+              <a:graphicFrameLocks xmlns:a="http://schemas.openxmlformats.org/drawingml/2006/main" noChangeAspect="1"/>
+            </wp:cNvGraphicFramePr>
+            <a:graphic xmlns:a="http://schemas.openxmlformats.org/drawingml/2006/main">
+              <a:graphicData uri="http://schemas.openxmlformats.org/drawingml/2006/picture">
+                <pic:pic xmlns:pic="http://schemas.openxmlformats.org/drawingml/2006/picture">
+                  <pic:nvPicPr>
+                    <pic:cNvPr id="7" name="final_heatmap_alc.png"/>
+                    <pic:cNvPicPr/>
+                  </pic:nvPicPr>
+                  <pic:blipFill>
+                    <a:blip r:embed="rId15">
+                      <a:extLst>
+                        <a:ext uri="{28A0092B-C50C-407E-A947-70E740481C1C}">
+                          <a14:useLocalDpi xmlns:a14="http://schemas.microsoft.com/office/drawing/2010/main" val="0"/>
+                        </a:ext>
+                      </a:extLst>
+                    </a:blip>
+                    <a:stretch>
+                      <a:fillRect/>
+                    </a:stretch>
+                  </pic:blipFill>
+                  <pic:spPr>
+                    <a:xfrm>
+                      <a:off x="0" y="0"/>
+                      <a:ext cx="5855313" cy="5719773"/>
+                    </a:xfrm>
+                    <a:prstGeom prst="rect">
+                      <a:avLst/>
+                    </a:prstGeom>
+                  </pic:spPr>
+                </pic:pic>
+              </a:graphicData>
+            </a:graphic>
+          </wp:inline>
+        </w:drawing>
+      </w:r>
+    </w:p>
+    <w:p>
+      <w:pPr>
+        <w:pStyle w:val="Caption"/>
+        <w:jc w:val="center"/>
+        <w:rPr>
+          <w:rFonts w:ascii="Arial" w:hAnsi="Arial"/>
+          <w:color w:val="000000" w:themeColor="text1"/>
+          <w:sz w:val="22"/>
+          <w:szCs w:val="22"/>
+        </w:rPr>
+      </w:pPr>
+      <w:r>
+        <w:rPr>
+          <w:rFonts w:ascii="Arial" w:hAnsi="Arial"/>
+          <w:color w:val="000000" w:themeColor="text1"/>
+          <w:sz w:val="22"/>
+          <w:szCs w:val="22"/>
+        </w:rPr>
+        <w:t xml:space="preserve">Figure </w:t>
+      </w:r>
+      <w:r>
+        <w:rPr>
+          <w:rFonts w:ascii="Arial" w:hAnsi="Arial"/>
+          <w:color w:val="000000" w:themeColor="text1"/>
+          <w:sz w:val="22"/>
+          <w:szCs w:val="22"/>
+        </w:rPr>
+        <w:fldChar w:fldCharType="begin"/>
+      </w:r>
+      <w:r>
+        <w:rPr>
+          <w:rFonts w:ascii="Arial" w:hAnsi="Arial"/>
+          <w:color w:val="000000" w:themeColor="text1"/>
+          <w:sz w:val="22"/>
+          <w:szCs w:val="22"/>
+        </w:rPr>
+        <w:instrText xml:space="preserve"> SEQ Figure \* ARABIC </w:instrText>
+      </w:r>
+      <w:r>
+        <w:rPr>
+          <w:rFonts w:ascii="Arial" w:hAnsi="Arial"/>
+          <w:color w:val="000000" w:themeColor="text1"/>
+          <w:sz w:val="22"/>
+          <w:szCs w:val="22"/>
+        </w:rPr>
+        <w:fldChar w:fldCharType="separate"/>
+      </w:r>
+      <w:r>
+        <w:rPr>
+          <w:rFonts w:ascii="Arial" w:hAnsi="Arial"/>
+          <w:noProof/>
+          <w:color w:val="000000" w:themeColor="text1"/>
+          <w:sz w:val="22"/>
+          <w:szCs w:val="22"/>
+        </w:rPr>
+        <w:t>6</w:t>
+      </w:r>
+      <w:r>
+        <w:rPr>
+          <w:rFonts w:ascii="Arial" w:hAnsi="Arial"/>
+          <w:color w:val="000000" w:themeColor="text1"/>
+          <w:sz w:val="22"/>
+          <w:szCs w:val="22"/>
         </w:rPr>
         <w:fldChar w:fldCharType="end"/>
       </w:r>
     </w:p>
     <w:p>
       <w:pPr>
-        <w:jc w:val="both"/>
-      </w:pPr>
-    </w:p>
-    <w:p>
-      <w:pPr>
-        <w:jc w:val="both"/>
-      </w:pPr>
-    </w:p>
-    <w:p>
-      <w:pPr>
-        <w:jc w:val="both"/>
-      </w:pPr>
-      <w:r>
-        <w:br w:type="page"/>
-      </w:r>
-    </w:p>
-    <w:p>
-      <w:pPr>
-        <w:pStyle w:val="Heading4"/>
-      </w:pPr>
-      <w:r>
-        <w:rPr>
+        <w:rPr>
+          <w:rFonts w:ascii="Palatino" w:hAnsi="Palatino"/>
+          <w:color w:val="auto"/>
           <w:sz w:val="30"/>
           <w:szCs w:val="30"/>
         </w:rPr>
+      </w:pPr>
+      <w:r>
+        <w:rPr>
+          <w:sz w:val="30"/>
+          <w:szCs w:val="30"/>
+        </w:rPr>
+        <w:br w:type="page"/>
+      </w:r>
+    </w:p>
+    <w:p>
+      <w:pPr>
+        <w:pStyle w:val="Heading4"/>
+        <w:rPr>
+          <w:sz w:val="30"/>
+          <w:szCs w:val="30"/>
+        </w:rPr>
+      </w:pPr>
+      <w:r>
+        <w:rPr>
+          <w:sz w:val="30"/>
+          <w:szCs w:val="30"/>
+        </w:rPr>
         <w:lastRenderedPageBreak/>
         <w:t>Work Day Alcohol Consumption Results:</w:t>
       </w:r>
     </w:p>
-    <w:p>
-      <w:pPr>
-        <w:jc w:val="both"/>
-      </w:pPr>
-    </w:p>
-    <w:p>
-      <w:pPr>
-        <w:jc w:val="both"/>
+    <w:p/>
+    <w:p>
+      <w:pPr>
+        <w:rPr>
+          <w:rFonts w:ascii="Arial" w:hAnsi="Arial"/>
+        </w:rPr>
+      </w:pPr>
+      <w:r>
+        <w:rPr>
+          <w:rFonts w:ascii="Arial" w:hAnsi="Arial"/>
+        </w:rPr>
+        <w:t xml:space="preserve">We have implemented our implementation of Naïve Bayes on both the datasets separately.  This section shows the result of work-day alcohol consumption.  Figure x shows the terminal output and </w:t>
+      </w:r>
+      <w:r>
+        <w:rPr>
+          <w:rFonts w:ascii="Arial" w:hAnsi="Arial"/>
+        </w:rPr>
+        <w:t xml:space="preserve">Figure x shows the </w:t>
+      </w:r>
+      <w:r>
+        <w:rPr>
+          <w:rFonts w:ascii="Arial" w:hAnsi="Arial"/>
+        </w:rPr>
+        <w:t>confusion matrix.</w:t>
+      </w:r>
+    </w:p>
+    <w:p>
+      <w:pPr>
+        <w:jc w:val="both"/>
+      </w:pPr>
+    </w:p>
+    <w:p>
+      <w:pPr>
+        <w:jc w:val="center"/>
       </w:pPr>
       <w:r>
         <w:rPr>
@@ -4381,7 +5607,7 @@
                     <pic:cNvPicPr/>
                   </pic:nvPicPr>
                   <pic:blipFill>
-                    <a:blip r:embed="rId14">
+                    <a:blip r:embed="rId16">
                       <a:extLst>
                         <a:ext uri="{28A0092B-C50C-407E-A947-70E740481C1C}">
                           <a14:useLocalDpi xmlns:a14="http://schemas.microsoft.com/office/drawing/2010/main" val="0"/>
@@ -4415,7 +5641,7 @@
     </w:p>
     <w:p>
       <w:pPr>
-        <w:jc w:val="both"/>
+        <w:jc w:val="center"/>
         <w:rPr>
           <w:b/>
           <w:bCs/>
@@ -4444,7 +5670,7 @@
                     <pic:cNvPicPr/>
                   </pic:nvPicPr>
                   <pic:blipFill>
-                    <a:blip r:embed="rId15">
+                    <a:blip r:embed="rId17">
                       <a:extLst>
                         <a:ext uri="{28A0092B-C50C-407E-A947-70E740481C1C}">
                           <a14:useLocalDpi xmlns:a14="http://schemas.microsoft.com/office/drawing/2010/main" val="0"/>
@@ -4504,14 +5730,53 @@
         <w:t>Weekend Alcohol Consumption Results:</w:t>
       </w:r>
     </w:p>
-    <w:p>
-      <w:pPr>
-        <w:jc w:val="both"/>
-      </w:pPr>
-    </w:p>
-    <w:p>
-      <w:pPr>
-        <w:jc w:val="both"/>
+    <w:p/>
+    <w:p>
+      <w:pPr>
+        <w:rPr>
+          <w:rFonts w:ascii="Arial" w:hAnsi="Arial"/>
+        </w:rPr>
+      </w:pPr>
+      <w:r>
+        <w:rPr>
+          <w:rFonts w:ascii="Arial" w:hAnsi="Arial"/>
+        </w:rPr>
+        <w:t>This section shows the resul</w:t>
+      </w:r>
+      <w:r>
+        <w:rPr>
+          <w:rFonts w:ascii="Arial" w:hAnsi="Arial"/>
+        </w:rPr>
+        <w:t>t of weekend</w:t>
+      </w:r>
+      <w:r>
+        <w:rPr>
+          <w:rFonts w:ascii="Arial" w:hAnsi="Arial"/>
+        </w:rPr>
+        <w:t xml:space="preserve"> alcohol consumption.  Figure x shows the terminal output and</w:t>
+      </w:r>
+      <w:r>
+        <w:rPr>
+          <w:rFonts w:ascii="Arial" w:hAnsi="Arial"/>
+        </w:rPr>
+        <w:t xml:space="preserve"> Figure x shows the</w:t>
+      </w:r>
+      <w:r>
+        <w:rPr>
+          <w:rFonts w:ascii="Arial" w:hAnsi="Arial"/>
+        </w:rPr>
+        <w:t xml:space="preserve"> confusion matrix.</w:t>
+      </w:r>
+    </w:p>
+    <w:p/>
+    <w:p>
+      <w:pPr>
+        <w:jc w:val="both"/>
+      </w:pPr>
+    </w:p>
+    <w:p>
+      <w:pPr>
+        <w:jc w:val="center"/>
       </w:pPr>
       <w:r>
         <w:rPr>
@@ -4519,9 +5784,9 @@
           <w:lang w:bidi="ta-IN"/>
         </w:rPr>
         <w:drawing>
-          <wp:inline distT="0" distB="0" distL="0" distR="0" wp14:anchorId="70D7AADF" wp14:editId="6F617BFF">
-            <wp:extent cx="3594735" cy="3818574"/>
-            <wp:effectExtent l="0" t="0" r="12065" b="0"/>
+          <wp:inline distT="0" distB="0" distL="0" distR="0" wp14:anchorId="70D7AADF" wp14:editId="6AF79652">
+            <wp:extent cx="2905187" cy="3086089"/>
+            <wp:effectExtent l="0" t="0" r="0" b="0"/>
             <wp:docPr id="23" name="Picture 23"/>
             <wp:cNvGraphicFramePr>
               <a:graphicFrameLocks xmlns:a="http://schemas.openxmlformats.org/drawingml/2006/main" noChangeAspect="1"/>
@@ -4534,7 +5799,7 @@
                     <pic:cNvPicPr/>
                   </pic:nvPicPr>
                   <pic:blipFill>
-                    <a:blip r:embed="rId16">
+                    <a:blip r:embed="rId18">
                       <a:extLst>
                         <a:ext uri="{28A0092B-C50C-407E-A947-70E740481C1C}">
                           <a14:useLocalDpi xmlns:a14="http://schemas.microsoft.com/office/drawing/2010/main" val="0"/>
@@ -4548,7 +5813,7 @@
                   <pic:spPr>
                     <a:xfrm>
                       <a:off x="0" y="0"/>
-                      <a:ext cx="3597503" cy="3821514"/>
+                      <a:ext cx="2908692" cy="3089812"/>
                     </a:xfrm>
                     <a:prstGeom prst="rect">
                       <a:avLst/>
@@ -4583,7 +5848,7 @@
     </w:p>
     <w:p>
       <w:pPr>
-        <w:jc w:val="both"/>
+        <w:jc w:val="center"/>
       </w:pPr>
       <w:r>
         <w:rPr>
@@ -4606,7 +5871,7 @@
                     <pic:cNvPicPr/>
                   </pic:nvPicPr>
                   <pic:blipFill>
-                    <a:blip r:embed="rId17">
+                    <a:blip r:embed="rId19">
                       <a:extLst>
                         <a:ext uri="{28A0092B-C50C-407E-A947-70E740481C1C}">
                           <a14:useLocalDpi xmlns:a14="http://schemas.microsoft.com/office/drawing/2010/main" val="0"/>
@@ -4652,47 +5917,92 @@
       <w:pPr>
         <w:pStyle w:val="Heading4"/>
         <w:rPr>
+          <w:sz w:val="28"/>
+          <w:szCs w:val="28"/>
+        </w:rPr>
+      </w:pPr>
+      <w:r>
+        <w:rPr>
           <w:b/>
           <w:bCs/>
           <w:sz w:val="28"/>
           <w:szCs w:val="28"/>
         </w:rPr>
-      </w:pPr>
-      <w:r>
-        <w:rPr>
-          <w:b/>
-          <w:bCs/>
+        <w:t>Logistic Regression</w:t>
+      </w:r>
+      <w:r>
+        <w:rPr>
           <w:sz w:val="28"/>
           <w:szCs w:val="28"/>
         </w:rPr>
-        <w:t>Logistic Regression</w:t>
-      </w:r>
-      <w:r>
-        <w:rPr>
-          <w:sz w:val="28"/>
-          <w:szCs w:val="28"/>
-        </w:rPr>
         <w:t>:</w:t>
       </w:r>
     </w:p>
-    <w:p>
-      <w:pPr>
-        <w:jc w:val="both"/>
-      </w:pPr>
-    </w:p>
-    <w:p>
-      <w:pPr>
-        <w:pStyle w:val="Heading4"/>
-        <w:rPr>
+    <w:p/>
+    <w:p>
+      <w:pPr>
+        <w:rPr>
+          <w:rFonts w:ascii="Palatino" w:hAnsi="Palatino"/>
+          <w:color w:val="auto"/>
           <w:sz w:val="30"/>
           <w:szCs w:val="30"/>
         </w:rPr>
       </w:pPr>
       <w:r>
         <w:rPr>
+          <w:rFonts w:ascii="Palatino" w:hAnsi="Palatino"/>
+          <w:color w:val="auto"/>
           <w:sz w:val="30"/>
           <w:szCs w:val="30"/>
         </w:rPr>
+        <w:t>Implementation:</w:t>
+      </w:r>
+    </w:p>
+    <w:p>
+      <w:pPr>
+        <w:rPr>
+          <w:rFonts w:ascii="Arial" w:hAnsi="Arial"/>
+          <w:color w:val="auto"/>
+          <w:szCs w:val="24"/>
+        </w:rPr>
+      </w:pPr>
+      <w:r>
+        <w:rPr>
+          <w:rFonts w:ascii="Arial" w:hAnsi="Arial"/>
+          <w:color w:val="auto"/>
+          <w:szCs w:val="24"/>
+        </w:rPr>
+        <w:t>The algorithm is implemented in Python.</w:t>
+      </w:r>
+      <w:r>
+        <w:rPr>
+          <w:rFonts w:ascii="Arial" w:hAnsi="Arial"/>
+          <w:color w:val="auto"/>
+          <w:szCs w:val="24"/>
+        </w:rPr>
+        <w:t xml:space="preserve">  </w:t>
+      </w:r>
+      <w:bookmarkStart w:id="5" w:name="_GoBack"/>
+      <w:bookmarkEnd w:id="5"/>
+    </w:p>
+    <w:p>
+      <w:pPr>
+        <w:jc w:val="both"/>
+      </w:pPr>
+    </w:p>
+    <w:p>
+      <w:pPr>
+        <w:pStyle w:val="Heading4"/>
+        <w:rPr>
+          <w:sz w:val="30"/>
+          <w:szCs w:val="30"/>
+        </w:rPr>
+      </w:pPr>
+      <w:r>
+        <w:rPr>
+          <w:sz w:val="30"/>
+          <w:szCs w:val="30"/>
+        </w:rPr>
         <w:t>Work Day Alcohol Consumption Results:</w:t>
       </w:r>
     </w:p>
@@ -4700,8 +6010,6 @@
       <w:pPr>
         <w:jc w:val="both"/>
       </w:pPr>
-      <w:bookmarkStart w:id="0" w:name="_GoBack"/>
-      <w:bookmarkEnd w:id="0"/>
     </w:p>
     <w:p>
       <w:pPr>
@@ -4728,7 +6036,7 @@
                     <pic:cNvPicPr/>
                   </pic:nvPicPr>
                   <pic:blipFill>
-                    <a:blip r:embed="rId18">
+                    <a:blip r:embed="rId20">
                       <a:extLst>
                         <a:ext uri="{28A0092B-C50C-407E-A947-70E740481C1C}">
                           <a14:useLocalDpi xmlns:a14="http://schemas.microsoft.com/office/drawing/2010/main" val="0"/>
@@ -4843,7 +6151,7 @@
                     <pic:cNvPicPr/>
                   </pic:nvPicPr>
                   <pic:blipFill>
-                    <a:blip r:embed="rId19">
+                    <a:blip r:embed="rId21">
                       <a:extLst>
                         <a:ext uri="{28A0092B-C50C-407E-A947-70E740481C1C}">
                           <a14:useLocalDpi xmlns:a14="http://schemas.microsoft.com/office/drawing/2010/main" val="0"/>
@@ -5061,14 +6369,14 @@
                         </a:ln>
                         <a:extLst>
                           <a:ext uri="{909E8E84-426E-40dd-AFC4-6F175D3DCCD1}">
-                            <a14:hiddenFill xmlns="" xmlns:o="urn:schemas-microsoft-com:office:office" xmlns:v="urn:schemas-microsoft-com:vml" xmlns:w10="urn:schemas-microsoft-com:office:word" xmlns:w="http://schemas.openxmlformats.org/wordprocessingml/2006/main" xmlns:a14="http://schemas.microsoft.com/office/drawing/2010/main">
+                            <a14:hiddenFill xmlns:a14="http://schemas.microsoft.com/office/drawing/2010/main" xmlns:w="http://schemas.openxmlformats.org/wordprocessingml/2006/main" xmlns:w10="urn:schemas-microsoft-com:office:word" xmlns:v="urn:schemas-microsoft-com:vml" xmlns:o="urn:schemas-microsoft-com:office:office" xmlns="">
                               <a:solidFill>
                                 <a:srgbClr val="FFFFFF"/>
                               </a:solidFill>
                             </a14:hiddenFill>
                           </a:ext>
                           <a:ext uri="{91240B29-F687-4f45-9708-019B960494DF}">
-                            <a14:hiddenLine xmlns="" xmlns:o="urn:schemas-microsoft-com:office:office" xmlns:v="urn:schemas-microsoft-com:vml" xmlns:w10="urn:schemas-microsoft-com:office:word" xmlns:w="http://schemas.openxmlformats.org/wordprocessingml/2006/main" xmlns:a14="http://schemas.microsoft.com/office/drawing/2010/main" w="9525">
+                            <a14:hiddenLine xmlns:a14="http://schemas.microsoft.com/office/drawing/2010/main" xmlns:w="http://schemas.openxmlformats.org/wordprocessingml/2006/main" xmlns:w10="urn:schemas-microsoft-com:office:word" xmlns:v="urn:schemas-microsoft-com:vml" xmlns:o="urn:schemas-microsoft-com:office:office" xmlns="" w="9525">
                               <a:solidFill>
                                 <a:srgbClr val="000000"/>
                               </a:solidFill>
@@ -5105,7 +6413,7 @@
           </mc:Choice>
           <mc:Fallback>
             <w:pict>
-              <v:shape w14:anchorId="2DD66C80" id="Text Box 172" o:spid="_x0000_s1039" type="#_x0000_t202" style="position:absolute;left:0;text-align:left;margin-left:200pt;margin-top:82.8pt;width:7.2pt;height:7.2pt;z-index:251659264;visibility:hidden;mso-wrap-style:square;mso-width-percent:0;mso-height-percent:0;mso-wrap-distance-left:9pt;mso-wrap-distance-top:0;mso-wrap-distance-right:9pt;mso-wrap-distance-bottom:0;mso-position-horizontal:absolute;mso-position-horizontal-relative:page;mso-position-vertical:absolute;mso-position-vertical-relative:page;mso-width-percent:0;mso-height-percent:0;mso-width-relative:page;mso-height-relative:page;v-text-anchor:top" o:gfxdata="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" filled="f" stroked="f">
+              <v:shape w14:anchorId="2DD66C80" id="Text Box 172" o:spid="_x0000_s1038" type="#_x0000_t202" style="position:absolute;left:0;text-align:left;margin-left:200pt;margin-top:82.8pt;width:7.2pt;height:7.2pt;z-index:251659264;visibility:hidden;mso-wrap-style:square;mso-width-percent:0;mso-height-percent:0;mso-wrap-distance-left:9pt;mso-wrap-distance-top:0;mso-wrap-distance-right:9pt;mso-wrap-distance-bottom:0;mso-position-horizontal:absolute;mso-position-horizontal-relative:page;mso-position-vertical:absolute;mso-position-vertical-relative:page;mso-width-percent:0;mso-height-percent:0;mso-width-relative:page;mso-height-relative:page;v-text-anchor:top" o:gfxdata="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" filled="f" stroked="f">
                 <v:textbox inset="0,0,0,0">
                   <w:txbxContent>
                     <w:p>
@@ -5165,14 +6473,14 @@
                         </a:ln>
                         <a:extLst>
                           <a:ext uri="{909E8E84-426E-40dd-AFC4-6F175D3DCCD1}">
-                            <a14:hiddenFill xmlns="" xmlns:o="urn:schemas-microsoft-com:office:office" xmlns:v="urn:schemas-microsoft-com:vml" xmlns:w10="urn:schemas-microsoft-com:office:word" xmlns:w="http://schemas.openxmlformats.org/wordprocessingml/2006/main" xmlns:a14="http://schemas.microsoft.com/office/drawing/2010/main">
+                            <a14:hiddenFill xmlns:a14="http://schemas.microsoft.com/office/drawing/2010/main" xmlns:w="http://schemas.openxmlformats.org/wordprocessingml/2006/main" xmlns:w10="urn:schemas-microsoft-com:office:word" xmlns:v="urn:schemas-microsoft-com:vml" xmlns:o="urn:schemas-microsoft-com:office:office" xmlns="">
                               <a:solidFill>
                                 <a:srgbClr val="FFFFFF"/>
                               </a:solidFill>
                             </a14:hiddenFill>
                           </a:ext>
                           <a:ext uri="{91240B29-F687-4f45-9708-019B960494DF}">
-                            <a14:hiddenLine xmlns="" xmlns:o="urn:schemas-microsoft-com:office:office" xmlns:v="urn:schemas-microsoft-com:vml" xmlns:w10="urn:schemas-microsoft-com:office:word" xmlns:w="http://schemas.openxmlformats.org/wordprocessingml/2006/main" xmlns:a14="http://schemas.microsoft.com/office/drawing/2010/main" w="9525">
+                            <a14:hiddenLine xmlns:a14="http://schemas.microsoft.com/office/drawing/2010/main" xmlns:w="http://schemas.openxmlformats.org/wordprocessingml/2006/main" xmlns:w10="urn:schemas-microsoft-com:office:word" xmlns:v="urn:schemas-microsoft-com:vml" xmlns:o="urn:schemas-microsoft-com:office:office" xmlns="" w="9525">
                               <a:solidFill>
                                 <a:srgbClr val="000000"/>
                               </a:solidFill>
@@ -5209,7 +6517,7 @@
           </mc:Choice>
           <mc:Fallback>
             <w:pict>
-              <v:shape w14:anchorId="1115A80E" id="Text Box 176" o:spid="_x0000_s1040" type="#_x0000_t202" style="position:absolute;left:0;text-align:left;margin-left:198.2pt;margin-top:319pt;width:7.2pt;height:7.2pt;z-index:251660288;visibility:hidden;mso-wrap-style:square;mso-width-percent:0;mso-height-percent:0;mso-wrap-distance-left:9pt;mso-wrap-distance-top:0;mso-wrap-distance-right:9pt;mso-wrap-distance-bottom:0;mso-position-horizontal:absolute;mso-position-horizontal-relative:page;mso-position-vertical:absolute;mso-position-vertical-relative:page;mso-width-percent:0;mso-height-percent:0;mso-width-relative:page;mso-height-relative:page;v-text-anchor:top" o:gfxdata="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" filled="f" stroked="f">
+              <v:shape w14:anchorId="1115A80E" id="Text Box 176" o:spid="_x0000_s1039" type="#_x0000_t202" style="position:absolute;left:0;text-align:left;margin-left:198.2pt;margin-top:319pt;width:7.2pt;height:7.2pt;z-index:251660288;visibility:hidden;mso-wrap-style:square;mso-width-percent:0;mso-height-percent:0;mso-wrap-distance-left:9pt;mso-wrap-distance-top:0;mso-wrap-distance-right:9pt;mso-wrap-distance-bottom:0;mso-position-horizontal:absolute;mso-position-horizontal-relative:page;mso-position-vertical:absolute;mso-position-vertical-relative:page;mso-width-percent:0;mso-height-percent:0;mso-width-relative:page;mso-height-relative:page;v-text-anchor:top" o:gfxdata="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" filled="f" stroked="f">
                 <v:textbox inset="0,0,0,0">
                   <w:txbxContent>
                     <w:p>
@@ -5269,14 +6577,14 @@
                         </a:ln>
                         <a:extLst>
                           <a:ext uri="{909E8E84-426E-40dd-AFC4-6F175D3DCCD1}">
-                            <a14:hiddenFill xmlns="" xmlns:o="urn:schemas-microsoft-com:office:office" xmlns:v="urn:schemas-microsoft-com:vml" xmlns:w10="urn:schemas-microsoft-com:office:word" xmlns:w="http://schemas.openxmlformats.org/wordprocessingml/2006/main" xmlns:a14="http://schemas.microsoft.com/office/drawing/2010/main">
+                            <a14:hiddenFill xmlns:a14="http://schemas.microsoft.com/office/drawing/2010/main" xmlns:w="http://schemas.openxmlformats.org/wordprocessingml/2006/main" xmlns:w10="urn:schemas-microsoft-com:office:word" xmlns:v="urn:schemas-microsoft-com:vml" xmlns:o="urn:schemas-microsoft-com:office:office" xmlns="">
                               <a:solidFill>
                                 <a:srgbClr val="FFFFFF"/>
                               </a:solidFill>
                             </a14:hiddenFill>
                           </a:ext>
                           <a:ext uri="{91240B29-F687-4f45-9708-019B960494DF}">
-                            <a14:hiddenLine xmlns="" xmlns:o="urn:schemas-microsoft-com:office:office" xmlns:v="urn:schemas-microsoft-com:vml" xmlns:w10="urn:schemas-microsoft-com:office:word" xmlns:w="http://schemas.openxmlformats.org/wordprocessingml/2006/main" xmlns:a14="http://schemas.microsoft.com/office/drawing/2010/main" w="9525">
+                            <a14:hiddenLine xmlns:a14="http://schemas.microsoft.com/office/drawing/2010/main" xmlns:w="http://schemas.openxmlformats.org/wordprocessingml/2006/main" xmlns:w10="urn:schemas-microsoft-com:office:word" xmlns:v="urn:schemas-microsoft-com:vml" xmlns:o="urn:schemas-microsoft-com:office:office" xmlns="" w="9525">
                               <a:solidFill>
                                 <a:srgbClr val="000000"/>
                               </a:solidFill>
@@ -5313,7 +6621,7 @@
           </mc:Choice>
           <mc:Fallback>
             <w:pict>
-              <v:shape w14:anchorId="61AB0048" id="Text Box 180" o:spid="_x0000_s1041" type="#_x0000_t202" style="position:absolute;left:0;text-align:left;margin-left:199pt;margin-top:546pt;width:7.2pt;height:7.2pt;z-index:251661312;visibility:hidden;mso-wrap-style:square;mso-width-percent:0;mso-height-percent:0;mso-wrap-distance-left:9pt;mso-wrap-distance-top:0;mso-wrap-distance-right:9pt;mso-wrap-distance-bottom:0;mso-position-horizontal:absolute;mso-position-horizontal-relative:page;mso-position-vertical:absolute;mso-position-vertical-relative:page;mso-width-percent:0;mso-height-percent:0;mso-width-relative:page;mso-height-relative:page;v-text-anchor:top" o:gfxdata="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" filled="f" stroked="f">
+              <v:shape w14:anchorId="61AB0048" id="Text Box 180" o:spid="_x0000_s1040" type="#_x0000_t202" style="position:absolute;left:0;text-align:left;margin-left:199pt;margin-top:546pt;width:7.2pt;height:7.2pt;z-index:251661312;visibility:hidden;mso-wrap-style:square;mso-width-percent:0;mso-height-percent:0;mso-wrap-distance-left:9pt;mso-wrap-distance-top:0;mso-wrap-distance-right:9pt;mso-wrap-distance-bottom:0;mso-position-horizontal:absolute;mso-position-horizontal-relative:page;mso-position-vertical:absolute;mso-position-vertical-relative:page;mso-width-percent:0;mso-height-percent:0;mso-width-relative:page;mso-height-relative:page;v-text-anchor:top" o:gfxdata="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" filled="f" stroked="f">
                 <v:textbox inset="0,0,0,0">
                   <w:txbxContent>
                     <w:p>
@@ -5373,14 +6681,14 @@
                         </a:ln>
                         <a:extLst>
                           <a:ext uri="{909E8E84-426E-40dd-AFC4-6F175D3DCCD1}">
-                            <a14:hiddenFill xmlns="" xmlns:o="urn:schemas-microsoft-com:office:office" xmlns:v="urn:schemas-microsoft-com:vml" xmlns:w10="urn:schemas-microsoft-com:office:word" xmlns:w="http://schemas.openxmlformats.org/wordprocessingml/2006/main" xmlns:a14="http://schemas.microsoft.com/office/drawing/2010/main">
+                            <a14:hiddenFill xmlns:a14="http://schemas.microsoft.com/office/drawing/2010/main" xmlns:w="http://schemas.openxmlformats.org/wordprocessingml/2006/main" xmlns:w10="urn:schemas-microsoft-com:office:word" xmlns:v="urn:schemas-microsoft-com:vml" xmlns:o="urn:schemas-microsoft-com:office:office" xmlns="">
                               <a:solidFill>
                                 <a:srgbClr val="FFFFFF"/>
                               </a:solidFill>
                             </a14:hiddenFill>
                           </a:ext>
                           <a:ext uri="{91240B29-F687-4f45-9708-019B960494DF}">
-                            <a14:hiddenLine xmlns="" xmlns:o="urn:schemas-microsoft-com:office:office" xmlns:v="urn:schemas-microsoft-com:vml" xmlns:w10="urn:schemas-microsoft-com:office:word" xmlns:w="http://schemas.openxmlformats.org/wordprocessingml/2006/main" xmlns:a14="http://schemas.microsoft.com/office/drawing/2010/main" w="9525">
+                            <a14:hiddenLine xmlns:a14="http://schemas.microsoft.com/office/drawing/2010/main" xmlns:w="http://schemas.openxmlformats.org/wordprocessingml/2006/main" xmlns:w10="urn:schemas-microsoft-com:office:word" xmlns:v="urn:schemas-microsoft-com:vml" xmlns:o="urn:schemas-microsoft-com:office:office" xmlns="" w="9525">
                               <a:solidFill>
                                 <a:srgbClr val="000000"/>
                               </a:solidFill>
@@ -5417,7 +6725,7 @@
           </mc:Choice>
           <mc:Fallback>
             <w:pict>
-              <v:shape w14:anchorId="6899619E" id="Text Box 184" o:spid="_x0000_s1042" type="#_x0000_t202" style="position:absolute;left:0;text-align:left;margin-left:43pt;margin-top:98pt;width:7.2pt;height:7.2pt;z-index:251662336;visibility:hidden;mso-wrap-style:square;mso-width-percent:0;mso-height-percent:0;mso-wrap-distance-left:9pt;mso-wrap-distance-top:0;mso-wrap-distance-right:9pt;mso-wrap-distance-bottom:0;mso-position-horizontal:absolute;mso-position-horizontal-relative:page;mso-position-vertical:absolute;mso-position-vertical-relative:page;mso-width-percent:0;mso-height-percent:0;mso-width-relative:page;mso-height-relative:page;v-text-anchor:top" o:gfxdata="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" filled="f" stroked="f">
+              <v:shape w14:anchorId="6899619E" id="Text Box 184" o:spid="_x0000_s1041" type="#_x0000_t202" style="position:absolute;left:0;text-align:left;margin-left:43pt;margin-top:98pt;width:7.2pt;height:7.2pt;z-index:251662336;visibility:hidden;mso-wrap-style:square;mso-width-percent:0;mso-height-percent:0;mso-wrap-distance-left:9pt;mso-wrap-distance-top:0;mso-wrap-distance-right:9pt;mso-wrap-distance-bottom:0;mso-position-horizontal:absolute;mso-position-horizontal-relative:page;mso-position-vertical:absolute;mso-position-vertical-relative:page;mso-width-percent:0;mso-height-percent:0;mso-width-relative:page;mso-height-relative:page;v-text-anchor:top" o:gfxdata="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" filled="f" stroked="f">
                 <v:textbox inset="0,0,0,0">
                   <w:txbxContent>
                     <w:p>
@@ -5477,14 +6785,14 @@
                         </a:ln>
                         <a:extLst>
                           <a:ext uri="{909E8E84-426E-40dd-AFC4-6F175D3DCCD1}">
-                            <a14:hiddenFill xmlns="" xmlns:o="urn:schemas-microsoft-com:office:office" xmlns:v="urn:schemas-microsoft-com:vml" xmlns:w10="urn:schemas-microsoft-com:office:word" xmlns:w="http://schemas.openxmlformats.org/wordprocessingml/2006/main" xmlns:a14="http://schemas.microsoft.com/office/drawing/2010/main">
+                            <a14:hiddenFill xmlns:a14="http://schemas.microsoft.com/office/drawing/2010/main" xmlns:w="http://schemas.openxmlformats.org/wordprocessingml/2006/main" xmlns:w10="urn:schemas-microsoft-com:office:word" xmlns:v="urn:schemas-microsoft-com:vml" xmlns:o="urn:schemas-microsoft-com:office:office" xmlns="">
                               <a:solidFill>
                                 <a:srgbClr val="FFFFFF"/>
                               </a:solidFill>
                             </a14:hiddenFill>
                           </a:ext>
                           <a:ext uri="{91240B29-F687-4f45-9708-019B960494DF}">
-                            <a14:hiddenLine xmlns="" xmlns:o="urn:schemas-microsoft-com:office:office" xmlns:v="urn:schemas-microsoft-com:vml" xmlns:w10="urn:schemas-microsoft-com:office:word" xmlns:w="http://schemas.openxmlformats.org/wordprocessingml/2006/main" xmlns:a14="http://schemas.microsoft.com/office/drawing/2010/main" w="9525">
+                            <a14:hiddenLine xmlns:a14="http://schemas.microsoft.com/office/drawing/2010/main" xmlns:w="http://schemas.openxmlformats.org/wordprocessingml/2006/main" xmlns:w10="urn:schemas-microsoft-com:office:word" xmlns:v="urn:schemas-microsoft-com:vml" xmlns:o="urn:schemas-microsoft-com:office:office" xmlns="" w="9525">
                               <a:solidFill>
                                 <a:srgbClr val="000000"/>
                               </a:solidFill>
@@ -5521,7 +6829,7 @@
           </mc:Choice>
           <mc:Fallback>
             <w:pict>
-              <v:shape w14:anchorId="23BEF82C" id="Text Box 188" o:spid="_x0000_s1043" type="#_x0000_t202" style="position:absolute;left:0;text-align:left;margin-left:42.2pt;margin-top:436.8pt;width:7.2pt;height:7.2pt;z-index:251663360;visibility:hidden;mso-wrap-style:square;mso-width-percent:0;mso-height-percent:0;mso-wrap-distance-left:9pt;mso-wrap-distance-top:0;mso-wrap-distance-right:9pt;mso-wrap-distance-bottom:0;mso-position-horizontal:absolute;mso-position-horizontal-relative:page;mso-position-vertical:absolute;mso-position-vertical-relative:page;mso-width-percent:0;mso-height-percent:0;mso-width-relative:page;mso-height-relative:page;v-text-anchor:top" o:gfxdata="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" filled="f" stroked="f">
+              <v:shape w14:anchorId="23BEF82C" id="Text Box 188" o:spid="_x0000_s1042" type="#_x0000_t202" style="position:absolute;left:0;text-align:left;margin-left:42.2pt;margin-top:436.8pt;width:7.2pt;height:7.2pt;z-index:251663360;visibility:hidden;mso-wrap-style:square;mso-width-percent:0;mso-height-percent:0;mso-wrap-distance-left:9pt;mso-wrap-distance-top:0;mso-wrap-distance-right:9pt;mso-wrap-distance-bottom:0;mso-position-horizontal:absolute;mso-position-horizontal-relative:page;mso-position-vertical:absolute;mso-position-vertical-relative:page;mso-width-percent:0;mso-height-percent:0;mso-width-relative:page;mso-height-relative:page;v-text-anchor:top" o:gfxdata="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" filled="f" stroked="f">
                 <v:textbox inset="0,0,0,0">
                   <w:txbxContent>
                     <w:p>
@@ -5581,14 +6889,14 @@
                         </a:ln>
                         <a:extLst>
                           <a:ext uri="{909E8E84-426E-40dd-AFC4-6F175D3DCCD1}">
-                            <a14:hiddenFill xmlns="" xmlns:o="urn:schemas-microsoft-com:office:office" xmlns:v="urn:schemas-microsoft-com:vml" xmlns:w10="urn:schemas-microsoft-com:office:word" xmlns:w="http://schemas.openxmlformats.org/wordprocessingml/2006/main" xmlns:a14="http://schemas.microsoft.com/office/drawing/2010/main">
+                            <a14:hiddenFill xmlns:a14="http://schemas.microsoft.com/office/drawing/2010/main" xmlns:w="http://schemas.openxmlformats.org/wordprocessingml/2006/main" xmlns:w10="urn:schemas-microsoft-com:office:word" xmlns:v="urn:schemas-microsoft-com:vml" xmlns:o="urn:schemas-microsoft-com:office:office" xmlns="">
                               <a:solidFill>
                                 <a:srgbClr val="FFFFFF"/>
                               </a:solidFill>
                             </a14:hiddenFill>
                           </a:ext>
                           <a:ext uri="{91240B29-F687-4f45-9708-019B960494DF}">
-                            <a14:hiddenLine xmlns="" xmlns:o="urn:schemas-microsoft-com:office:office" xmlns:v="urn:schemas-microsoft-com:vml" xmlns:w10="urn:schemas-microsoft-com:office:word" xmlns:w="http://schemas.openxmlformats.org/wordprocessingml/2006/main" xmlns:a14="http://schemas.microsoft.com/office/drawing/2010/main" w="9525">
+                            <a14:hiddenLine xmlns:a14="http://schemas.microsoft.com/office/drawing/2010/main" xmlns:w="http://schemas.openxmlformats.org/wordprocessingml/2006/main" xmlns:w10="urn:schemas-microsoft-com:office:word" xmlns:v="urn:schemas-microsoft-com:vml" xmlns:o="urn:schemas-microsoft-com:office:office" xmlns="" w="9525">
                               <a:solidFill>
                                 <a:srgbClr val="000000"/>
                               </a:solidFill>
@@ -5625,7 +6933,7 @@
           </mc:Choice>
           <mc:Fallback>
             <w:pict>
-              <v:shape w14:anchorId="688A06A7" id="Text Box 220" o:spid="_x0000_s1044" type="#_x0000_t202" style="position:absolute;left:0;text-align:left;margin-left:200pt;margin-top:22pt;width:7.2pt;height:7.2pt;z-index:251664384;visibility:hidden;mso-wrap-style:square;mso-width-percent:0;mso-height-percent:0;mso-wrap-distance-left:9pt;mso-wrap-distance-top:0;mso-wrap-distance-right:9pt;mso-wrap-distance-bottom:0;mso-position-horizontal:absolute;mso-position-horizontal-relative:page;mso-position-vertical:absolute;mso-position-vertical-relative:page;mso-width-percent:0;mso-height-percent:0;mso-width-relative:page;mso-height-relative:page;v-text-anchor:top" o:gfxdata="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" filled="f" stroked="f">
+              <v:shape w14:anchorId="688A06A7" id="Text Box 220" o:spid="_x0000_s1043" type="#_x0000_t202" style="position:absolute;left:0;text-align:left;margin-left:200pt;margin-top:22pt;width:7.2pt;height:7.2pt;z-index:251664384;visibility:hidden;mso-wrap-style:square;mso-width-percent:0;mso-height-percent:0;mso-wrap-distance-left:9pt;mso-wrap-distance-top:0;mso-wrap-distance-right:9pt;mso-wrap-distance-bottom:0;mso-position-horizontal:absolute;mso-position-horizontal-relative:page;mso-position-vertical:absolute;mso-position-vertical-relative:page;mso-width-percent:0;mso-height-percent:0;mso-width-relative:page;mso-height-relative:page;v-text-anchor:top" o:gfxdata="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" filled="f" stroked="f">
                 <v:textbox inset="0,0,0,0">
                   <w:txbxContent>
                     <w:p>
@@ -5685,14 +6993,14 @@
                         </a:ln>
                         <a:extLst>
                           <a:ext uri="{909E8E84-426E-40dd-AFC4-6F175D3DCCD1}">
-                            <a14:hiddenFill xmlns="" xmlns:o="urn:schemas-microsoft-com:office:office" xmlns:v="urn:schemas-microsoft-com:vml" xmlns:w10="urn:schemas-microsoft-com:office:word" xmlns:w="http://schemas.openxmlformats.org/wordprocessingml/2006/main" xmlns:a14="http://schemas.microsoft.com/office/drawing/2010/main">
+                            <a14:hiddenFill xmlns:a14="http://schemas.microsoft.com/office/drawing/2010/main" xmlns:w="http://schemas.openxmlformats.org/wordprocessingml/2006/main" xmlns:w10="urn:schemas-microsoft-com:office:word" xmlns:v="urn:schemas-microsoft-com:vml" xmlns:o="urn:schemas-microsoft-com:office:office" xmlns="">
                               <a:solidFill>
                                 <a:srgbClr val="FFFFFF"/>
                               </a:solidFill>
                             </a14:hiddenFill>
                           </a:ext>
                           <a:ext uri="{91240B29-F687-4f45-9708-019B960494DF}">
-                            <a14:hiddenLine xmlns="" xmlns:o="urn:schemas-microsoft-com:office:office" xmlns:v="urn:schemas-microsoft-com:vml" xmlns:w10="urn:schemas-microsoft-com:office:word" xmlns:w="http://schemas.openxmlformats.org/wordprocessingml/2006/main" xmlns:a14="http://schemas.microsoft.com/office/drawing/2010/main" w="9525">
+                            <a14:hiddenLine xmlns:a14="http://schemas.microsoft.com/office/drawing/2010/main" xmlns:w="http://schemas.openxmlformats.org/wordprocessingml/2006/main" xmlns:w10="urn:schemas-microsoft-com:office:word" xmlns:v="urn:schemas-microsoft-com:vml" xmlns:o="urn:schemas-microsoft-com:office:office" xmlns="" w="9525">
                               <a:solidFill>
                                 <a:srgbClr val="000000"/>
                               </a:solidFill>
@@ -5729,7 +7037,7 @@
           </mc:Choice>
           <mc:Fallback>
             <w:pict>
-              <v:shape w14:anchorId="0E22C98E" id="Text Box 224" o:spid="_x0000_s1045" type="#_x0000_t202" style="position:absolute;left:0;text-align:left;margin-left:201pt;margin-top:213.8pt;width:7.2pt;height:7.2pt;z-index:251665408;visibility:hidden;mso-wrap-style:square;mso-width-percent:0;mso-height-percent:0;mso-wrap-distance-left:9pt;mso-wrap-distance-top:0;mso-wrap-distance-right:9pt;mso-wrap-distance-bottom:0;mso-position-horizontal:absolute;mso-position-horizontal-relative:page;mso-position-vertical:absolute;mso-position-vertical-relative:page;mso-width-percent:0;mso-height-percent:0;mso-width-relative:page;mso-height-relative:page;v-text-anchor:top" o:gfxdata="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" filled="f" stroked="f">
+              <v:shape w14:anchorId="0E22C98E" id="Text Box 224" o:spid="_x0000_s1044" type="#_x0000_t202" style="position:absolute;left:0;text-align:left;margin-left:201pt;margin-top:213.8pt;width:7.2pt;height:7.2pt;z-index:251665408;visibility:hidden;mso-wrap-style:square;mso-width-percent:0;mso-height-percent:0;mso-wrap-distance-left:9pt;mso-wrap-distance-top:0;mso-wrap-distance-right:9pt;mso-wrap-distance-bottom:0;mso-position-horizontal:absolute;mso-position-horizontal-relative:page;mso-position-vertical:absolute;mso-position-vertical-relative:page;mso-width-percent:0;mso-height-percent:0;mso-width-relative:page;mso-height-relative:page;v-text-anchor:top" o:gfxdata="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" filled="f" stroked="f">
                 <v:textbox inset="0,0,0,0">
                   <w:txbxContent>
                     <w:p>
@@ -5789,14 +7097,14 @@
                         </a:ln>
                         <a:extLst>
                           <a:ext uri="{909E8E84-426E-40dd-AFC4-6F175D3DCCD1}">
-                            <a14:hiddenFill xmlns="" xmlns:o="urn:schemas-microsoft-com:office:office" xmlns:v="urn:schemas-microsoft-com:vml" xmlns:w10="urn:schemas-microsoft-com:office:word" xmlns:w="http://schemas.openxmlformats.org/wordprocessingml/2006/main" xmlns:a14="http://schemas.microsoft.com/office/drawing/2010/main">
+                            <a14:hiddenFill xmlns:a14="http://schemas.microsoft.com/office/drawing/2010/main" xmlns:w="http://schemas.openxmlformats.org/wordprocessingml/2006/main" xmlns:w10="urn:schemas-microsoft-com:office:word" xmlns:v="urn:schemas-microsoft-com:vml" xmlns:o="urn:schemas-microsoft-com:office:office" xmlns="">
                               <a:solidFill>
                                 <a:srgbClr val="FFFFFF"/>
                               </a:solidFill>
                             </a14:hiddenFill>
                           </a:ext>
                           <a:ext uri="{91240B29-F687-4f45-9708-019B960494DF}">
-                            <a14:hiddenLine xmlns="" xmlns:o="urn:schemas-microsoft-com:office:office" xmlns:v="urn:schemas-microsoft-com:vml" xmlns:w10="urn:schemas-microsoft-com:office:word" xmlns:w="http://schemas.openxmlformats.org/wordprocessingml/2006/main" xmlns:a14="http://schemas.microsoft.com/office/drawing/2010/main" w="9525">
+                            <a14:hiddenLine xmlns:a14="http://schemas.microsoft.com/office/drawing/2010/main" xmlns:w="http://schemas.openxmlformats.org/wordprocessingml/2006/main" xmlns:w10="urn:schemas-microsoft-com:office:word" xmlns:v="urn:schemas-microsoft-com:vml" xmlns:o="urn:schemas-microsoft-com:office:office" xmlns="" w="9525">
                               <a:solidFill>
                                 <a:srgbClr val="000000"/>
                               </a:solidFill>
@@ -5833,7 +7141,7 @@
           </mc:Choice>
           <mc:Fallback>
             <w:pict>
-              <v:shape w14:anchorId="3FFC7BE2" id="Text Box 228" o:spid="_x0000_s1046" type="#_x0000_t202" style="position:absolute;left:0;text-align:left;margin-left:202pt;margin-top:362pt;width:7.2pt;height:7.2pt;z-index:251666432;visibility:hidden;mso-wrap-style:square;mso-width-percent:0;mso-height-percent:0;mso-wrap-distance-left:9pt;mso-wrap-distance-top:0;mso-wrap-distance-right:9pt;mso-wrap-distance-bottom:0;mso-position-horizontal:absolute;mso-position-horizontal-relative:page;mso-position-vertical:absolute;mso-position-vertical-relative:page;mso-width-percent:0;mso-height-percent:0;mso-width-relative:page;mso-height-relative:page;v-text-anchor:top" o:gfxdata="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" filled="f" stroked="f">
+              <v:shape w14:anchorId="3FFC7BE2" id="Text Box 228" o:spid="_x0000_s1045" type="#_x0000_t202" style="position:absolute;left:0;text-align:left;margin-left:202pt;margin-top:362pt;width:7.2pt;height:7.2pt;z-index:251666432;visibility:hidden;mso-wrap-style:square;mso-width-percent:0;mso-height-percent:0;mso-wrap-distance-left:9pt;mso-wrap-distance-top:0;mso-wrap-distance-right:9pt;mso-wrap-distance-bottom:0;mso-position-horizontal:absolute;mso-position-horizontal-relative:page;mso-position-vertical:absolute;mso-position-vertical-relative:page;mso-width-percent:0;mso-height-percent:0;mso-width-relative:page;mso-height-relative:page;v-text-anchor:top" o:gfxdata="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" filled="f" stroked="f">
                 <v:textbox inset="0,0,0,0">
                   <w:txbxContent>
                     <w:p>
@@ -5851,8 +7159,8 @@
       </w:r>
     </w:p>
     <w:sectPr>
-      <w:headerReference w:type="even" r:id="rId20"/>
-      <w:headerReference w:type="default" r:id="rId21"/>
+      <w:headerReference w:type="even" r:id="rId22"/>
+      <w:headerReference w:type="default" r:id="rId23"/>
       <w:pgSz w:w="12240" w:h="15840" w:code="1"/>
       <w:pgMar w:top="1440" w:right="1800" w:bottom="720" w:left="1800" w:header="0" w:footer="0" w:gutter="0"/>
       <w:cols w:space="720"/>
@@ -5933,7 +7241,7 @@
         <w:rStyle w:val="PageNumber"/>
         <w:noProof/>
       </w:rPr>
-      <w:t>10</w:t>
+      <w:t>2</w:t>
     </w:r>
     <w:r>
       <w:rPr>
@@ -5990,14 +7298,14 @@
                       </a:ln>
                       <a:extLst>
                         <a:ext uri="{909E8E84-426E-40dd-AFC4-6F175D3DCCD1}">
-                          <a14:hiddenFill xmlns="" xmlns:o="urn:schemas-microsoft-com:office:office" xmlns:v="urn:schemas-microsoft-com:vml" xmlns:w10="urn:schemas-microsoft-com:office:word" xmlns:w="http://schemas.openxmlformats.org/wordprocessingml/2006/main" xmlns:a14="http://schemas.microsoft.com/office/drawing/2010/main">
+                          <a14:hiddenFill xmlns:a14="http://schemas.microsoft.com/office/drawing/2010/main" xmlns:w="http://schemas.openxmlformats.org/wordprocessingml/2006/main" xmlns:w10="urn:schemas-microsoft-com:office:word" xmlns:v="urn:schemas-microsoft-com:vml" xmlns:o="urn:schemas-microsoft-com:office:office" xmlns="">
                             <a:solidFill>
                               <a:srgbClr val="FFFFFF"/>
                             </a:solidFill>
                           </a14:hiddenFill>
                         </a:ext>
                         <a:ext uri="{91240B29-F687-4f45-9708-019B960494DF}">
-                          <a14:hiddenLine xmlns="" xmlns:o="urn:schemas-microsoft-com:office:office" xmlns:v="urn:schemas-microsoft-com:vml" xmlns:w10="urn:schemas-microsoft-com:office:word" xmlns:w="http://schemas.openxmlformats.org/wordprocessingml/2006/main" xmlns:a14="http://schemas.microsoft.com/office/drawing/2010/main" w="9525">
+                          <a14:hiddenLine xmlns:a14="http://schemas.microsoft.com/office/drawing/2010/main" xmlns:w="http://schemas.openxmlformats.org/wordprocessingml/2006/main" xmlns:w10="urn:schemas-microsoft-com:office:word" xmlns:v="urn:schemas-microsoft-com:vml" xmlns:o="urn:schemas-microsoft-com:office:office" xmlns="" w="9525">
                             <a:solidFill>
                               <a:srgbClr val="000000"/>
                             </a:solidFill>
@@ -6044,7 +7352,7 @@
               <v:stroke joinstyle="miter"/>
               <v:path gradientshapeok="t" o:connecttype="rect"/>
             </v:shapetype>
-            <v:shape id="Text Box 10" o:spid="_x0000_s1047" type="#_x0000_t202" style="position:absolute;margin-left:449pt;margin-top:38.25pt;width:109pt;height:25.45pt;z-index:251662336;visibility:visible;mso-wrap-style:square;mso-width-percent:0;mso-height-percent:0;mso-wrap-distance-left:9pt;mso-wrap-distance-top:0;mso-wrap-distance-right:9pt;mso-wrap-distance-bottom:0;mso-position-horizontal:absolute;mso-position-horizontal-relative:page;mso-position-vertical:absolute;mso-position-vertical-relative:page;mso-width-percent:0;mso-height-percent:0;mso-width-relative:page;mso-height-relative:page;v-text-anchor:top" o:gfxdata="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" filled="f" stroked="f">
+            <v:shape id="Text Box 10" o:spid="_x0000_s1046" type="#_x0000_t202" style="position:absolute;margin-left:449pt;margin-top:38.25pt;width:109pt;height:25.45pt;z-index:251662336;visibility:visible;mso-wrap-style:square;mso-width-percent:0;mso-height-percent:0;mso-wrap-distance-left:9pt;mso-wrap-distance-top:0;mso-wrap-distance-right:9pt;mso-wrap-distance-bottom:0;mso-position-horizontal:absolute;mso-position-horizontal-relative:page;mso-position-vertical:absolute;mso-position-vertical-relative:page;mso-width-percent:0;mso-height-percent:0;mso-width-relative:page;mso-height-relative:page;v-text-anchor:top" o:gfxdata="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" filled="f" stroked="f">
               <v:textbox style="mso-fit-shape-to-text:t" inset=",7.2pt,,7.2pt">
                 <w:txbxContent>
                   <w:p>
@@ -6110,14 +7418,14 @@
                       <a:effectLst/>
                       <a:extLst>
                         <a:ext uri="{909E8E84-426E-40dd-AFC4-6F175D3DCCD1}">
-                          <a14:hiddenFill xmlns="" xmlns:o="urn:schemas-microsoft-com:office:office" xmlns:v="urn:schemas-microsoft-com:vml" xmlns:w10="urn:schemas-microsoft-com:office:word" xmlns:w="http://schemas.openxmlformats.org/wordprocessingml/2006/main" xmlns:a14="http://schemas.microsoft.com/office/drawing/2010/main">
+                          <a14:hiddenFill xmlns:a14="http://schemas.microsoft.com/office/drawing/2010/main" xmlns:w="http://schemas.openxmlformats.org/wordprocessingml/2006/main" xmlns:w10="urn:schemas-microsoft-com:office:word" xmlns:v="urn:schemas-microsoft-com:vml" xmlns:o="urn:schemas-microsoft-com:office:office" xmlns="">
                             <a:solidFill>
                               <a:srgbClr val="FFFFFF"/>
                             </a:solidFill>
                           </a14:hiddenFill>
                         </a:ext>
                         <a:ext uri="{91240B29-F687-4f45-9708-019B960494DF}">
-                          <a14:hiddenLine xmlns="" xmlns:o="urn:schemas-microsoft-com:office:office" xmlns:v="urn:schemas-microsoft-com:vml" xmlns:w10="urn:schemas-microsoft-com:office:word" xmlns:w="http://schemas.openxmlformats.org/wordprocessingml/2006/main" xmlns:a14="http://schemas.microsoft.com/office/drawing/2010/main" w="9525">
+                          <a14:hiddenLine xmlns:a14="http://schemas.microsoft.com/office/drawing/2010/main" xmlns:w="http://schemas.openxmlformats.org/wordprocessingml/2006/main" xmlns:w10="urn:schemas-microsoft-com:office:word" xmlns:v="urn:schemas-microsoft-com:vml" xmlns:o="urn:schemas-microsoft-com:office:office" xmlns="" w="9525">
                             <a:solidFill>
                               <a:srgbClr val="000000"/>
                             </a:solidFill>
@@ -6127,7 +7435,7 @@
                           </a14:hiddenLine>
                         </a:ext>
                         <a:ext uri="{AF507438-7753-43e0-B8FC-AC1667EBCBE1}">
-                          <a14:hiddenEffects xmlns="" xmlns:o="urn:schemas-microsoft-com:office:office" xmlns:v="urn:schemas-microsoft-com:vml" xmlns:w10="urn:schemas-microsoft-com:office:word" xmlns:w="http://schemas.openxmlformats.org/wordprocessingml/2006/main" xmlns:a14="http://schemas.microsoft.com/office/drawing/2010/main">
+                          <a14:hiddenEffects xmlns:a14="http://schemas.microsoft.com/office/drawing/2010/main" xmlns:w="http://schemas.openxmlformats.org/wordprocessingml/2006/main" xmlns:w10="urn:schemas-microsoft-com:office:word" xmlns:v="urn:schemas-microsoft-com:vml" xmlns:o="urn:schemas-microsoft-com:office:office" xmlns="">
                             <a:effectLst>
                               <a:outerShdw blurRad="63500" dist="38099" dir="2700000" algn="ctr" rotWithShape="0">
                                 <a:srgbClr val="000000">
@@ -6216,7 +7524,7 @@
         </mc:Choice>
         <mc:Fallback>
           <w:pict>
-            <v:shape w14:anchorId="27A5541D" id="Text Box 12" o:spid="_x0000_s1048" type="#_x0000_t202" style="position:absolute;margin-left:0;margin-top:28.8pt;width:558pt;height:42.4pt;z-index:-251653120;visibility:visible;mso-wrap-style:square;mso-width-percent:0;mso-height-percent:0;mso-wrap-distance-left:9pt;mso-wrap-distance-top:0;mso-wrap-distance-right:9pt;mso-wrap-distance-bottom:0;mso-position-horizontal:center;mso-position-horizontal-relative:page;mso-position-vertical:absolute;mso-position-vertical-relative:page;mso-width-percent:0;mso-height-percent:0;mso-width-relative:page;mso-height-relative:page;v-text-anchor:top" o:gfxdata="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" filled="f" stroked="f">
+            <v:shape w14:anchorId="27A5541D" id="Text Box 12" o:spid="_x0000_s1047" type="#_x0000_t202" style="position:absolute;margin-left:0;margin-top:28.8pt;width:558pt;height:42.4pt;z-index:-251653120;visibility:visible;mso-wrap-style:square;mso-width-percent:0;mso-height-percent:0;mso-wrap-distance-left:9pt;mso-wrap-distance-top:0;mso-wrap-distance-right:9pt;mso-wrap-distance-bottom:0;mso-position-horizontal:center;mso-position-horizontal-relative:page;mso-position-vertical:absolute;mso-position-vertical-relative:page;mso-width-percent:0;mso-height-percent:0;mso-width-relative:page;mso-height-relative:page;v-text-anchor:top" o:gfxdata="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" filled="f" stroked="f">
               <v:textbox style="mso-fit-shape-to-text:t" inset=",7.2pt,,7.2pt">
                 <w:txbxContent>
                   <w:p>
@@ -6332,14 +7640,14 @@
                       <a:effectLst/>
                       <a:extLst>
                         <a:ext uri="{909E8E84-426E-40dd-AFC4-6F175D3DCCD1}">
-                          <a14:hiddenFill xmlns="" xmlns:o="urn:schemas-microsoft-com:office:office" xmlns:v="urn:schemas-microsoft-com:vml" xmlns:w10="urn:schemas-microsoft-com:office:word" xmlns:w="http://schemas.openxmlformats.org/wordprocessingml/2006/main" xmlns:a14="http://schemas.microsoft.com/office/drawing/2010/main">
+                          <a14:hiddenFill xmlns:a14="http://schemas.microsoft.com/office/drawing/2010/main" xmlns:w="http://schemas.openxmlformats.org/wordprocessingml/2006/main" xmlns:w10="urn:schemas-microsoft-com:office:word" xmlns:v="urn:schemas-microsoft-com:vml" xmlns:o="urn:schemas-microsoft-com:office:office" xmlns="">
                             <a:solidFill>
                               <a:srgbClr val="FFFFFF"/>
                             </a:solidFill>
                           </a14:hiddenFill>
                         </a:ext>
                         <a:ext uri="{91240B29-F687-4f45-9708-019B960494DF}">
-                          <a14:hiddenLine xmlns="" xmlns:o="urn:schemas-microsoft-com:office:office" xmlns:v="urn:schemas-microsoft-com:vml" xmlns:w10="urn:schemas-microsoft-com:office:word" xmlns:w="http://schemas.openxmlformats.org/wordprocessingml/2006/main" xmlns:a14="http://schemas.microsoft.com/office/drawing/2010/main" w="9525">
+                          <a14:hiddenLine xmlns:a14="http://schemas.microsoft.com/office/drawing/2010/main" xmlns:w="http://schemas.openxmlformats.org/wordprocessingml/2006/main" xmlns:w10="urn:schemas-microsoft-com:office:word" xmlns:v="urn:schemas-microsoft-com:vml" xmlns:o="urn:schemas-microsoft-com:office:office" xmlns="" w="9525">
                             <a:solidFill>
                               <a:srgbClr val="000000"/>
                             </a:solidFill>
@@ -6349,7 +7657,7 @@
                           </a14:hiddenLine>
                         </a:ext>
                         <a:ext uri="{AF507438-7753-43e0-B8FC-AC1667EBCBE1}">
-                          <a14:hiddenEffects xmlns="" xmlns:o="urn:schemas-microsoft-com:office:office" xmlns:v="urn:schemas-microsoft-com:vml" xmlns:w10="urn:schemas-microsoft-com:office:word" xmlns:w="http://schemas.openxmlformats.org/wordprocessingml/2006/main" xmlns:a14="http://schemas.microsoft.com/office/drawing/2010/main">
+                          <a14:hiddenEffects xmlns:a14="http://schemas.microsoft.com/office/drawing/2010/main" xmlns:w="http://schemas.openxmlformats.org/wordprocessingml/2006/main" xmlns:w10="urn:schemas-microsoft-com:office:word" xmlns:v="urn:schemas-microsoft-com:vml" xmlns:o="urn:schemas-microsoft-com:office:office" xmlns="">
                             <a:effectLst>
                               <a:outerShdw blurRad="63500" dist="38099" dir="2700000" algn="ctr" rotWithShape="0">
                                 <a:srgbClr val="000000">
@@ -6383,7 +7691,7 @@
         </mc:Choice>
         <mc:Fallback>
           <w:pict>
-            <v:shape w14:anchorId="596FFEE9" id="Text Box 9" o:spid="_x0000_s1049" type="#_x0000_t202" style="position:absolute;margin-left:0;margin-top:28.8pt;width:558pt;height:29.1pt;z-index:-251659264;visibility:visible;mso-wrap-style:square;mso-width-percent:0;mso-height-percent:0;mso-wrap-distance-left:9pt;mso-wrap-distance-top:0;mso-wrap-distance-right:9pt;mso-wrap-distance-bottom:0;mso-position-horizontal:center;mso-position-horizontal-relative:page;mso-position-vertical:absolute;mso-position-vertical-relative:page;mso-width-percent:0;mso-height-percent:0;mso-width-relative:page;mso-height-relative:page;v-text-anchor:top" o:gfxdata="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" filled="f" stroked="f">
+            <v:shape w14:anchorId="596FFEE9" id="Text Box 9" o:spid="_x0000_s1048" type="#_x0000_t202" style="position:absolute;margin-left:0;margin-top:28.8pt;width:558pt;height:29.1pt;z-index:-251659264;visibility:visible;mso-wrap-style:square;mso-width-percent:0;mso-height-percent:0;mso-wrap-distance-left:9pt;mso-wrap-distance-top:0;mso-wrap-distance-right:9pt;mso-wrap-distance-bottom:0;mso-position-horizontal:center;mso-position-horizontal-relative:page;mso-position-vertical:absolute;mso-position-vertical-relative:page;mso-width-percent:0;mso-height-percent:0;mso-width-relative:page;mso-height-relative:page;v-text-anchor:top" o:gfxdata="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" filled="f" stroked="f">
               <v:textbox style="mso-fit-shape-to-text:t" inset=",7.2pt,,7.2pt">
                 <w:txbxContent>
                   <w:p/>
@@ -6432,7 +7740,7 @@
         <w:rStyle w:val="PageNumber"/>
         <w:noProof/>
       </w:rPr>
-      <w:t>9</w:t>
+      <w:t>5</w:t>
     </w:r>
     <w:r>
       <w:rPr>
@@ -6489,14 +7797,14 @@
                       </a:ln>
                       <a:extLst>
                         <a:ext uri="{909E8E84-426E-40dd-AFC4-6F175D3DCCD1}">
-                          <a14:hiddenFill xmlns="" xmlns:o="urn:schemas-microsoft-com:office:office" xmlns:v="urn:schemas-microsoft-com:vml" xmlns:w10="urn:schemas-microsoft-com:office:word" xmlns:w="http://schemas.openxmlformats.org/wordprocessingml/2006/main" xmlns:a14="http://schemas.microsoft.com/office/drawing/2010/main">
+                          <a14:hiddenFill xmlns:a14="http://schemas.microsoft.com/office/drawing/2010/main" xmlns:w="http://schemas.openxmlformats.org/wordprocessingml/2006/main" xmlns:w10="urn:schemas-microsoft-com:office:word" xmlns:v="urn:schemas-microsoft-com:vml" xmlns:o="urn:schemas-microsoft-com:office:office" xmlns="">
                             <a:solidFill>
                               <a:srgbClr val="FFFFFF"/>
                             </a:solidFill>
                           </a14:hiddenFill>
                         </a:ext>
                         <a:ext uri="{91240B29-F687-4f45-9708-019B960494DF}">
-                          <a14:hiddenLine xmlns="" xmlns:o="urn:schemas-microsoft-com:office:office" xmlns:v="urn:schemas-microsoft-com:vml" xmlns:w10="urn:schemas-microsoft-com:office:word" xmlns:w="http://schemas.openxmlformats.org/wordprocessingml/2006/main" xmlns:a14="http://schemas.microsoft.com/office/drawing/2010/main" w="9525">
+                          <a14:hiddenLine xmlns:a14="http://schemas.microsoft.com/office/drawing/2010/main" xmlns:w="http://schemas.openxmlformats.org/wordprocessingml/2006/main" xmlns:w10="urn:schemas-microsoft-com:office:word" xmlns:v="urn:schemas-microsoft-com:vml" xmlns:o="urn:schemas-microsoft-com:office:office" xmlns="" w="9525">
                             <a:solidFill>
                               <a:srgbClr val="000000"/>
                             </a:solidFill>
@@ -6543,7 +7851,7 @@
               <v:stroke joinstyle="miter"/>
               <v:path gradientshapeok="t" o:connecttype="rect"/>
             </v:shapetype>
-            <v:shape id="_x0000_s1050" type="#_x0000_t202" style="position:absolute;margin-left:449pt;margin-top:38.25pt;width:109pt;height:25.45pt;z-index:251658240;visibility:visible;mso-wrap-style:square;mso-width-percent:0;mso-height-percent:0;mso-wrap-distance-left:9pt;mso-wrap-distance-top:0;mso-wrap-distance-right:9pt;mso-wrap-distance-bottom:0;mso-position-horizontal:absolute;mso-position-horizontal-relative:page;mso-position-vertical:absolute;mso-position-vertical-relative:page;mso-width-percent:0;mso-height-percent:0;mso-width-relative:page;mso-height-relative:page;v-text-anchor:top" o:gfxdata="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" filled="f" stroked="f">
+            <v:shape id="_x0000_s1049" type="#_x0000_t202" style="position:absolute;margin-left:449pt;margin-top:38.25pt;width:109pt;height:25.45pt;z-index:251658240;visibility:visible;mso-wrap-style:square;mso-width-percent:0;mso-height-percent:0;mso-wrap-distance-left:9pt;mso-wrap-distance-top:0;mso-wrap-distance-right:9pt;mso-wrap-distance-bottom:0;mso-position-horizontal:absolute;mso-position-horizontal-relative:page;mso-position-vertical:absolute;mso-position-vertical-relative:page;mso-width-percent:0;mso-height-percent:0;mso-width-relative:page;mso-height-relative:page;v-text-anchor:top" o:gfxdata="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" filled="f" stroked="f">
               <v:textbox style="mso-fit-shape-to-text:t" inset=",7.2pt,,7.2pt">
                 <w:txbxContent>
                   <w:p>
@@ -6609,14 +7917,14 @@
                       <a:effectLst/>
                       <a:extLst>
                         <a:ext uri="{909E8E84-426E-40dd-AFC4-6F175D3DCCD1}">
-                          <a14:hiddenFill xmlns="" xmlns:o="urn:schemas-microsoft-com:office:office" xmlns:v="urn:schemas-microsoft-com:vml" xmlns:w10="urn:schemas-microsoft-com:office:word" xmlns:w="http://schemas.openxmlformats.org/wordprocessingml/2006/main" xmlns:a14="http://schemas.microsoft.com/office/drawing/2010/main">
+                          <a14:hiddenFill xmlns:a14="http://schemas.microsoft.com/office/drawing/2010/main" xmlns:w="http://schemas.openxmlformats.org/wordprocessingml/2006/main" xmlns:w10="urn:schemas-microsoft-com:office:word" xmlns:v="urn:schemas-microsoft-com:vml" xmlns:o="urn:schemas-microsoft-com:office:office" xmlns="">
                             <a:solidFill>
                               <a:srgbClr val="FFFFFF"/>
                             </a:solidFill>
                           </a14:hiddenFill>
                         </a:ext>
                         <a:ext uri="{91240B29-F687-4f45-9708-019B960494DF}">
-                          <a14:hiddenLine xmlns="" xmlns:o="urn:schemas-microsoft-com:office:office" xmlns:v="urn:schemas-microsoft-com:vml" xmlns:w10="urn:schemas-microsoft-com:office:word" xmlns:w="http://schemas.openxmlformats.org/wordprocessingml/2006/main" xmlns:a14="http://schemas.microsoft.com/office/drawing/2010/main" w="9525">
+                          <a14:hiddenLine xmlns:a14="http://schemas.microsoft.com/office/drawing/2010/main" xmlns:w="http://schemas.openxmlformats.org/wordprocessingml/2006/main" xmlns:w10="urn:schemas-microsoft-com:office:word" xmlns:v="urn:schemas-microsoft-com:vml" xmlns:o="urn:schemas-microsoft-com:office:office" xmlns="" w="9525">
                             <a:solidFill>
                               <a:srgbClr val="000000"/>
                             </a:solidFill>
@@ -6626,7 +7934,7 @@
                           </a14:hiddenLine>
                         </a:ext>
                         <a:ext uri="{AF507438-7753-43e0-B8FC-AC1667EBCBE1}">
-                          <a14:hiddenEffects xmlns="" xmlns:o="urn:schemas-microsoft-com:office:office" xmlns:v="urn:schemas-microsoft-com:vml" xmlns:w10="urn:schemas-microsoft-com:office:word" xmlns:w="http://schemas.openxmlformats.org/wordprocessingml/2006/main" xmlns:a14="http://schemas.microsoft.com/office/drawing/2010/main">
+                          <a14:hiddenEffects xmlns:a14="http://schemas.microsoft.com/office/drawing/2010/main" xmlns:w="http://schemas.openxmlformats.org/wordprocessingml/2006/main" xmlns:w10="urn:schemas-microsoft-com:office:word" xmlns:v="urn:schemas-microsoft-com:vml" xmlns:o="urn:schemas-microsoft-com:office:office" xmlns="">
                             <a:effectLst>
                               <a:outerShdw blurRad="63500" dist="38099" dir="2700000" algn="ctr" rotWithShape="0">
                                 <a:srgbClr val="000000">
@@ -6715,7 +8023,7 @@
         </mc:Choice>
         <mc:Fallback>
           <w:pict>
-            <v:shape w14:anchorId="382A994F" id="_x0000_s1051" type="#_x0000_t202" style="position:absolute;margin-left:0;margin-top:28.8pt;width:558pt;height:42.4pt;z-index:-251656192;visibility:visible;mso-wrap-style:square;mso-width-percent:0;mso-height-percent:0;mso-wrap-distance-left:9pt;mso-wrap-distance-top:0;mso-wrap-distance-right:9pt;mso-wrap-distance-bottom:0;mso-position-horizontal:center;mso-position-horizontal-relative:page;mso-position-vertical:absolute;mso-position-vertical-relative:page;mso-width-percent:0;mso-height-percent:0;mso-width-relative:page;mso-height-relative:page;v-text-anchor:top" o:gfxdata="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" filled="f" stroked="f">
+            <v:shape w14:anchorId="382A994F" id="_x0000_s1050" type="#_x0000_t202" style="position:absolute;margin-left:0;margin-top:28.8pt;width:558pt;height:42.4pt;z-index:-251656192;visibility:visible;mso-wrap-style:square;mso-width-percent:0;mso-height-percent:0;mso-wrap-distance-left:9pt;mso-wrap-distance-top:0;mso-wrap-distance-right:9pt;mso-wrap-distance-bottom:0;mso-position-horizontal:center;mso-position-horizontal-relative:page;mso-position-vertical:absolute;mso-position-vertical-relative:page;mso-width-percent:0;mso-height-percent:0;mso-width-relative:page;mso-height-relative:page;v-text-anchor:top" o:gfxdata="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" filled="f" stroked="f">
               <v:textbox style="mso-fit-shape-to-text:t" inset=",7.2pt,,7.2pt">
                 <w:txbxContent>
                   <w:p>
@@ -6809,7 +8117,7 @@
         <v:path o:extrusionok="f" gradientshapeok="t" o:connecttype="rect"/>
         <o:lock v:ext="edit" aspectratio="t"/>
       </v:shapetype>
-      <v:shape id="_x0000_i1169" type="#_x0000_t75" style="width:11.5pt;height:11.5pt" o:bullet="t">
+      <v:shape id="_x0000_i1268" type="#_x0000_t75" style="width:11.2pt;height:11.2pt" o:bullet="t">
         <v:imagedata r:id="rId1" o:title="mso1B"/>
       </v:shape>
     </w:pict>
@@ -8014,6 +9322,7 @@
   <w:style w:type="character" w:default="1" w:styleId="DefaultParagraphFont">
     <w:name w:val="Default Paragraph Font"/>
     <w:uiPriority w:val="1"/>
+    <w:semiHidden/>
     <w:unhideWhenUsed/>
   </w:style>
   <w:style w:type="table" w:default="1" w:styleId="TableNormal">
@@ -8586,11 +9895,13 @@
     <w:unhideWhenUsed/>
     <w:rsid w:val="00C9526C"/>
     <w:pPr>
-      <w:spacing w:after="100" w:line="276" w:lineRule="auto"/>
+      <w:spacing w:before="120"/>
     </w:pPr>
     <w:rPr>
-      <w:rFonts w:ascii="Calibri" w:eastAsia="Calibri" w:hAnsi="Calibri" w:cs="Calibri"/>
-      <w:sz w:val="22"/>
+      <w:rFonts w:asciiTheme="minorHAnsi" w:hAnsiTheme="minorHAnsi"/>
+      <w:b/>
+      <w:bCs/>
+      <w:szCs w:val="24"/>
     </w:rPr>
   </w:style>
   <w:style w:type="paragraph" w:styleId="TOC2">
@@ -8602,12 +9913,14 @@
     <w:unhideWhenUsed/>
     <w:rsid w:val="00C9526C"/>
     <w:pPr>
-      <w:spacing w:after="100" w:line="276" w:lineRule="auto"/>
-      <w:ind w:left="220"/>
+      <w:ind w:left="240"/>
     </w:pPr>
     <w:rPr>
-      <w:rFonts w:ascii="Calibri" w:eastAsia="Calibri" w:hAnsi="Calibri" w:cs="Calibri"/>
+      <w:rFonts w:asciiTheme="minorHAnsi" w:hAnsiTheme="minorHAnsi"/>
+      <w:b/>
+      <w:bCs/>
       <w:sz w:val="22"/>
+      <w:szCs w:val="22"/>
     </w:rPr>
   </w:style>
   <w:style w:type="character" w:styleId="Hyperlink">
@@ -8630,12 +9943,12 @@
     <w:unhideWhenUsed/>
     <w:rsid w:val="00C9526C"/>
     <w:pPr>
-      <w:spacing w:after="100" w:line="276" w:lineRule="auto"/>
-      <w:ind w:left="440"/>
+      <w:ind w:left="480"/>
     </w:pPr>
     <w:rPr>
-      <w:rFonts w:ascii="Calibri" w:eastAsia="Calibri" w:hAnsi="Calibri" w:cs="Calibri"/>
+      <w:rFonts w:asciiTheme="minorHAnsi" w:hAnsiTheme="minorHAnsi"/>
       <w:sz w:val="22"/>
+      <w:szCs w:val="22"/>
     </w:rPr>
   </w:style>
   <w:style w:type="paragraph" w:styleId="Caption">
@@ -8699,6 +10012,102 @@
         <w:right w:w="108" w:type="dxa"/>
       </w:tblCellMar>
     </w:tblPr>
+  </w:style>
+  <w:style w:type="paragraph" w:styleId="TOC4">
+    <w:name w:val="toc 4"/>
+    <w:basedOn w:val="Normal"/>
+    <w:next w:val="Normal"/>
+    <w:autoRedefine/>
+    <w:semiHidden/>
+    <w:unhideWhenUsed/>
+    <w:rsid w:val="00AF42AB"/>
+    <w:pPr>
+      <w:ind w:left="720"/>
+    </w:pPr>
+    <w:rPr>
+      <w:rFonts w:asciiTheme="minorHAnsi" w:hAnsiTheme="minorHAnsi"/>
+      <w:sz w:val="20"/>
+    </w:rPr>
+  </w:style>
+  <w:style w:type="paragraph" w:styleId="TOC5">
+    <w:name w:val="toc 5"/>
+    <w:basedOn w:val="Normal"/>
+    <w:next w:val="Normal"/>
+    <w:autoRedefine/>
+    <w:semiHidden/>
+    <w:unhideWhenUsed/>
+    <w:rsid w:val="00AF42AB"/>
+    <w:pPr>
+      <w:ind w:left="960"/>
+    </w:pPr>
+    <w:rPr>
+      <w:rFonts w:asciiTheme="minorHAnsi" w:hAnsiTheme="minorHAnsi"/>
+      <w:sz w:val="20"/>
+    </w:rPr>
+  </w:style>
+  <w:style w:type="paragraph" w:styleId="TOC6">
+    <w:name w:val="toc 6"/>
+    <w:basedOn w:val="Normal"/>
+    <w:next w:val="Normal"/>
+    <w:autoRedefine/>
+    <w:semiHidden/>
+    <w:unhideWhenUsed/>
+    <w:rsid w:val="00AF42AB"/>
+    <w:pPr>
+      <w:ind w:left="1200"/>
+    </w:pPr>
+    <w:rPr>
+      <w:rFonts w:asciiTheme="minorHAnsi" w:hAnsiTheme="minorHAnsi"/>
+      <w:sz w:val="20"/>
+    </w:rPr>
+  </w:style>
+  <w:style w:type="paragraph" w:styleId="TOC7">
+    <w:name w:val="toc 7"/>
+    <w:basedOn w:val="Normal"/>
+    <w:next w:val="Normal"/>
+    <w:autoRedefine/>
+    <w:semiHidden/>
+    <w:unhideWhenUsed/>
+    <w:rsid w:val="00AF42AB"/>
+    <w:pPr>
+      <w:ind w:left="1440"/>
+    </w:pPr>
+    <w:rPr>
+      <w:rFonts w:asciiTheme="minorHAnsi" w:hAnsiTheme="minorHAnsi"/>
+      <w:sz w:val="20"/>
+    </w:rPr>
+  </w:style>
+  <w:style w:type="paragraph" w:styleId="TOC8">
+    <w:name w:val="toc 8"/>
+    <w:basedOn w:val="Normal"/>
+    <w:next w:val="Normal"/>
+    <w:autoRedefine/>
+    <w:semiHidden/>
+    <w:unhideWhenUsed/>
+    <w:rsid w:val="00AF42AB"/>
+    <w:pPr>
+      <w:ind w:left="1680"/>
+    </w:pPr>
+    <w:rPr>
+      <w:rFonts w:asciiTheme="minorHAnsi" w:hAnsiTheme="minorHAnsi"/>
+      <w:sz w:val="20"/>
+    </w:rPr>
+  </w:style>
+  <w:style w:type="paragraph" w:styleId="TOC9">
+    <w:name w:val="toc 9"/>
+    <w:basedOn w:val="Normal"/>
+    <w:next w:val="Normal"/>
+    <w:autoRedefine/>
+    <w:semiHidden/>
+    <w:unhideWhenUsed/>
+    <w:rsid w:val="00AF42AB"/>
+    <w:pPr>
+      <w:ind w:left="1920"/>
+    </w:pPr>
+    <w:rPr>
+      <w:rFonts w:asciiTheme="minorHAnsi" w:hAnsiTheme="minorHAnsi"/>
+      <w:sz w:val="20"/>
+    </w:rPr>
   </w:style>
 </w:styles>
 </file>
@@ -9028,7 +10437,7 @@
 </file>
 
 <file path=customXml/itemProps1.xml><?xml version="1.0" encoding="utf-8"?>
-<ds:datastoreItem xmlns:ds="http://schemas.openxmlformats.org/officeDocument/2006/customXml" ds:itemID="{1EB212F7-F03C-8C48-A4D9-26F439D97BE4}">
+<ds:datastoreItem xmlns:ds="http://schemas.openxmlformats.org/officeDocument/2006/customXml" ds:itemID="{C50B019D-F0E8-5242-95B6-BBE26396A694}">
   <ds:schemaRefs>
     <ds:schemaRef ds:uri="http://schemas.openxmlformats.org/officeDocument/2006/bibliography"/>
   </ds:schemaRefs>

</xml_diff>

<commit_message>
Weka result for Dataset1
</commit_message>
<xml_diff>
--- a/report/report.docx
+++ b/report/report.docx
@@ -1,6 +1,6 @@
 
 <file path=word/document.xml><?xml version="1.0" encoding="utf-8"?>
-<w:document xmlns:wpc="http://schemas.microsoft.com/office/word/2010/wordprocessingCanvas" xmlns:mo="http://schemas.microsoft.com/office/mac/office/2008/main" xmlns:mc="http://schemas.openxmlformats.org/markup-compatibility/2006" xmlns:mv="urn:schemas-microsoft-com:mac:vml" xmlns:o="urn:schemas-microsoft-com:office:office" xmlns:r="http://schemas.openxmlformats.org/officeDocument/2006/relationships" xmlns:m="http://schemas.openxmlformats.org/officeDocument/2006/math" xmlns:v="urn:schemas-microsoft-com:vml" xmlns:wp14="http://schemas.microsoft.com/office/word/2010/wordprocessingDrawing" xmlns:wp="http://schemas.openxmlformats.org/drawingml/2006/wordprocessingDrawing" xmlns:w10="urn:schemas-microsoft-com:office:word" xmlns:w="http://schemas.openxmlformats.org/wordprocessingml/2006/main" xmlns:w14="http://schemas.microsoft.com/office/word/2010/wordml" xmlns:w15="http://schemas.microsoft.com/office/word/2012/wordml" xmlns:wpg="http://schemas.microsoft.com/office/word/2010/wordprocessingGroup" xmlns:wpi="http://schemas.microsoft.com/office/word/2010/wordprocessingInk" xmlns:wne="http://schemas.microsoft.com/office/word/2006/wordml" xmlns:wps="http://schemas.microsoft.com/office/word/2010/wordprocessingShape" mc:Ignorable="w14 w15 wp14">
+<w:document xmlns:wpc="http://schemas.microsoft.com/office/word/2010/wordprocessingCanvas" xmlns:mo="http://schemas.microsoft.com/office/mac/office/2008/main" xmlns:mc="http://schemas.openxmlformats.org/markup-compatibility/2006" xmlns:mv="urn:schemas-microsoft-com:mac:vml" xmlns:o="urn:schemas-microsoft-com:office:office" xmlns:r="http://schemas.openxmlformats.org/officeDocument/2006/relationships" xmlns:m="http://schemas.openxmlformats.org/officeDocument/2006/math" xmlns:v="urn:schemas-microsoft-com:vml" xmlns:wp14="http://schemas.microsoft.com/office/word/2010/wordprocessingDrawing" xmlns:wp="http://schemas.openxmlformats.org/drawingml/2006/wordprocessingDrawing" xmlns:w10="urn:schemas-microsoft-com:office:word" xmlns:w="http://schemas.openxmlformats.org/wordprocessingml/2006/main" xmlns:w14="http://schemas.microsoft.com/office/word/2010/wordml" xmlns:wpg="http://schemas.microsoft.com/office/word/2010/wordprocessingGroup" xmlns:wpi="http://schemas.microsoft.com/office/word/2010/wordprocessingInk" xmlns:wne="http://schemas.microsoft.com/office/word/2006/wordml" xmlns:wps="http://schemas.microsoft.com/office/word/2010/wordprocessingShape" mc:Ignorable="w14 wp14">
   <w:background w:color="FFFFCC"/>
   <w:body>
     <w:p>
@@ -11,12 +11,11 @@
       <w:r>
         <w:rPr>
           <w:noProof/>
-          <w:lang w:bidi="ta-IN"/>
         </w:rPr>
         <mc:AlternateContent>
           <mc:Choice Requires="wps">
             <w:drawing>
-              <wp:anchor distT="0" distB="0" distL="114300" distR="114300" simplePos="0" relativeHeight="251680768" behindDoc="1" locked="0" layoutInCell="1" allowOverlap="1" wp14:anchorId="6160F93B" wp14:editId="60463D0D">
+              <wp:anchor distT="0" distB="0" distL="114300" distR="114300" simplePos="0" relativeHeight="251680768" behindDoc="1" locked="0" layoutInCell="1" allowOverlap="1" wp14:anchorId="20E11524" wp14:editId="75F4C52A">
                 <wp:simplePos x="0" y="0"/>
                 <wp:positionH relativeFrom="page">
                   <wp:posOffset>342900</wp:posOffset>
@@ -52,14 +51,14 @@
                         <a:effectLst/>
                         <a:extLst>
                           <a:ext uri="{909E8E84-426E-40dd-AFC4-6F175D3DCCD1}">
-                            <a14:hiddenFill xmlns:a14="http://schemas.microsoft.com/office/drawing/2010/main" xmlns:w="http://schemas.openxmlformats.org/wordprocessingml/2006/main" xmlns:w10="urn:schemas-microsoft-com:office:word" xmlns:v="urn:schemas-microsoft-com:vml" xmlns:o="urn:schemas-microsoft-com:office:office" xmlns="">
+                            <a14:hiddenFill xmlns:a14="http://schemas.microsoft.com/office/drawing/2010/main">
                               <a:solidFill>
                                 <a:srgbClr val="FFFFFF"/>
                               </a:solidFill>
                             </a14:hiddenFill>
                           </a:ext>
                           <a:ext uri="{91240B29-F687-4f45-9708-019B960494DF}">
-                            <a14:hiddenLine xmlns:a14="http://schemas.microsoft.com/office/drawing/2010/main" xmlns:w="http://schemas.openxmlformats.org/wordprocessingml/2006/main" xmlns:w10="urn:schemas-microsoft-com:office:word" xmlns:v="urn:schemas-microsoft-com:vml" xmlns:o="urn:schemas-microsoft-com:office:office" xmlns="" w="9525">
+                            <a14:hiddenLine xmlns:a14="http://schemas.microsoft.com/office/drawing/2010/main" w="9525">
                               <a:solidFill>
                                 <a:srgbClr val="000000"/>
                               </a:solidFill>
@@ -69,7 +68,7 @@
                             </a14:hiddenLine>
                           </a:ext>
                           <a:ext uri="{AF507438-7753-43e0-B8FC-AC1667EBCBE1}">
-                            <a14:hiddenEffects xmlns:a14="http://schemas.microsoft.com/office/drawing/2010/main" xmlns:w="http://schemas.openxmlformats.org/wordprocessingml/2006/main" xmlns:w10="urn:schemas-microsoft-com:office:word" xmlns:v="urn:schemas-microsoft-com:vml" xmlns:o="urn:schemas-microsoft-com:office:office" xmlns="">
+                            <a14:hiddenEffects xmlns:a14="http://schemas.microsoft.com/office/drawing/2010/main">
                               <a:effectLst>
                                 <a:outerShdw blurRad="63500" dist="38099" dir="2700000" algn="ctr" rotWithShape="0">
                                   <a:srgbClr val="000000">
@@ -87,10 +86,9 @@
                             <w:r>
                               <w:rPr>
                                 <w:noProof/>
-                                <w:lang w:bidi="ta-IN"/>
                               </w:rPr>
                               <w:drawing>
-                                <wp:inline distT="0" distB="0" distL="0" distR="0" wp14:anchorId="3081FACF" wp14:editId="13AE0DF1">
+                                <wp:inline distT="0" distB="0" distL="0" distR="0" wp14:anchorId="33974F66" wp14:editId="4ECDD751">
                                   <wp:extent cx="6858000" cy="1605280"/>
                                   <wp:effectExtent l="0" t="0" r="0" b="0"/>
                                   <wp:docPr id="65" name="Picture 65" descr="gradient"/>
@@ -107,7 +105,7 @@
                                           </pic:cNvPicPr>
                                         </pic:nvPicPr>
                                         <pic:blipFill>
-                                          <a:blip r:embed="rId8">
+                                          <a:blip r:embed="rId9">
                                             <a:alphaModFix amt="54000"/>
                                             <a:extLst>
                                               <a:ext uri="{28A0092B-C50C-407E-A947-70E740481C1C}">
@@ -164,7 +162,7 @@
               </wp:anchor>
             </w:drawing>
           </mc:Choice>
-          <mc:Fallback>
+          <mc:Fallback xmlns:w15="http://schemas.microsoft.com/office/word/2012/wordml">
             <w:pict>
               <v:shapetype w14:anchorId="6160F93B" id="_x0000_t202" coordsize="21600,21600" o:spt="202" path="m0,0l0,21600,21600,21600,21600,0xe">
                 <v:stroke joinstyle="miter"/>
@@ -197,7 +195,7 @@
                                     </pic:cNvPicPr>
                                   </pic:nvPicPr>
                                   <pic:blipFill>
-                                    <a:blip r:embed="rId8">
+                                    <a:blip r:embed="rId10">
                                       <a:alphaModFix amt="54000"/>
                                       <a:extLst>
                                         <a:ext uri="{28A0092B-C50C-407E-A947-70E740481C1C}">
@@ -316,12 +314,11 @@
       <w:r>
         <w:rPr>
           <w:noProof/>
-          <w:lang w:bidi="ta-IN"/>
         </w:rPr>
         <mc:AlternateContent>
           <mc:Choice Requires="wps">
             <w:drawing>
-              <wp:anchor distT="0" distB="0" distL="114300" distR="114300" simplePos="0" relativeHeight="251651072" behindDoc="0" locked="0" layoutInCell="1" allowOverlap="1" wp14:anchorId="01A0F5CA" wp14:editId="17020699">
+              <wp:anchor distT="0" distB="0" distL="114300" distR="114300" simplePos="0" relativeHeight="251651072" behindDoc="0" locked="0" layoutInCell="1" allowOverlap="1" wp14:anchorId="4A3CDA36" wp14:editId="1B8C307F">
                 <wp:simplePos x="0" y="0"/>
                 <wp:positionH relativeFrom="page">
                   <wp:posOffset>2540000</wp:posOffset>
@@ -356,14 +353,14 @@
                         </a:ln>
                         <a:extLst>
                           <a:ext uri="{909E8E84-426E-40dd-AFC4-6F175D3DCCD1}">
-                            <a14:hiddenFill xmlns:a14="http://schemas.microsoft.com/office/drawing/2010/main" xmlns:w="http://schemas.openxmlformats.org/wordprocessingml/2006/main" xmlns:w10="urn:schemas-microsoft-com:office:word" xmlns:v="urn:schemas-microsoft-com:vml" xmlns:o="urn:schemas-microsoft-com:office:office" xmlns="">
+                            <a14:hiddenFill xmlns:a14="http://schemas.microsoft.com/office/drawing/2010/main">
                               <a:solidFill>
                                 <a:srgbClr val="FFFFFF"/>
                               </a:solidFill>
                             </a14:hiddenFill>
                           </a:ext>
                           <a:ext uri="{91240B29-F687-4f45-9708-019B960494DF}">
-                            <a14:hiddenLine xmlns:a14="http://schemas.microsoft.com/office/drawing/2010/main" xmlns:w="http://schemas.openxmlformats.org/wordprocessingml/2006/main" xmlns:w10="urn:schemas-microsoft-com:office:word" xmlns:v="urn:schemas-microsoft-com:vml" xmlns:o="urn:schemas-microsoft-com:office:office" xmlns="" w="9525">
+                            <a14:hiddenLine xmlns:a14="http://schemas.microsoft.com/office/drawing/2010/main" w="9525">
                               <a:solidFill>
                                 <a:srgbClr val="000000"/>
                               </a:solidFill>
@@ -398,7 +395,7 @@
               </wp:anchor>
             </w:drawing>
           </mc:Choice>
-          <mc:Fallback>
+          <mc:Fallback xmlns:w15="http://schemas.microsoft.com/office/word/2012/wordml">
             <w:pict>
               <v:shape w14:anchorId="01A0F5CA" id="Text Box 144" o:spid="_x0000_s1027" type="#_x0000_t202" style="position:absolute;left:0;text-align:left;margin-left:200pt;margin-top:248pt;width:7.2pt;height:7.2pt;z-index:251651072;visibility:hidden;mso-wrap-style:square;mso-width-percent:0;mso-height-percent:0;mso-wrap-distance-left:9pt;mso-wrap-distance-top:0;mso-wrap-distance-right:9pt;mso-wrap-distance-bottom:0;mso-position-horizontal:absolute;mso-position-horizontal-relative:page;mso-position-vertical:absolute;mso-position-vertical-relative:page;mso-width-percent:0;mso-height-percent:0;mso-width-relative:page;mso-height-relative:page;v-text-anchor:top" o:gfxdata="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" filled="f" stroked="f">
                 <v:textbox inset="0,0,0,0">
@@ -419,12 +416,11 @@
       <w:r>
         <w:rPr>
           <w:noProof/>
-          <w:lang w:bidi="ta-IN"/>
         </w:rPr>
         <mc:AlternateContent>
           <mc:Choice Requires="wps">
             <w:drawing>
-              <wp:anchor distT="0" distB="0" distL="114300" distR="114300" simplePos="0" relativeHeight="251668480" behindDoc="0" locked="0" layoutInCell="1" allowOverlap="1" wp14:anchorId="43C3E89C" wp14:editId="4DBF8386">
+              <wp:anchor distT="0" distB="0" distL="114300" distR="114300" simplePos="0" relativeHeight="251668480" behindDoc="0" locked="0" layoutInCell="1" allowOverlap="1" wp14:anchorId="6C2D3AAC" wp14:editId="1E30BDB7">
                 <wp:simplePos x="0" y="0"/>
                 <wp:positionH relativeFrom="page">
                   <wp:posOffset>476250</wp:posOffset>
@@ -460,12 +456,12 @@
                         <a:effectLst/>
                         <a:extLst>
                           <a:ext uri="{909E8E84-426E-40dd-AFC4-6F175D3DCCD1}">
-                            <a14:hiddenFill xmlns:a14="http://schemas.microsoft.com/office/drawing/2010/main" xmlns:w="http://schemas.openxmlformats.org/wordprocessingml/2006/main" xmlns:w10="urn:schemas-microsoft-com:office:word" xmlns:v="urn:schemas-microsoft-com:vml" xmlns:o="urn:schemas-microsoft-com:office:office" xmlns="">
+                            <a14:hiddenFill xmlns:a14="http://schemas.microsoft.com/office/drawing/2010/main">
                               <a:noFill/>
                             </a14:hiddenFill>
                           </a:ext>
                           <a:ext uri="{91240B29-F687-4f45-9708-019B960494DF}">
-                            <a14:hiddenLine xmlns:a14="http://schemas.microsoft.com/office/drawing/2010/main" xmlns:w="http://schemas.openxmlformats.org/wordprocessingml/2006/main" xmlns:w10="urn:schemas-microsoft-com:office:word" xmlns:v="urn:schemas-microsoft-com:vml" xmlns:o="urn:schemas-microsoft-com:office:office" xmlns="" w="9525">
+                            <a14:hiddenLine xmlns:a14="http://schemas.microsoft.com/office/drawing/2010/main" w="9525">
                               <a:solidFill>
                                 <a:srgbClr val="000000"/>
                               </a:solidFill>
@@ -475,7 +471,7 @@
                             </a14:hiddenLine>
                           </a:ext>
                           <a:ext uri="{AF507438-7753-43e0-B8FC-AC1667EBCBE1}">
-                            <a14:hiddenEffects xmlns:a14="http://schemas.microsoft.com/office/drawing/2010/main" xmlns:w="http://schemas.openxmlformats.org/wordprocessingml/2006/main" xmlns:w10="urn:schemas-microsoft-com:office:word" xmlns:v="urn:schemas-microsoft-com:vml" xmlns:o="urn:schemas-microsoft-com:office:office" xmlns="">
+                            <a14:hiddenEffects xmlns:a14="http://schemas.microsoft.com/office/drawing/2010/main">
                               <a:effectLst>
                                 <a:outerShdw blurRad="63500" dist="38099" dir="2700000" algn="ctr" rotWithShape="0">
                                   <a:srgbClr val="000000">
@@ -500,7 +496,7 @@
               </wp:anchor>
             </w:drawing>
           </mc:Choice>
-          <mc:Fallback>
+          <mc:Fallback xmlns:w15="http://schemas.microsoft.com/office/word/2012/wordml">
             <w:pict>
               <v:line w14:anchorId="2C0F379E" id="Line 262" o:spid="_x0000_s1026" style="position:absolute;z-index:251668480;visibility:visible;mso-wrap-style:square;mso-width-percent:0;mso-height-percent:0;mso-wrap-distance-left:9pt;mso-wrap-distance-top:0;mso-wrap-distance-right:9pt;mso-wrap-distance-bottom:0;mso-position-horizontal:absolute;mso-position-horizontal-relative:page;mso-position-vertical:absolute;mso-position-vertical-relative:page;mso-width-percent:0;mso-height-percent:0;mso-width-relative:page;mso-height-relative:page" from="37.5pt,129pt" to="573.75pt,129pt" o:gfxdata="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" stroked="f">
                 <w10:wrap anchorx="page" anchory="page"/>
@@ -512,12 +508,11 @@
       <w:r>
         <w:rPr>
           <w:noProof/>
-          <w:lang w:bidi="ta-IN"/>
         </w:rPr>
         <mc:AlternateContent>
           <mc:Choice Requires="wps">
             <w:drawing>
-              <wp:anchor distT="0" distB="0" distL="114300" distR="114300" simplePos="0" relativeHeight="251653120" behindDoc="0" locked="0" layoutInCell="1" allowOverlap="1" wp14:anchorId="47257B8E" wp14:editId="0401C231">
+              <wp:anchor distT="0" distB="0" distL="114300" distR="114300" simplePos="0" relativeHeight="251653120" behindDoc="0" locked="0" layoutInCell="1" allowOverlap="1" wp14:anchorId="4EEAD83E" wp14:editId="2276964C">
                 <wp:simplePos x="0" y="0"/>
                 <wp:positionH relativeFrom="page">
                   <wp:posOffset>2529840</wp:posOffset>
@@ -552,14 +547,14 @@
                         </a:ln>
                         <a:extLst>
                           <a:ext uri="{909E8E84-426E-40dd-AFC4-6F175D3DCCD1}">
-                            <a14:hiddenFill xmlns:a14="http://schemas.microsoft.com/office/drawing/2010/main" xmlns:w="http://schemas.openxmlformats.org/wordprocessingml/2006/main" xmlns:w10="urn:schemas-microsoft-com:office:word" xmlns:v="urn:schemas-microsoft-com:vml" xmlns:o="urn:schemas-microsoft-com:office:office" xmlns="">
+                            <a14:hiddenFill xmlns:a14="http://schemas.microsoft.com/office/drawing/2010/main">
                               <a:solidFill>
                                 <a:srgbClr val="FFFFFF"/>
                               </a:solidFill>
                             </a14:hiddenFill>
                           </a:ext>
                           <a:ext uri="{91240B29-F687-4f45-9708-019B960494DF}">
-                            <a14:hiddenLine xmlns:a14="http://schemas.microsoft.com/office/drawing/2010/main" xmlns:w="http://schemas.openxmlformats.org/wordprocessingml/2006/main" xmlns:w10="urn:schemas-microsoft-com:office:word" xmlns:v="urn:schemas-microsoft-com:vml" xmlns:o="urn:schemas-microsoft-com:office:office" xmlns="" w="9525">
+                            <a14:hiddenLine xmlns:a14="http://schemas.microsoft.com/office/drawing/2010/main" w="9525">
                               <a:solidFill>
                                 <a:srgbClr val="000000"/>
                               </a:solidFill>
@@ -594,7 +589,7 @@
               </wp:anchor>
             </w:drawing>
           </mc:Choice>
-          <mc:Fallback>
+          <mc:Fallback xmlns:w15="http://schemas.microsoft.com/office/word/2012/wordml">
             <w:pict>
               <v:shape w14:anchorId="47257B8E" id="Text Box 148" o:spid="_x0000_s1028" type="#_x0000_t202" style="position:absolute;left:0;text-align:left;margin-left:199.2pt;margin-top:519.8pt;width:7.2pt;height:7.2pt;z-index:251653120;visibility:hidden;mso-wrap-style:square;mso-width-percent:0;mso-height-percent:0;mso-wrap-distance-left:9pt;mso-wrap-distance-top:0;mso-wrap-distance-right:9pt;mso-wrap-distance-bottom:0;mso-position-horizontal:absolute;mso-position-horizontal-relative:page;mso-position-vertical:absolute;mso-position-vertical-relative:page;mso-width-percent:0;mso-height-percent:0;mso-width-relative:page;mso-height-relative:page;v-text-anchor:top" o:gfxdata="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" filled="f" stroked="f">
                 <v:textbox inset="0,0,0,0">
@@ -630,12 +625,11 @@
       <w:r>
         <w:rPr>
           <w:noProof/>
-          <w:lang w:bidi="ta-IN"/>
         </w:rPr>
         <mc:AlternateContent>
           <mc:Choice Requires="wps">
             <w:drawing>
-              <wp:anchor distT="0" distB="0" distL="114300" distR="114300" simplePos="0" relativeHeight="251635712" behindDoc="0" locked="0" layoutInCell="1" allowOverlap="1" wp14:anchorId="52838FD7" wp14:editId="5F2CED00">
+              <wp:anchor distT="0" distB="0" distL="114300" distR="114300" simplePos="0" relativeHeight="251635712" behindDoc="0" locked="0" layoutInCell="1" allowOverlap="1" wp14:anchorId="3A7097EF" wp14:editId="0C8179C1">
                 <wp:simplePos x="0" y="0"/>
                 <wp:positionH relativeFrom="page">
                   <wp:posOffset>171450</wp:posOffset>
@@ -677,14 +671,14 @@
                         </a:effectLst>
                         <a:extLst>
                           <a:ext uri="{909E8E84-426E-40dd-AFC4-6F175D3DCCD1}">
-                            <a14:hiddenFill xmlns:a14="http://schemas.microsoft.com/office/drawing/2010/main" xmlns:w="http://schemas.openxmlformats.org/wordprocessingml/2006/main" xmlns:w10="urn:schemas-microsoft-com:office:word" xmlns:v="urn:schemas-microsoft-com:vml" xmlns:o="urn:schemas-microsoft-com:office:office" xmlns="">
+                            <a14:hiddenFill xmlns:a14="http://schemas.microsoft.com/office/drawing/2010/main">
                               <a:solidFill>
                                 <a:srgbClr val="FFFFFF"/>
                               </a:solidFill>
                             </a14:hiddenFill>
                           </a:ext>
                           <a:ext uri="{91240B29-F687-4f45-9708-019B960494DF}">
-                            <a14:hiddenLine xmlns:a14="http://schemas.microsoft.com/office/drawing/2010/main" xmlns:w="http://schemas.openxmlformats.org/wordprocessingml/2006/main" xmlns:w10="urn:schemas-microsoft-com:office:word" xmlns:v="urn:schemas-microsoft-com:vml" xmlns:o="urn:schemas-microsoft-com:office:office" xmlns="" w="9525">
+                            <a14:hiddenLine xmlns:a14="http://schemas.microsoft.com/office/drawing/2010/main" w="9525">
                               <a:solidFill>
                                 <a:srgbClr val="000000"/>
                               </a:solidFill>
@@ -823,7 +817,7 @@
               </wp:anchor>
             </w:drawing>
           </mc:Choice>
-          <mc:Fallback>
+          <mc:Fallback xmlns:w15="http://schemas.microsoft.com/office/word/2012/wordml">
             <w:pict>
               <v:shape w14:anchorId="52838FD7" id="Text Box 15" o:spid="_x0000_s1029" type="#_x0000_t202" style="position:absolute;left:0;text-align:left;margin-left:13.5pt;margin-top:252.2pt;width:593.5pt;height:134.9pt;z-index:251635712;visibility:visible;mso-wrap-style:square;mso-width-percent:0;mso-height-percent:0;mso-wrap-distance-left:9pt;mso-wrap-distance-top:0;mso-wrap-distance-right:9pt;mso-wrap-distance-bottom:0;mso-position-horizontal:absolute;mso-position-horizontal-relative:page;mso-position-vertical:absolute;mso-position-vertical-relative:page;mso-width-percent:0;mso-height-percent:0;mso-width-relative:page;mso-height-relative:page;v-text-anchor:top" o:gfxdata="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" filled="f" stroked="f">
                 <v:shadow on="t" type="perspective" opacity="0" mv:blur="0" offset="38089emu,0" matrix="2,,,2"/>
@@ -1020,12 +1014,11 @@
       <w:r>
         <w:rPr>
           <w:noProof/>
-          <w:lang w:bidi="ta-IN"/>
         </w:rPr>
         <mc:AlternateContent>
           <mc:Choice Requires="wps">
             <w:drawing>
-              <wp:anchor distT="0" distB="0" distL="114300" distR="114300" simplePos="0" relativeHeight="251689984" behindDoc="0" locked="0" layoutInCell="1" allowOverlap="1" wp14:anchorId="483EEF34" wp14:editId="4A40AB45">
+              <wp:anchor distT="0" distB="0" distL="114300" distR="114300" simplePos="0" relativeHeight="251689984" behindDoc="0" locked="0" layoutInCell="1" allowOverlap="1" wp14:anchorId="5E2890FE" wp14:editId="554F3CBC">
                 <wp:simplePos x="0" y="0"/>
                 <wp:positionH relativeFrom="page">
                   <wp:posOffset>571500</wp:posOffset>
@@ -1068,14 +1061,14 @@
                         </a:ln>
                         <a:extLst>
                           <a:ext uri="{909E8E84-426E-40dd-AFC4-6F175D3DCCD1}">
-                            <a14:hiddenFill xmlns:a14="http://schemas.microsoft.com/office/drawing/2010/main" xmlns:w="http://schemas.openxmlformats.org/wordprocessingml/2006/main" xmlns:w10="urn:schemas-microsoft-com:office:word" xmlns:v="urn:schemas-microsoft-com:vml" xmlns:o="urn:schemas-microsoft-com:office:office" xmlns="">
+                            <a14:hiddenFill xmlns:a14="http://schemas.microsoft.com/office/drawing/2010/main">
                               <a:solidFill>
                                 <a:srgbClr val="FFFFFF"/>
                               </a:solidFill>
                             </a14:hiddenFill>
                           </a:ext>
                           <a:ext uri="{91240B29-F687-4f45-9708-019B960494DF}">
-                            <a14:hiddenLine xmlns:a14="http://schemas.microsoft.com/office/drawing/2010/main" xmlns:w="http://schemas.openxmlformats.org/wordprocessingml/2006/main" xmlns:w10="urn:schemas-microsoft-com:office:word" xmlns:v="urn:schemas-microsoft-com:vml" xmlns:o="urn:schemas-microsoft-com:office:office" xmlns="" w="9525">
+                            <a14:hiddenLine xmlns:a14="http://schemas.microsoft.com/office/drawing/2010/main" w="9525">
                               <a:solidFill>
                                 <a:srgbClr val="000000"/>
                               </a:solidFill>
@@ -1174,7 +1167,7 @@
               </wp:anchor>
             </w:drawing>
           </mc:Choice>
-          <mc:Fallback>
+          <mc:Fallback xmlns:w15="http://schemas.microsoft.com/office/word/2012/wordml">
             <w:pict>
               <v:shape w14:anchorId="483EEF34" id="Text Box 348" o:spid="_x0000_s1030" type="#_x0000_t202" style="position:absolute;left:0;text-align:left;margin-left:45pt;margin-top:450pt;width:531pt;height:90pt;z-index:251689984;visibility:visible;mso-wrap-style:square;mso-width-percent:0;mso-height-percent:0;mso-wrap-distance-left:9pt;mso-wrap-distance-top:0;mso-wrap-distance-right:9pt;mso-wrap-distance-bottom:0;mso-position-horizontal:absolute;mso-position-horizontal-relative:page;mso-position-vertical:absolute;mso-position-vertical-relative:page;mso-width-percent:0;mso-height-percent:0;mso-width-relative:page;mso-height-relative:page;v-text-anchor:top" o:gfxdata="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" filled="f" stroked="f">
                 <v:textbox inset="0,0,0,0">
@@ -1288,12 +1281,12 @@
           <w:color w:val="595959"/>
           <w:sz w:val="32"/>
           <w:szCs w:val="32"/>
-          <w:lang w:eastAsia="en-US" w:bidi="ta-IN"/>
+          <w:lang w:eastAsia="en-US"/>
         </w:rPr>
         <mc:AlternateContent>
           <mc:Choice Requires="wps">
             <w:drawing>
-              <wp:anchor distT="0" distB="0" distL="114300" distR="114300" simplePos="0" relativeHeight="251688960" behindDoc="0" locked="0" layoutInCell="1" allowOverlap="1" wp14:anchorId="334591F6" wp14:editId="7523C725">
+              <wp:anchor distT="0" distB="0" distL="114300" distR="114300" simplePos="0" relativeHeight="251688960" behindDoc="0" locked="0" layoutInCell="1" allowOverlap="1" wp14:anchorId="5BD9D7AE" wp14:editId="4F3410D1">
                 <wp:simplePos x="0" y="0"/>
                 <wp:positionH relativeFrom="page">
                   <wp:posOffset>5486400</wp:posOffset>
@@ -1337,14 +1330,14 @@
                         <a:effectLst/>
                         <a:extLst>
                           <a:ext uri="{909E8E84-426E-40dd-AFC4-6F175D3DCCD1}">
-                            <a14:hiddenFill xmlns:a14="http://schemas.microsoft.com/office/drawing/2010/main" xmlns:w="http://schemas.openxmlformats.org/wordprocessingml/2006/main" xmlns:w10="urn:schemas-microsoft-com:office:word" xmlns:v="urn:schemas-microsoft-com:vml" xmlns:o="urn:schemas-microsoft-com:office:office" xmlns="">
+                            <a14:hiddenFill xmlns:a14="http://schemas.microsoft.com/office/drawing/2010/main">
                               <a:solidFill>
                                 <a:srgbClr val="FFFFFF"/>
                               </a:solidFill>
                             </a14:hiddenFill>
                           </a:ext>
                           <a:ext uri="{91240B29-F687-4f45-9708-019B960494DF}">
-                            <a14:hiddenLine xmlns:a14="http://schemas.microsoft.com/office/drawing/2010/main" xmlns:w="http://schemas.openxmlformats.org/wordprocessingml/2006/main" xmlns:w10="urn:schemas-microsoft-com:office:word" xmlns:v="urn:schemas-microsoft-com:vml" xmlns:o="urn:schemas-microsoft-com:office:office" xmlns="" w="9525" cap="flat" cmpd="sng">
+                            <a14:hiddenLine xmlns:a14="http://schemas.microsoft.com/office/drawing/2010/main" w="9525" cap="flat" cmpd="sng">
                               <a:solidFill>
                                 <a:srgbClr val="000000"/>
                               </a:solidFill>
@@ -1355,7 +1348,7 @@
                             </a14:hiddenLine>
                           </a:ext>
                           <a:ext uri="{AF507438-7753-43e0-B8FC-AC1667EBCBE1}">
-                            <a14:hiddenEffects xmlns:a14="http://schemas.microsoft.com/office/drawing/2010/main" xmlns:w="http://schemas.openxmlformats.org/wordprocessingml/2006/main" xmlns:w10="urn:schemas-microsoft-com:office:word" xmlns:v="urn:schemas-microsoft-com:vml" xmlns:o="urn:schemas-microsoft-com:office:office" xmlns="">
+                            <a14:hiddenEffects xmlns:a14="http://schemas.microsoft.com/office/drawing/2010/main">
                               <a:effectLst>
                                 <a:outerShdw blurRad="63500" dist="35921" dir="2700000" algn="ctr" rotWithShape="0">
                                   <a:srgbClr val="808080"/>
@@ -1404,7 +1397,7 @@
               </wp:anchor>
             </w:drawing>
           </mc:Choice>
-          <mc:Fallback>
+          <mc:Fallback xmlns:w15="http://schemas.microsoft.com/office/word/2012/wordml">
             <w:pict>
               <v:shape w14:anchorId="334591F6" id="Text Box 347" o:spid="_x0000_s1031" type="#_x0000_t202" style="position:absolute;left:0;text-align:left;margin-left:6in;margin-top:486pt;width:1in;height:43.7pt;z-index:251688960;visibility:visible;mso-wrap-style:square;mso-width-percent:0;mso-height-percent:0;mso-wrap-distance-left:9pt;mso-wrap-distance-top:0;mso-wrap-distance-right:9pt;mso-wrap-distance-bottom:0;mso-position-horizontal:absolute;mso-position-horizontal-relative:page;mso-position-vertical:absolute;mso-position-vertical-relative:page;mso-width-percent:0;mso-height-percent:0;mso-width-relative:page;mso-height-relative:page;v-text-anchor:top" o:gfxdata="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" filled="f" stroked="f">
                 <v:textbox style="mso-fit-shape-to-text:t" inset=",7.2pt,,7.2pt">
@@ -2302,10 +2295,9 @@
       <w:r>
         <w:rPr>
           <w:noProof/>
-          <w:lang w:bidi="ta-IN"/>
         </w:rPr>
         <w:drawing>
-          <wp:inline distT="0" distB="0" distL="0" distR="0" wp14:anchorId="175594F5" wp14:editId="1CCE8611">
+          <wp:inline distT="0" distB="0" distL="0" distR="0" wp14:anchorId="1B75FD44" wp14:editId="1881DD4B">
             <wp:extent cx="5791200" cy="2606040"/>
             <wp:effectExtent l="0" t="0" r="0" b="10160"/>
             <wp:docPr id="25" name="Picture 25"/>
@@ -2320,7 +2312,7 @@
                     <pic:cNvPicPr/>
                   </pic:nvPicPr>
                   <pic:blipFill>
-                    <a:blip r:embed="rId9">
+                    <a:blip r:embed="rId11">
                       <a:extLst>
                         <a:ext uri="{28A0092B-C50C-407E-A947-70E740481C1C}">
                           <a14:useLocalDpi xmlns:a14="http://schemas.microsoft.com/office/drawing/2010/main" val="0"/>
@@ -2706,10 +2698,9 @@
       <w:r>
         <w:rPr>
           <w:noProof/>
-          <w:lang w:bidi="ta-IN"/>
         </w:rPr>
         <w:drawing>
-          <wp:inline distT="0" distB="0" distL="0" distR="0" wp14:anchorId="1C947290" wp14:editId="60C64E31">
+          <wp:inline distT="0" distB="0" distL="0" distR="0" wp14:anchorId="49133394" wp14:editId="00AE8A7D">
             <wp:extent cx="5904865" cy="3939540"/>
             <wp:effectExtent l="0" t="0" r="0" b="0"/>
             <wp:docPr id="20" name="Picture 20"/>
@@ -2724,7 +2715,7 @@
                     <pic:cNvPicPr/>
                   </pic:nvPicPr>
                   <pic:blipFill>
-                    <a:blip r:embed="rId10">
+                    <a:blip r:embed="rId12">
                       <a:extLst>
                         <a:ext uri="{28A0092B-C50C-407E-A947-70E740481C1C}">
                           <a14:useLocalDpi xmlns:a14="http://schemas.microsoft.com/office/drawing/2010/main" val="0"/>
@@ -3049,43 +3040,7 @@
           <w:color w:val="auto"/>
           <w:szCs w:val="24"/>
         </w:rPr>
-        <w:t xml:space="preserve"> pandas </w:t>
-      </w:r>
-      <w:proofErr w:type="spellStart"/>
-      <w:r>
-        <w:rPr>
-          <w:rFonts w:ascii="Arial" w:hAnsi="Arial"/>
-          <w:color w:val="auto"/>
-          <w:szCs w:val="24"/>
-        </w:rPr>
-        <w:t>dataframe</w:t>
-      </w:r>
-      <w:proofErr w:type="spellEnd"/>
-      <w:r>
-        <w:rPr>
-          <w:rFonts w:ascii="Arial" w:hAnsi="Arial"/>
-          <w:color w:val="auto"/>
-          <w:szCs w:val="24"/>
-        </w:rPr>
-        <w:t xml:space="preserve"> to load the input csv file and then it converts all the columns to float type and it returns the processed </w:t>
-      </w:r>
-      <w:proofErr w:type="spellStart"/>
-      <w:r>
-        <w:rPr>
-          <w:rFonts w:ascii="Arial" w:hAnsi="Arial"/>
-          <w:color w:val="auto"/>
-          <w:szCs w:val="24"/>
-        </w:rPr>
-        <w:t>dataframe</w:t>
-      </w:r>
-      <w:proofErr w:type="spellEnd"/>
-      <w:r>
-        <w:rPr>
-          <w:rFonts w:ascii="Arial" w:hAnsi="Arial"/>
-          <w:color w:val="auto"/>
-          <w:szCs w:val="24"/>
-        </w:rPr>
-        <w:t>.</w:t>
+        <w:t xml:space="preserve"> pandas dataframe to load the input csv file and then it converts all the columns to float type and it returns the processed dataframe.</w:t>
       </w:r>
     </w:p>
     <w:p>
@@ -3136,61 +3091,7 @@
           <w:color w:val="auto"/>
           <w:szCs w:val="24"/>
         </w:rPr>
-        <w:t xml:space="preserve">  This module returns 2 </w:t>
-      </w:r>
-      <w:proofErr w:type="spellStart"/>
-      <w:r>
-        <w:rPr>
-          <w:rFonts w:ascii="Arial" w:hAnsi="Arial"/>
-          <w:color w:val="auto"/>
-          <w:szCs w:val="24"/>
-        </w:rPr>
-        <w:t>dataframes</w:t>
-      </w:r>
-      <w:proofErr w:type="spellEnd"/>
-      <w:r>
-        <w:rPr>
-          <w:rFonts w:ascii="Arial" w:hAnsi="Arial"/>
-          <w:color w:val="auto"/>
-          <w:szCs w:val="24"/>
-        </w:rPr>
-        <w:t xml:space="preserve">, one training </w:t>
-      </w:r>
-      <w:proofErr w:type="spellStart"/>
-      <w:r>
-        <w:rPr>
-          <w:rFonts w:ascii="Arial" w:hAnsi="Arial"/>
-          <w:color w:val="auto"/>
-          <w:szCs w:val="24"/>
-        </w:rPr>
-        <w:t>dataframe</w:t>
-      </w:r>
-      <w:proofErr w:type="spellEnd"/>
-      <w:r>
-        <w:rPr>
-          <w:rFonts w:ascii="Arial" w:hAnsi="Arial"/>
-          <w:color w:val="auto"/>
-          <w:szCs w:val="24"/>
-        </w:rPr>
-        <w:t xml:space="preserve"> and another test </w:t>
-      </w:r>
-      <w:proofErr w:type="spellStart"/>
-      <w:r>
-        <w:rPr>
-          <w:rFonts w:ascii="Arial" w:hAnsi="Arial"/>
-          <w:color w:val="auto"/>
-          <w:szCs w:val="24"/>
-        </w:rPr>
-        <w:t>dataframe</w:t>
-      </w:r>
-      <w:proofErr w:type="spellEnd"/>
-      <w:r>
-        <w:rPr>
-          <w:rFonts w:ascii="Arial" w:hAnsi="Arial"/>
-          <w:color w:val="auto"/>
-          <w:szCs w:val="24"/>
-        </w:rPr>
-        <w:t>.</w:t>
+        <w:t xml:space="preserve">  This module returns 2 dataframes, one training dataframe and another test dataframe.</w:t>
       </w:r>
     </w:p>
     <w:p>
@@ -3255,25 +3156,7 @@
           <w:color w:val="auto"/>
           <w:szCs w:val="24"/>
         </w:rPr>
-        <w:t xml:space="preserve">voked with training </w:t>
-      </w:r>
-      <w:proofErr w:type="spellStart"/>
-      <w:r>
-        <w:rPr>
-          <w:rFonts w:ascii="Arial" w:hAnsi="Arial"/>
-          <w:color w:val="auto"/>
-          <w:szCs w:val="24"/>
-        </w:rPr>
-        <w:t>dataframe</w:t>
-      </w:r>
-      <w:proofErr w:type="spellEnd"/>
-      <w:r>
-        <w:rPr>
-          <w:rFonts w:ascii="Arial" w:hAnsi="Arial"/>
-          <w:color w:val="auto"/>
-          <w:szCs w:val="24"/>
-        </w:rPr>
-        <w:t xml:space="preserve">.  This module first groups </w:t>
+        <w:t xml:space="preserve">voked with training dataframe.  This module first groups </w:t>
       </w:r>
       <w:r>
         <w:rPr>
@@ -3521,14 +3404,27 @@
       <w:r>
         <w:t xml:space="preserve">Equation </w:t>
       </w:r>
-      <w:fldSimple w:instr=" SEQ Equation \* ARABIC ">
-        <w:r>
-          <w:rPr>
-            <w:noProof/>
-          </w:rPr>
-          <w:t>1</w:t>
-        </w:r>
-      </w:fldSimple>
+      <w:r>
+        <w:fldChar w:fldCharType="begin"/>
+      </w:r>
+      <w:r>
+        <w:instrText xml:space="preserve"> SEQ Equation \* ARABIC </w:instrText>
+      </w:r>
+      <w:r>
+        <w:fldChar w:fldCharType="separate"/>
+      </w:r>
+      <w:r>
+        <w:rPr>
+          <w:noProof/>
+        </w:rPr>
+        <w:t>1</w:t>
+      </w:r>
+      <w:r>
+        <w:rPr>
+          <w:noProof/>
+        </w:rPr>
+        <w:fldChar w:fldCharType="end"/>
+      </w:r>
     </w:p>
     <w:p>
       <w:pPr>
@@ -3545,10 +3441,9 @@
           <w:noProof/>
           <w:color w:val="auto"/>
           <w:szCs w:val="24"/>
-          <w:lang w:bidi="ta-IN"/>
         </w:rPr>
         <w:drawing>
-          <wp:inline distT="0" distB="0" distL="0" distR="0" wp14:anchorId="70BD3172" wp14:editId="1A7564E9">
+          <wp:inline distT="0" distB="0" distL="0" distR="0" wp14:anchorId="43038918" wp14:editId="79AF3396">
             <wp:extent cx="2438619" cy="654726"/>
             <wp:effectExtent l="0" t="0" r="0" b="5715"/>
             <wp:docPr id="2" name="Picture 2"/>
@@ -3563,7 +3458,7 @@
                     <pic:cNvPicPr/>
                   </pic:nvPicPr>
                   <pic:blipFill>
-                    <a:blip r:embed="rId11">
+                    <a:blip r:embed="rId13">
                       <a:extLst>
                         <a:ext uri="{28A0092B-C50C-407E-A947-70E740481C1C}">
                           <a14:useLocalDpi xmlns:a14="http://schemas.microsoft.com/office/drawing/2010/main" val="0"/>
@@ -3831,12 +3726,11 @@
       <w:r>
         <w:rPr>
           <w:noProof/>
-          <w:lang w:bidi="ta-IN"/>
         </w:rPr>
         <mc:AlternateContent>
           <mc:Choice Requires="wps">
             <w:drawing>
-              <wp:anchor distT="0" distB="0" distL="114300" distR="114300" simplePos="0" relativeHeight="251654144" behindDoc="0" locked="0" layoutInCell="1" allowOverlap="1" wp14:anchorId="5CD97D32" wp14:editId="1F51A1A9">
+              <wp:anchor distT="0" distB="0" distL="114300" distR="114300" simplePos="0" relativeHeight="251654144" behindDoc="0" locked="0" layoutInCell="1" allowOverlap="1" wp14:anchorId="515AECF0" wp14:editId="28409F50">
                 <wp:simplePos x="0" y="0"/>
                 <wp:positionH relativeFrom="page">
                   <wp:posOffset>2540000</wp:posOffset>
@@ -3871,14 +3765,14 @@
                         </a:ln>
                         <a:extLst>
                           <a:ext uri="{909E8E84-426E-40dd-AFC4-6F175D3DCCD1}">
-                            <a14:hiddenFill xmlns:a14="http://schemas.microsoft.com/office/drawing/2010/main" xmlns:w="http://schemas.openxmlformats.org/wordprocessingml/2006/main" xmlns:w10="urn:schemas-microsoft-com:office:word" xmlns:v="urn:schemas-microsoft-com:vml" xmlns:o="urn:schemas-microsoft-com:office:office" xmlns="">
+                            <a14:hiddenFill xmlns:a14="http://schemas.microsoft.com/office/drawing/2010/main">
                               <a:solidFill>
                                 <a:srgbClr val="FFFFFF"/>
                               </a:solidFill>
                             </a14:hiddenFill>
                           </a:ext>
                           <a:ext uri="{91240B29-F687-4f45-9708-019B960494DF}">
-                            <a14:hiddenLine xmlns:a14="http://schemas.microsoft.com/office/drawing/2010/main" xmlns:w="http://schemas.openxmlformats.org/wordprocessingml/2006/main" xmlns:w10="urn:schemas-microsoft-com:office:word" xmlns:v="urn:schemas-microsoft-com:vml" xmlns:o="urn:schemas-microsoft-com:office:office" xmlns="" w="9525">
+                            <a14:hiddenLine xmlns:a14="http://schemas.microsoft.com/office/drawing/2010/main" w="9525">
                               <a:solidFill>
                                 <a:srgbClr val="000000"/>
                               </a:solidFill>
@@ -3913,7 +3807,7 @@
               </wp:anchor>
             </w:drawing>
           </mc:Choice>
-          <mc:Fallback>
+          <mc:Fallback xmlns:w15="http://schemas.microsoft.com/office/word/2012/wordml">
             <w:pict>
               <v:shape w14:anchorId="5CD97D32" id="Text Box 152" o:spid="_x0000_s1032" type="#_x0000_t202" style="position:absolute;left:0;text-align:left;margin-left:200pt;margin-top:97pt;width:7.2pt;height:7.2pt;z-index:251654144;visibility:hidden;mso-wrap-style:square;mso-width-percent:0;mso-height-percent:0;mso-wrap-distance-left:9pt;mso-wrap-distance-top:0;mso-wrap-distance-right:9pt;mso-wrap-distance-bottom:0;mso-position-horizontal:absolute;mso-position-horizontal-relative:page;mso-position-vertical:absolute;mso-position-vertical-relative:page;mso-width-percent:0;mso-height-percent:0;mso-width-relative:page;mso-height-relative:page;v-text-anchor:top" o:gfxdata="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" filled="f" stroked="f">
                 <v:textbox inset="0,0,0,0">
@@ -3934,12 +3828,11 @@
       <w:r>
         <w:rPr>
           <w:noProof/>
-          <w:lang w:bidi="ta-IN"/>
         </w:rPr>
         <mc:AlternateContent>
           <mc:Choice Requires="wps">
             <w:drawing>
-              <wp:anchor distT="0" distB="0" distL="114300" distR="114300" simplePos="0" relativeHeight="251655168" behindDoc="0" locked="0" layoutInCell="1" allowOverlap="1" wp14:anchorId="07CE0960" wp14:editId="6749FBB7">
+              <wp:anchor distT="0" distB="0" distL="114300" distR="114300" simplePos="0" relativeHeight="251655168" behindDoc="0" locked="0" layoutInCell="1" allowOverlap="1" wp14:anchorId="522C77A9" wp14:editId="0EF75FB2">
                 <wp:simplePos x="0" y="0"/>
                 <wp:positionH relativeFrom="page">
                   <wp:posOffset>2552700</wp:posOffset>
@@ -3974,14 +3867,14 @@
                         </a:ln>
                         <a:extLst>
                           <a:ext uri="{909E8E84-426E-40dd-AFC4-6F175D3DCCD1}">
-                            <a14:hiddenFill xmlns:a14="http://schemas.microsoft.com/office/drawing/2010/main" xmlns:w="http://schemas.openxmlformats.org/wordprocessingml/2006/main" xmlns:w10="urn:schemas-microsoft-com:office:word" xmlns:v="urn:schemas-microsoft-com:vml" xmlns:o="urn:schemas-microsoft-com:office:office" xmlns="">
+                            <a14:hiddenFill xmlns:a14="http://schemas.microsoft.com/office/drawing/2010/main">
                               <a:solidFill>
                                 <a:srgbClr val="FFFFFF"/>
                               </a:solidFill>
                             </a14:hiddenFill>
                           </a:ext>
                           <a:ext uri="{91240B29-F687-4f45-9708-019B960494DF}">
-                            <a14:hiddenLine xmlns:a14="http://schemas.microsoft.com/office/drawing/2010/main" xmlns:w="http://schemas.openxmlformats.org/wordprocessingml/2006/main" xmlns:w10="urn:schemas-microsoft-com:office:word" xmlns:v="urn:schemas-microsoft-com:vml" xmlns:o="urn:schemas-microsoft-com:office:office" xmlns="" w="9525">
+                            <a14:hiddenLine xmlns:a14="http://schemas.microsoft.com/office/drawing/2010/main" w="9525">
                               <a:solidFill>
                                 <a:srgbClr val="000000"/>
                               </a:solidFill>
@@ -4016,7 +3909,7 @@
               </wp:anchor>
             </w:drawing>
           </mc:Choice>
-          <mc:Fallback>
+          <mc:Fallback xmlns:w15="http://schemas.microsoft.com/office/word/2012/wordml">
             <w:pict>
               <v:shape w14:anchorId="07CE0960" id="Text Box 156" o:spid="_x0000_s1033" type="#_x0000_t202" style="position:absolute;left:0;text-align:left;margin-left:201pt;margin-top:351pt;width:7.2pt;height:7.2pt;z-index:251655168;visibility:hidden;mso-wrap-style:square;mso-width-percent:0;mso-height-percent:0;mso-wrap-distance-left:9pt;mso-wrap-distance-top:0;mso-wrap-distance-right:9pt;mso-wrap-distance-bottom:0;mso-position-horizontal:absolute;mso-position-horizontal-relative:page;mso-position-vertical:absolute;mso-position-vertical-relative:page;mso-width-percent:0;mso-height-percent:0;mso-width-relative:page;mso-height-relative:page;v-text-anchor:top" o:gfxdata="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" filled="f" stroked="f">
                 <v:textbox inset="0,0,0,0">
@@ -4037,12 +3930,11 @@
       <w:r>
         <w:rPr>
           <w:noProof/>
-          <w:lang w:bidi="ta-IN"/>
         </w:rPr>
         <mc:AlternateContent>
           <mc:Choice Requires="wps">
             <w:drawing>
-              <wp:anchor distT="0" distB="0" distL="114300" distR="114300" simplePos="0" relativeHeight="251656192" behindDoc="0" locked="0" layoutInCell="1" allowOverlap="1" wp14:anchorId="6EAD9135" wp14:editId="13A89A43">
+              <wp:anchor distT="0" distB="0" distL="114300" distR="114300" simplePos="0" relativeHeight="251656192" behindDoc="0" locked="0" layoutInCell="1" allowOverlap="1" wp14:anchorId="431EE636" wp14:editId="13728873">
                 <wp:simplePos x="0" y="0"/>
                 <wp:positionH relativeFrom="page">
                   <wp:posOffset>2552700</wp:posOffset>
@@ -4077,14 +3969,14 @@
                         </a:ln>
                         <a:extLst>
                           <a:ext uri="{909E8E84-426E-40dd-AFC4-6F175D3DCCD1}">
-                            <a14:hiddenFill xmlns:a14="http://schemas.microsoft.com/office/drawing/2010/main" xmlns:w="http://schemas.openxmlformats.org/wordprocessingml/2006/main" xmlns:w10="urn:schemas-microsoft-com:office:word" xmlns:v="urn:schemas-microsoft-com:vml" xmlns:o="urn:schemas-microsoft-com:office:office" xmlns="">
+                            <a14:hiddenFill xmlns:a14="http://schemas.microsoft.com/office/drawing/2010/main">
                               <a:solidFill>
                                 <a:srgbClr val="FFFFFF"/>
                               </a:solidFill>
                             </a14:hiddenFill>
                           </a:ext>
                           <a:ext uri="{91240B29-F687-4f45-9708-019B960494DF}">
-                            <a14:hiddenLine xmlns:a14="http://schemas.microsoft.com/office/drawing/2010/main" xmlns:w="http://schemas.openxmlformats.org/wordprocessingml/2006/main" xmlns:w10="urn:schemas-microsoft-com:office:word" xmlns:v="urn:schemas-microsoft-com:vml" xmlns:o="urn:schemas-microsoft-com:office:office" xmlns="" w="9525">
+                            <a14:hiddenLine xmlns:a14="http://schemas.microsoft.com/office/drawing/2010/main" w="9525">
                               <a:solidFill>
                                 <a:srgbClr val="000000"/>
                               </a:solidFill>
@@ -4119,7 +4011,7 @@
               </wp:anchor>
             </w:drawing>
           </mc:Choice>
-          <mc:Fallback>
+          <mc:Fallback xmlns:w15="http://schemas.microsoft.com/office/word/2012/wordml">
             <w:pict>
               <v:shape w14:anchorId="6EAD9135" id="Text Box 160" o:spid="_x0000_s1034" type="#_x0000_t202" style="position:absolute;left:0;text-align:left;margin-left:201pt;margin-top:604pt;width:7.2pt;height:7.2pt;z-index:251656192;visibility:hidden;mso-wrap-style:square;mso-width-percent:0;mso-height-percent:0;mso-wrap-distance-left:9pt;mso-wrap-distance-top:0;mso-wrap-distance-right:9pt;mso-wrap-distance-bottom:0;mso-position-horizontal:absolute;mso-position-horizontal-relative:page;mso-position-vertical:absolute;mso-position-vertical-relative:page;mso-width-percent:0;mso-height-percent:0;mso-width-relative:page;mso-height-relative:page;v-text-anchor:top" o:gfxdata="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" filled="f" stroked="f">
                 <v:textbox inset="0,0,0,0">
@@ -4140,12 +4032,11 @@
       <w:r>
         <w:rPr>
           <w:noProof/>
-          <w:lang w:bidi="ta-IN"/>
         </w:rPr>
         <mc:AlternateContent>
           <mc:Choice Requires="wps">
             <w:drawing>
-              <wp:anchor distT="0" distB="0" distL="114300" distR="114300" simplePos="0" relativeHeight="251657216" behindDoc="0" locked="0" layoutInCell="1" allowOverlap="1" wp14:anchorId="40479A6C" wp14:editId="15FBF2C2">
+              <wp:anchor distT="0" distB="0" distL="114300" distR="114300" simplePos="0" relativeHeight="251657216" behindDoc="0" locked="0" layoutInCell="1" allowOverlap="1" wp14:anchorId="2BE96DA8" wp14:editId="3520A39E">
                 <wp:simplePos x="0" y="0"/>
                 <wp:positionH relativeFrom="page">
                   <wp:posOffset>546100</wp:posOffset>
@@ -4180,14 +4071,14 @@
                         </a:ln>
                         <a:extLst>
                           <a:ext uri="{909E8E84-426E-40dd-AFC4-6F175D3DCCD1}">
-                            <a14:hiddenFill xmlns:a14="http://schemas.microsoft.com/office/drawing/2010/main" xmlns:w="http://schemas.openxmlformats.org/wordprocessingml/2006/main" xmlns:w10="urn:schemas-microsoft-com:office:word" xmlns:v="urn:schemas-microsoft-com:vml" xmlns:o="urn:schemas-microsoft-com:office:office" xmlns="">
+                            <a14:hiddenFill xmlns:a14="http://schemas.microsoft.com/office/drawing/2010/main">
                               <a:solidFill>
                                 <a:srgbClr val="FFFFFF"/>
                               </a:solidFill>
                             </a14:hiddenFill>
                           </a:ext>
                           <a:ext uri="{91240B29-F687-4f45-9708-019B960494DF}">
-                            <a14:hiddenLine xmlns:a14="http://schemas.microsoft.com/office/drawing/2010/main" xmlns:w="http://schemas.openxmlformats.org/wordprocessingml/2006/main" xmlns:w10="urn:schemas-microsoft-com:office:word" xmlns:v="urn:schemas-microsoft-com:vml" xmlns:o="urn:schemas-microsoft-com:office:office" xmlns="" w="9525">
+                            <a14:hiddenLine xmlns:a14="http://schemas.microsoft.com/office/drawing/2010/main" w="9525">
                               <a:solidFill>
                                 <a:srgbClr val="000000"/>
                               </a:solidFill>
@@ -4222,7 +4113,7 @@
               </wp:anchor>
             </w:drawing>
           </mc:Choice>
-          <mc:Fallback>
+          <mc:Fallback xmlns:w15="http://schemas.microsoft.com/office/word/2012/wordml">
             <w:pict>
               <v:shape w14:anchorId="40479A6C" id="Text Box 164" o:spid="_x0000_s1035" type="#_x0000_t202" style="position:absolute;left:0;text-align:left;margin-left:43pt;margin-top:98pt;width:7.2pt;height:7.2pt;z-index:251657216;visibility:hidden;mso-wrap-style:square;mso-width-percent:0;mso-height-percent:0;mso-wrap-distance-left:9pt;mso-wrap-distance-top:0;mso-wrap-distance-right:9pt;mso-wrap-distance-bottom:0;mso-position-horizontal:absolute;mso-position-horizontal-relative:page;mso-position-vertical:absolute;mso-position-vertical-relative:page;mso-width-percent:0;mso-height-percent:0;mso-width-relative:page;mso-height-relative:page;v-text-anchor:top" o:gfxdata="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" filled="f" stroked="f">
                 <v:textbox inset="0,0,0,0">
@@ -4243,12 +4134,11 @@
       <w:r>
         <w:rPr>
           <w:noProof/>
-          <w:lang w:bidi="ta-IN"/>
         </w:rPr>
         <mc:AlternateContent>
           <mc:Choice Requires="wps">
             <w:drawing>
-              <wp:anchor distT="0" distB="0" distL="114300" distR="114300" simplePos="0" relativeHeight="251658240" behindDoc="0" locked="0" layoutInCell="1" allowOverlap="1" wp14:anchorId="7D9CC7ED" wp14:editId="02AECBEF">
+              <wp:anchor distT="0" distB="0" distL="114300" distR="114300" simplePos="0" relativeHeight="251658240" behindDoc="0" locked="0" layoutInCell="1" allowOverlap="1" wp14:anchorId="4031B938" wp14:editId="4E9B647F">
                 <wp:simplePos x="0" y="0"/>
                 <wp:positionH relativeFrom="page">
                   <wp:posOffset>548640</wp:posOffset>
@@ -4283,14 +4173,14 @@
                         </a:ln>
                         <a:extLst>
                           <a:ext uri="{909E8E84-426E-40dd-AFC4-6F175D3DCCD1}">
-                            <a14:hiddenFill xmlns:a14="http://schemas.microsoft.com/office/drawing/2010/main" xmlns:w="http://schemas.openxmlformats.org/wordprocessingml/2006/main" xmlns:w10="urn:schemas-microsoft-com:office:word" xmlns:v="urn:schemas-microsoft-com:vml" xmlns:o="urn:schemas-microsoft-com:office:office" xmlns="">
+                            <a14:hiddenFill xmlns:a14="http://schemas.microsoft.com/office/drawing/2010/main">
                               <a:solidFill>
                                 <a:srgbClr val="FFFFFF"/>
                               </a:solidFill>
                             </a14:hiddenFill>
                           </a:ext>
                           <a:ext uri="{91240B29-F687-4f45-9708-019B960494DF}">
-                            <a14:hiddenLine xmlns:a14="http://schemas.microsoft.com/office/drawing/2010/main" xmlns:w="http://schemas.openxmlformats.org/wordprocessingml/2006/main" xmlns:w10="urn:schemas-microsoft-com:office:word" xmlns:v="urn:schemas-microsoft-com:vml" xmlns:o="urn:schemas-microsoft-com:office:office" xmlns="" w="9525">
+                            <a14:hiddenLine xmlns:a14="http://schemas.microsoft.com/office/drawing/2010/main" w="9525">
                               <a:solidFill>
                                 <a:srgbClr val="000000"/>
                               </a:solidFill>
@@ -4325,7 +4215,7 @@
               </wp:anchor>
             </w:drawing>
           </mc:Choice>
-          <mc:Fallback>
+          <mc:Fallback xmlns:w15="http://schemas.microsoft.com/office/word/2012/wordml">
             <w:pict>
               <v:shape w14:anchorId="7D9CC7ED" id="Text Box 168" o:spid="_x0000_s1036" type="#_x0000_t202" style="position:absolute;left:0;text-align:left;margin-left:43.2pt;margin-top:451pt;width:7.2pt;height:7.2pt;z-index:251658240;visibility:hidden;mso-wrap-style:square;mso-width-percent:0;mso-height-percent:0;mso-wrap-distance-left:9pt;mso-wrap-distance-top:0;mso-wrap-distance-right:9pt;mso-wrap-distance-bottom:0;mso-position-horizontal:absolute;mso-position-horizontal-relative:page;mso-position-vertical:absolute;mso-position-vertical-relative:page;mso-width-percent:0;mso-height-percent:0;mso-width-relative:page;mso-height-relative:page;v-text-anchor:top" o:gfxdata="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" filled="f" stroked="f">
                 <v:textbox inset="0,0,0,0">
@@ -4352,10 +4242,9 @@
       <w:r>
         <w:rPr>
           <w:noProof/>
-          <w:lang w:bidi="ta-IN"/>
         </w:rPr>
         <w:drawing>
-          <wp:inline distT="0" distB="0" distL="0" distR="0" wp14:anchorId="49444F7C" wp14:editId="2814A303">
+          <wp:inline distT="0" distB="0" distL="0" distR="0" wp14:anchorId="3A6B3D18" wp14:editId="3F139D35">
             <wp:extent cx="4028170" cy="3226241"/>
             <wp:effectExtent l="0" t="0" r="10795" b="0"/>
             <wp:docPr id="5" name="Picture 5"/>
@@ -4370,7 +4259,7 @@
                     <pic:cNvPicPr/>
                   </pic:nvPicPr>
                   <pic:blipFill>
-                    <a:blip r:embed="rId12">
+                    <a:blip r:embed="rId14">
                       <a:extLst>
                         <a:ext uri="{28A0092B-C50C-407E-A947-70E740481C1C}">
                           <a14:useLocalDpi xmlns:a14="http://schemas.microsoft.com/office/drawing/2010/main" val="0"/>
@@ -4481,10 +4370,9 @@
       <w:r>
         <w:rPr>
           <w:noProof/>
-          <w:lang w:bidi="ta-IN"/>
         </w:rPr>
         <w:drawing>
-          <wp:inline distT="0" distB="0" distL="0" distR="0" wp14:anchorId="3F73C62B" wp14:editId="1CC93568">
+          <wp:inline distT="0" distB="0" distL="0" distR="0" wp14:anchorId="6E82CBC6" wp14:editId="2AD05CBF">
             <wp:extent cx="3991956" cy="3323859"/>
             <wp:effectExtent l="0" t="0" r="0" b="3810"/>
             <wp:docPr id="6" name="Picture 6"/>
@@ -4499,7 +4387,7 @@
                     <pic:cNvPicPr/>
                   </pic:nvPicPr>
                   <pic:blipFill>
-                    <a:blip r:embed="rId13">
+                    <a:blip r:embed="rId15">
                       <a:extLst>
                         <a:ext uri="{28A0092B-C50C-407E-A947-70E740481C1C}">
                           <a14:useLocalDpi xmlns:a14="http://schemas.microsoft.com/office/drawing/2010/main" val="0"/>
@@ -4604,13 +4492,12 @@
       <w:r>
         <w:rPr>
           <w:noProof/>
-          <w:lang w:bidi="ta-IN"/>
         </w:rPr>
         <w:lastRenderedPageBreak/>
         <mc:AlternateContent>
           <mc:Choice Requires="wps">
             <w:drawing>
-              <wp:anchor distT="0" distB="0" distL="114300" distR="114300" simplePos="0" relativeHeight="251674624" behindDoc="0" locked="0" layoutInCell="1" allowOverlap="1" wp14:anchorId="30B3727C" wp14:editId="36D4F2FC">
+              <wp:anchor distT="0" distB="0" distL="114300" distR="114300" simplePos="0" relativeHeight="251674624" behindDoc="0" locked="0" layoutInCell="1" allowOverlap="1" wp14:anchorId="1682E1EF" wp14:editId="3622396F">
                 <wp:simplePos x="0" y="0"/>
                 <wp:positionH relativeFrom="page">
                   <wp:posOffset>5372100</wp:posOffset>
@@ -4646,14 +4533,14 @@
                         <a:effectLst/>
                         <a:extLst>
                           <a:ext uri="{909E8E84-426E-40dd-AFC4-6F175D3DCCD1}">
-                            <a14:hiddenFill xmlns:a14="http://schemas.microsoft.com/office/drawing/2010/main" xmlns:w="http://schemas.openxmlformats.org/wordprocessingml/2006/main" xmlns:w10="urn:schemas-microsoft-com:office:word" xmlns:v="urn:schemas-microsoft-com:vml" xmlns:o="urn:schemas-microsoft-com:office:office" xmlns="">
+                            <a14:hiddenFill xmlns:a14="http://schemas.microsoft.com/office/drawing/2010/main">
                               <a:solidFill>
                                 <a:srgbClr val="FFFFFF"/>
                               </a:solidFill>
                             </a14:hiddenFill>
                           </a:ext>
                           <a:ext uri="{91240B29-F687-4f45-9708-019B960494DF}">
-                            <a14:hiddenLine xmlns:a14="http://schemas.microsoft.com/office/drawing/2010/main" xmlns:w="http://schemas.openxmlformats.org/wordprocessingml/2006/main" xmlns:w10="urn:schemas-microsoft-com:office:word" xmlns:v="urn:schemas-microsoft-com:vml" xmlns:o="urn:schemas-microsoft-com:office:office" xmlns="" w="9525">
+                            <a14:hiddenLine xmlns:a14="http://schemas.microsoft.com/office/drawing/2010/main" w="9525">
                               <a:solidFill>
                                 <a:srgbClr val="000000"/>
                               </a:solidFill>
@@ -4663,7 +4550,7 @@
                             </a14:hiddenLine>
                           </a:ext>
                           <a:ext uri="{AF507438-7753-43e0-B8FC-AC1667EBCBE1}">
-                            <a14:hiddenEffects xmlns:a14="http://schemas.microsoft.com/office/drawing/2010/main" xmlns:w="http://schemas.openxmlformats.org/wordprocessingml/2006/main" xmlns:w10="urn:schemas-microsoft-com:office:word" xmlns:v="urn:schemas-microsoft-com:vml" xmlns:o="urn:schemas-microsoft-com:office:office" xmlns="">
+                            <a14:hiddenEffects xmlns:a14="http://schemas.microsoft.com/office/drawing/2010/main">
                               <a:effectLst>
                                 <a:outerShdw blurRad="63500" dist="38099" dir="2700000" algn="ctr" rotWithShape="0">
                                   <a:srgbClr val="000000">
@@ -4695,7 +4582,7 @@
               </wp:anchor>
             </w:drawing>
           </mc:Choice>
-          <mc:Fallback>
+          <mc:Fallback xmlns:w15="http://schemas.microsoft.com/office/word/2012/wordml">
             <w:pict>
               <v:shape w14:anchorId="30B3727C" id="Text Box 322" o:spid="_x0000_s1037" type="#_x0000_t202" style="position:absolute;margin-left:423pt;margin-top:210.6pt;width:23.45pt;height:29.1pt;z-index:251674624;visibility:visible;mso-wrap-style:none;mso-width-percent:0;mso-height-percent:0;mso-wrap-distance-left:9pt;mso-wrap-distance-top:0;mso-wrap-distance-right:9pt;mso-wrap-distance-bottom:0;mso-position-horizontal:absolute;mso-position-horizontal-relative:page;mso-position-vertical:absolute;mso-position-vertical-relative:page;mso-width-percent:0;mso-height-percent:0;mso-width-relative:page;mso-height-relative:page;v-text-anchor:top" o:gfxdata="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" filled="f" stroked="f">
                 <v:textbox style="mso-fit-shape-to-text:t" inset=",7.2pt,,7.2pt">
@@ -4725,8 +4612,58 @@
         </w:rPr>
         <w:t>Weka Result:</w:t>
       </w:r>
+      <w:bookmarkStart w:id="4" w:name="_GoBack"/>
+      <w:bookmarkEnd w:id="4"/>
     </w:p>
     <w:p/>
+    <w:p>
+      <w:r>
+        <w:rPr>
+          <w:noProof/>
+        </w:rPr>
+        <w:drawing>
+          <wp:inline distT="0" distB="0" distL="0" distR="0" wp14:anchorId="5A022639" wp14:editId="1F813CD0">
+            <wp:extent cx="5486400" cy="2878549"/>
+            <wp:effectExtent l="0" t="0" r="0" b="0"/>
+            <wp:docPr id="26" name="Picture 26"/>
+            <wp:cNvGraphicFramePr>
+              <a:graphicFrameLocks xmlns:a="http://schemas.openxmlformats.org/drawingml/2006/main" noChangeAspect="1"/>
+            </wp:cNvGraphicFramePr>
+            <a:graphic xmlns:a="http://schemas.openxmlformats.org/drawingml/2006/main">
+              <a:graphicData uri="http://schemas.openxmlformats.org/drawingml/2006/picture">
+                <pic:pic xmlns:pic="http://schemas.openxmlformats.org/drawingml/2006/picture">
+                  <pic:nvPicPr>
+                    <pic:cNvPr id="0" name="Screen Shot 2016-12-08 at 7.20.24 PM.png"/>
+                    <pic:cNvPicPr/>
+                  </pic:nvPicPr>
+                  <pic:blipFill>
+                    <a:blip r:embed="rId16">
+                      <a:extLst>
+                        <a:ext uri="{28A0092B-C50C-407E-A947-70E740481C1C}">
+                          <a14:useLocalDpi xmlns:a14="http://schemas.microsoft.com/office/drawing/2010/main" val="0"/>
+                        </a:ext>
+                      </a:extLst>
+                    </a:blip>
+                    <a:stretch>
+                      <a:fillRect/>
+                    </a:stretch>
+                  </pic:blipFill>
+                  <pic:spPr>
+                    <a:xfrm>
+                      <a:off x="0" y="0"/>
+                      <a:ext cx="5486400" cy="2878549"/>
+                    </a:xfrm>
+                    <a:prstGeom prst="rect">
+                      <a:avLst/>
+                    </a:prstGeom>
+                  </pic:spPr>
+                </pic:pic>
+              </a:graphicData>
+            </a:graphic>
+          </wp:inline>
+        </w:drawing>
+      </w:r>
+    </w:p>
     <w:p/>
     <w:p/>
     <w:p>
@@ -4901,14 +4838,14 @@
           <w:color w:val="000000" w:themeColor="text1"/>
         </w:rPr>
       </w:pPr>
-      <w:bookmarkStart w:id="4" w:name="_Toc468990768"/>
+      <w:bookmarkStart w:id="5" w:name="_Toc468990768"/>
       <w:r>
         <w:rPr>
           <w:color w:val="000000" w:themeColor="text1"/>
         </w:rPr>
         <w:t>Dataset 2</w:t>
       </w:r>
-      <w:bookmarkEnd w:id="4"/>
+      <w:bookmarkEnd w:id="5"/>
     </w:p>
     <w:p>
       <w:pPr>
@@ -5203,63 +5140,7 @@
         <w:rPr>
           <w:rFonts w:ascii="Arial" w:hAnsi="Arial"/>
         </w:rPr>
-        <w:t xml:space="preserve">.  So, we created a new column with average of these 3 grades and we dropped the 3 source grades from the dataset.  We also noted correlation between mother’s education and father’s education column, but the correlation was less than 0.7% and hence we ignored that correlation for this project.  We then plotted a final correlation heat map, which is depicted in Figure x.  We could notice that there is no much correlation between features.  We could see that there is a correlation between 2 target variables, </w:t>
-      </w:r>
-      <w:proofErr w:type="spellStart"/>
-      <w:r>
-        <w:rPr>
-          <w:rFonts w:ascii="Arial" w:hAnsi="Arial"/>
-        </w:rPr>
-        <w:t>dalc</w:t>
-      </w:r>
-      <w:proofErr w:type="spellEnd"/>
-      <w:r>
-        <w:rPr>
-          <w:rFonts w:ascii="Arial" w:hAnsi="Arial"/>
-        </w:rPr>
-        <w:t xml:space="preserve"> and </w:t>
-      </w:r>
-      <w:proofErr w:type="spellStart"/>
-      <w:r>
-        <w:rPr>
-          <w:rFonts w:ascii="Arial" w:hAnsi="Arial"/>
-        </w:rPr>
-        <w:t>walc</w:t>
-      </w:r>
-      <w:proofErr w:type="spellEnd"/>
-      <w:r>
-        <w:rPr>
-          <w:rFonts w:ascii="Arial" w:hAnsi="Arial"/>
-        </w:rPr>
-        <w:t xml:space="preserve"> which can be ignored as we have created 2 separate datasets, one for </w:t>
-      </w:r>
-      <w:proofErr w:type="spellStart"/>
-      <w:r>
-        <w:rPr>
-          <w:rFonts w:ascii="Arial" w:hAnsi="Arial"/>
-        </w:rPr>
-        <w:t>dalc</w:t>
-      </w:r>
-      <w:proofErr w:type="spellEnd"/>
-      <w:r>
-        <w:rPr>
-          <w:rFonts w:ascii="Arial" w:hAnsi="Arial"/>
-        </w:rPr>
-        <w:t xml:space="preserve"> and the other one for </w:t>
-      </w:r>
-      <w:proofErr w:type="spellStart"/>
-      <w:r>
-        <w:rPr>
-          <w:rFonts w:ascii="Arial" w:hAnsi="Arial"/>
-        </w:rPr>
-        <w:t>walc</w:t>
-      </w:r>
-      <w:proofErr w:type="spellEnd"/>
-      <w:r>
-        <w:rPr>
-          <w:rFonts w:ascii="Arial" w:hAnsi="Arial"/>
-        </w:rPr>
-        <w:t>.   We performed individual analysis on these 2 datasets.</w:t>
+        <w:t>.  So, we created a new column with average of these 3 grades and we dropped the 3 source grades from the dataset.  We also noted correlation between mother’s education and father’s education column, but the correlation was less than 0.7% and hence we ignored that correlation for this project.  We then plotted a final correlation heat map, which is depicted in Figure x.  We could notice that there is no much correlation between features.  We could see that there is a correlation between 2 target variables, dalc and walc which can be ignored as we have created 2 separate datasets, one for dalc and the other one for walc.   We performed individual analysis on these 2 datasets.</w:t>
       </w:r>
     </w:p>
     <w:p>
@@ -5275,11 +5156,10 @@
       <w:r>
         <w:rPr>
           <w:noProof/>
-          <w:lang w:bidi="ta-IN"/>
         </w:rPr>
         <w:lastRenderedPageBreak/>
         <w:drawing>
-          <wp:inline distT="0" distB="0" distL="0" distR="0" wp14:anchorId="027F108C" wp14:editId="4D988BD2">
+          <wp:inline distT="0" distB="0" distL="0" distR="0" wp14:anchorId="3C06C4D0" wp14:editId="6AB943D0">
             <wp:extent cx="5926049" cy="5717540"/>
             <wp:effectExtent l="0" t="0" r="0" b="0"/>
             <wp:docPr id="8" name="Picture 8"/>
@@ -5294,7 +5174,7 @@
                     <pic:cNvPicPr/>
                   </pic:nvPicPr>
                   <pic:blipFill>
-                    <a:blip r:embed="rId14">
+                    <a:blip r:embed="rId17">
                       <a:extLst>
                         <a:ext uri="{28A0092B-C50C-407E-A947-70E740481C1C}">
                           <a14:useLocalDpi xmlns:a14="http://schemas.microsoft.com/office/drawing/2010/main" val="0"/>
@@ -5404,11 +5284,10 @@
       <w:r>
         <w:rPr>
           <w:noProof/>
-          <w:lang w:bidi="ta-IN"/>
         </w:rPr>
         <w:lastRenderedPageBreak/>
         <w:drawing>
-          <wp:inline distT="0" distB="0" distL="0" distR="0" wp14:anchorId="7FE7B91D" wp14:editId="55BBC6B0">
+          <wp:inline distT="0" distB="0" distL="0" distR="0" wp14:anchorId="606B841D" wp14:editId="17B8288D">
             <wp:extent cx="5853027" cy="5717540"/>
             <wp:effectExtent l="0" t="0" r="0" b="0"/>
             <wp:docPr id="7" name="Picture 7"/>
@@ -5423,7 +5302,7 @@
                     <pic:cNvPicPr/>
                   </pic:nvPicPr>
                   <pic:blipFill>
-                    <a:blip r:embed="rId15">
+                    <a:blip r:embed="rId18">
                       <a:extLst>
                         <a:ext uri="{28A0092B-C50C-407E-A947-70E740481C1C}">
                           <a14:useLocalDpi xmlns:a14="http://schemas.microsoft.com/office/drawing/2010/main" val="0"/>
@@ -5589,10 +5468,9 @@
       <w:r>
         <w:rPr>
           <w:noProof/>
-          <w:lang w:bidi="ta-IN"/>
         </w:rPr>
         <w:drawing>
-          <wp:inline distT="0" distB="0" distL="0" distR="0" wp14:anchorId="642BEFC5" wp14:editId="5F715E85">
+          <wp:inline distT="0" distB="0" distL="0" distR="0" wp14:anchorId="0EF85ECD" wp14:editId="69598D13">
             <wp:extent cx="3366135" cy="3123703"/>
             <wp:effectExtent l="0" t="0" r="12065" b="635"/>
             <wp:docPr id="21" name="Picture 21"/>
@@ -5607,7 +5485,7 @@
                     <pic:cNvPicPr/>
                   </pic:nvPicPr>
                   <pic:blipFill>
-                    <a:blip r:embed="rId16">
+                    <a:blip r:embed="rId19">
                       <a:extLst>
                         <a:ext uri="{28A0092B-C50C-407E-A947-70E740481C1C}">
                           <a14:useLocalDpi xmlns:a14="http://schemas.microsoft.com/office/drawing/2010/main" val="0"/>
@@ -5652,10 +5530,9 @@
           <w:b/>
           <w:bCs/>
           <w:noProof/>
-          <w:lang w:bidi="ta-IN"/>
         </w:rPr>
         <w:drawing>
-          <wp:inline distT="0" distB="0" distL="0" distR="0" wp14:anchorId="6DA059D1" wp14:editId="0F7804AD">
+          <wp:inline distT="0" distB="0" distL="0" distR="0" wp14:anchorId="2B86115B" wp14:editId="5154A8C6">
             <wp:extent cx="4532868" cy="3935307"/>
             <wp:effectExtent l="0" t="0" r="0" b="1905"/>
             <wp:docPr id="22" name="Picture 22"/>
@@ -5670,7 +5547,7 @@
                     <pic:cNvPicPr/>
                   </pic:nvPicPr>
                   <pic:blipFill>
-                    <a:blip r:embed="rId17">
+                    <a:blip r:embed="rId20">
                       <a:extLst>
                         <a:ext uri="{28A0092B-C50C-407E-A947-70E740481C1C}">
                           <a14:useLocalDpi xmlns:a14="http://schemas.microsoft.com/office/drawing/2010/main" val="0"/>
@@ -5781,10 +5658,9 @@
       <w:r>
         <w:rPr>
           <w:noProof/>
-          <w:lang w:bidi="ta-IN"/>
         </w:rPr>
         <w:drawing>
-          <wp:inline distT="0" distB="0" distL="0" distR="0" wp14:anchorId="70D7AADF" wp14:editId="6AF79652">
+          <wp:inline distT="0" distB="0" distL="0" distR="0" wp14:anchorId="37DB902B" wp14:editId="7D368C19">
             <wp:extent cx="2905187" cy="3086089"/>
             <wp:effectExtent l="0" t="0" r="0" b="0"/>
             <wp:docPr id="23" name="Picture 23"/>
@@ -5799,7 +5675,7 @@
                     <pic:cNvPicPr/>
                   </pic:nvPicPr>
                   <pic:blipFill>
-                    <a:blip r:embed="rId18">
+                    <a:blip r:embed="rId21">
                       <a:extLst>
                         <a:ext uri="{28A0092B-C50C-407E-A947-70E740481C1C}">
                           <a14:useLocalDpi xmlns:a14="http://schemas.microsoft.com/office/drawing/2010/main" val="0"/>
@@ -5853,10 +5729,9 @@
       <w:r>
         <w:rPr>
           <w:noProof/>
-          <w:lang w:bidi="ta-IN"/>
         </w:rPr>
         <w:drawing>
-          <wp:inline distT="0" distB="0" distL="0" distR="0" wp14:anchorId="06175530" wp14:editId="0DBE0BEE">
+          <wp:inline distT="0" distB="0" distL="0" distR="0" wp14:anchorId="30A98A0D" wp14:editId="7321EF02">
             <wp:extent cx="4051935" cy="3315646"/>
             <wp:effectExtent l="0" t="0" r="12065" b="12065"/>
             <wp:docPr id="24" name="Picture 24"/>
@@ -5871,7 +5746,7 @@
                     <pic:cNvPicPr/>
                   </pic:nvPicPr>
                   <pic:blipFill>
-                    <a:blip r:embed="rId19">
+                    <a:blip r:embed="rId22">
                       <a:extLst>
                         <a:ext uri="{28A0092B-C50C-407E-A947-70E740481C1C}">
                           <a14:useLocalDpi xmlns:a14="http://schemas.microsoft.com/office/drawing/2010/main" val="0"/>
@@ -5982,8 +5857,6 @@
         </w:rPr>
         <w:t xml:space="preserve">  </w:t>
       </w:r>
-      <w:bookmarkStart w:id="5" w:name="_GoBack"/>
-      <w:bookmarkEnd w:id="5"/>
     </w:p>
     <w:p>
       <w:pPr>
@@ -6018,10 +5891,9 @@
       <w:r>
         <w:rPr>
           <w:noProof/>
-          <w:lang w:bidi="ta-IN"/>
         </w:rPr>
         <w:drawing>
-          <wp:inline distT="0" distB="0" distL="0" distR="0" wp14:anchorId="280D7265" wp14:editId="1B1EB4EC">
+          <wp:inline distT="0" distB="0" distL="0" distR="0" wp14:anchorId="77DB1B35" wp14:editId="2BAFA748">
             <wp:extent cx="5486400" cy="4643120"/>
             <wp:effectExtent l="0" t="0" r="0" b="5080"/>
             <wp:docPr id="10" name="Picture 10"/>
@@ -6036,7 +5908,7 @@
                     <pic:cNvPicPr/>
                   </pic:nvPicPr>
                   <pic:blipFill>
-                    <a:blip r:embed="rId20">
+                    <a:blip r:embed="rId23">
                       <a:extLst>
                         <a:ext uri="{28A0092B-C50C-407E-A947-70E740481C1C}">
                           <a14:useLocalDpi xmlns:a14="http://schemas.microsoft.com/office/drawing/2010/main" val="0"/>
@@ -6133,10 +6005,9 @@
       <w:r>
         <w:rPr>
           <w:noProof/>
-          <w:lang w:bidi="ta-IN"/>
         </w:rPr>
         <w:drawing>
-          <wp:inline distT="0" distB="0" distL="0" distR="0" wp14:anchorId="54D9DB2D" wp14:editId="5271E9B2">
+          <wp:inline distT="0" distB="0" distL="0" distR="0" wp14:anchorId="0CB145B5" wp14:editId="07CBEE59">
             <wp:extent cx="5486400" cy="4697730"/>
             <wp:effectExtent l="0" t="0" r="0" b="1270"/>
             <wp:docPr id="19" name="Picture 19"/>
@@ -6151,7 +6022,7 @@
                     <pic:cNvPicPr/>
                   </pic:nvPicPr>
                   <pic:blipFill>
-                    <a:blip r:embed="rId21">
+                    <a:blip r:embed="rId24">
                       <a:extLst>
                         <a:ext uri="{28A0092B-C50C-407E-A947-70E740481C1C}">
                           <a14:useLocalDpi xmlns:a14="http://schemas.microsoft.com/office/drawing/2010/main" val="0"/>
@@ -6220,89 +6091,11 @@
           <w:rFonts w:ascii="Arial" w:hAnsi="Arial"/>
         </w:rPr>
       </w:pPr>
-      <w:proofErr w:type="spellStart"/>
-      <w:r>
-        <w:rPr>
-          <w:rFonts w:ascii="Arial" w:hAnsi="Arial"/>
-        </w:rPr>
-        <w:t>Ugulino</w:t>
-      </w:r>
-      <w:proofErr w:type="spellEnd"/>
-      <w:r>
-        <w:rPr>
-          <w:rFonts w:ascii="Arial" w:hAnsi="Arial"/>
-        </w:rPr>
-        <w:t xml:space="preserve">, W.; </w:t>
-      </w:r>
-      <w:proofErr w:type="spellStart"/>
-      <w:r>
-        <w:rPr>
-          <w:rFonts w:ascii="Arial" w:hAnsi="Arial"/>
-        </w:rPr>
-        <w:t>Cardador</w:t>
-      </w:r>
-      <w:proofErr w:type="spellEnd"/>
-      <w:r>
-        <w:rPr>
-          <w:rFonts w:ascii="Arial" w:hAnsi="Arial"/>
-        </w:rPr>
-        <w:t xml:space="preserve">, D.; Vega, K.; </w:t>
-      </w:r>
-      <w:proofErr w:type="spellStart"/>
-      <w:r>
-        <w:rPr>
-          <w:rFonts w:ascii="Arial" w:hAnsi="Arial"/>
-        </w:rPr>
-        <w:t>Velloso</w:t>
-      </w:r>
-      <w:proofErr w:type="spellEnd"/>
-      <w:r>
-        <w:rPr>
-          <w:rFonts w:ascii="Arial" w:hAnsi="Arial"/>
-        </w:rPr>
-        <w:t xml:space="preserve">, E.; </w:t>
-      </w:r>
-      <w:proofErr w:type="spellStart"/>
-      <w:r>
-        <w:rPr>
-          <w:rFonts w:ascii="Arial" w:hAnsi="Arial"/>
-        </w:rPr>
-        <w:t>Milidiu</w:t>
-      </w:r>
-      <w:proofErr w:type="spellEnd"/>
-      <w:r>
-        <w:rPr>
-          <w:rFonts w:ascii="Arial" w:hAnsi="Arial"/>
-        </w:rPr>
-        <w:t xml:space="preserve">, R.; </w:t>
-      </w:r>
-      <w:proofErr w:type="spellStart"/>
-      <w:r>
-        <w:rPr>
-          <w:rFonts w:ascii="Arial" w:hAnsi="Arial"/>
-        </w:rPr>
-        <w:t>Fuks</w:t>
-      </w:r>
-      <w:proofErr w:type="spellEnd"/>
-      <w:r>
-        <w:rPr>
-          <w:rFonts w:ascii="Arial" w:hAnsi="Arial"/>
-        </w:rPr>
-        <w:t>, H. Wearable Computing: Accelerometers' Data Classification of Body Postures and Movements. Proceedings of 21st Brazilian Symposium on Artificial Intelligence. Advances in Artificial Intelligence - SBIA 2012. In: Lecture Notes in Computer Science</w:t>
-      </w:r>
-      <w:proofErr w:type="gramStart"/>
-      <w:r>
-        <w:rPr>
-          <w:rFonts w:ascii="Arial" w:hAnsi="Arial"/>
-        </w:rPr>
-        <w:t>. ,</w:t>
-      </w:r>
-      <w:proofErr w:type="gramEnd"/>
-      <w:r>
-        <w:rPr>
-          <w:rFonts w:ascii="Arial" w:hAnsi="Arial"/>
-        </w:rPr>
-        <w:t xml:space="preserve"> pp. 52-61. Curitiba, PR: Springer Berlin / Heidelberg, 2012. ISBN 978-3-642-34458-9. DOI: 10.1007/978-3-642-34459-6_6. </w:t>
+      <w:r>
+        <w:rPr>
+          <w:rFonts w:ascii="Arial" w:hAnsi="Arial"/>
+        </w:rPr>
+        <w:t xml:space="preserve">Ugulino, W.; Cardador, D.; Vega, K.; Velloso, E.; Milidiu, R.; Fuks, H. Wearable Computing: Accelerometers' Data Classification of Body Postures and Movements. Proceedings of 21st Brazilian Symposium on Artificial Intelligence. Advances in Artificial Intelligence - SBIA 2012. In: Lecture Notes in Computer Science. , pp. 52-61. Curitiba, PR: Springer Berlin / Heidelberg, 2012. ISBN 978-3-642-34458-9. DOI: 10.1007/978-3-642-34459-6_6. </w:t>
       </w:r>
     </w:p>
     <w:p>
@@ -6329,12 +6122,11 @@
         <w:rPr>
           <w:rFonts w:ascii="Arial" w:hAnsi="Arial"/>
           <w:noProof/>
-          <w:lang w:bidi="ta-IN"/>
         </w:rPr>
         <mc:AlternateContent>
           <mc:Choice Requires="wps">
             <w:drawing>
-              <wp:anchor distT="0" distB="0" distL="114300" distR="114300" simplePos="0" relativeHeight="251659264" behindDoc="0" locked="0" layoutInCell="1" allowOverlap="1" wp14:anchorId="2DD66C80" wp14:editId="011D0F3E">
+              <wp:anchor distT="0" distB="0" distL="114300" distR="114300" simplePos="0" relativeHeight="251659264" behindDoc="0" locked="0" layoutInCell="1" allowOverlap="1" wp14:anchorId="35838BA6" wp14:editId="12912571">
                 <wp:simplePos x="0" y="0"/>
                 <wp:positionH relativeFrom="page">
                   <wp:posOffset>2540000</wp:posOffset>
@@ -6369,14 +6161,14 @@
                         </a:ln>
                         <a:extLst>
                           <a:ext uri="{909E8E84-426E-40dd-AFC4-6F175D3DCCD1}">
-                            <a14:hiddenFill xmlns:a14="http://schemas.microsoft.com/office/drawing/2010/main" xmlns:w="http://schemas.openxmlformats.org/wordprocessingml/2006/main" xmlns:w10="urn:schemas-microsoft-com:office:word" xmlns:v="urn:schemas-microsoft-com:vml" xmlns:o="urn:schemas-microsoft-com:office:office" xmlns="">
+                            <a14:hiddenFill xmlns:a14="http://schemas.microsoft.com/office/drawing/2010/main">
                               <a:solidFill>
                                 <a:srgbClr val="FFFFFF"/>
                               </a:solidFill>
                             </a14:hiddenFill>
                           </a:ext>
                           <a:ext uri="{91240B29-F687-4f45-9708-019B960494DF}">
-                            <a14:hiddenLine xmlns:a14="http://schemas.microsoft.com/office/drawing/2010/main" xmlns:w="http://schemas.openxmlformats.org/wordprocessingml/2006/main" xmlns:w10="urn:schemas-microsoft-com:office:word" xmlns:v="urn:schemas-microsoft-com:vml" xmlns:o="urn:schemas-microsoft-com:office:office" xmlns="" w="9525">
+                            <a14:hiddenLine xmlns:a14="http://schemas.microsoft.com/office/drawing/2010/main" w="9525">
                               <a:solidFill>
                                 <a:srgbClr val="000000"/>
                               </a:solidFill>
@@ -6411,7 +6203,7 @@
               </wp:anchor>
             </w:drawing>
           </mc:Choice>
-          <mc:Fallback>
+          <mc:Fallback xmlns:w15="http://schemas.microsoft.com/office/word/2012/wordml">
             <w:pict>
               <v:shape w14:anchorId="2DD66C80" id="Text Box 172" o:spid="_x0000_s1038" type="#_x0000_t202" style="position:absolute;left:0;text-align:left;margin-left:200pt;margin-top:82.8pt;width:7.2pt;height:7.2pt;z-index:251659264;visibility:hidden;mso-wrap-style:square;mso-width-percent:0;mso-height-percent:0;mso-wrap-distance-left:9pt;mso-wrap-distance-top:0;mso-wrap-distance-right:9pt;mso-wrap-distance-bottom:0;mso-position-horizontal:absolute;mso-position-horizontal-relative:page;mso-position-vertical:absolute;mso-position-vertical-relative:page;mso-width-percent:0;mso-height-percent:0;mso-width-relative:page;mso-height-relative:page;v-text-anchor:top" o:gfxdata="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" filled="f" stroked="f">
                 <v:textbox inset="0,0,0,0">
@@ -6433,12 +6225,11 @@
         <w:rPr>
           <w:rFonts w:ascii="Arial" w:hAnsi="Arial"/>
           <w:noProof/>
-          <w:lang w:bidi="ta-IN"/>
         </w:rPr>
         <mc:AlternateContent>
           <mc:Choice Requires="wps">
             <w:drawing>
-              <wp:anchor distT="0" distB="0" distL="114300" distR="114300" simplePos="0" relativeHeight="251660288" behindDoc="0" locked="0" layoutInCell="1" allowOverlap="1" wp14:anchorId="1115A80E" wp14:editId="06DCDA2F">
+              <wp:anchor distT="0" distB="0" distL="114300" distR="114300" simplePos="0" relativeHeight="251660288" behindDoc="0" locked="0" layoutInCell="1" allowOverlap="1" wp14:anchorId="65561420" wp14:editId="324EF2AE">
                 <wp:simplePos x="0" y="0"/>
                 <wp:positionH relativeFrom="page">
                   <wp:posOffset>2517140</wp:posOffset>
@@ -6473,14 +6264,14 @@
                         </a:ln>
                         <a:extLst>
                           <a:ext uri="{909E8E84-426E-40dd-AFC4-6F175D3DCCD1}">
-                            <a14:hiddenFill xmlns:a14="http://schemas.microsoft.com/office/drawing/2010/main" xmlns:w="http://schemas.openxmlformats.org/wordprocessingml/2006/main" xmlns:w10="urn:schemas-microsoft-com:office:word" xmlns:v="urn:schemas-microsoft-com:vml" xmlns:o="urn:schemas-microsoft-com:office:office" xmlns="">
+                            <a14:hiddenFill xmlns:a14="http://schemas.microsoft.com/office/drawing/2010/main">
                               <a:solidFill>
                                 <a:srgbClr val="FFFFFF"/>
                               </a:solidFill>
                             </a14:hiddenFill>
                           </a:ext>
                           <a:ext uri="{91240B29-F687-4f45-9708-019B960494DF}">
-                            <a14:hiddenLine xmlns:a14="http://schemas.microsoft.com/office/drawing/2010/main" xmlns:w="http://schemas.openxmlformats.org/wordprocessingml/2006/main" xmlns:w10="urn:schemas-microsoft-com:office:word" xmlns:v="urn:schemas-microsoft-com:vml" xmlns:o="urn:schemas-microsoft-com:office:office" xmlns="" w="9525">
+                            <a14:hiddenLine xmlns:a14="http://schemas.microsoft.com/office/drawing/2010/main" w="9525">
                               <a:solidFill>
                                 <a:srgbClr val="000000"/>
                               </a:solidFill>
@@ -6515,7 +6306,7 @@
               </wp:anchor>
             </w:drawing>
           </mc:Choice>
-          <mc:Fallback>
+          <mc:Fallback xmlns:w15="http://schemas.microsoft.com/office/word/2012/wordml">
             <w:pict>
               <v:shape w14:anchorId="1115A80E" id="Text Box 176" o:spid="_x0000_s1039" type="#_x0000_t202" style="position:absolute;left:0;text-align:left;margin-left:198.2pt;margin-top:319pt;width:7.2pt;height:7.2pt;z-index:251660288;visibility:hidden;mso-wrap-style:square;mso-width-percent:0;mso-height-percent:0;mso-wrap-distance-left:9pt;mso-wrap-distance-top:0;mso-wrap-distance-right:9pt;mso-wrap-distance-bottom:0;mso-position-horizontal:absolute;mso-position-horizontal-relative:page;mso-position-vertical:absolute;mso-position-vertical-relative:page;mso-width-percent:0;mso-height-percent:0;mso-width-relative:page;mso-height-relative:page;v-text-anchor:top" o:gfxdata="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" filled="f" stroked="f">
                 <v:textbox inset="0,0,0,0">
@@ -6537,12 +6328,11 @@
         <w:rPr>
           <w:rFonts w:ascii="Arial" w:hAnsi="Arial"/>
           <w:noProof/>
-          <w:lang w:bidi="ta-IN"/>
         </w:rPr>
         <mc:AlternateContent>
           <mc:Choice Requires="wps">
             <w:drawing>
-              <wp:anchor distT="0" distB="0" distL="114300" distR="114300" simplePos="0" relativeHeight="251661312" behindDoc="0" locked="0" layoutInCell="1" allowOverlap="1" wp14:anchorId="61AB0048" wp14:editId="7836C7BC">
+              <wp:anchor distT="0" distB="0" distL="114300" distR="114300" simplePos="0" relativeHeight="251661312" behindDoc="0" locked="0" layoutInCell="1" allowOverlap="1" wp14:anchorId="19C0DBFF" wp14:editId="16C496DD">
                 <wp:simplePos x="0" y="0"/>
                 <wp:positionH relativeFrom="page">
                   <wp:posOffset>2527300</wp:posOffset>
@@ -6577,14 +6367,14 @@
                         </a:ln>
                         <a:extLst>
                           <a:ext uri="{909E8E84-426E-40dd-AFC4-6F175D3DCCD1}">
-                            <a14:hiddenFill xmlns:a14="http://schemas.microsoft.com/office/drawing/2010/main" xmlns:w="http://schemas.openxmlformats.org/wordprocessingml/2006/main" xmlns:w10="urn:schemas-microsoft-com:office:word" xmlns:v="urn:schemas-microsoft-com:vml" xmlns:o="urn:schemas-microsoft-com:office:office" xmlns="">
+                            <a14:hiddenFill xmlns:a14="http://schemas.microsoft.com/office/drawing/2010/main">
                               <a:solidFill>
                                 <a:srgbClr val="FFFFFF"/>
                               </a:solidFill>
                             </a14:hiddenFill>
                           </a:ext>
                           <a:ext uri="{91240B29-F687-4f45-9708-019B960494DF}">
-                            <a14:hiddenLine xmlns:a14="http://schemas.microsoft.com/office/drawing/2010/main" xmlns:w="http://schemas.openxmlformats.org/wordprocessingml/2006/main" xmlns:w10="urn:schemas-microsoft-com:office:word" xmlns:v="urn:schemas-microsoft-com:vml" xmlns:o="urn:schemas-microsoft-com:office:office" xmlns="" w="9525">
+                            <a14:hiddenLine xmlns:a14="http://schemas.microsoft.com/office/drawing/2010/main" w="9525">
                               <a:solidFill>
                                 <a:srgbClr val="000000"/>
                               </a:solidFill>
@@ -6619,7 +6409,7 @@
               </wp:anchor>
             </w:drawing>
           </mc:Choice>
-          <mc:Fallback>
+          <mc:Fallback xmlns:w15="http://schemas.microsoft.com/office/word/2012/wordml">
             <w:pict>
               <v:shape w14:anchorId="61AB0048" id="Text Box 180" o:spid="_x0000_s1040" type="#_x0000_t202" style="position:absolute;left:0;text-align:left;margin-left:199pt;margin-top:546pt;width:7.2pt;height:7.2pt;z-index:251661312;visibility:hidden;mso-wrap-style:square;mso-width-percent:0;mso-height-percent:0;mso-wrap-distance-left:9pt;mso-wrap-distance-top:0;mso-wrap-distance-right:9pt;mso-wrap-distance-bottom:0;mso-position-horizontal:absolute;mso-position-horizontal-relative:page;mso-position-vertical:absolute;mso-position-vertical-relative:page;mso-width-percent:0;mso-height-percent:0;mso-width-relative:page;mso-height-relative:page;v-text-anchor:top" o:gfxdata="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" filled="f" stroked="f">
                 <v:textbox inset="0,0,0,0">
@@ -6641,12 +6431,11 @@
         <w:rPr>
           <w:rFonts w:ascii="Arial" w:hAnsi="Arial"/>
           <w:noProof/>
-          <w:lang w:bidi="ta-IN"/>
         </w:rPr>
         <mc:AlternateContent>
           <mc:Choice Requires="wps">
             <w:drawing>
-              <wp:anchor distT="0" distB="0" distL="114300" distR="114300" simplePos="0" relativeHeight="251662336" behindDoc="0" locked="0" layoutInCell="1" allowOverlap="1" wp14:anchorId="6899619E" wp14:editId="5F42E102">
+              <wp:anchor distT="0" distB="0" distL="114300" distR="114300" simplePos="0" relativeHeight="251662336" behindDoc="0" locked="0" layoutInCell="1" allowOverlap="1" wp14:anchorId="0EDC4BDE" wp14:editId="3457443D">
                 <wp:simplePos x="0" y="0"/>
                 <wp:positionH relativeFrom="page">
                   <wp:posOffset>546100</wp:posOffset>
@@ -6681,14 +6470,14 @@
                         </a:ln>
                         <a:extLst>
                           <a:ext uri="{909E8E84-426E-40dd-AFC4-6F175D3DCCD1}">
-                            <a14:hiddenFill xmlns:a14="http://schemas.microsoft.com/office/drawing/2010/main" xmlns:w="http://schemas.openxmlformats.org/wordprocessingml/2006/main" xmlns:w10="urn:schemas-microsoft-com:office:word" xmlns:v="urn:schemas-microsoft-com:vml" xmlns:o="urn:schemas-microsoft-com:office:office" xmlns="">
+                            <a14:hiddenFill xmlns:a14="http://schemas.microsoft.com/office/drawing/2010/main">
                               <a:solidFill>
                                 <a:srgbClr val="FFFFFF"/>
                               </a:solidFill>
                             </a14:hiddenFill>
                           </a:ext>
                           <a:ext uri="{91240B29-F687-4f45-9708-019B960494DF}">
-                            <a14:hiddenLine xmlns:a14="http://schemas.microsoft.com/office/drawing/2010/main" xmlns:w="http://schemas.openxmlformats.org/wordprocessingml/2006/main" xmlns:w10="urn:schemas-microsoft-com:office:word" xmlns:v="urn:schemas-microsoft-com:vml" xmlns:o="urn:schemas-microsoft-com:office:office" xmlns="" w="9525">
+                            <a14:hiddenLine xmlns:a14="http://schemas.microsoft.com/office/drawing/2010/main" w="9525">
                               <a:solidFill>
                                 <a:srgbClr val="000000"/>
                               </a:solidFill>
@@ -6723,7 +6512,7 @@
               </wp:anchor>
             </w:drawing>
           </mc:Choice>
-          <mc:Fallback>
+          <mc:Fallback xmlns:w15="http://schemas.microsoft.com/office/word/2012/wordml">
             <w:pict>
               <v:shape w14:anchorId="6899619E" id="Text Box 184" o:spid="_x0000_s1041" type="#_x0000_t202" style="position:absolute;left:0;text-align:left;margin-left:43pt;margin-top:98pt;width:7.2pt;height:7.2pt;z-index:251662336;visibility:hidden;mso-wrap-style:square;mso-width-percent:0;mso-height-percent:0;mso-wrap-distance-left:9pt;mso-wrap-distance-top:0;mso-wrap-distance-right:9pt;mso-wrap-distance-bottom:0;mso-position-horizontal:absolute;mso-position-horizontal-relative:page;mso-position-vertical:absolute;mso-position-vertical-relative:page;mso-width-percent:0;mso-height-percent:0;mso-width-relative:page;mso-height-relative:page;v-text-anchor:top" o:gfxdata="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" filled="f" stroked="f">
                 <v:textbox inset="0,0,0,0">
@@ -6745,12 +6534,11 @@
         <w:rPr>
           <w:rFonts w:ascii="Arial" w:hAnsi="Arial"/>
           <w:noProof/>
-          <w:lang w:bidi="ta-IN"/>
         </w:rPr>
         <mc:AlternateContent>
           <mc:Choice Requires="wps">
             <w:drawing>
-              <wp:anchor distT="0" distB="0" distL="114300" distR="114300" simplePos="0" relativeHeight="251663360" behindDoc="0" locked="0" layoutInCell="1" allowOverlap="1" wp14:anchorId="23BEF82C" wp14:editId="70437FC8">
+              <wp:anchor distT="0" distB="0" distL="114300" distR="114300" simplePos="0" relativeHeight="251663360" behindDoc="0" locked="0" layoutInCell="1" allowOverlap="1" wp14:anchorId="12E1A1AB" wp14:editId="7503D7DD">
                 <wp:simplePos x="0" y="0"/>
                 <wp:positionH relativeFrom="page">
                   <wp:posOffset>535940</wp:posOffset>
@@ -6785,14 +6573,14 @@
                         </a:ln>
                         <a:extLst>
                           <a:ext uri="{909E8E84-426E-40dd-AFC4-6F175D3DCCD1}">
-                            <a14:hiddenFill xmlns:a14="http://schemas.microsoft.com/office/drawing/2010/main" xmlns:w="http://schemas.openxmlformats.org/wordprocessingml/2006/main" xmlns:w10="urn:schemas-microsoft-com:office:word" xmlns:v="urn:schemas-microsoft-com:vml" xmlns:o="urn:schemas-microsoft-com:office:office" xmlns="">
+                            <a14:hiddenFill xmlns:a14="http://schemas.microsoft.com/office/drawing/2010/main">
                               <a:solidFill>
                                 <a:srgbClr val="FFFFFF"/>
                               </a:solidFill>
                             </a14:hiddenFill>
                           </a:ext>
                           <a:ext uri="{91240B29-F687-4f45-9708-019B960494DF}">
-                            <a14:hiddenLine xmlns:a14="http://schemas.microsoft.com/office/drawing/2010/main" xmlns:w="http://schemas.openxmlformats.org/wordprocessingml/2006/main" xmlns:w10="urn:schemas-microsoft-com:office:word" xmlns:v="urn:schemas-microsoft-com:vml" xmlns:o="urn:schemas-microsoft-com:office:office" xmlns="" w="9525">
+                            <a14:hiddenLine xmlns:a14="http://schemas.microsoft.com/office/drawing/2010/main" w="9525">
                               <a:solidFill>
                                 <a:srgbClr val="000000"/>
                               </a:solidFill>
@@ -6827,7 +6615,7 @@
               </wp:anchor>
             </w:drawing>
           </mc:Choice>
-          <mc:Fallback>
+          <mc:Fallback xmlns:w15="http://schemas.microsoft.com/office/word/2012/wordml">
             <w:pict>
               <v:shape w14:anchorId="23BEF82C" id="Text Box 188" o:spid="_x0000_s1042" type="#_x0000_t202" style="position:absolute;left:0;text-align:left;margin-left:42.2pt;margin-top:436.8pt;width:7.2pt;height:7.2pt;z-index:251663360;visibility:hidden;mso-wrap-style:square;mso-width-percent:0;mso-height-percent:0;mso-wrap-distance-left:9pt;mso-wrap-distance-top:0;mso-wrap-distance-right:9pt;mso-wrap-distance-bottom:0;mso-position-horizontal:absolute;mso-position-horizontal-relative:page;mso-position-vertical:absolute;mso-position-vertical-relative:page;mso-width-percent:0;mso-height-percent:0;mso-width-relative:page;mso-height-relative:page;v-text-anchor:top" o:gfxdata="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" filled="f" stroked="f">
                 <v:textbox inset="0,0,0,0">
@@ -6849,12 +6637,11 @@
         <w:rPr>
           <w:rFonts w:ascii="Arial" w:hAnsi="Arial"/>
           <w:noProof/>
-          <w:lang w:bidi="ta-IN"/>
         </w:rPr>
         <mc:AlternateContent>
           <mc:Choice Requires="wps">
             <w:drawing>
-              <wp:anchor distT="0" distB="0" distL="114300" distR="114300" simplePos="0" relativeHeight="251664384" behindDoc="0" locked="0" layoutInCell="1" allowOverlap="1" wp14:anchorId="688A06A7" wp14:editId="122E1D32">
+              <wp:anchor distT="0" distB="0" distL="114300" distR="114300" simplePos="0" relativeHeight="251664384" behindDoc="0" locked="0" layoutInCell="1" allowOverlap="1" wp14:anchorId="2F7D22B6" wp14:editId="6EA96978">
                 <wp:simplePos x="0" y="0"/>
                 <wp:positionH relativeFrom="page">
                   <wp:posOffset>2540000</wp:posOffset>
@@ -6889,14 +6676,14 @@
                         </a:ln>
                         <a:extLst>
                           <a:ext uri="{909E8E84-426E-40dd-AFC4-6F175D3DCCD1}">
-                            <a14:hiddenFill xmlns:a14="http://schemas.microsoft.com/office/drawing/2010/main" xmlns:w="http://schemas.openxmlformats.org/wordprocessingml/2006/main" xmlns:w10="urn:schemas-microsoft-com:office:word" xmlns:v="urn:schemas-microsoft-com:vml" xmlns:o="urn:schemas-microsoft-com:office:office" xmlns="">
+                            <a14:hiddenFill xmlns:a14="http://schemas.microsoft.com/office/drawing/2010/main">
                               <a:solidFill>
                                 <a:srgbClr val="FFFFFF"/>
                               </a:solidFill>
                             </a14:hiddenFill>
                           </a:ext>
                           <a:ext uri="{91240B29-F687-4f45-9708-019B960494DF}">
-                            <a14:hiddenLine xmlns:a14="http://schemas.microsoft.com/office/drawing/2010/main" xmlns:w="http://schemas.openxmlformats.org/wordprocessingml/2006/main" xmlns:w10="urn:schemas-microsoft-com:office:word" xmlns:v="urn:schemas-microsoft-com:vml" xmlns:o="urn:schemas-microsoft-com:office:office" xmlns="" w="9525">
+                            <a14:hiddenLine xmlns:a14="http://schemas.microsoft.com/office/drawing/2010/main" w="9525">
                               <a:solidFill>
                                 <a:srgbClr val="000000"/>
                               </a:solidFill>
@@ -6931,7 +6718,7 @@
               </wp:anchor>
             </w:drawing>
           </mc:Choice>
-          <mc:Fallback>
+          <mc:Fallback xmlns:w15="http://schemas.microsoft.com/office/word/2012/wordml">
             <w:pict>
               <v:shape w14:anchorId="688A06A7" id="Text Box 220" o:spid="_x0000_s1043" type="#_x0000_t202" style="position:absolute;left:0;text-align:left;margin-left:200pt;margin-top:22pt;width:7.2pt;height:7.2pt;z-index:251664384;visibility:hidden;mso-wrap-style:square;mso-width-percent:0;mso-height-percent:0;mso-wrap-distance-left:9pt;mso-wrap-distance-top:0;mso-wrap-distance-right:9pt;mso-wrap-distance-bottom:0;mso-position-horizontal:absolute;mso-position-horizontal-relative:page;mso-position-vertical:absolute;mso-position-vertical-relative:page;mso-width-percent:0;mso-height-percent:0;mso-width-relative:page;mso-height-relative:page;v-text-anchor:top" o:gfxdata="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" filled="f" stroked="f">
                 <v:textbox inset="0,0,0,0">
@@ -6953,12 +6740,11 @@
         <w:rPr>
           <w:rFonts w:ascii="Arial" w:hAnsi="Arial"/>
           <w:noProof/>
-          <w:lang w:bidi="ta-IN"/>
         </w:rPr>
         <mc:AlternateContent>
           <mc:Choice Requires="wps">
             <w:drawing>
-              <wp:anchor distT="0" distB="0" distL="114300" distR="114300" simplePos="0" relativeHeight="251665408" behindDoc="0" locked="0" layoutInCell="1" allowOverlap="1" wp14:anchorId="0E22C98E" wp14:editId="679AFD83">
+              <wp:anchor distT="0" distB="0" distL="114300" distR="114300" simplePos="0" relativeHeight="251665408" behindDoc="0" locked="0" layoutInCell="1" allowOverlap="1" wp14:anchorId="74401A20" wp14:editId="5A372F71">
                 <wp:simplePos x="0" y="0"/>
                 <wp:positionH relativeFrom="page">
                   <wp:posOffset>2552700</wp:posOffset>
@@ -6993,14 +6779,14 @@
                         </a:ln>
                         <a:extLst>
                           <a:ext uri="{909E8E84-426E-40dd-AFC4-6F175D3DCCD1}">
-                            <a14:hiddenFill xmlns:a14="http://schemas.microsoft.com/office/drawing/2010/main" xmlns:w="http://schemas.openxmlformats.org/wordprocessingml/2006/main" xmlns:w10="urn:schemas-microsoft-com:office:word" xmlns:v="urn:schemas-microsoft-com:vml" xmlns:o="urn:schemas-microsoft-com:office:office" xmlns="">
+                            <a14:hiddenFill xmlns:a14="http://schemas.microsoft.com/office/drawing/2010/main">
                               <a:solidFill>
                                 <a:srgbClr val="FFFFFF"/>
                               </a:solidFill>
                             </a14:hiddenFill>
                           </a:ext>
                           <a:ext uri="{91240B29-F687-4f45-9708-019B960494DF}">
-                            <a14:hiddenLine xmlns:a14="http://schemas.microsoft.com/office/drawing/2010/main" xmlns:w="http://schemas.openxmlformats.org/wordprocessingml/2006/main" xmlns:w10="urn:schemas-microsoft-com:office:word" xmlns:v="urn:schemas-microsoft-com:vml" xmlns:o="urn:schemas-microsoft-com:office:office" xmlns="" w="9525">
+                            <a14:hiddenLine xmlns:a14="http://schemas.microsoft.com/office/drawing/2010/main" w="9525">
                               <a:solidFill>
                                 <a:srgbClr val="000000"/>
                               </a:solidFill>
@@ -7035,7 +6821,7 @@
               </wp:anchor>
             </w:drawing>
           </mc:Choice>
-          <mc:Fallback>
+          <mc:Fallback xmlns:w15="http://schemas.microsoft.com/office/word/2012/wordml">
             <w:pict>
               <v:shape w14:anchorId="0E22C98E" id="Text Box 224" o:spid="_x0000_s1044" type="#_x0000_t202" style="position:absolute;left:0;text-align:left;margin-left:201pt;margin-top:213.8pt;width:7.2pt;height:7.2pt;z-index:251665408;visibility:hidden;mso-wrap-style:square;mso-width-percent:0;mso-height-percent:0;mso-wrap-distance-left:9pt;mso-wrap-distance-top:0;mso-wrap-distance-right:9pt;mso-wrap-distance-bottom:0;mso-position-horizontal:absolute;mso-position-horizontal-relative:page;mso-position-vertical:absolute;mso-position-vertical-relative:page;mso-width-percent:0;mso-height-percent:0;mso-width-relative:page;mso-height-relative:page;v-text-anchor:top" o:gfxdata="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" filled="f" stroked="f">
                 <v:textbox inset="0,0,0,0">
@@ -7057,12 +6843,11 @@
         <w:rPr>
           <w:rFonts w:ascii="Arial" w:hAnsi="Arial"/>
           <w:noProof/>
-          <w:lang w:bidi="ta-IN"/>
         </w:rPr>
         <mc:AlternateContent>
           <mc:Choice Requires="wps">
             <w:drawing>
-              <wp:anchor distT="0" distB="0" distL="114300" distR="114300" simplePos="0" relativeHeight="251666432" behindDoc="0" locked="0" layoutInCell="1" allowOverlap="1" wp14:anchorId="3FFC7BE2" wp14:editId="54295927">
+              <wp:anchor distT="0" distB="0" distL="114300" distR="114300" simplePos="0" relativeHeight="251666432" behindDoc="0" locked="0" layoutInCell="1" allowOverlap="1" wp14:anchorId="1223D899" wp14:editId="04391132">
                 <wp:simplePos x="0" y="0"/>
                 <wp:positionH relativeFrom="page">
                   <wp:posOffset>2565400</wp:posOffset>
@@ -7097,14 +6882,14 @@
                         </a:ln>
                         <a:extLst>
                           <a:ext uri="{909E8E84-426E-40dd-AFC4-6F175D3DCCD1}">
-                            <a14:hiddenFill xmlns:a14="http://schemas.microsoft.com/office/drawing/2010/main" xmlns:w="http://schemas.openxmlformats.org/wordprocessingml/2006/main" xmlns:w10="urn:schemas-microsoft-com:office:word" xmlns:v="urn:schemas-microsoft-com:vml" xmlns:o="urn:schemas-microsoft-com:office:office" xmlns="">
+                            <a14:hiddenFill xmlns:a14="http://schemas.microsoft.com/office/drawing/2010/main">
                               <a:solidFill>
                                 <a:srgbClr val="FFFFFF"/>
                               </a:solidFill>
                             </a14:hiddenFill>
                           </a:ext>
                           <a:ext uri="{91240B29-F687-4f45-9708-019B960494DF}">
-                            <a14:hiddenLine xmlns:a14="http://schemas.microsoft.com/office/drawing/2010/main" xmlns:w="http://schemas.openxmlformats.org/wordprocessingml/2006/main" xmlns:w10="urn:schemas-microsoft-com:office:word" xmlns:v="urn:schemas-microsoft-com:vml" xmlns:o="urn:schemas-microsoft-com:office:office" xmlns="" w="9525">
+                            <a14:hiddenLine xmlns:a14="http://schemas.microsoft.com/office/drawing/2010/main" w="9525">
                               <a:solidFill>
                                 <a:srgbClr val="000000"/>
                               </a:solidFill>
@@ -7139,7 +6924,7 @@
               </wp:anchor>
             </w:drawing>
           </mc:Choice>
-          <mc:Fallback>
+          <mc:Fallback xmlns:w15="http://schemas.microsoft.com/office/word/2012/wordml">
             <w:pict>
               <v:shape w14:anchorId="3FFC7BE2" id="Text Box 228" o:spid="_x0000_s1045" type="#_x0000_t202" style="position:absolute;left:0;text-align:left;margin-left:202pt;margin-top:362pt;width:7.2pt;height:7.2pt;z-index:251666432;visibility:hidden;mso-wrap-style:square;mso-width-percent:0;mso-height-percent:0;mso-wrap-distance-left:9pt;mso-wrap-distance-top:0;mso-wrap-distance-right:9pt;mso-wrap-distance-bottom:0;mso-position-horizontal:absolute;mso-position-horizontal-relative:page;mso-position-vertical:absolute;mso-position-vertical-relative:page;mso-width-percent:0;mso-height-percent:0;mso-width-relative:page;mso-height-relative:page;v-text-anchor:top" o:gfxdata="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" filled="f" stroked="f">
                 <v:textbox inset="0,0,0,0">
@@ -7159,8 +6944,8 @@
       </w:r>
     </w:p>
     <w:sectPr>
-      <w:headerReference w:type="even" r:id="rId22"/>
-      <w:headerReference w:type="default" r:id="rId23"/>
+      <w:headerReference w:type="even" r:id="rId25"/>
+      <w:headerReference w:type="default" r:id="rId26"/>
       <w:pgSz w:w="12240" w:h="15840" w:code="1"/>
       <w:pgMar w:top="1440" w:right="1800" w:bottom="720" w:left="1800" w:header="0" w:footer="0" w:gutter="0"/>
       <w:cols w:space="720"/>
@@ -7171,7 +6956,7 @@
 </file>
 
 <file path=word/endnotes.xml><?xml version="1.0" encoding="utf-8"?>
-<w:endnotes xmlns:wpc="http://schemas.microsoft.com/office/word/2010/wordprocessingCanvas" xmlns:mo="http://schemas.microsoft.com/office/mac/office/2008/main" xmlns:mc="http://schemas.openxmlformats.org/markup-compatibility/2006" xmlns:mv="urn:schemas-microsoft-com:mac:vml" xmlns:o="urn:schemas-microsoft-com:office:office" xmlns:r="http://schemas.openxmlformats.org/officeDocument/2006/relationships" xmlns:m="http://schemas.openxmlformats.org/officeDocument/2006/math" xmlns:v="urn:schemas-microsoft-com:vml" xmlns:wp14="http://schemas.microsoft.com/office/word/2010/wordprocessingDrawing" xmlns:wp="http://schemas.openxmlformats.org/drawingml/2006/wordprocessingDrawing" xmlns:w10="urn:schemas-microsoft-com:office:word" xmlns:w="http://schemas.openxmlformats.org/wordprocessingml/2006/main" xmlns:w14="http://schemas.microsoft.com/office/word/2010/wordml" xmlns:w15="http://schemas.microsoft.com/office/word/2012/wordml" xmlns:wpg="http://schemas.microsoft.com/office/word/2010/wordprocessingGroup" xmlns:wpi="http://schemas.microsoft.com/office/word/2010/wordprocessingInk" xmlns:wne="http://schemas.microsoft.com/office/word/2006/wordml" xmlns:wps="http://schemas.microsoft.com/office/word/2010/wordprocessingShape" mc:Ignorable="w14 w15 wp14">
+<w:endnotes xmlns:wpc="http://schemas.microsoft.com/office/word/2010/wordprocessingCanvas" xmlns:mo="http://schemas.microsoft.com/office/mac/office/2008/main" xmlns:mc="http://schemas.openxmlformats.org/markup-compatibility/2006" xmlns:mv="urn:schemas-microsoft-com:mac:vml" xmlns:o="urn:schemas-microsoft-com:office:office" xmlns:r="http://schemas.openxmlformats.org/officeDocument/2006/relationships" xmlns:m="http://schemas.openxmlformats.org/officeDocument/2006/math" xmlns:v="urn:schemas-microsoft-com:vml" xmlns:wp14="http://schemas.microsoft.com/office/word/2010/wordprocessingDrawing" xmlns:wp="http://schemas.openxmlformats.org/drawingml/2006/wordprocessingDrawing" xmlns:w10="urn:schemas-microsoft-com:office:word" xmlns:w="http://schemas.openxmlformats.org/wordprocessingml/2006/main" xmlns:w14="http://schemas.microsoft.com/office/word/2010/wordml" xmlns:wpg="http://schemas.microsoft.com/office/word/2010/wordprocessingGroup" xmlns:wpi="http://schemas.microsoft.com/office/word/2010/wordprocessingInk" xmlns:wne="http://schemas.microsoft.com/office/word/2006/wordml" xmlns:wps="http://schemas.microsoft.com/office/word/2010/wordprocessingShape" mc:Ignorable="w14 wp14">
   <w:endnote w:type="separator" w:id="-1">
     <w:p>
       <w:r>
@@ -7190,7 +6975,7 @@
 </file>
 
 <file path=word/footnotes.xml><?xml version="1.0" encoding="utf-8"?>
-<w:footnotes xmlns:wpc="http://schemas.microsoft.com/office/word/2010/wordprocessingCanvas" xmlns:mo="http://schemas.microsoft.com/office/mac/office/2008/main" xmlns:mc="http://schemas.openxmlformats.org/markup-compatibility/2006" xmlns:mv="urn:schemas-microsoft-com:mac:vml" xmlns:o="urn:schemas-microsoft-com:office:office" xmlns:r="http://schemas.openxmlformats.org/officeDocument/2006/relationships" xmlns:m="http://schemas.openxmlformats.org/officeDocument/2006/math" xmlns:v="urn:schemas-microsoft-com:vml" xmlns:wp14="http://schemas.microsoft.com/office/word/2010/wordprocessingDrawing" xmlns:wp="http://schemas.openxmlformats.org/drawingml/2006/wordprocessingDrawing" xmlns:w10="urn:schemas-microsoft-com:office:word" xmlns:w="http://schemas.openxmlformats.org/wordprocessingml/2006/main" xmlns:w14="http://schemas.microsoft.com/office/word/2010/wordml" xmlns:w15="http://schemas.microsoft.com/office/word/2012/wordml" xmlns:wpg="http://schemas.microsoft.com/office/word/2010/wordprocessingGroup" xmlns:wpi="http://schemas.microsoft.com/office/word/2010/wordprocessingInk" xmlns:wne="http://schemas.microsoft.com/office/word/2006/wordml" xmlns:wps="http://schemas.microsoft.com/office/word/2010/wordprocessingShape" mc:Ignorable="w14 w15 wp14">
+<w:footnotes xmlns:wpc="http://schemas.microsoft.com/office/word/2010/wordprocessingCanvas" xmlns:mo="http://schemas.microsoft.com/office/mac/office/2008/main" xmlns:mc="http://schemas.openxmlformats.org/markup-compatibility/2006" xmlns:mv="urn:schemas-microsoft-com:mac:vml" xmlns:o="urn:schemas-microsoft-com:office:office" xmlns:r="http://schemas.openxmlformats.org/officeDocument/2006/relationships" xmlns:m="http://schemas.openxmlformats.org/officeDocument/2006/math" xmlns:v="urn:schemas-microsoft-com:vml" xmlns:wp14="http://schemas.microsoft.com/office/word/2010/wordprocessingDrawing" xmlns:wp="http://schemas.openxmlformats.org/drawingml/2006/wordprocessingDrawing" xmlns:w10="urn:schemas-microsoft-com:office:word" xmlns:w="http://schemas.openxmlformats.org/wordprocessingml/2006/main" xmlns:w14="http://schemas.microsoft.com/office/word/2010/wordml" xmlns:wpg="http://schemas.microsoft.com/office/word/2010/wordprocessingGroup" xmlns:wpi="http://schemas.microsoft.com/office/word/2010/wordprocessingInk" xmlns:wne="http://schemas.microsoft.com/office/word/2006/wordml" xmlns:wps="http://schemas.microsoft.com/office/word/2010/wordprocessingShape" mc:Ignorable="w14 wp14">
   <w:footnote w:type="separator" w:id="-1">
     <w:p>
       <w:r>
@@ -7209,7 +6994,7 @@
 </file>
 
 <file path=word/header1.xml><?xml version="1.0" encoding="utf-8"?>
-<w:hdr xmlns:wpc="http://schemas.microsoft.com/office/word/2010/wordprocessingCanvas" xmlns:mo="http://schemas.microsoft.com/office/mac/office/2008/main" xmlns:mc="http://schemas.openxmlformats.org/markup-compatibility/2006" xmlns:mv="urn:schemas-microsoft-com:mac:vml" xmlns:o="urn:schemas-microsoft-com:office:office" xmlns:r="http://schemas.openxmlformats.org/officeDocument/2006/relationships" xmlns:m="http://schemas.openxmlformats.org/officeDocument/2006/math" xmlns:v="urn:schemas-microsoft-com:vml" xmlns:wp14="http://schemas.microsoft.com/office/word/2010/wordprocessingDrawing" xmlns:wp="http://schemas.openxmlformats.org/drawingml/2006/wordprocessingDrawing" xmlns:w10="urn:schemas-microsoft-com:office:word" xmlns:w="http://schemas.openxmlformats.org/wordprocessingml/2006/main" xmlns:w14="http://schemas.microsoft.com/office/word/2010/wordml" xmlns:w15="http://schemas.microsoft.com/office/word/2012/wordml" xmlns:wpg="http://schemas.microsoft.com/office/word/2010/wordprocessingGroup" xmlns:wpi="http://schemas.microsoft.com/office/word/2010/wordprocessingInk" xmlns:wne="http://schemas.microsoft.com/office/word/2006/wordml" xmlns:wps="http://schemas.microsoft.com/office/word/2010/wordprocessingShape" mc:Ignorable="w14 w15 wp14">
+<w:hdr xmlns:wpc="http://schemas.microsoft.com/office/word/2010/wordprocessingCanvas" xmlns:mo="http://schemas.microsoft.com/office/mac/office/2008/main" xmlns:mc="http://schemas.openxmlformats.org/markup-compatibility/2006" xmlns:mv="urn:schemas-microsoft-com:mac:vml" xmlns:o="urn:schemas-microsoft-com:office:office" xmlns:r="http://schemas.openxmlformats.org/officeDocument/2006/relationships" xmlns:m="http://schemas.openxmlformats.org/officeDocument/2006/math" xmlns:v="urn:schemas-microsoft-com:vml" xmlns:wp14="http://schemas.microsoft.com/office/word/2010/wordprocessingDrawing" xmlns:wp="http://schemas.openxmlformats.org/drawingml/2006/wordprocessingDrawing" xmlns:w10="urn:schemas-microsoft-com:office:word" xmlns:w="http://schemas.openxmlformats.org/wordprocessingml/2006/main" xmlns:w14="http://schemas.microsoft.com/office/word/2010/wordml" xmlns:wpg="http://schemas.microsoft.com/office/word/2010/wordprocessingGroup" xmlns:wpi="http://schemas.microsoft.com/office/word/2010/wordprocessingInk" xmlns:wne="http://schemas.microsoft.com/office/word/2006/wordml" xmlns:wps="http://schemas.microsoft.com/office/word/2010/wordprocessingShape" mc:Ignorable="w14 wp14">
   <w:p>
     <w:pPr>
       <w:pStyle w:val="Header"/>
@@ -7241,7 +7026,7 @@
         <w:rStyle w:val="PageNumber"/>
         <w:noProof/>
       </w:rPr>
-      <w:t>2</w:t>
+      <w:t>6</w:t>
     </w:r>
     <w:r>
       <w:rPr>
@@ -7258,12 +7043,11 @@
     <w:r>
       <w:rPr>
         <w:noProof/>
-        <w:lang w:bidi="ta-IN"/>
       </w:rPr>
       <mc:AlternateContent>
         <mc:Choice Requires="wps">
           <w:drawing>
-            <wp:anchor distT="0" distB="0" distL="114300" distR="114300" simplePos="0" relativeHeight="251662336" behindDoc="0" locked="0" layoutInCell="1" allowOverlap="1" wp14:anchorId="1F7E5434" wp14:editId="4C710A4F">
+            <wp:anchor distT="0" distB="0" distL="114300" distR="114300" simplePos="0" relativeHeight="251662336" behindDoc="0" locked="0" layoutInCell="1" allowOverlap="1" wp14:anchorId="2AEB35AE" wp14:editId="1C770C69">
               <wp:simplePos x="0" y="0"/>
               <wp:positionH relativeFrom="page">
                 <wp:posOffset>5702300</wp:posOffset>
@@ -7298,14 +7082,14 @@
                       </a:ln>
                       <a:extLst>
                         <a:ext uri="{909E8E84-426E-40dd-AFC4-6F175D3DCCD1}">
-                          <a14:hiddenFill xmlns:a14="http://schemas.microsoft.com/office/drawing/2010/main" xmlns:w="http://schemas.openxmlformats.org/wordprocessingml/2006/main" xmlns:w10="urn:schemas-microsoft-com:office:word" xmlns:v="urn:schemas-microsoft-com:vml" xmlns:o="urn:schemas-microsoft-com:office:office" xmlns="">
+                          <a14:hiddenFill xmlns:a14="http://schemas.microsoft.com/office/drawing/2010/main">
                             <a:solidFill>
                               <a:srgbClr val="FFFFFF"/>
                             </a:solidFill>
                           </a14:hiddenFill>
                         </a:ext>
                         <a:ext uri="{91240B29-F687-4f45-9708-019B960494DF}">
-                          <a14:hiddenLine xmlns:a14="http://schemas.microsoft.com/office/drawing/2010/main" xmlns:w="http://schemas.openxmlformats.org/wordprocessingml/2006/main" xmlns:w10="urn:schemas-microsoft-com:office:word" xmlns:v="urn:schemas-microsoft-com:vml" xmlns:o="urn:schemas-microsoft-com:office:office" xmlns="" w="9525">
+                          <a14:hiddenLine xmlns:a14="http://schemas.microsoft.com/office/drawing/2010/main" w="9525">
                             <a:solidFill>
                               <a:srgbClr val="000000"/>
                             </a:solidFill>
@@ -7346,7 +7130,7 @@
             </wp:anchor>
           </w:drawing>
         </mc:Choice>
-        <mc:Fallback>
+        <mc:Fallback xmlns:w15="http://schemas.microsoft.com/office/word/2012/wordml">
           <w:pict>
             <v:shapetype w14:anchorId="1F7E5434" id="_x0000_t202" coordsize="21600,21600" o:spt="202" path="m0,0l0,21600,21600,21600,21600,0xe">
               <v:stroke joinstyle="miter"/>
@@ -7377,12 +7161,11 @@
     <w:r>
       <w:rPr>
         <w:noProof/>
-        <w:lang w:bidi="ta-IN"/>
       </w:rPr>
       <mc:AlternateContent>
         <mc:Choice Requires="wps">
           <w:drawing>
-            <wp:anchor distT="0" distB="0" distL="114300" distR="114300" simplePos="0" relativeHeight="251663360" behindDoc="1" locked="0" layoutInCell="1" allowOverlap="1" wp14:anchorId="27A5541D" wp14:editId="0C98A718">
+            <wp:anchor distT="0" distB="0" distL="114300" distR="114300" simplePos="0" relativeHeight="251663360" behindDoc="1" locked="0" layoutInCell="1" allowOverlap="1" wp14:anchorId="1E23D477" wp14:editId="5F9A952C">
               <wp:simplePos x="0" y="0"/>
               <wp:positionH relativeFrom="page">
                 <wp:align>center</wp:align>
@@ -7418,14 +7201,14 @@
                       <a:effectLst/>
                       <a:extLst>
                         <a:ext uri="{909E8E84-426E-40dd-AFC4-6F175D3DCCD1}">
-                          <a14:hiddenFill xmlns:a14="http://schemas.microsoft.com/office/drawing/2010/main" xmlns:w="http://schemas.openxmlformats.org/wordprocessingml/2006/main" xmlns:w10="urn:schemas-microsoft-com:office:word" xmlns:v="urn:schemas-microsoft-com:vml" xmlns:o="urn:schemas-microsoft-com:office:office" xmlns="">
+                          <a14:hiddenFill xmlns:a14="http://schemas.microsoft.com/office/drawing/2010/main">
                             <a:solidFill>
                               <a:srgbClr val="FFFFFF"/>
                             </a:solidFill>
                           </a14:hiddenFill>
                         </a:ext>
                         <a:ext uri="{91240B29-F687-4f45-9708-019B960494DF}">
-                          <a14:hiddenLine xmlns:a14="http://schemas.microsoft.com/office/drawing/2010/main" xmlns:w="http://schemas.openxmlformats.org/wordprocessingml/2006/main" xmlns:w10="urn:schemas-microsoft-com:office:word" xmlns:v="urn:schemas-microsoft-com:vml" xmlns:o="urn:schemas-microsoft-com:office:office" xmlns="" w="9525">
+                          <a14:hiddenLine xmlns:a14="http://schemas.microsoft.com/office/drawing/2010/main" w="9525">
                             <a:solidFill>
                               <a:srgbClr val="000000"/>
                             </a:solidFill>
@@ -7435,7 +7218,7 @@
                           </a14:hiddenLine>
                         </a:ext>
                         <a:ext uri="{AF507438-7753-43e0-B8FC-AC1667EBCBE1}">
-                          <a14:hiddenEffects xmlns:a14="http://schemas.microsoft.com/office/drawing/2010/main" xmlns:w="http://schemas.openxmlformats.org/wordprocessingml/2006/main" xmlns:w10="urn:schemas-microsoft-com:office:word" xmlns:v="urn:schemas-microsoft-com:vml" xmlns:o="urn:schemas-microsoft-com:office:office" xmlns="">
+                          <a14:hiddenEffects xmlns:a14="http://schemas.microsoft.com/office/drawing/2010/main">
                             <a:effectLst>
                               <a:outerShdw blurRad="63500" dist="38099" dir="2700000" algn="ctr" rotWithShape="0">
                                 <a:srgbClr val="000000">
@@ -7453,10 +7236,9 @@
                           <w:r>
                             <w:rPr>
                               <w:noProof/>
-                              <w:lang w:bidi="ta-IN"/>
                             </w:rPr>
                             <w:drawing>
-                              <wp:inline distT="0" distB="0" distL="0" distR="0" wp14:anchorId="292A79A5" wp14:editId="5D896650">
+                              <wp:inline distT="0" distB="0" distL="0" distR="0" wp14:anchorId="520C7BE3" wp14:editId="43F98849">
                                 <wp:extent cx="6858000" cy="345440"/>
                                 <wp:effectExtent l="0" t="0" r="0" b="10160"/>
                                 <wp:docPr id="133" name="Picture 4" descr="gradient"/>
@@ -7522,7 +7304,7 @@
             </wp:anchor>
           </w:drawing>
         </mc:Choice>
-        <mc:Fallback>
+        <mc:Fallback xmlns:w15="http://schemas.microsoft.com/office/word/2012/wordml">
           <w:pict>
             <v:shape w14:anchorId="27A5541D" id="Text Box 12" o:spid="_x0000_s1047" type="#_x0000_t202" style="position:absolute;margin-left:0;margin-top:28.8pt;width:558pt;height:42.4pt;z-index:-251653120;visibility:visible;mso-wrap-style:square;mso-width-percent:0;mso-height-percent:0;mso-wrap-distance-left:9pt;mso-wrap-distance-top:0;mso-wrap-distance-right:9pt;mso-wrap-distance-bottom:0;mso-position-horizontal:center;mso-position-horizontal-relative:page;mso-position-vertical:absolute;mso-position-vertical-relative:page;mso-width-percent:0;mso-height-percent:0;mso-width-relative:page;mso-height-relative:page;v-text-anchor:top" o:gfxdata="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" filled="f" stroked="f">
               <v:textbox style="mso-fit-shape-to-text:t" inset=",7.2pt,,7.2pt">
@@ -7551,7 +7333,7 @@
                                   </pic:cNvPicPr>
                                 </pic:nvPicPr>
                                 <pic:blipFill>
-                                  <a:blip r:embed="rId1">
+                                  <a:blip r:embed="rId2">
                                     <a:extLst>
                                       <a:ext uri="{28A0092B-C50C-407E-A947-70E740481C1C}">
                                         <a14:useLocalDpi xmlns:a14="http://schemas.microsoft.com/office/drawing/2010/main" val="0"/>
@@ -7599,12 +7381,11 @@
     <w:r>
       <w:rPr>
         <w:noProof/>
-        <w:lang w:bidi="ta-IN"/>
       </w:rPr>
       <mc:AlternateContent>
         <mc:Choice Requires="wps">
           <w:drawing>
-            <wp:anchor distT="0" distB="0" distL="114300" distR="114300" simplePos="0" relativeHeight="251657216" behindDoc="1" locked="0" layoutInCell="1" allowOverlap="1" wp14:anchorId="596FFEE9" wp14:editId="1B9FDE97">
+            <wp:anchor distT="0" distB="0" distL="114300" distR="114300" simplePos="0" relativeHeight="251657216" behindDoc="1" locked="0" layoutInCell="1" allowOverlap="1" wp14:anchorId="48599ED0" wp14:editId="312E65A2">
               <wp:simplePos x="0" y="0"/>
               <wp:positionH relativeFrom="page">
                 <wp:align>center</wp:align>
@@ -7640,14 +7421,14 @@
                       <a:effectLst/>
                       <a:extLst>
                         <a:ext uri="{909E8E84-426E-40dd-AFC4-6F175D3DCCD1}">
-                          <a14:hiddenFill xmlns:a14="http://schemas.microsoft.com/office/drawing/2010/main" xmlns:w="http://schemas.openxmlformats.org/wordprocessingml/2006/main" xmlns:w10="urn:schemas-microsoft-com:office:word" xmlns:v="urn:schemas-microsoft-com:vml" xmlns:o="urn:schemas-microsoft-com:office:office" xmlns="">
+                          <a14:hiddenFill xmlns:a14="http://schemas.microsoft.com/office/drawing/2010/main">
                             <a:solidFill>
                               <a:srgbClr val="FFFFFF"/>
                             </a:solidFill>
                           </a14:hiddenFill>
                         </a:ext>
                         <a:ext uri="{91240B29-F687-4f45-9708-019B960494DF}">
-                          <a14:hiddenLine xmlns:a14="http://schemas.microsoft.com/office/drawing/2010/main" xmlns:w="http://schemas.openxmlformats.org/wordprocessingml/2006/main" xmlns:w10="urn:schemas-microsoft-com:office:word" xmlns:v="urn:schemas-microsoft-com:vml" xmlns:o="urn:schemas-microsoft-com:office:office" xmlns="" w="9525">
+                          <a14:hiddenLine xmlns:a14="http://schemas.microsoft.com/office/drawing/2010/main" w="9525">
                             <a:solidFill>
                               <a:srgbClr val="000000"/>
                             </a:solidFill>
@@ -7657,7 +7438,7 @@
                           </a14:hiddenLine>
                         </a:ext>
                         <a:ext uri="{AF507438-7753-43e0-B8FC-AC1667EBCBE1}">
-                          <a14:hiddenEffects xmlns:a14="http://schemas.microsoft.com/office/drawing/2010/main" xmlns:w="http://schemas.openxmlformats.org/wordprocessingml/2006/main" xmlns:w10="urn:schemas-microsoft-com:office:word" xmlns:v="urn:schemas-microsoft-com:vml" xmlns:o="urn:schemas-microsoft-com:office:office" xmlns="">
+                          <a14:hiddenEffects xmlns:a14="http://schemas.microsoft.com/office/drawing/2010/main">
                             <a:effectLst>
                               <a:outerShdw blurRad="63500" dist="38099" dir="2700000" algn="ctr" rotWithShape="0">
                                 <a:srgbClr val="000000">
@@ -7689,7 +7470,7 @@
             </wp:anchor>
           </w:drawing>
         </mc:Choice>
-        <mc:Fallback>
+        <mc:Fallback xmlns:w15="http://schemas.microsoft.com/office/word/2012/wordml">
           <w:pict>
             <v:shape w14:anchorId="596FFEE9" id="Text Box 9" o:spid="_x0000_s1048" type="#_x0000_t202" style="position:absolute;margin-left:0;margin-top:28.8pt;width:558pt;height:29.1pt;z-index:-251659264;visibility:visible;mso-wrap-style:square;mso-width-percent:0;mso-height-percent:0;mso-wrap-distance-left:9pt;mso-wrap-distance-top:0;mso-wrap-distance-right:9pt;mso-wrap-distance-bottom:0;mso-position-horizontal:center;mso-position-horizontal-relative:page;mso-position-vertical:absolute;mso-position-vertical-relative:page;mso-width-percent:0;mso-height-percent:0;mso-width-relative:page;mso-height-relative:page;v-text-anchor:top" o:gfxdata="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" filled="f" stroked="f">
               <v:textbox style="mso-fit-shape-to-text:t" inset=",7.2pt,,7.2pt">
@@ -7708,7 +7489,7 @@
 </file>
 
 <file path=word/header2.xml><?xml version="1.0" encoding="utf-8"?>
-<w:hdr xmlns:wpc="http://schemas.microsoft.com/office/word/2010/wordprocessingCanvas" xmlns:mo="http://schemas.microsoft.com/office/mac/office/2008/main" xmlns:mc="http://schemas.openxmlformats.org/markup-compatibility/2006" xmlns:mv="urn:schemas-microsoft-com:mac:vml" xmlns:o="urn:schemas-microsoft-com:office:office" xmlns:r="http://schemas.openxmlformats.org/officeDocument/2006/relationships" xmlns:m="http://schemas.openxmlformats.org/officeDocument/2006/math" xmlns:v="urn:schemas-microsoft-com:vml" xmlns:wp14="http://schemas.microsoft.com/office/word/2010/wordprocessingDrawing" xmlns:wp="http://schemas.openxmlformats.org/drawingml/2006/wordprocessingDrawing" xmlns:w10="urn:schemas-microsoft-com:office:word" xmlns:w="http://schemas.openxmlformats.org/wordprocessingml/2006/main" xmlns:w14="http://schemas.microsoft.com/office/word/2010/wordml" xmlns:w15="http://schemas.microsoft.com/office/word/2012/wordml" xmlns:wpg="http://schemas.microsoft.com/office/word/2010/wordprocessingGroup" xmlns:wpi="http://schemas.microsoft.com/office/word/2010/wordprocessingInk" xmlns:wne="http://schemas.microsoft.com/office/word/2006/wordml" xmlns:wps="http://schemas.microsoft.com/office/word/2010/wordprocessingShape" mc:Ignorable="w14 w15 wp14">
+<w:hdr xmlns:wpc="http://schemas.microsoft.com/office/word/2010/wordprocessingCanvas" xmlns:mo="http://schemas.microsoft.com/office/mac/office/2008/main" xmlns:mc="http://schemas.openxmlformats.org/markup-compatibility/2006" xmlns:mv="urn:schemas-microsoft-com:mac:vml" xmlns:o="urn:schemas-microsoft-com:office:office" xmlns:r="http://schemas.openxmlformats.org/officeDocument/2006/relationships" xmlns:m="http://schemas.openxmlformats.org/officeDocument/2006/math" xmlns:v="urn:schemas-microsoft-com:vml" xmlns:wp14="http://schemas.microsoft.com/office/word/2010/wordprocessingDrawing" xmlns:wp="http://schemas.openxmlformats.org/drawingml/2006/wordprocessingDrawing" xmlns:w10="urn:schemas-microsoft-com:office:word" xmlns:w="http://schemas.openxmlformats.org/wordprocessingml/2006/main" xmlns:w14="http://schemas.microsoft.com/office/word/2010/wordml" xmlns:wpg="http://schemas.microsoft.com/office/word/2010/wordprocessingGroup" xmlns:wpi="http://schemas.microsoft.com/office/word/2010/wordprocessingInk" xmlns:wne="http://schemas.microsoft.com/office/word/2006/wordml" xmlns:wps="http://schemas.microsoft.com/office/word/2010/wordprocessingShape" mc:Ignorable="w14 wp14">
   <w:p>
     <w:pPr>
       <w:pStyle w:val="Header"/>
@@ -7740,7 +7521,7 @@
         <w:rStyle w:val="PageNumber"/>
         <w:noProof/>
       </w:rPr>
-      <w:t>5</w:t>
+      <w:t>7</w:t>
     </w:r>
     <w:r>
       <w:rPr>
@@ -7757,12 +7538,11 @@
     <w:r>
       <w:rPr>
         <w:noProof/>
-        <w:lang w:bidi="ta-IN"/>
       </w:rPr>
       <mc:AlternateContent>
         <mc:Choice Requires="wps">
           <w:drawing>
-            <wp:anchor distT="0" distB="0" distL="114300" distR="114300" simplePos="0" relativeHeight="251658240" behindDoc="0" locked="0" layoutInCell="1" allowOverlap="1" wp14:anchorId="7E1F9088" wp14:editId="30326ED3">
+            <wp:anchor distT="0" distB="0" distL="114300" distR="114300" simplePos="0" relativeHeight="251658240" behindDoc="0" locked="0" layoutInCell="1" allowOverlap="1" wp14:anchorId="5BFDCA0C" wp14:editId="323D122A">
               <wp:simplePos x="0" y="0"/>
               <wp:positionH relativeFrom="page">
                 <wp:posOffset>5702300</wp:posOffset>
@@ -7797,14 +7577,14 @@
                       </a:ln>
                       <a:extLst>
                         <a:ext uri="{909E8E84-426E-40dd-AFC4-6F175D3DCCD1}">
-                          <a14:hiddenFill xmlns:a14="http://schemas.microsoft.com/office/drawing/2010/main" xmlns:w="http://schemas.openxmlformats.org/wordprocessingml/2006/main" xmlns:w10="urn:schemas-microsoft-com:office:word" xmlns:v="urn:schemas-microsoft-com:vml" xmlns:o="urn:schemas-microsoft-com:office:office" xmlns="">
+                          <a14:hiddenFill xmlns:a14="http://schemas.microsoft.com/office/drawing/2010/main">
                             <a:solidFill>
                               <a:srgbClr val="FFFFFF"/>
                             </a:solidFill>
                           </a14:hiddenFill>
                         </a:ext>
                         <a:ext uri="{91240B29-F687-4f45-9708-019B960494DF}">
-                          <a14:hiddenLine xmlns:a14="http://schemas.microsoft.com/office/drawing/2010/main" xmlns:w="http://schemas.openxmlformats.org/wordprocessingml/2006/main" xmlns:w10="urn:schemas-microsoft-com:office:word" xmlns:v="urn:schemas-microsoft-com:vml" xmlns:o="urn:schemas-microsoft-com:office:office" xmlns="" w="9525">
+                          <a14:hiddenLine xmlns:a14="http://schemas.microsoft.com/office/drawing/2010/main" w="9525">
                             <a:solidFill>
                               <a:srgbClr val="000000"/>
                             </a:solidFill>
@@ -7845,7 +7625,7 @@
             </wp:anchor>
           </w:drawing>
         </mc:Choice>
-        <mc:Fallback>
+        <mc:Fallback xmlns:w15="http://schemas.microsoft.com/office/word/2012/wordml">
           <w:pict>
             <v:shapetype w14:anchorId="7E1F9088" id="_x0000_t202" coordsize="21600,21600" o:spt="202" path="m0,0l0,21600,21600,21600,21600,0xe">
               <v:stroke joinstyle="miter"/>
@@ -7876,12 +7656,11 @@
     <w:r>
       <w:rPr>
         <w:noProof/>
-        <w:lang w:bidi="ta-IN"/>
       </w:rPr>
       <mc:AlternateContent>
         <mc:Choice Requires="wps">
           <w:drawing>
-            <wp:anchor distT="0" distB="0" distL="114300" distR="114300" simplePos="0" relativeHeight="251660288" behindDoc="1" locked="0" layoutInCell="1" allowOverlap="1" wp14:anchorId="382A994F" wp14:editId="1F94963E">
+            <wp:anchor distT="0" distB="0" distL="114300" distR="114300" simplePos="0" relativeHeight="251660288" behindDoc="1" locked="0" layoutInCell="1" allowOverlap="1" wp14:anchorId="6BEEACFF" wp14:editId="3E6FA760">
               <wp:simplePos x="0" y="0"/>
               <wp:positionH relativeFrom="page">
                 <wp:align>center</wp:align>
@@ -7917,14 +7696,14 @@
                       <a:effectLst/>
                       <a:extLst>
                         <a:ext uri="{909E8E84-426E-40dd-AFC4-6F175D3DCCD1}">
-                          <a14:hiddenFill xmlns:a14="http://schemas.microsoft.com/office/drawing/2010/main" xmlns:w="http://schemas.openxmlformats.org/wordprocessingml/2006/main" xmlns:w10="urn:schemas-microsoft-com:office:word" xmlns:v="urn:schemas-microsoft-com:vml" xmlns:o="urn:schemas-microsoft-com:office:office" xmlns="">
+                          <a14:hiddenFill xmlns:a14="http://schemas.microsoft.com/office/drawing/2010/main">
                             <a:solidFill>
                               <a:srgbClr val="FFFFFF"/>
                             </a:solidFill>
                           </a14:hiddenFill>
                         </a:ext>
                         <a:ext uri="{91240B29-F687-4f45-9708-019B960494DF}">
-                          <a14:hiddenLine xmlns:a14="http://schemas.microsoft.com/office/drawing/2010/main" xmlns:w="http://schemas.openxmlformats.org/wordprocessingml/2006/main" xmlns:w10="urn:schemas-microsoft-com:office:word" xmlns:v="urn:schemas-microsoft-com:vml" xmlns:o="urn:schemas-microsoft-com:office:office" xmlns="" w="9525">
+                          <a14:hiddenLine xmlns:a14="http://schemas.microsoft.com/office/drawing/2010/main" w="9525">
                             <a:solidFill>
                               <a:srgbClr val="000000"/>
                             </a:solidFill>
@@ -7934,7 +7713,7 @@
                           </a14:hiddenLine>
                         </a:ext>
                         <a:ext uri="{AF507438-7753-43e0-B8FC-AC1667EBCBE1}">
-                          <a14:hiddenEffects xmlns:a14="http://schemas.microsoft.com/office/drawing/2010/main" xmlns:w="http://schemas.openxmlformats.org/wordprocessingml/2006/main" xmlns:w10="urn:schemas-microsoft-com:office:word" xmlns:v="urn:schemas-microsoft-com:vml" xmlns:o="urn:schemas-microsoft-com:office:office" xmlns="">
+                          <a14:hiddenEffects xmlns:a14="http://schemas.microsoft.com/office/drawing/2010/main">
                             <a:effectLst>
                               <a:outerShdw blurRad="63500" dist="38099" dir="2700000" algn="ctr" rotWithShape="0">
                                 <a:srgbClr val="000000">
@@ -7952,10 +7731,9 @@
                           <w:r>
                             <w:rPr>
                               <w:noProof/>
-                              <w:lang w:bidi="ta-IN"/>
                             </w:rPr>
                             <w:drawing>
-                              <wp:inline distT="0" distB="0" distL="0" distR="0" wp14:anchorId="259BD9E7" wp14:editId="67034CC1">
+                              <wp:inline distT="0" distB="0" distL="0" distR="0" wp14:anchorId="56EE23AC" wp14:editId="08DB5E72">
                                 <wp:extent cx="6858000" cy="345440"/>
                                 <wp:effectExtent l="0" t="0" r="0" b="10160"/>
                                 <wp:docPr id="9" name="Picture 4" descr="gradient"/>
@@ -8021,7 +7799,7 @@
             </wp:anchor>
           </w:drawing>
         </mc:Choice>
-        <mc:Fallback>
+        <mc:Fallback xmlns:w15="http://schemas.microsoft.com/office/word/2012/wordml">
           <w:pict>
             <v:shape w14:anchorId="382A994F" id="_x0000_s1050" type="#_x0000_t202" style="position:absolute;margin-left:0;margin-top:28.8pt;width:558pt;height:42.4pt;z-index:-251656192;visibility:visible;mso-wrap-style:square;mso-width-percent:0;mso-height-percent:0;mso-wrap-distance-left:9pt;mso-wrap-distance-top:0;mso-wrap-distance-right:9pt;mso-wrap-distance-bottom:0;mso-position-horizontal:center;mso-position-horizontal-relative:page;mso-position-vertical:absolute;mso-position-vertical-relative:page;mso-width-percent:0;mso-height-percent:0;mso-width-relative:page;mso-height-relative:page;v-text-anchor:top" o:gfxdata="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" filled="f" stroked="f">
               <v:textbox style="mso-fit-shape-to-text:t" inset=",7.2pt,,7.2pt">
@@ -8050,7 +7828,7 @@
                                   </pic:cNvPicPr>
                                 </pic:nvPicPr>
                                 <pic:blipFill>
-                                  <a:blip r:embed="rId1">
+                                  <a:blip r:embed="rId2">
                                     <a:extLst>
                                       <a:ext uri="{28A0092B-C50C-407E-A947-70E740481C1C}">
                                         <a14:useLocalDpi xmlns:a14="http://schemas.microsoft.com/office/drawing/2010/main" val="0"/>
@@ -8095,7 +7873,7 @@
 </file>
 
 <file path=word/numbering.xml><?xml version="1.0" encoding="utf-8"?>
-<w:numbering xmlns:wpc="http://schemas.microsoft.com/office/word/2010/wordprocessingCanvas" xmlns:mo="http://schemas.microsoft.com/office/mac/office/2008/main" xmlns:mc="http://schemas.openxmlformats.org/markup-compatibility/2006" xmlns:mv="urn:schemas-microsoft-com:mac:vml" xmlns:o="urn:schemas-microsoft-com:office:office" xmlns:r="http://schemas.openxmlformats.org/officeDocument/2006/relationships" xmlns:m="http://schemas.openxmlformats.org/officeDocument/2006/math" xmlns:v="urn:schemas-microsoft-com:vml" xmlns:wp14="http://schemas.microsoft.com/office/word/2010/wordprocessingDrawing" xmlns:wp="http://schemas.openxmlformats.org/drawingml/2006/wordprocessingDrawing" xmlns:w10="urn:schemas-microsoft-com:office:word" xmlns:w="http://schemas.openxmlformats.org/wordprocessingml/2006/main" xmlns:w14="http://schemas.microsoft.com/office/word/2010/wordml" xmlns:w15="http://schemas.microsoft.com/office/word/2012/wordml" xmlns:wpg="http://schemas.microsoft.com/office/word/2010/wordprocessingGroup" xmlns:wpi="http://schemas.microsoft.com/office/word/2010/wordprocessingInk" xmlns:wne="http://schemas.microsoft.com/office/word/2006/wordml" xmlns:wps="http://schemas.microsoft.com/office/word/2010/wordprocessingShape" mc:Ignorable="w14 w15 wp14">
+<w:numbering xmlns:wpc="http://schemas.microsoft.com/office/word/2010/wordprocessingCanvas" xmlns:mo="http://schemas.microsoft.com/office/mac/office/2008/main" xmlns:mc="http://schemas.openxmlformats.org/markup-compatibility/2006" xmlns:mv="urn:schemas-microsoft-com:mac:vml" xmlns:o="urn:schemas-microsoft-com:office:office" xmlns:r="http://schemas.openxmlformats.org/officeDocument/2006/relationships" xmlns:m="http://schemas.openxmlformats.org/officeDocument/2006/math" xmlns:v="urn:schemas-microsoft-com:vml" xmlns:wp14="http://schemas.microsoft.com/office/word/2010/wordprocessingDrawing" xmlns:wp="http://schemas.openxmlformats.org/drawingml/2006/wordprocessingDrawing" xmlns:w10="urn:schemas-microsoft-com:office:word" xmlns:w="http://schemas.openxmlformats.org/wordprocessingml/2006/main" xmlns:w14="http://schemas.microsoft.com/office/word/2010/wordml" xmlns:wpg="http://schemas.microsoft.com/office/word/2010/wordprocessingGroup" xmlns:wpi="http://schemas.microsoft.com/office/word/2010/wordprocessingInk" xmlns:wne="http://schemas.microsoft.com/office/word/2006/wordml" xmlns:wps="http://schemas.microsoft.com/office/word/2010/wordprocessingShape" mc:Ignorable="w14 wp14">
   <w:numPicBullet w:numPicBulletId="0">
     <w:pict>
       <v:shapetype id="_x0000_t75" coordsize="21600,21600" o:spt="75" o:preferrelative="t" path="m@4@5l@4@11@9@11@9@5xe" filled="f" stroked="f">
@@ -8117,7 +7895,7 @@
         <v:path o:extrusionok="f" gradientshapeok="t" o:connecttype="rect"/>
         <o:lock v:ext="edit" aspectratio="t"/>
       </v:shapetype>
-      <v:shape id="_x0000_i1268" type="#_x0000_t75" style="width:11.2pt;height:11.2pt" o:bullet="t">
+      <v:shape id="_x0000_i1032" type="#_x0000_t75" style="width:11.35pt;height:11.35pt" o:bullet="t">
         <v:imagedata r:id="rId1" o:title="mso1B"/>
       </v:shape>
     </w:pict>
@@ -8815,7 +8593,7 @@
 </file>
 
 <file path=word/styles.xml><?xml version="1.0" encoding="utf-8"?>
-<w:styles xmlns:mc="http://schemas.openxmlformats.org/markup-compatibility/2006" xmlns:r="http://schemas.openxmlformats.org/officeDocument/2006/relationships" xmlns:w="http://schemas.openxmlformats.org/wordprocessingml/2006/main" xmlns:w14="http://schemas.microsoft.com/office/word/2010/wordml" xmlns:w15="http://schemas.microsoft.com/office/word/2012/wordml" mc:Ignorable="w14 w15">
+<w:styles xmlns:mc="http://schemas.openxmlformats.org/markup-compatibility/2006" xmlns:r="http://schemas.openxmlformats.org/officeDocument/2006/relationships" xmlns:w="http://schemas.openxmlformats.org/wordprocessingml/2006/main" xmlns:w14="http://schemas.microsoft.com/office/word/2010/wordml" mc:Ignorable="w14">
   <w:docDefaults>
     <w:rPrDefault>
       <w:rPr>
@@ -8825,372 +8603,1252 @@
     </w:rPrDefault>
     <w:pPrDefault/>
   </w:docDefaults>
-  <w:latentStyles w:defLockedState="0" w:defUIPriority="0" w:defSemiHidden="0" w:defUnhideWhenUsed="0" w:defQFormat="0" w:count="382">
-    <w:lsdException w:name="Normal" w:qFormat="1"/>
-    <w:lsdException w:name="heading 1" w:qFormat="1"/>
-    <w:lsdException w:name="heading 2" w:qFormat="1"/>
-    <w:lsdException w:name="heading 3" w:qFormat="1"/>
-    <w:lsdException w:name="heading 4" w:qFormat="1"/>
-    <w:lsdException w:name="heading 5" w:semiHidden="1" w:unhideWhenUsed="1" w:qFormat="1"/>
-    <w:lsdException w:name="heading 6" w:semiHidden="1" w:unhideWhenUsed="1" w:qFormat="1"/>
-    <w:lsdException w:name="heading 7" w:semiHidden="1" w:unhideWhenUsed="1" w:qFormat="1"/>
-    <w:lsdException w:name="heading 8" w:semiHidden="1" w:unhideWhenUsed="1" w:qFormat="1"/>
-    <w:lsdException w:name="heading 9" w:semiHidden="1" w:unhideWhenUsed="1" w:qFormat="1"/>
-    <w:lsdException w:name="index 1" w:semiHidden="1" w:unhideWhenUsed="1"/>
-    <w:lsdException w:name="index 2" w:semiHidden="1" w:unhideWhenUsed="1"/>
-    <w:lsdException w:name="index 3" w:semiHidden="1" w:unhideWhenUsed="1"/>
-    <w:lsdException w:name="index 4" w:semiHidden="1" w:unhideWhenUsed="1"/>
-    <w:lsdException w:name="index 5" w:semiHidden="1" w:unhideWhenUsed="1"/>
-    <w:lsdException w:name="index 6" w:semiHidden="1" w:unhideWhenUsed="1"/>
-    <w:lsdException w:name="index 7" w:semiHidden="1" w:unhideWhenUsed="1"/>
-    <w:lsdException w:name="index 8" w:semiHidden="1" w:unhideWhenUsed="1"/>
-    <w:lsdException w:name="index 9" w:semiHidden="1" w:unhideWhenUsed="1"/>
-    <w:lsdException w:name="toc 1" w:semiHidden="1" w:uiPriority="39" w:unhideWhenUsed="1"/>
-    <w:lsdException w:name="toc 2" w:semiHidden="1" w:uiPriority="39" w:unhideWhenUsed="1"/>
-    <w:lsdException w:name="toc 3" w:semiHidden="1" w:uiPriority="39" w:unhideWhenUsed="1"/>
-    <w:lsdException w:name="toc 4" w:semiHidden="1" w:unhideWhenUsed="1"/>
-    <w:lsdException w:name="toc 5" w:semiHidden="1" w:unhideWhenUsed="1"/>
-    <w:lsdException w:name="toc 6" w:semiHidden="1" w:unhideWhenUsed="1"/>
-    <w:lsdException w:name="toc 7" w:semiHidden="1" w:unhideWhenUsed="1"/>
-    <w:lsdException w:name="toc 8" w:semiHidden="1" w:unhideWhenUsed="1"/>
-    <w:lsdException w:name="toc 9" w:semiHidden="1" w:unhideWhenUsed="1"/>
-    <w:lsdException w:name="Normal Indent" w:semiHidden="1" w:unhideWhenUsed="1"/>
-    <w:lsdException w:name="footnote text" w:semiHidden="1" w:unhideWhenUsed="1"/>
-    <w:lsdException w:name="annotation text" w:semiHidden="1" w:unhideWhenUsed="1"/>
-    <w:lsdException w:name="header" w:semiHidden="1" w:unhideWhenUsed="1"/>
-    <w:lsdException w:name="footer" w:semiHidden="1" w:unhideWhenUsed="1"/>
-    <w:lsdException w:name="index heading" w:semiHidden="1" w:unhideWhenUsed="1"/>
-    <w:lsdException w:name="caption" w:semiHidden="1" w:unhideWhenUsed="1" w:qFormat="1"/>
-    <w:lsdException w:name="table of figures" w:semiHidden="1" w:unhideWhenUsed="1"/>
-    <w:lsdException w:name="envelope address" w:semiHidden="1" w:unhideWhenUsed="1"/>
-    <w:lsdException w:name="envelope return" w:semiHidden="1" w:unhideWhenUsed="1"/>
-    <w:lsdException w:name="footnote reference" w:semiHidden="1" w:unhideWhenUsed="1"/>
-    <w:lsdException w:name="annotation reference" w:semiHidden="1" w:unhideWhenUsed="1"/>
-    <w:lsdException w:name="line number" w:semiHidden="1" w:unhideWhenUsed="1"/>
-    <w:lsdException w:name="page number" w:semiHidden="1" w:unhideWhenUsed="1"/>
-    <w:lsdException w:name="endnote reference" w:semiHidden="1" w:unhideWhenUsed="1"/>
-    <w:lsdException w:name="endnote text" w:semiHidden="1" w:unhideWhenUsed="1"/>
-    <w:lsdException w:name="table of authorities" w:semiHidden="1" w:unhideWhenUsed="1"/>
-    <w:lsdException w:name="macro" w:semiHidden="1" w:unhideWhenUsed="1"/>
-    <w:lsdException w:name="toa heading" w:semiHidden="1" w:unhideWhenUsed="1"/>
-    <w:lsdException w:name="List Bullet" w:semiHidden="1" w:unhideWhenUsed="1"/>
-    <w:lsdException w:name="List Number" w:semiHidden="1" w:unhideWhenUsed="1"/>
-    <w:lsdException w:name="List Number 5" w:semiHidden="1" w:unhideWhenUsed="1"/>
-    <w:lsdException w:name="Title" w:qFormat="1"/>
-    <w:lsdException w:name="Closing" w:semiHidden="1" w:unhideWhenUsed="1"/>
-    <w:lsdException w:name="Signature" w:semiHidden="1" w:unhideWhenUsed="1"/>
-    <w:lsdException w:name="Default Paragraph Font" w:semiHidden="1" w:unhideWhenUsed="1"/>
-    <w:lsdException w:name="Body Text" w:semiHidden="1" w:unhideWhenUsed="1"/>
-    <w:lsdException w:name="Body Text Indent" w:semiHidden="1" w:unhideWhenUsed="1"/>
-    <w:lsdException w:name="List Continue" w:semiHidden="1" w:unhideWhenUsed="1"/>
-    <w:lsdException w:name="List Continue 2" w:semiHidden="1" w:unhideWhenUsed="1"/>
-    <w:lsdException w:name="List Continue 3" w:semiHidden="1" w:unhideWhenUsed="1"/>
-    <w:lsdException w:name="List Continue 4" w:semiHidden="1" w:unhideWhenUsed="1"/>
-    <w:lsdException w:name="List Continue 5" w:semiHidden="1" w:unhideWhenUsed="1"/>
-    <w:lsdException w:name="Message Header" w:semiHidden="1" w:unhideWhenUsed="1"/>
-    <w:lsdException w:name="Subtitle" w:qFormat="1"/>
-    <w:lsdException w:name="Salutation" w:semiHidden="1" w:unhideWhenUsed="1"/>
-    <w:lsdException w:name="Date" w:semiHidden="1" w:unhideWhenUsed="1"/>
-    <w:lsdException w:name="Body Text First Indent" w:semiHidden="1" w:unhideWhenUsed="1"/>
-    <w:lsdException w:name="Body Text First Indent 2" w:semiHidden="1" w:unhideWhenUsed="1"/>
-    <w:lsdException w:name="Note Heading" w:semiHidden="1" w:unhideWhenUsed="1"/>
-    <w:lsdException w:name="Body Text 2" w:semiHidden="1" w:unhideWhenUsed="1"/>
-    <w:lsdException w:name="Hyperlink" w:semiHidden="1" w:uiPriority="99" w:unhideWhenUsed="1"/>
-    <w:lsdException w:name="FollowedHyperlink" w:semiHidden="1" w:unhideWhenUsed="1"/>
-    <w:lsdException w:name="Strong" w:qFormat="1"/>
-    <w:lsdException w:name="Emphasis" w:qFormat="1"/>
-    <w:lsdException w:name="Document Map" w:semiHidden="1" w:unhideWhenUsed="1"/>
-    <w:lsdException w:name="Plain Text" w:semiHidden="1" w:unhideWhenUsed="1"/>
-    <w:lsdException w:name="E-mail Signature" w:semiHidden="1" w:unhideWhenUsed="1"/>
-    <w:lsdException w:name="HTML Top of Form" w:semiHidden="1" w:unhideWhenUsed="1"/>
-    <w:lsdException w:name="HTML Bottom of Form" w:semiHidden="1" w:unhideWhenUsed="1"/>
-    <w:lsdException w:name="Normal (Web)" w:semiHidden="1" w:unhideWhenUsed="1"/>
-    <w:lsdException w:name="HTML Acronym" w:semiHidden="1" w:unhideWhenUsed="1"/>
-    <w:lsdException w:name="HTML Address" w:semiHidden="1" w:unhideWhenUsed="1"/>
-    <w:lsdException w:name="HTML Cite" w:semiHidden="1" w:unhideWhenUsed="1"/>
-    <w:lsdException w:name="HTML Code" w:semiHidden="1" w:unhideWhenUsed="1"/>
-    <w:lsdException w:name="HTML Definition" w:semiHidden="1" w:unhideWhenUsed="1"/>
-    <w:lsdException w:name="HTML Keyboard" w:semiHidden="1" w:unhideWhenUsed="1"/>
-    <w:lsdException w:name="HTML Preformatted" w:semiHidden="1" w:unhideWhenUsed="1"/>
-    <w:lsdException w:name="HTML Sample" w:semiHidden="1" w:unhideWhenUsed="1"/>
-    <w:lsdException w:name="HTML Typewriter" w:semiHidden="1" w:unhideWhenUsed="1"/>
-    <w:lsdException w:name="HTML Variable" w:semiHidden="1" w:unhideWhenUsed="1"/>
-    <w:lsdException w:name="Normal Table" w:semiHidden="1" w:unhideWhenUsed="1"/>
-    <w:lsdException w:name="annotation subject" w:semiHidden="1" w:unhideWhenUsed="1"/>
-    <w:lsdException w:name="No List" w:semiHidden="1" w:unhideWhenUsed="1"/>
-    <w:lsdException w:name="Outline List 1" w:semiHidden="1" w:unhideWhenUsed="1"/>
-    <w:lsdException w:name="Outline List 2" w:semiHidden="1" w:unhideWhenUsed="1"/>
-    <w:lsdException w:name="Outline List 3" w:semiHidden="1" w:unhideWhenUsed="1"/>
-    <w:lsdException w:name="Table Simple 1" w:semiHidden="1" w:unhideWhenUsed="1"/>
-    <w:lsdException w:name="Table Simple 2" w:semiHidden="1" w:unhideWhenUsed="1"/>
-    <w:lsdException w:name="Table Simple 3" w:semiHidden="1" w:unhideWhenUsed="1"/>
-    <w:lsdException w:name="Table Classic 1" w:semiHidden="1" w:unhideWhenUsed="1"/>
-    <w:lsdException w:name="Table Classic 2" w:semiHidden="1" w:unhideWhenUsed="1"/>
-    <w:lsdException w:name="Table Classic 3" w:semiHidden="1" w:unhideWhenUsed="1"/>
-    <w:lsdException w:name="Table Classic 4" w:semiHidden="1" w:unhideWhenUsed="1"/>
-    <w:lsdException w:name="Table Colorful 1" w:semiHidden="1" w:unhideWhenUsed="1"/>
-    <w:lsdException w:name="Table Colorful 2" w:semiHidden="1" w:unhideWhenUsed="1"/>
-    <w:lsdException w:name="Table Colorful 3" w:semiHidden="1" w:unhideWhenUsed="1"/>
-    <w:lsdException w:name="Table Columns 1" w:semiHidden="1" w:unhideWhenUsed="1"/>
-    <w:lsdException w:name="Table Columns 2" w:semiHidden="1" w:unhideWhenUsed="1"/>
-    <w:lsdException w:name="Table Columns 3" w:semiHidden="1" w:unhideWhenUsed="1"/>
-    <w:lsdException w:name="Table Columns 4" w:semiHidden="1" w:unhideWhenUsed="1"/>
-    <w:lsdException w:name="Table Columns 5" w:semiHidden="1" w:unhideWhenUsed="1"/>
-    <w:lsdException w:name="Table Grid 1" w:semiHidden="1" w:unhideWhenUsed="1"/>
-    <w:lsdException w:name="Table Grid 2" w:semiHidden="1" w:unhideWhenUsed="1"/>
-    <w:lsdException w:name="Table Grid 3" w:semiHidden="1" w:unhideWhenUsed="1"/>
-    <w:lsdException w:name="Table Grid 4" w:semiHidden="1" w:unhideWhenUsed="1"/>
-    <w:lsdException w:name="Table Grid 5" w:semiHidden="1" w:unhideWhenUsed="1"/>
-    <w:lsdException w:name="Table Grid 6" w:semiHidden="1" w:unhideWhenUsed="1"/>
-    <w:lsdException w:name="Table Grid 7" w:semiHidden="1" w:unhideWhenUsed="1"/>
-    <w:lsdException w:name="Table Grid 8" w:semiHidden="1" w:unhideWhenUsed="1"/>
-    <w:lsdException w:name="Table List 1" w:semiHidden="1" w:unhideWhenUsed="1"/>
-    <w:lsdException w:name="Table List 2" w:semiHidden="1" w:unhideWhenUsed="1"/>
-    <w:lsdException w:name="Table List 3" w:semiHidden="1" w:unhideWhenUsed="1"/>
-    <w:lsdException w:name="Table List 4" w:semiHidden="1" w:unhideWhenUsed="1"/>
-    <w:lsdException w:name="Table List 5" w:semiHidden="1" w:unhideWhenUsed="1"/>
-    <w:lsdException w:name="Table List 6" w:semiHidden="1" w:unhideWhenUsed="1"/>
-    <w:lsdException w:name="Table List 7" w:semiHidden="1" w:unhideWhenUsed="1"/>
-    <w:lsdException w:name="Table List 8" w:semiHidden="1" w:unhideWhenUsed="1"/>
-    <w:lsdException w:name="Table 3D effects 1" w:semiHidden="1" w:unhideWhenUsed="1"/>
-    <w:lsdException w:name="Table 3D effects 2" w:semiHidden="1" w:unhideWhenUsed="1"/>
-    <w:lsdException w:name="Table 3D effects 3" w:semiHidden="1" w:unhideWhenUsed="1"/>
-    <w:lsdException w:name="Table Contemporary" w:semiHidden="1" w:unhideWhenUsed="1"/>
-    <w:lsdException w:name="Table Elegant" w:semiHidden="1" w:unhideWhenUsed="1"/>
-    <w:lsdException w:name="Table Professional" w:semiHidden="1" w:unhideWhenUsed="1"/>
-    <w:lsdException w:name="Table Subtle 1" w:semiHidden="1" w:unhideWhenUsed="1"/>
-    <w:lsdException w:name="Table Subtle 2" w:semiHidden="1" w:unhideWhenUsed="1"/>
-    <w:lsdException w:name="Table Web 1" w:semiHidden="1" w:unhideWhenUsed="1"/>
-    <w:lsdException w:name="Table Web 2" w:semiHidden="1" w:unhideWhenUsed="1"/>
-    <w:lsdException w:name="Table Web 3" w:semiHidden="1" w:unhideWhenUsed="1"/>
-    <w:lsdException w:name="Balloon Text" w:semiHidden="1" w:unhideWhenUsed="1"/>
-    <w:lsdException w:name="Table Theme" w:semiHidden="1" w:unhideWhenUsed="1"/>
-    <w:lsdException w:name="Note Level 1" w:semiHidden="1" w:uiPriority="99" w:unhideWhenUsed="1"/>
-    <w:lsdException w:name="Note Level 2" w:semiHidden="1" w:uiPriority="99" w:unhideWhenUsed="1"/>
-    <w:lsdException w:name="Note Level 3" w:semiHidden="1" w:uiPriority="99" w:unhideWhenUsed="1"/>
-    <w:lsdException w:name="Note Level 4" w:semiHidden="1" w:uiPriority="99" w:unhideWhenUsed="1"/>
-    <w:lsdException w:name="Note Level 5" w:semiHidden="1" w:uiPriority="99" w:unhideWhenUsed="1"/>
-    <w:lsdException w:name="Note Level 6" w:semiHidden="1" w:uiPriority="99" w:unhideWhenUsed="1"/>
-    <w:lsdException w:name="Note Level 7" w:semiHidden="1" w:uiPriority="99" w:unhideWhenUsed="1"/>
-    <w:lsdException w:name="Note Level 8" w:semiHidden="1" w:uiPriority="99" w:unhideWhenUsed="1"/>
-    <w:lsdException w:name="Note Level 9" w:semiHidden="1" w:uiPriority="99" w:unhideWhenUsed="1"/>
-    <w:lsdException w:name="Placeholder Text" w:semiHidden="1" w:uiPriority="99"/>
-    <w:lsdException w:name="No Spacing" w:uiPriority="1" w:qFormat="1"/>
-    <w:lsdException w:name="Light Shading" w:uiPriority="60"/>
-    <w:lsdException w:name="Light List" w:uiPriority="61"/>
-    <w:lsdException w:name="Light Grid" w:uiPriority="62"/>
-    <w:lsdException w:name="Medium Shading 1" w:uiPriority="63"/>
-    <w:lsdException w:name="Medium Shading 2" w:uiPriority="64"/>
-    <w:lsdException w:name="Medium List 1" w:uiPriority="65"/>
-    <w:lsdException w:name="Medium List 2" w:uiPriority="66"/>
-    <w:lsdException w:name="Medium Grid 1" w:uiPriority="67"/>
-    <w:lsdException w:name="Medium Grid 2" w:uiPriority="68"/>
-    <w:lsdException w:name="Medium Grid 3" w:uiPriority="69"/>
-    <w:lsdException w:name="Dark List" w:uiPriority="70"/>
-    <w:lsdException w:name="Colorful Shading" w:uiPriority="71"/>
-    <w:lsdException w:name="Colorful List" w:uiPriority="72"/>
-    <w:lsdException w:name="Colorful Grid" w:uiPriority="73"/>
-    <w:lsdException w:name="Light Shading Accent 1" w:uiPriority="60"/>
-    <w:lsdException w:name="Light List Accent 1" w:uiPriority="61"/>
-    <w:lsdException w:name="Light Grid Accent 1" w:uiPriority="62"/>
-    <w:lsdException w:name="Medium Shading 1 Accent 1" w:uiPriority="63"/>
-    <w:lsdException w:name="Medium Shading 2 Accent 1" w:uiPriority="64"/>
-    <w:lsdException w:name="Medium List 1 Accent 1" w:uiPriority="65"/>
-    <w:lsdException w:name="Revision" w:semiHidden="1" w:uiPriority="99"/>
-    <w:lsdException w:name="List Paragraph" w:uiPriority="34" w:qFormat="1"/>
-    <w:lsdException w:name="Quote" w:uiPriority="29" w:qFormat="1"/>
-    <w:lsdException w:name="Intense Quote" w:uiPriority="30" w:qFormat="1"/>
-    <w:lsdException w:name="Medium List 2 Accent 1" w:uiPriority="66"/>
-    <w:lsdException w:name="Medium Grid 1 Accent 1" w:uiPriority="67"/>
-    <w:lsdException w:name="Medium Grid 2 Accent 1" w:uiPriority="68"/>
-    <w:lsdException w:name="Medium Grid 3 Accent 1" w:uiPriority="69"/>
-    <w:lsdException w:name="Dark List Accent 1" w:uiPriority="70"/>
-    <w:lsdException w:name="Colorful Shading Accent 1" w:uiPriority="71"/>
-    <w:lsdException w:name="Colorful List Accent 1" w:uiPriority="72"/>
-    <w:lsdException w:name="Colorful Grid Accent 1" w:uiPriority="73"/>
-    <w:lsdException w:name="Light Shading Accent 2" w:uiPriority="60"/>
-    <w:lsdException w:name="Light List Accent 2" w:uiPriority="61"/>
-    <w:lsdException w:name="Light Grid Accent 2" w:uiPriority="62"/>
-    <w:lsdException w:name="Medium Shading 1 Accent 2" w:uiPriority="63"/>
-    <w:lsdException w:name="Medium Shading 2 Accent 2" w:uiPriority="64"/>
-    <w:lsdException w:name="Medium List 1 Accent 2" w:uiPriority="65"/>
-    <w:lsdException w:name="Medium List 2 Accent 2" w:uiPriority="66"/>
-    <w:lsdException w:name="Medium Grid 1 Accent 2" w:uiPriority="67"/>
-    <w:lsdException w:name="Medium Grid 2 Accent 2" w:uiPriority="68"/>
-    <w:lsdException w:name="Medium Grid 3 Accent 2" w:uiPriority="69"/>
-    <w:lsdException w:name="Dark List Accent 2" w:uiPriority="70"/>
-    <w:lsdException w:name="Colorful Shading Accent 2" w:uiPriority="71"/>
-    <w:lsdException w:name="Colorful List Accent 2" w:uiPriority="72"/>
-    <w:lsdException w:name="Colorful Grid Accent 2" w:uiPriority="73"/>
-    <w:lsdException w:name="Light Shading Accent 3" w:uiPriority="60"/>
-    <w:lsdException w:name="Light List Accent 3" w:uiPriority="61"/>
-    <w:lsdException w:name="Light Grid Accent 3" w:uiPriority="62"/>
-    <w:lsdException w:name="Medium Shading 1 Accent 3" w:uiPriority="63"/>
-    <w:lsdException w:name="Medium Shading 2 Accent 3" w:uiPriority="64"/>
-    <w:lsdException w:name="Medium List 1 Accent 3" w:uiPriority="65"/>
-    <w:lsdException w:name="Medium List 2 Accent 3" w:uiPriority="66"/>
-    <w:lsdException w:name="Medium Grid 1 Accent 3" w:uiPriority="67"/>
-    <w:lsdException w:name="Medium Grid 2 Accent 3" w:uiPriority="68"/>
-    <w:lsdException w:name="Medium Grid 3 Accent 3" w:uiPriority="69"/>
-    <w:lsdException w:name="Dark List Accent 3" w:uiPriority="70"/>
-    <w:lsdException w:name="Colorful Shading Accent 3" w:uiPriority="71"/>
-    <w:lsdException w:name="Colorful List Accent 3" w:uiPriority="72"/>
-    <w:lsdException w:name="Colorful Grid Accent 3" w:uiPriority="73"/>
-    <w:lsdException w:name="Light Shading Accent 4" w:uiPriority="60"/>
-    <w:lsdException w:name="Light List Accent 4" w:uiPriority="61"/>
-    <w:lsdException w:name="Light Grid Accent 4" w:uiPriority="62"/>
-    <w:lsdException w:name="Medium Shading 1 Accent 4" w:uiPriority="63"/>
-    <w:lsdException w:name="Medium Shading 2 Accent 4" w:uiPriority="64"/>
-    <w:lsdException w:name="Medium List 1 Accent 4" w:uiPriority="65"/>
-    <w:lsdException w:name="Medium List 2 Accent 4" w:uiPriority="66"/>
-    <w:lsdException w:name="Medium Grid 1 Accent 4" w:uiPriority="67"/>
-    <w:lsdException w:name="Medium Grid 2 Accent 4" w:uiPriority="68"/>
-    <w:lsdException w:name="Medium Grid 3 Accent 4" w:uiPriority="69"/>
-    <w:lsdException w:name="Dark List Accent 4" w:uiPriority="70"/>
-    <w:lsdException w:name="Colorful Shading Accent 4" w:uiPriority="71"/>
-    <w:lsdException w:name="Colorful List Accent 4" w:uiPriority="72"/>
-    <w:lsdException w:name="Colorful Grid Accent 4" w:uiPriority="73"/>
-    <w:lsdException w:name="Light Shading Accent 5" w:uiPriority="60"/>
-    <w:lsdException w:name="Light List Accent 5" w:uiPriority="61"/>
-    <w:lsdException w:name="Light Grid Accent 5" w:uiPriority="62"/>
-    <w:lsdException w:name="Medium Shading 1 Accent 5" w:uiPriority="63"/>
-    <w:lsdException w:name="Medium Shading 2 Accent 5" w:uiPriority="64"/>
-    <w:lsdException w:name="Medium List 1 Accent 5" w:uiPriority="65"/>
-    <w:lsdException w:name="Medium List 2 Accent 5" w:uiPriority="66"/>
-    <w:lsdException w:name="Medium Grid 1 Accent 5" w:uiPriority="67"/>
-    <w:lsdException w:name="Medium Grid 2 Accent 5" w:uiPriority="68"/>
-    <w:lsdException w:name="Medium Grid 3 Accent 5" w:uiPriority="69"/>
-    <w:lsdException w:name="Dark List Accent 5" w:uiPriority="70"/>
-    <w:lsdException w:name="Colorful Shading Accent 5" w:uiPriority="71"/>
-    <w:lsdException w:name="Colorful List Accent 5" w:uiPriority="72"/>
-    <w:lsdException w:name="Colorful Grid Accent 5" w:uiPriority="73"/>
-    <w:lsdException w:name="Light Shading Accent 6" w:uiPriority="60"/>
-    <w:lsdException w:name="Light List Accent 6" w:uiPriority="61"/>
-    <w:lsdException w:name="Light Grid Accent 6" w:uiPriority="62"/>
-    <w:lsdException w:name="Medium Shading 1 Accent 6" w:uiPriority="63"/>
-    <w:lsdException w:name="Medium Shading 2 Accent 6" w:uiPriority="64"/>
-    <w:lsdException w:name="Medium List 1 Accent 6" w:uiPriority="65"/>
-    <w:lsdException w:name="Medium List 2 Accent 6" w:uiPriority="66"/>
-    <w:lsdException w:name="Medium Grid 1 Accent 6" w:uiPriority="67"/>
-    <w:lsdException w:name="Medium Grid 2 Accent 6" w:uiPriority="68"/>
-    <w:lsdException w:name="Medium Grid 3 Accent 6" w:uiPriority="69"/>
-    <w:lsdException w:name="Dark List Accent 6" w:uiPriority="70"/>
-    <w:lsdException w:name="Colorful Shading Accent 6" w:uiPriority="71"/>
-    <w:lsdException w:name="Colorful List Accent 6" w:uiPriority="72"/>
-    <w:lsdException w:name="Colorful Grid Accent 6" w:uiPriority="73"/>
-    <w:lsdException w:name="Subtle Emphasis" w:uiPriority="19" w:qFormat="1"/>
-    <w:lsdException w:name="Intense Emphasis" w:uiPriority="21" w:qFormat="1"/>
-    <w:lsdException w:name="Subtle Reference" w:uiPriority="31" w:qFormat="1"/>
-    <w:lsdException w:name="Intense Reference" w:uiPriority="32" w:qFormat="1"/>
-    <w:lsdException w:name="Book Title" w:uiPriority="33" w:qFormat="1"/>
-    <w:lsdException w:name="Bibliography" w:semiHidden="1" w:uiPriority="37" w:unhideWhenUsed="1"/>
-    <w:lsdException w:name="TOC Heading" w:uiPriority="39" w:qFormat="1"/>
-    <w:lsdException w:name="Plain Table 1" w:uiPriority="41"/>
-    <w:lsdException w:name="Plain Table 2" w:uiPriority="42"/>
-    <w:lsdException w:name="Plain Table 3" w:uiPriority="43"/>
-    <w:lsdException w:name="Plain Table 4" w:uiPriority="44"/>
-    <w:lsdException w:name="Plain Table 5" w:uiPriority="45"/>
-    <w:lsdException w:name="Grid Table Light" w:uiPriority="40"/>
-    <w:lsdException w:name="Grid Table 1 Light" w:uiPriority="46"/>
-    <w:lsdException w:name="Grid Table 2" w:uiPriority="47"/>
-    <w:lsdException w:name="Grid Table 3" w:uiPriority="48"/>
-    <w:lsdException w:name="Grid Table 4" w:uiPriority="49"/>
-    <w:lsdException w:name="Grid Table 5 Dark" w:uiPriority="50"/>
-    <w:lsdException w:name="Grid Table 6 Colorful" w:uiPriority="51"/>
-    <w:lsdException w:name="Grid Table 7 Colorful" w:uiPriority="52"/>
-    <w:lsdException w:name="Grid Table 1 Light Accent 1" w:uiPriority="46"/>
-    <w:lsdException w:name="Grid Table 2 Accent 1" w:uiPriority="47"/>
-    <w:lsdException w:name="Grid Table 3 Accent 1" w:uiPriority="48"/>
-    <w:lsdException w:name="Grid Table 4 Accent 1" w:uiPriority="49"/>
-    <w:lsdException w:name="Grid Table 5 Dark Accent 1" w:uiPriority="50"/>
-    <w:lsdException w:name="Grid Table 6 Colorful Accent 1" w:uiPriority="51"/>
-    <w:lsdException w:name="Grid Table 7 Colorful Accent 1" w:uiPriority="52"/>
-    <w:lsdException w:name="Grid Table 1 Light Accent 2" w:uiPriority="46"/>
-    <w:lsdException w:name="Grid Table 2 Accent 2" w:uiPriority="47"/>
-    <w:lsdException w:name="Grid Table 3 Accent 2" w:uiPriority="48"/>
-    <w:lsdException w:name="Grid Table 4 Accent 2" w:uiPriority="49"/>
-    <w:lsdException w:name="Grid Table 5 Dark Accent 2" w:uiPriority="50"/>
-    <w:lsdException w:name="Grid Table 6 Colorful Accent 2" w:uiPriority="51"/>
-    <w:lsdException w:name="Grid Table 7 Colorful Accent 2" w:uiPriority="52"/>
-    <w:lsdException w:name="Grid Table 1 Light Accent 3" w:uiPriority="46"/>
-    <w:lsdException w:name="Grid Table 2 Accent 3" w:uiPriority="47"/>
-    <w:lsdException w:name="Grid Table 3 Accent 3" w:uiPriority="48"/>
-    <w:lsdException w:name="Grid Table 4 Accent 3" w:uiPriority="49"/>
-    <w:lsdException w:name="Grid Table 5 Dark Accent 3" w:uiPriority="50"/>
-    <w:lsdException w:name="Grid Table 6 Colorful Accent 3" w:uiPriority="51"/>
-    <w:lsdException w:name="Grid Table 7 Colorful Accent 3" w:uiPriority="52"/>
-    <w:lsdException w:name="Grid Table 1 Light Accent 4" w:uiPriority="46"/>
-    <w:lsdException w:name="Grid Table 2 Accent 4" w:uiPriority="47"/>
-    <w:lsdException w:name="Grid Table 3 Accent 4" w:uiPriority="48"/>
-    <w:lsdException w:name="Grid Table 4 Accent 4" w:uiPriority="49"/>
-    <w:lsdException w:name="Grid Table 5 Dark Accent 4" w:uiPriority="50"/>
-    <w:lsdException w:name="Grid Table 6 Colorful Accent 4" w:uiPriority="51"/>
-    <w:lsdException w:name="Grid Table 7 Colorful Accent 4" w:uiPriority="52"/>
-    <w:lsdException w:name="Grid Table 1 Light Accent 5" w:uiPriority="46"/>
-    <w:lsdException w:name="Grid Table 2 Accent 5" w:uiPriority="47"/>
-    <w:lsdException w:name="Grid Table 3 Accent 5" w:uiPriority="48"/>
-    <w:lsdException w:name="Grid Table 4 Accent 5" w:uiPriority="49"/>
-    <w:lsdException w:name="Grid Table 5 Dark Accent 5" w:uiPriority="50"/>
-    <w:lsdException w:name="Grid Table 6 Colorful Accent 5" w:uiPriority="51"/>
-    <w:lsdException w:name="Grid Table 7 Colorful Accent 5" w:uiPriority="52"/>
-    <w:lsdException w:name="Grid Table 1 Light Accent 6" w:uiPriority="46"/>
-    <w:lsdException w:name="Grid Table 2 Accent 6" w:uiPriority="47"/>
-    <w:lsdException w:name="Grid Table 3 Accent 6" w:uiPriority="48"/>
-    <w:lsdException w:name="Grid Table 4 Accent 6" w:uiPriority="49"/>
-    <w:lsdException w:name="Grid Table 5 Dark Accent 6" w:uiPriority="50"/>
-    <w:lsdException w:name="Grid Table 6 Colorful Accent 6" w:uiPriority="51"/>
-    <w:lsdException w:name="Grid Table 7 Colorful Accent 6" w:uiPriority="52"/>
-    <w:lsdException w:name="List Table 1 Light" w:uiPriority="46"/>
-    <w:lsdException w:name="List Table 2" w:uiPriority="47"/>
-    <w:lsdException w:name="List Table 3" w:uiPriority="48"/>
-    <w:lsdException w:name="List Table 4" w:uiPriority="49"/>
-    <w:lsdException w:name="List Table 5 Dark" w:uiPriority="50"/>
-    <w:lsdException w:name="List Table 6 Colorful" w:uiPriority="51"/>
-    <w:lsdException w:name="List Table 7 Colorful" w:uiPriority="52"/>
-    <w:lsdException w:name="List Table 1 Light Accent 1" w:uiPriority="46"/>
-    <w:lsdException w:name="List Table 2 Accent 1" w:uiPriority="47"/>
-    <w:lsdException w:name="List Table 3 Accent 1" w:uiPriority="48"/>
-    <w:lsdException w:name="List Table 4 Accent 1" w:uiPriority="49"/>
-    <w:lsdException w:name="List Table 5 Dark Accent 1" w:uiPriority="50"/>
-    <w:lsdException w:name="List Table 6 Colorful Accent 1" w:uiPriority="51"/>
-    <w:lsdException w:name="List Table 7 Colorful Accent 1" w:uiPriority="52"/>
-    <w:lsdException w:name="List Table 1 Light Accent 2" w:uiPriority="46"/>
-    <w:lsdException w:name="List Table 2 Accent 2" w:uiPriority="47"/>
-    <w:lsdException w:name="List Table 3 Accent 2" w:uiPriority="48"/>
-    <w:lsdException w:name="List Table 4 Accent 2" w:uiPriority="49"/>
-    <w:lsdException w:name="List Table 5 Dark Accent 2" w:uiPriority="50"/>
-    <w:lsdException w:name="List Table 6 Colorful Accent 2" w:uiPriority="51"/>
-    <w:lsdException w:name="List Table 7 Colorful Accent 2" w:uiPriority="52"/>
-    <w:lsdException w:name="List Table 1 Light Accent 3" w:uiPriority="46"/>
-    <w:lsdException w:name="List Table 2 Accent 3" w:uiPriority="47"/>
-    <w:lsdException w:name="List Table 3 Accent 3" w:uiPriority="48"/>
-    <w:lsdException w:name="List Table 4 Accent 3" w:uiPriority="49"/>
-    <w:lsdException w:name="List Table 5 Dark Accent 3" w:uiPriority="50"/>
-    <w:lsdException w:name="List Table 6 Colorful Accent 3" w:uiPriority="51"/>
-    <w:lsdException w:name="List Table 7 Colorful Accent 3" w:uiPriority="52"/>
-    <w:lsdException w:name="List Table 1 Light Accent 4" w:uiPriority="46"/>
-    <w:lsdException w:name="List Table 2 Accent 4" w:uiPriority="47"/>
-    <w:lsdException w:name="List Table 3 Accent 4" w:uiPriority="48"/>
-    <w:lsdException w:name="List Table 4 Accent 4" w:uiPriority="49"/>
-    <w:lsdException w:name="List Table 5 Dark Accent 4" w:uiPriority="50"/>
-    <w:lsdException w:name="List Table 6 Colorful Accent 4" w:uiPriority="51"/>
-    <w:lsdException w:name="List Table 7 Colorful Accent 4" w:uiPriority="52"/>
-    <w:lsdException w:name="List Table 1 Light Accent 5" w:uiPriority="46"/>
-    <w:lsdException w:name="List Table 2 Accent 5" w:uiPriority="47"/>
-    <w:lsdException w:name="List Table 3 Accent 5" w:uiPriority="48"/>
-    <w:lsdException w:name="List Table 4 Accent 5" w:uiPriority="49"/>
-    <w:lsdException w:name="List Table 5 Dark Accent 5" w:uiPriority="50"/>
-    <w:lsdException w:name="List Table 6 Colorful Accent 5" w:uiPriority="51"/>
-    <w:lsdException w:name="List Table 7 Colorful Accent 5" w:uiPriority="52"/>
-    <w:lsdException w:name="List Table 1 Light Accent 6" w:uiPriority="46"/>
-    <w:lsdException w:name="List Table 2 Accent 6" w:uiPriority="47"/>
-    <w:lsdException w:name="List Table 3 Accent 6" w:uiPriority="48"/>
-    <w:lsdException w:name="List Table 4 Accent 6" w:uiPriority="49"/>
-    <w:lsdException w:name="List Table 5 Dark Accent 6" w:uiPriority="50"/>
-    <w:lsdException w:name="List Table 6 Colorful Accent 6" w:uiPriority="51"/>
-    <w:lsdException w:name="List Table 7 Colorful Accent 6" w:uiPriority="52"/>
-    <w:lsdException w:name="Mention" w:semiHidden="1" w:uiPriority="99" w:unhideWhenUsed="1"/>
-    <w:lsdException w:name="Smart Hyperlink" w:semiHidden="1" w:uiPriority="99" w:unhideWhenUsed="1"/>
+  <w:latentStyles w:defLockedState="0" w:defUIPriority="0" w:defSemiHidden="1" w:defUnhideWhenUsed="1" w:defQFormat="0" w:count="276">
+    <w:lsdException w:name="Normal" w:semiHidden="0" w:unhideWhenUsed="0" w:qFormat="1"/>
+    <w:lsdException w:name="heading 1" w:semiHidden="0" w:unhideWhenUsed="0" w:qFormat="1"/>
+    <w:lsdException w:name="heading 2" w:semiHidden="0" w:unhideWhenUsed="0" w:qFormat="1"/>
+    <w:lsdException w:name="heading 3" w:semiHidden="0" w:unhideWhenUsed="0" w:qFormat="1"/>
+    <w:lsdException w:name="heading 4" w:semiHidden="0" w:unhideWhenUsed="0" w:qFormat="1"/>
+    <w:lsdException w:name="heading 5" w:qFormat="1"/>
+    <w:lsdException w:name="heading 6" w:qFormat="1"/>
+    <w:lsdException w:name="heading 7" w:qFormat="1"/>
+    <w:lsdException w:name="heading 8" w:qFormat="1"/>
+    <w:lsdException w:name="heading 9" w:qFormat="1"/>
+    <w:lsdException w:name="toc 1" w:uiPriority="39"/>
+    <w:lsdException w:name="toc 2" w:uiPriority="39"/>
+    <w:lsdException w:name="toc 3" w:uiPriority="39"/>
+    <w:lsdException w:name="caption" w:qFormat="1"/>
+    <w:lsdException w:name="List" w:semiHidden="0" w:unhideWhenUsed="0"/>
+    <w:lsdException w:name="List 2" w:semiHidden="0" w:unhideWhenUsed="0"/>
+    <w:lsdException w:name="List 3" w:semiHidden="0" w:unhideWhenUsed="0"/>
+    <w:lsdException w:name="List 4" w:semiHidden="0" w:unhideWhenUsed="0"/>
+    <w:lsdException w:name="List 5" w:semiHidden="0" w:unhideWhenUsed="0"/>
+    <w:lsdException w:name="List Bullet 2" w:semiHidden="0" w:unhideWhenUsed="0"/>
+    <w:lsdException w:name="List Bullet 3" w:semiHidden="0" w:unhideWhenUsed="0"/>
+    <w:lsdException w:name="List Bullet 4" w:semiHidden="0" w:unhideWhenUsed="0"/>
+    <w:lsdException w:name="List Bullet 5" w:semiHidden="0" w:unhideWhenUsed="0"/>
+    <w:lsdException w:name="List Number 2" w:semiHidden="0" w:unhideWhenUsed="0"/>
+    <w:lsdException w:name="List Number 3" w:semiHidden="0" w:unhideWhenUsed="0"/>
+    <w:lsdException w:name="List Number 4" w:semiHidden="0" w:unhideWhenUsed="0"/>
+    <w:lsdException w:name="Title" w:semiHidden="0" w:unhideWhenUsed="0" w:qFormat="1"/>
+    <w:lsdException w:name="Subtitle" w:semiHidden="0" w:unhideWhenUsed="0" w:qFormat="1"/>
+    <w:lsdException w:name="Body Text 3" w:semiHidden="0" w:unhideWhenUsed="0"/>
+    <w:lsdException w:name="Body Text Indent 2" w:semiHidden="0" w:unhideWhenUsed="0"/>
+    <w:lsdException w:name="Body Text Indent 3" w:semiHidden="0" w:unhideWhenUsed="0"/>
+    <w:lsdException w:name="Block Text" w:semiHidden="0" w:unhideWhenUsed="0"/>
+    <w:lsdException w:name="Hyperlink" w:uiPriority="99"/>
+    <w:lsdException w:name="Strong" w:semiHidden="0" w:unhideWhenUsed="0" w:qFormat="1"/>
+    <w:lsdException w:name="Emphasis" w:semiHidden="0" w:unhideWhenUsed="0" w:qFormat="1"/>
+    <w:lsdException w:name="Table Grid" w:semiHidden="0" w:unhideWhenUsed="0"/>
+    <w:lsdException w:name="Note Level 1" w:uiPriority="99"/>
+    <w:lsdException w:name="Note Level 2" w:uiPriority="99"/>
+    <w:lsdException w:name="Note Level 3" w:uiPriority="99"/>
+    <w:lsdException w:name="Note Level 4" w:uiPriority="99"/>
+    <w:lsdException w:name="Note Level 5" w:uiPriority="99"/>
+    <w:lsdException w:name="Note Level 6" w:uiPriority="99"/>
+    <w:lsdException w:name="Note Level 7" w:uiPriority="99"/>
+    <w:lsdException w:name="Note Level 8" w:uiPriority="99"/>
+    <w:lsdException w:name="Note Level 9" w:uiPriority="99"/>
+    <w:lsdException w:name="Placeholder Text" w:uiPriority="99" w:unhideWhenUsed="0"/>
+    <w:lsdException w:name="No Spacing" w:semiHidden="0" w:uiPriority="1" w:unhideWhenUsed="0" w:qFormat="1"/>
+    <w:lsdException w:name="Light Shading" w:semiHidden="0" w:uiPriority="60" w:unhideWhenUsed="0"/>
+    <w:lsdException w:name="Light List" w:semiHidden="0" w:uiPriority="61" w:unhideWhenUsed="0"/>
+    <w:lsdException w:name="Light Grid" w:semiHidden="0" w:uiPriority="62" w:unhideWhenUsed="0"/>
+    <w:lsdException w:name="Medium Shading 1" w:semiHidden="0" w:uiPriority="63" w:unhideWhenUsed="0"/>
+    <w:lsdException w:name="Medium Shading 2" w:semiHidden="0" w:uiPriority="64" w:unhideWhenUsed="0"/>
+    <w:lsdException w:name="Medium List 1" w:semiHidden="0" w:uiPriority="65" w:unhideWhenUsed="0"/>
+    <w:lsdException w:name="Medium List 2" w:semiHidden="0" w:uiPriority="66" w:unhideWhenUsed="0"/>
+    <w:lsdException w:name="Medium Grid 1" w:semiHidden="0" w:uiPriority="67" w:unhideWhenUsed="0"/>
+    <w:lsdException w:name="Medium Grid 2" w:semiHidden="0" w:uiPriority="68" w:unhideWhenUsed="0"/>
+    <w:lsdException w:name="Medium Grid 3" w:semiHidden="0" w:uiPriority="69" w:unhideWhenUsed="0"/>
+    <w:lsdException w:name="Dark List" w:semiHidden="0" w:uiPriority="70" w:unhideWhenUsed="0"/>
+    <w:lsdException w:name="Colorful Shading" w:semiHidden="0" w:uiPriority="71" w:unhideWhenUsed="0"/>
+    <w:lsdException w:name="Colorful List" w:semiHidden="0" w:uiPriority="72" w:unhideWhenUsed="0"/>
+    <w:lsdException w:name="Colorful Grid" w:semiHidden="0" w:uiPriority="73" w:unhideWhenUsed="0"/>
+    <w:lsdException w:name="Light Shading Accent 1" w:semiHidden="0" w:uiPriority="60" w:unhideWhenUsed="0"/>
+    <w:lsdException w:name="Light List Accent 1" w:semiHidden="0" w:uiPriority="61" w:unhideWhenUsed="0"/>
+    <w:lsdException w:name="Light Grid Accent 1" w:semiHidden="0" w:uiPriority="62" w:unhideWhenUsed="0"/>
+    <w:lsdException w:name="Medium Shading 1 Accent 1" w:semiHidden="0" w:uiPriority="63" w:unhideWhenUsed="0"/>
+    <w:lsdException w:name="Medium Shading 2 Accent 1" w:semiHidden="0" w:uiPriority="64" w:unhideWhenUsed="0"/>
+    <w:lsdException w:name="Medium List 1 Accent 1" w:semiHidden="0" w:uiPriority="65" w:unhideWhenUsed="0"/>
+    <w:lsdException w:name="Revision" w:uiPriority="99" w:unhideWhenUsed="0"/>
+    <w:lsdException w:name="List Paragraph" w:semiHidden="0" w:uiPriority="34" w:unhideWhenUsed="0" w:qFormat="1"/>
+    <w:lsdException w:name="Quote" w:semiHidden="0" w:uiPriority="29" w:unhideWhenUsed="0" w:qFormat="1"/>
+    <w:lsdException w:name="Intense Quote" w:semiHidden="0" w:uiPriority="30" w:unhideWhenUsed="0" w:qFormat="1"/>
+    <w:lsdException w:name="Medium List 2 Accent 1" w:semiHidden="0" w:uiPriority="66" w:unhideWhenUsed="0"/>
+    <w:lsdException w:name="Medium Grid 1 Accent 1" w:semiHidden="0" w:uiPriority="67" w:unhideWhenUsed="0"/>
+    <w:lsdException w:name="Medium Grid 2 Accent 1" w:semiHidden="0" w:uiPriority="68" w:unhideWhenUsed="0"/>
+    <w:lsdException w:name="Medium Grid 3 Accent 1" w:semiHidden="0" w:uiPriority="69" w:unhideWhenUsed="0"/>
+    <w:lsdException w:name="Dark List Accent 1" w:semiHidden="0" w:uiPriority="70" w:unhideWhenUsed="0"/>
+    <w:lsdException w:name="Colorful Shading Accent 1" w:semiHidden="0" w:uiPriority="71" w:unhideWhenUsed="0"/>
+    <w:lsdException w:name="Colorful List Accent 1" w:semiHidden="0" w:uiPriority="72" w:unhideWhenUsed="0"/>
+    <w:lsdException w:name="Colorful Grid Accent 1" w:semiHidden="0" w:uiPriority="73" w:unhideWhenUsed="0"/>
+    <w:lsdException w:name="Light Shading Accent 2" w:semiHidden="0" w:uiPriority="60" w:unhideWhenUsed="0"/>
+    <w:lsdException w:name="Light List Accent 2" w:semiHidden="0" w:uiPriority="61" w:unhideWhenUsed="0"/>
+    <w:lsdException w:name="Light Grid Accent 2" w:semiHidden="0" w:uiPriority="62" w:unhideWhenUsed="0"/>
+    <w:lsdException w:name="Medium Shading 1 Accent 2" w:semiHidden="0" w:uiPriority="63" w:unhideWhenUsed="0"/>
+    <w:lsdException w:name="Medium Shading 2 Accent 2" w:semiHidden="0" w:uiPriority="64" w:unhideWhenUsed="0"/>
+    <w:lsdException w:name="Medium List 1 Accent 2" w:semiHidden="0" w:uiPriority="65" w:unhideWhenUsed="0"/>
+    <w:lsdException w:name="Medium List 2 Accent 2" w:semiHidden="0" w:uiPriority="66" w:unhideWhenUsed="0"/>
+    <w:lsdException w:name="Medium Grid 1 Accent 2" w:semiHidden="0" w:uiPriority="67" w:unhideWhenUsed="0"/>
+    <w:lsdException w:name="Medium Grid 2 Accent 2" w:semiHidden="0" w:uiPriority="68" w:unhideWhenUsed="0"/>
+    <w:lsdException w:name="Medium Grid 3 Accent 2" w:semiHidden="0" w:uiPriority="69" w:unhideWhenUsed="0"/>
+    <w:lsdException w:name="Dark List Accent 2" w:semiHidden="0" w:uiPriority="70" w:unhideWhenUsed="0"/>
+    <w:lsdException w:name="Colorful Shading Accent 2" w:semiHidden="0" w:uiPriority="71" w:unhideWhenUsed="0"/>
+    <w:lsdException w:name="Colorful List Accent 2" w:semiHidden="0" w:uiPriority="72" w:unhideWhenUsed="0"/>
+    <w:lsdException w:name="Colorful Grid Accent 2" w:semiHidden="0" w:uiPriority="73" w:unhideWhenUsed="0"/>
+    <w:lsdException w:name="Light Shading Accent 3" w:semiHidden="0" w:uiPriority="60" w:unhideWhenUsed="0"/>
+    <w:lsdException w:name="Light List Accent 3" w:semiHidden="0" w:uiPriority="61" w:unhideWhenUsed="0"/>
+    <w:lsdException w:name="Light Grid Accent 3" w:semiHidden="0" w:uiPriority="62" w:unhideWhenUsed="0"/>
+    <w:lsdException w:name="Medium Shading 1 Accent 3" w:semiHidden="0" w:uiPriority="63" w:unhideWhenUsed="0"/>
+    <w:lsdException w:name="Medium Shading 2 Accent 3" w:semiHidden="0" w:uiPriority="64" w:unhideWhenUsed="0"/>
+    <w:lsdException w:name="Medium List 1 Accent 3" w:semiHidden="0" w:uiPriority="65" w:unhideWhenUsed="0"/>
+    <w:lsdException w:name="Medium List 2 Accent 3" w:semiHidden="0" w:uiPriority="66" w:unhideWhenUsed="0"/>
+    <w:lsdException w:name="Medium Grid 1 Accent 3" w:semiHidden="0" w:uiPriority="67" w:unhideWhenUsed="0"/>
+    <w:lsdException w:name="Medium Grid 2 Accent 3" w:semiHidden="0" w:uiPriority="68" w:unhideWhenUsed="0"/>
+    <w:lsdException w:name="Medium Grid 3 Accent 3" w:semiHidden="0" w:uiPriority="69" w:unhideWhenUsed="0"/>
+    <w:lsdException w:name="Dark List Accent 3" w:semiHidden="0" w:uiPriority="70" w:unhideWhenUsed="0"/>
+    <w:lsdException w:name="Colorful Shading Accent 3" w:semiHidden="0" w:uiPriority="71" w:unhideWhenUsed="0"/>
+    <w:lsdException w:name="Colorful List Accent 3" w:semiHidden="0" w:uiPriority="72" w:unhideWhenUsed="0"/>
+    <w:lsdException w:name="Colorful Grid Accent 3" w:semiHidden="0" w:uiPriority="73" w:unhideWhenUsed="0"/>
+    <w:lsdException w:name="Light Shading Accent 4" w:semiHidden="0" w:uiPriority="60" w:unhideWhenUsed="0"/>
+    <w:lsdException w:name="Light List Accent 4" w:semiHidden="0" w:uiPriority="61" w:unhideWhenUsed="0"/>
+    <w:lsdException w:name="Light Grid Accent 4" w:semiHidden="0" w:uiPriority="62" w:unhideWhenUsed="0"/>
+    <w:lsdException w:name="Medium Shading 1 Accent 4" w:semiHidden="0" w:uiPriority="63" w:unhideWhenUsed="0"/>
+    <w:lsdException w:name="Medium Shading 2 Accent 4" w:semiHidden="0" w:uiPriority="64" w:unhideWhenUsed="0"/>
+    <w:lsdException w:name="Medium List 1 Accent 4" w:semiHidden="0" w:uiPriority="65" w:unhideWhenUsed="0"/>
+    <w:lsdException w:name="Medium List 2 Accent 4" w:semiHidden="0" w:uiPriority="66" w:unhideWhenUsed="0"/>
+    <w:lsdException w:name="Medium Grid 1 Accent 4" w:semiHidden="0" w:uiPriority="67" w:unhideWhenUsed="0"/>
+    <w:lsdException w:name="Medium Grid 2 Accent 4" w:semiHidden="0" w:uiPriority="68" w:unhideWhenUsed="0"/>
+    <w:lsdException w:name="Medium Grid 3 Accent 4" w:semiHidden="0" w:uiPriority="69" w:unhideWhenUsed="0"/>
+    <w:lsdException w:name="Dark List Accent 4" w:semiHidden="0" w:uiPriority="70" w:unhideWhenUsed="0"/>
+    <w:lsdException w:name="Colorful Shading Accent 4" w:semiHidden="0" w:uiPriority="71" w:unhideWhenUsed="0"/>
+    <w:lsdException w:name="Colorful List Accent 4" w:semiHidden="0" w:uiPriority="72" w:unhideWhenUsed="0"/>
+    <w:lsdException w:name="Colorful Grid Accent 4" w:semiHidden="0" w:uiPriority="73" w:unhideWhenUsed="0"/>
+    <w:lsdException w:name="Light Shading Accent 5" w:semiHidden="0" w:uiPriority="60" w:unhideWhenUsed="0"/>
+    <w:lsdException w:name="Light List Accent 5" w:semiHidden="0" w:uiPriority="61" w:unhideWhenUsed="0"/>
+    <w:lsdException w:name="Light Grid Accent 5" w:semiHidden="0" w:uiPriority="62" w:unhideWhenUsed="0"/>
+    <w:lsdException w:name="Medium Shading 1 Accent 5" w:semiHidden="0" w:uiPriority="63" w:unhideWhenUsed="0"/>
+    <w:lsdException w:name="Medium Shading 2 Accent 5" w:semiHidden="0" w:uiPriority="64" w:unhideWhenUsed="0"/>
+    <w:lsdException w:name="Medium List 1 Accent 5" w:semiHidden="0" w:uiPriority="65" w:unhideWhenUsed="0"/>
+    <w:lsdException w:name="Medium List 2 Accent 5" w:semiHidden="0" w:uiPriority="66" w:unhideWhenUsed="0"/>
+    <w:lsdException w:name="Medium Grid 1 Accent 5" w:semiHidden="0" w:uiPriority="67" w:unhideWhenUsed="0"/>
+    <w:lsdException w:name="Medium Grid 2 Accent 5" w:semiHidden="0" w:uiPriority="68" w:unhideWhenUsed="0"/>
+    <w:lsdException w:name="Medium Grid 3 Accent 5" w:semiHidden="0" w:uiPriority="69" w:unhideWhenUsed="0"/>
+    <w:lsdException w:name="Dark List Accent 5" w:semiHidden="0" w:uiPriority="70" w:unhideWhenUsed="0"/>
+    <w:lsdException w:name="Colorful Shading Accent 5" w:semiHidden="0" w:uiPriority="71" w:unhideWhenUsed="0"/>
+    <w:lsdException w:name="Colorful List Accent 5" w:semiHidden="0" w:uiPriority="72" w:unhideWhenUsed="0"/>
+    <w:lsdException w:name="Colorful Grid Accent 5" w:semiHidden="0" w:uiPriority="73" w:unhideWhenUsed="0"/>
+    <w:lsdException w:name="Light Shading Accent 6" w:semiHidden="0" w:uiPriority="60" w:unhideWhenUsed="0"/>
+    <w:lsdException w:name="Light List Accent 6" w:semiHidden="0" w:uiPriority="61" w:unhideWhenUsed="0"/>
+    <w:lsdException w:name="Light Grid Accent 6" w:semiHidden="0" w:uiPriority="62" w:unhideWhenUsed="0"/>
+    <w:lsdException w:name="Medium Shading 1 Accent 6" w:semiHidden="0" w:uiPriority="63" w:unhideWhenUsed="0"/>
+    <w:lsdException w:name="Medium Shading 2 Accent 6" w:semiHidden="0" w:uiPriority="64" w:unhideWhenUsed="0"/>
+    <w:lsdException w:name="Medium List 1 Accent 6" w:semiHidden="0" w:uiPriority="65" w:unhideWhenUsed="0"/>
+    <w:lsdException w:name="Medium List 2 Accent 6" w:semiHidden="0" w:uiPriority="66" w:unhideWhenUsed="0"/>
+    <w:lsdException w:name="Medium Grid 1 Accent 6" w:semiHidden="0" w:uiPriority="67" w:unhideWhenUsed="0"/>
+    <w:lsdException w:name="Medium Grid 2 Accent 6" w:semiHidden="0" w:uiPriority="68" w:unhideWhenUsed="0"/>
+    <w:lsdException w:name="Medium Grid 3 Accent 6" w:semiHidden="0" w:uiPriority="69" w:unhideWhenUsed="0"/>
+    <w:lsdException w:name="Dark List Accent 6" w:semiHidden="0" w:uiPriority="70" w:unhideWhenUsed="0"/>
+    <w:lsdException w:name="Colorful Shading Accent 6" w:semiHidden="0" w:uiPriority="71" w:unhideWhenUsed="0"/>
+    <w:lsdException w:name="Colorful List Accent 6" w:semiHidden="0" w:uiPriority="72" w:unhideWhenUsed="0"/>
+    <w:lsdException w:name="Colorful Grid Accent 6" w:semiHidden="0" w:uiPriority="73" w:unhideWhenUsed="0"/>
+    <w:lsdException w:name="Subtle Emphasis" w:semiHidden="0" w:uiPriority="19" w:unhideWhenUsed="0" w:qFormat="1"/>
+    <w:lsdException w:name="Intense Emphasis" w:semiHidden="0" w:uiPriority="21" w:unhideWhenUsed="0" w:qFormat="1"/>
+    <w:lsdException w:name="Subtle Reference" w:semiHidden="0" w:uiPriority="31" w:unhideWhenUsed="0" w:qFormat="1"/>
+    <w:lsdException w:name="Intense Reference" w:semiHidden="0" w:uiPriority="32" w:unhideWhenUsed="0" w:qFormat="1"/>
+    <w:lsdException w:name="Book Title" w:semiHidden="0" w:uiPriority="33" w:unhideWhenUsed="0" w:qFormat="1"/>
+    <w:lsdException w:name="Bibliography" w:uiPriority="37"/>
+    <w:lsdException w:name="TOC Heading" w:semiHidden="0" w:uiPriority="39" w:unhideWhenUsed="0" w:qFormat="1"/>
+  </w:latentStyles>
+  <w:style w:type="paragraph" w:default="1" w:styleId="Normal">
+    <w:name w:val="Normal"/>
+    <w:qFormat/>
+    <w:rsid w:val="00441886"/>
+    <w:rPr>
+      <w:rFonts w:ascii="Century Gothic" w:eastAsia="Times New Roman" w:hAnsi="Century Gothic"/>
+      <w:color w:val="000000"/>
+      <w:sz w:val="24"/>
+    </w:rPr>
+  </w:style>
+  <w:style w:type="paragraph" w:styleId="Heading1">
+    <w:name w:val="heading 1"/>
+    <w:basedOn w:val="Normal"/>
+    <w:next w:val="Normal"/>
+    <w:link w:val="Heading1Char"/>
+    <w:qFormat/>
+    <w:rsid w:val="00441886"/>
+    <w:pPr>
+      <w:keepNext/>
+      <w:outlineLvl w:val="0"/>
+    </w:pPr>
+    <w:rPr>
+      <w:rFonts w:cs="Arial"/>
+      <w:b/>
+      <w:color w:val="3682A2"/>
+      <w:sz w:val="32"/>
+      <w:szCs w:val="32"/>
+    </w:rPr>
+  </w:style>
+  <w:style w:type="paragraph" w:styleId="Heading2">
+    <w:name w:val="heading 2"/>
+    <w:basedOn w:val="Normal"/>
+    <w:next w:val="Normal"/>
+    <w:qFormat/>
+    <w:rsid w:val="000848F3"/>
+    <w:pPr>
+      <w:keepNext/>
+      <w:spacing w:after="40"/>
+      <w:outlineLvl w:val="1"/>
+    </w:pPr>
+    <w:rPr>
+      <w:rFonts w:cs="Arial"/>
+      <w:b/>
+      <w:color w:val="336699"/>
+      <w:sz w:val="32"/>
+      <w:szCs w:val="32"/>
+    </w:rPr>
+  </w:style>
+  <w:style w:type="paragraph" w:styleId="Heading3">
+    <w:name w:val="heading 3"/>
+    <w:basedOn w:val="Normal"/>
+    <w:next w:val="Normal"/>
+    <w:qFormat/>
+    <w:rsid w:val="00213DB3"/>
+    <w:pPr>
+      <w:keepNext/>
+      <w:outlineLvl w:val="2"/>
+    </w:pPr>
+    <w:rPr>
+      <w:rFonts w:ascii="Palatino" w:hAnsi="Palatino"/>
+      <w:color w:val="auto"/>
+      <w:sz w:val="28"/>
+    </w:rPr>
+  </w:style>
+  <w:style w:type="paragraph" w:styleId="Heading4">
+    <w:name w:val="heading 4"/>
+    <w:basedOn w:val="Normal"/>
+    <w:next w:val="Normal"/>
+    <w:qFormat/>
+    <w:rsid w:val="00213DB3"/>
+    <w:pPr>
+      <w:keepNext/>
+      <w:outlineLvl w:val="3"/>
+    </w:pPr>
+    <w:rPr>
+      <w:rFonts w:ascii="Palatino" w:hAnsi="Palatino"/>
+      <w:color w:val="auto"/>
+    </w:rPr>
+  </w:style>
+  <w:style w:type="paragraph" w:styleId="Heading5">
+    <w:name w:val="heading 5"/>
+    <w:basedOn w:val="Normal"/>
+    <w:next w:val="Normal"/>
+    <w:qFormat/>
+    <w:pPr>
+      <w:spacing w:before="240" w:after="60"/>
+      <w:outlineLvl w:val="4"/>
+    </w:pPr>
+    <w:rPr>
+      <w:rFonts w:ascii="Comic Sans MS" w:hAnsi="Comic Sans MS"/>
+      <w:color w:val="003300"/>
+      <w:sz w:val="26"/>
+    </w:rPr>
+  </w:style>
+  <w:style w:type="paragraph" w:styleId="Heading6">
+    <w:name w:val="heading 6"/>
+    <w:basedOn w:val="Normal"/>
+    <w:next w:val="Normal"/>
+    <w:qFormat/>
+    <w:pPr>
+      <w:spacing w:before="240" w:after="60"/>
+      <w:outlineLvl w:val="5"/>
+    </w:pPr>
+    <w:rPr>
+      <w:rFonts w:ascii="Times" w:hAnsi="Times"/>
+      <w:b/>
+      <w:color w:val="003300"/>
+      <w:sz w:val="22"/>
+    </w:rPr>
+  </w:style>
+  <w:style w:type="paragraph" w:styleId="Heading9">
+    <w:name w:val="heading 9"/>
+    <w:basedOn w:val="Normal"/>
+    <w:next w:val="Normal"/>
+    <w:qFormat/>
+    <w:rsid w:val="00995643"/>
+    <w:pPr>
+      <w:keepNext/>
+      <w:outlineLvl w:val="8"/>
+    </w:pPr>
+    <w:rPr>
+      <w:i/>
+      <w:color w:val="666633"/>
+      <w:sz w:val="18"/>
+      <w:szCs w:val="18"/>
+    </w:rPr>
+  </w:style>
+  <w:style w:type="character" w:default="1" w:styleId="DefaultParagraphFont">
+    <w:name w:val="Default Paragraph Font"/>
+    <w:uiPriority w:val="1"/>
+    <w:semiHidden/>
+    <w:unhideWhenUsed/>
+  </w:style>
+  <w:style w:type="table" w:default="1" w:styleId="TableNormal">
+    <w:name w:val="Normal Table"/>
+    <w:uiPriority w:val="99"/>
+    <w:semiHidden/>
+    <w:unhideWhenUsed/>
+    <w:tblPr>
+      <w:tblInd w:w="0" w:type="dxa"/>
+      <w:tblCellMar>
+        <w:top w:w="0" w:type="dxa"/>
+        <w:left w:w="108" w:type="dxa"/>
+        <w:bottom w:w="0" w:type="dxa"/>
+        <w:right w:w="108" w:type="dxa"/>
+      </w:tblCellMar>
+    </w:tblPr>
+  </w:style>
+  <w:style w:type="numbering" w:default="1" w:styleId="NoList">
+    <w:name w:val="No List"/>
+    <w:uiPriority w:val="99"/>
+    <w:semiHidden/>
+    <w:unhideWhenUsed/>
+  </w:style>
+  <w:style w:type="paragraph" w:styleId="TOCHeading">
+    <w:name w:val="TOC Heading"/>
+    <w:basedOn w:val="Normal"/>
+    <w:uiPriority w:val="39"/>
+    <w:qFormat/>
+    <w:rsid w:val="00441886"/>
+    <w:pPr>
+      <w:spacing w:before="60" w:after="120"/>
+    </w:pPr>
+    <w:rPr>
+      <w:rFonts w:cs="Arial"/>
+      <w:color w:val="3682A2"/>
+      <w:sz w:val="22"/>
+      <w:szCs w:val="22"/>
+    </w:rPr>
+  </w:style>
+  <w:style w:type="paragraph" w:styleId="BodyText">
+    <w:name w:val="Body Text"/>
+    <w:basedOn w:val="Normal"/>
+    <w:link w:val="BodyTextChar"/>
+    <w:rsid w:val="00217379"/>
+    <w:pPr>
+      <w:tabs>
+        <w:tab w:val="left" w:pos="3326"/>
+      </w:tabs>
+      <w:spacing w:after="120" w:line="260" w:lineRule="atLeast"/>
+      <w:jc w:val="both"/>
+    </w:pPr>
+    <w:rPr>
+      <w:rFonts w:cs="Arial"/>
+      <w:color w:val="auto"/>
+      <w:sz w:val="17"/>
+    </w:rPr>
+  </w:style>
+  <w:style w:type="paragraph" w:customStyle="1" w:styleId="PageTitle">
+    <w:name w:val="Page Title"/>
+    <w:basedOn w:val="Normal"/>
+    <w:rsid w:val="00FC2D17"/>
+    <w:pPr>
+      <w:jc w:val="right"/>
+    </w:pPr>
+    <w:rPr>
+      <w:rFonts w:cs="Lucida Sans Unicode"/>
+      <w:b/>
+      <w:caps/>
+      <w:color w:val="FFFFFF"/>
+      <w:sz w:val="18"/>
+      <w:szCs w:val="18"/>
+    </w:rPr>
+  </w:style>
+  <w:style w:type="paragraph" w:customStyle="1" w:styleId="CaptionText">
+    <w:name w:val="Caption Text"/>
+    <w:basedOn w:val="Normal"/>
+    <w:rsid w:val="00217379"/>
+    <w:pPr>
+      <w:spacing w:line="240" w:lineRule="atLeast"/>
+    </w:pPr>
+    <w:rPr>
+      <w:rFonts w:cs="Arial"/>
+      <w:i/>
+      <w:color w:val="336699"/>
+      <w:sz w:val="14"/>
+      <w:szCs w:val="16"/>
+    </w:rPr>
+  </w:style>
+  <w:style w:type="paragraph" w:styleId="Header">
+    <w:name w:val="header"/>
+    <w:basedOn w:val="Normal"/>
+    <w:rsid w:val="00E13C81"/>
+    <w:pPr>
+      <w:tabs>
+        <w:tab w:val="center" w:pos="4320"/>
+        <w:tab w:val="right" w:pos="8640"/>
+      </w:tabs>
+    </w:pPr>
+  </w:style>
+  <w:style w:type="paragraph" w:customStyle="1" w:styleId="TOCNumber">
+    <w:name w:val="TOC Number"/>
+    <w:basedOn w:val="Normal"/>
+    <w:link w:val="TOCNumberChar"/>
+    <w:rsid w:val="00441886"/>
+    <w:pPr>
+      <w:spacing w:before="60"/>
+    </w:pPr>
+    <w:rPr>
+      <w:b/>
+      <w:sz w:val="18"/>
+      <w:szCs w:val="24"/>
+    </w:rPr>
+  </w:style>
+  <w:style w:type="paragraph" w:customStyle="1" w:styleId="Masthead">
+    <w:name w:val="Masthead"/>
+    <w:basedOn w:val="Normal"/>
+    <w:rsid w:val="007D2CA3"/>
+    <w:pPr>
+      <w:ind w:left="144"/>
+    </w:pPr>
+    <w:rPr>
+      <w:color w:val="FFFFFF"/>
+      <w:sz w:val="96"/>
+      <w:szCs w:val="96"/>
+    </w:rPr>
+  </w:style>
+  <w:style w:type="paragraph" w:customStyle="1" w:styleId="VolumeandIssue">
+    <w:name w:val="Volume and Issue"/>
+    <w:basedOn w:val="Normal"/>
+    <w:rsid w:val="00FC2D17"/>
+    <w:rPr>
+      <w:rFonts w:cs="Arial"/>
+      <w:b/>
+      <w:caps/>
+      <w:color w:val="FFFFFF"/>
+      <w:spacing w:val="20"/>
+      <w:sz w:val="18"/>
+      <w:szCs w:val="18"/>
+    </w:rPr>
+  </w:style>
+  <w:style w:type="paragraph" w:customStyle="1" w:styleId="TOCText">
+    <w:name w:val="TOC Text"/>
+    <w:basedOn w:val="Normal"/>
+    <w:rsid w:val="00441886"/>
+    <w:pPr>
+      <w:spacing w:before="60" w:after="60" w:line="320" w:lineRule="exact"/>
+    </w:pPr>
+    <w:rPr>
+      <w:color w:val="auto"/>
+      <w:sz w:val="16"/>
+    </w:rPr>
+  </w:style>
+  <w:style w:type="character" w:customStyle="1" w:styleId="BodyTextChar">
+    <w:name w:val="Body Text Char"/>
+    <w:basedOn w:val="DefaultParagraphFont"/>
+    <w:link w:val="BodyText"/>
+    <w:rsid w:val="00217379"/>
+    <w:rPr>
+      <w:rFonts w:ascii="Century Gothic" w:hAnsi="Century Gothic" w:cs="Arial"/>
+      <w:sz w:val="17"/>
+      <w:lang w:val="en-US" w:eastAsia="en-US" w:bidi="ar-SA"/>
+    </w:rPr>
+  </w:style>
+  <w:style w:type="character" w:customStyle="1" w:styleId="TOCNumberChar">
+    <w:name w:val="TOC Number Char"/>
+    <w:basedOn w:val="DefaultParagraphFont"/>
+    <w:link w:val="TOCNumber"/>
+    <w:rsid w:val="00441886"/>
+    <w:rPr>
+      <w:rFonts w:ascii="Century Gothic" w:hAnsi="Century Gothic"/>
+      <w:b/>
+      <w:color w:val="000000"/>
+      <w:sz w:val="18"/>
+      <w:szCs w:val="24"/>
+      <w:lang w:val="en-US" w:eastAsia="en-US" w:bidi="ar-SA"/>
+    </w:rPr>
+  </w:style>
+  <w:style w:type="paragraph" w:customStyle="1" w:styleId="Pullquote">
+    <w:name w:val="Pullquote"/>
+    <w:basedOn w:val="Normal"/>
+    <w:rsid w:val="00384CD5"/>
+    <w:pPr>
+      <w:pBdr>
+        <w:top w:val="single" w:sz="6" w:space="1" w:color="336699"/>
+        <w:bottom w:val="single" w:sz="6" w:space="1" w:color="336699"/>
+      </w:pBdr>
+      <w:spacing w:before="60" w:after="60" w:line="280" w:lineRule="exact"/>
+      <w:ind w:left="58" w:right="58"/>
+      <w:jc w:val="center"/>
+    </w:pPr>
+    <w:rPr>
+      <w:i/>
+      <w:color w:val="3682A2"/>
+      <w:sz w:val="20"/>
+    </w:rPr>
+  </w:style>
+  <w:style w:type="character" w:styleId="PageNumber">
+    <w:name w:val="page number"/>
+    <w:rsid w:val="00FC2D17"/>
+    <w:rPr>
+      <w:rFonts w:ascii="Century Gothic" w:hAnsi="Century Gothic" w:cs="Lucida Sans Unicode"/>
+      <w:b/>
+      <w:caps/>
+      <w:dstrike w:val="0"/>
+      <w:color w:val="FFFFFF"/>
+      <w:spacing w:val="0"/>
+      <w:w w:val="100"/>
+      <w:kern w:val="0"/>
+      <w:position w:val="0"/>
+      <w:sz w:val="18"/>
+      <w:szCs w:val="18"/>
+      <w:vertAlign w:val="baseline"/>
+    </w:rPr>
+  </w:style>
+  <w:style w:type="paragraph" w:styleId="Footer">
+    <w:name w:val="footer"/>
+    <w:basedOn w:val="Normal"/>
+    <w:rsid w:val="00E13C81"/>
+    <w:pPr>
+      <w:tabs>
+        <w:tab w:val="center" w:pos="4320"/>
+        <w:tab w:val="right" w:pos="8640"/>
+      </w:tabs>
+    </w:pPr>
+  </w:style>
+  <w:style w:type="paragraph" w:customStyle="1" w:styleId="Dates">
+    <w:name w:val="Dates"/>
+    <w:rsid w:val="00977220"/>
+    <w:pPr>
+      <w:jc w:val="center"/>
+    </w:pPr>
+    <w:rPr>
+      <w:rFonts w:ascii="Trebuchet MS" w:eastAsia="Times New Roman" w:hAnsi="Trebuchet MS" w:cs="Arial"/>
+      <w:sz w:val="18"/>
+      <w:szCs w:val="24"/>
+    </w:rPr>
+  </w:style>
+  <w:style w:type="paragraph" w:customStyle="1" w:styleId="Weekdays">
+    <w:name w:val="Weekdays"/>
+    <w:rsid w:val="00977220"/>
+    <w:pPr>
+      <w:jc w:val="center"/>
+    </w:pPr>
+    <w:rPr>
+      <w:rFonts w:ascii="Trebuchet MS" w:eastAsia="Times New Roman" w:hAnsi="Trebuchet MS" w:cs="Arial"/>
+      <w:b/>
+      <w:color w:val="3682A2"/>
+      <w:sz w:val="18"/>
+      <w:szCs w:val="24"/>
+    </w:rPr>
+  </w:style>
+  <w:style w:type="paragraph" w:customStyle="1" w:styleId="MonthNames">
+    <w:name w:val="Month Names"/>
+    <w:rsid w:val="00977220"/>
+    <w:pPr>
+      <w:tabs>
+        <w:tab w:val="center" w:pos="707"/>
+        <w:tab w:val="center" w:pos="812"/>
+      </w:tabs>
+      <w:jc w:val="center"/>
+    </w:pPr>
+    <w:rPr>
+      <w:rFonts w:ascii="Century Gothic" w:eastAsia="Times New Roman" w:hAnsi="Century Gothic" w:cs="Arial"/>
+      <w:b/>
+      <w:bCs/>
+      <w:caps/>
+      <w:color w:val="FFFFFF"/>
+      <w:sz w:val="18"/>
+      <w:szCs w:val="22"/>
+    </w:rPr>
+  </w:style>
+  <w:style w:type="paragraph" w:customStyle="1" w:styleId="DatesWeekend">
+    <w:name w:val="Dates Weekend"/>
+    <w:basedOn w:val="Dates"/>
+    <w:rsid w:val="003F14B8"/>
+    <w:rPr>
+      <w:color w:val="000000"/>
+    </w:rPr>
+  </w:style>
+  <w:style w:type="paragraph" w:styleId="ListBullet">
+    <w:name w:val="List Bullet"/>
+    <w:basedOn w:val="Normal"/>
+    <w:rsid w:val="003D04CA"/>
+    <w:pPr>
+      <w:numPr>
+        <w:numId w:val="11"/>
+      </w:numPr>
+    </w:pPr>
+    <w:rPr>
+      <w:sz w:val="20"/>
+    </w:rPr>
+  </w:style>
+  <w:style w:type="paragraph" w:styleId="BalloonText">
+    <w:name w:val="Balloon Text"/>
+    <w:basedOn w:val="Normal"/>
+    <w:semiHidden/>
+    <w:rsid w:val="00D512AC"/>
+    <w:rPr>
+      <w:rFonts w:ascii="Tahoma" w:hAnsi="Tahoma" w:cs="Tahoma"/>
+      <w:sz w:val="16"/>
+      <w:szCs w:val="16"/>
+    </w:rPr>
+  </w:style>
+  <w:style w:type="paragraph" w:customStyle="1" w:styleId="PageTitleLeft">
+    <w:name w:val="Page Title Left"/>
+    <w:basedOn w:val="PageTitle"/>
+    <w:rsid w:val="00FC2D17"/>
+    <w:pPr>
+      <w:jc w:val="left"/>
+    </w:pPr>
+  </w:style>
+  <w:style w:type="paragraph" w:customStyle="1" w:styleId="PageNumberRight">
+    <w:name w:val="Page Number Right"/>
+    <w:basedOn w:val="Normal"/>
+    <w:rsid w:val="00FC2D17"/>
+    <w:pPr>
+      <w:jc w:val="right"/>
+    </w:pPr>
+    <w:rPr>
+      <w:b/>
+      <w:caps/>
+      <w:color w:val="FFFFFF"/>
+      <w:sz w:val="18"/>
+      <w:szCs w:val="18"/>
+    </w:rPr>
+  </w:style>
+  <w:style w:type="paragraph" w:customStyle="1" w:styleId="NewsletterDate">
+    <w:name w:val="Newsletter Date"/>
+    <w:basedOn w:val="Normal"/>
+    <w:rsid w:val="00441886"/>
+    <w:rPr>
+      <w:rFonts w:cs="Arial"/>
+      <w:color w:val="3682A2"/>
+      <w:sz w:val="22"/>
+      <w:szCs w:val="18"/>
+    </w:rPr>
+  </w:style>
+  <w:style w:type="paragraph" w:customStyle="1" w:styleId="Events">
+    <w:name w:val="Events"/>
+    <w:basedOn w:val="BodyText"/>
+    <w:link w:val="EventsChar"/>
+    <w:rsid w:val="003A2041"/>
+    <w:rPr>
+      <w:b/>
+    </w:rPr>
+  </w:style>
+  <w:style w:type="character" w:customStyle="1" w:styleId="EventsChar">
+    <w:name w:val="Events Char"/>
+    <w:basedOn w:val="BodyTextChar"/>
+    <w:link w:val="Events"/>
+    <w:rsid w:val="003A2041"/>
+    <w:rPr>
+      <w:rFonts w:ascii="Century Gothic" w:hAnsi="Century Gothic" w:cs="Arial"/>
+      <w:b/>
+      <w:sz w:val="17"/>
+      <w:lang w:val="en-US" w:eastAsia="en-US" w:bidi="ar-SA"/>
+    </w:rPr>
+  </w:style>
+  <w:style w:type="paragraph" w:customStyle="1" w:styleId="Space">
+    <w:name w:val="Space"/>
+    <w:basedOn w:val="BodyText"/>
+    <w:rsid w:val="003A2041"/>
+    <w:pPr>
+      <w:spacing w:after="0" w:line="240" w:lineRule="auto"/>
+    </w:pPr>
+    <w:rPr>
+      <w:sz w:val="12"/>
+    </w:rPr>
+  </w:style>
+  <w:style w:type="paragraph" w:styleId="ListParagraph">
+    <w:name w:val="List Paragraph"/>
+    <w:basedOn w:val="Normal"/>
+    <w:uiPriority w:val="34"/>
+    <w:qFormat/>
+    <w:rsid w:val="00D93069"/>
+    <w:pPr>
+      <w:ind w:left="720"/>
+    </w:pPr>
+  </w:style>
+  <w:style w:type="character" w:styleId="IntenseEmphasis">
+    <w:name w:val="Intense Emphasis"/>
+    <w:basedOn w:val="DefaultParagraphFont"/>
+    <w:uiPriority w:val="21"/>
+    <w:qFormat/>
+    <w:rsid w:val="00D93069"/>
+    <w:rPr>
+      <w:b/>
+      <w:bCs/>
+      <w:i/>
+      <w:iCs/>
+      <w:color w:val="4F81BD" w:themeColor="accent1"/>
+    </w:rPr>
+  </w:style>
+  <w:style w:type="paragraph" w:styleId="NoSpacing">
+    <w:name w:val="No Spacing"/>
+    <w:link w:val="NoSpacingChar"/>
+    <w:uiPriority w:val="1"/>
+    <w:qFormat/>
+    <w:rsid w:val="005607F6"/>
+    <w:rPr>
+      <w:rFonts w:ascii="Calibri" w:eastAsia="Times New Roman" w:hAnsi="Calibri" w:cs="Latha"/>
+      <w:sz w:val="22"/>
+      <w:szCs w:val="22"/>
+      <w:lang w:eastAsia="zh-CN"/>
+    </w:rPr>
+  </w:style>
+  <w:style w:type="character" w:customStyle="1" w:styleId="NoSpacingChar">
+    <w:name w:val="No Spacing Char"/>
+    <w:link w:val="NoSpacing"/>
+    <w:uiPriority w:val="1"/>
+    <w:rsid w:val="005607F6"/>
+    <w:rPr>
+      <w:rFonts w:ascii="Calibri" w:eastAsia="Times New Roman" w:hAnsi="Calibri" w:cs="Latha"/>
+      <w:sz w:val="22"/>
+      <w:szCs w:val="22"/>
+      <w:lang w:eastAsia="zh-CN"/>
+    </w:rPr>
+  </w:style>
+  <w:style w:type="table" w:styleId="LightShading-Accent1">
+    <w:name w:val="Light Shading Accent 1"/>
+    <w:basedOn w:val="TableNormal"/>
+    <w:uiPriority w:val="60"/>
+    <w:rsid w:val="005607F6"/>
+    <w:rPr>
+      <w:rFonts w:ascii="Cambria" w:eastAsia="ＭＳ 明朝" w:hAnsi="Cambria"/>
+      <w:color w:val="365F91"/>
+      <w:sz w:val="22"/>
+      <w:szCs w:val="22"/>
+      <w:lang w:eastAsia="zh-TW"/>
+    </w:rPr>
+    <w:tblPr>
+      <w:tblStyleRowBandSize w:val="1"/>
+      <w:tblStyleColBandSize w:val="1"/>
+      <w:tblInd w:w="0" w:type="dxa"/>
+      <w:tblBorders>
+        <w:top w:val="single" w:sz="8" w:space="0" w:color="4F81BD"/>
+        <w:bottom w:val="single" w:sz="8" w:space="0" w:color="4F81BD"/>
+      </w:tblBorders>
+      <w:tblCellMar>
+        <w:top w:w="0" w:type="dxa"/>
+        <w:left w:w="108" w:type="dxa"/>
+        <w:bottom w:w="0" w:type="dxa"/>
+        <w:right w:w="108" w:type="dxa"/>
+      </w:tblCellMar>
+    </w:tblPr>
+    <w:tblStylePr w:type="firstRow">
+      <w:pPr>
+        <w:spacing w:before="0" w:after="0" w:line="240" w:lineRule="auto"/>
+      </w:pPr>
+      <w:rPr>
+        <w:b/>
+        <w:bCs/>
+      </w:rPr>
+      <w:tblPr/>
+      <w:tcPr>
+        <w:tcBorders>
+          <w:top w:val="single" w:sz="8" w:space="0" w:color="4F81BD"/>
+          <w:left w:val="nil"/>
+          <w:bottom w:val="single" w:sz="8" w:space="0" w:color="4F81BD"/>
+          <w:right w:val="nil"/>
+          <w:insideH w:val="nil"/>
+          <w:insideV w:val="nil"/>
+        </w:tcBorders>
+      </w:tcPr>
+    </w:tblStylePr>
+    <w:tblStylePr w:type="lastRow">
+      <w:pPr>
+        <w:spacing w:before="0" w:after="0" w:line="240" w:lineRule="auto"/>
+      </w:pPr>
+      <w:rPr>
+        <w:b/>
+        <w:bCs/>
+      </w:rPr>
+      <w:tblPr/>
+      <w:tcPr>
+        <w:tcBorders>
+          <w:top w:val="single" w:sz="8" w:space="0" w:color="4F81BD"/>
+          <w:left w:val="nil"/>
+          <w:bottom w:val="single" w:sz="8" w:space="0" w:color="4F81BD"/>
+          <w:right w:val="nil"/>
+          <w:insideH w:val="nil"/>
+          <w:insideV w:val="nil"/>
+        </w:tcBorders>
+      </w:tcPr>
+    </w:tblStylePr>
+    <w:tblStylePr w:type="firstCol">
+      <w:rPr>
+        <w:b/>
+        <w:bCs/>
+      </w:rPr>
+    </w:tblStylePr>
+    <w:tblStylePr w:type="lastCol">
+      <w:rPr>
+        <w:b/>
+        <w:bCs/>
+      </w:rPr>
+    </w:tblStylePr>
+    <w:tblStylePr w:type="band1Vert">
+      <w:tblPr/>
+      <w:tcPr>
+        <w:tcBorders>
+          <w:left w:val="nil"/>
+          <w:right w:val="nil"/>
+          <w:insideH w:val="nil"/>
+          <w:insideV w:val="nil"/>
+        </w:tcBorders>
+        <w:shd w:val="clear" w:color="auto" w:fill="D3DFEE"/>
+      </w:tcPr>
+    </w:tblStylePr>
+    <w:tblStylePr w:type="band1Horz">
+      <w:tblPr/>
+      <w:tcPr>
+        <w:tcBorders>
+          <w:left w:val="nil"/>
+          <w:right w:val="nil"/>
+          <w:insideH w:val="nil"/>
+          <w:insideV w:val="nil"/>
+        </w:tcBorders>
+        <w:shd w:val="clear" w:color="auto" w:fill="D3DFEE"/>
+      </w:tcPr>
+    </w:tblStylePr>
+  </w:style>
+  <w:style w:type="character" w:customStyle="1" w:styleId="Heading1Char">
+    <w:name w:val="Heading 1 Char"/>
+    <w:link w:val="Heading1"/>
+    <w:rsid w:val="005607F6"/>
+    <w:rPr>
+      <w:rFonts w:ascii="Century Gothic" w:eastAsia="Times New Roman" w:hAnsi="Century Gothic" w:cs="Arial"/>
+      <w:b/>
+      <w:color w:val="3682A2"/>
+      <w:sz w:val="32"/>
+      <w:szCs w:val="32"/>
+    </w:rPr>
+  </w:style>
+  <w:style w:type="paragraph" w:styleId="Subtitle">
+    <w:name w:val="Subtitle"/>
+    <w:basedOn w:val="Normal"/>
+    <w:next w:val="Normal"/>
+    <w:link w:val="SubtitleChar"/>
+    <w:rsid w:val="00C9526C"/>
+    <w:pPr>
+      <w:keepNext/>
+      <w:keepLines/>
+      <w:spacing w:after="200" w:line="276" w:lineRule="auto"/>
+    </w:pPr>
+    <w:rPr>
+      <w:rFonts w:ascii="Cambria" w:eastAsia="Cambria" w:hAnsi="Cambria" w:cs="Cambria"/>
+      <w:i/>
+      <w:color w:val="4F81BD"/>
+    </w:rPr>
+  </w:style>
+  <w:style w:type="character" w:customStyle="1" w:styleId="SubtitleChar">
+    <w:name w:val="Subtitle Char"/>
+    <w:basedOn w:val="DefaultParagraphFont"/>
+    <w:link w:val="Subtitle"/>
+    <w:rsid w:val="00C9526C"/>
+    <w:rPr>
+      <w:rFonts w:ascii="Cambria" w:eastAsia="Cambria" w:hAnsi="Cambria" w:cs="Cambria"/>
+      <w:i/>
+      <w:color w:val="4F81BD"/>
+      <w:sz w:val="24"/>
+    </w:rPr>
+  </w:style>
+  <w:style w:type="paragraph" w:styleId="TOC1">
+    <w:name w:val="toc 1"/>
+    <w:basedOn w:val="Normal"/>
+    <w:next w:val="Normal"/>
+    <w:autoRedefine/>
+    <w:uiPriority w:val="39"/>
+    <w:unhideWhenUsed/>
+    <w:rsid w:val="00C9526C"/>
+    <w:pPr>
+      <w:spacing w:before="120"/>
+    </w:pPr>
+    <w:rPr>
+      <w:rFonts w:asciiTheme="minorHAnsi" w:hAnsiTheme="minorHAnsi"/>
+      <w:b/>
+      <w:bCs/>
+      <w:szCs w:val="24"/>
+    </w:rPr>
+  </w:style>
+  <w:style w:type="paragraph" w:styleId="TOC2">
+    <w:name w:val="toc 2"/>
+    <w:basedOn w:val="Normal"/>
+    <w:next w:val="Normal"/>
+    <w:autoRedefine/>
+    <w:uiPriority w:val="39"/>
+    <w:unhideWhenUsed/>
+    <w:rsid w:val="00C9526C"/>
+    <w:pPr>
+      <w:ind w:left="240"/>
+    </w:pPr>
+    <w:rPr>
+      <w:rFonts w:asciiTheme="minorHAnsi" w:hAnsiTheme="minorHAnsi"/>
+      <w:b/>
+      <w:bCs/>
+      <w:sz w:val="22"/>
+      <w:szCs w:val="22"/>
+    </w:rPr>
+  </w:style>
+  <w:style w:type="character" w:styleId="Hyperlink">
+    <w:name w:val="Hyperlink"/>
+    <w:basedOn w:val="DefaultParagraphFont"/>
+    <w:uiPriority w:val="99"/>
+    <w:unhideWhenUsed/>
+    <w:rsid w:val="00C9526C"/>
+    <w:rPr>
+      <w:color w:val="0000FF" w:themeColor="hyperlink"/>
+      <w:u w:val="single"/>
+    </w:rPr>
+  </w:style>
+  <w:style w:type="paragraph" w:styleId="TOC3">
+    <w:name w:val="toc 3"/>
+    <w:basedOn w:val="Normal"/>
+    <w:next w:val="Normal"/>
+    <w:autoRedefine/>
+    <w:uiPriority w:val="39"/>
+    <w:unhideWhenUsed/>
+    <w:rsid w:val="00C9526C"/>
+    <w:pPr>
+      <w:ind w:left="480"/>
+    </w:pPr>
+    <w:rPr>
+      <w:rFonts w:asciiTheme="minorHAnsi" w:hAnsiTheme="minorHAnsi"/>
+      <w:sz w:val="22"/>
+      <w:szCs w:val="22"/>
+    </w:rPr>
+  </w:style>
+  <w:style w:type="paragraph" w:styleId="Caption">
+    <w:name w:val="caption"/>
+    <w:basedOn w:val="Normal"/>
+    <w:next w:val="Normal"/>
+    <w:unhideWhenUsed/>
+    <w:qFormat/>
+    <w:rsid w:val="00C66B58"/>
+    <w:pPr>
+      <w:spacing w:after="200"/>
+    </w:pPr>
+    <w:rPr>
+      <w:i/>
+      <w:iCs/>
+      <w:color w:val="1F497D" w:themeColor="text2"/>
+      <w:sz w:val="18"/>
+      <w:szCs w:val="18"/>
+    </w:rPr>
+  </w:style>
+  <w:style w:type="character" w:styleId="Strong">
+    <w:name w:val="Strong"/>
+    <w:basedOn w:val="DefaultParagraphFont"/>
+    <w:qFormat/>
+    <w:rsid w:val="00296BC8"/>
+    <w:rPr>
+      <w:b/>
+      <w:bCs/>
+    </w:rPr>
+  </w:style>
+  <w:style w:type="character" w:styleId="SubtleEmphasis">
+    <w:name w:val="Subtle Emphasis"/>
+    <w:basedOn w:val="DefaultParagraphFont"/>
+    <w:uiPriority w:val="19"/>
+    <w:qFormat/>
+    <w:rsid w:val="00296BC8"/>
+    <w:rPr>
+      <w:i/>
+      <w:iCs/>
+      <w:color w:val="404040" w:themeColor="text1" w:themeTint="BF"/>
+    </w:rPr>
+  </w:style>
+  <w:style w:type="table" w:styleId="TableGrid">
+    <w:name w:val="Table Grid"/>
+    <w:basedOn w:val="TableNormal"/>
+    <w:rsid w:val="00C5335E"/>
+    <w:tblPr>
+      <w:tblInd w:w="0" w:type="dxa"/>
+      <w:tblBorders>
+        <w:top w:val="single" w:sz="4" w:space="0" w:color="auto"/>
+        <w:left w:val="single" w:sz="4" w:space="0" w:color="auto"/>
+        <w:bottom w:val="single" w:sz="4" w:space="0" w:color="auto"/>
+        <w:right w:val="single" w:sz="4" w:space="0" w:color="auto"/>
+        <w:insideH w:val="single" w:sz="4" w:space="0" w:color="auto"/>
+        <w:insideV w:val="single" w:sz="4" w:space="0" w:color="auto"/>
+      </w:tblBorders>
+      <w:tblCellMar>
+        <w:top w:w="0" w:type="dxa"/>
+        <w:left w:w="108" w:type="dxa"/>
+        <w:bottom w:w="0" w:type="dxa"/>
+        <w:right w:w="108" w:type="dxa"/>
+      </w:tblCellMar>
+    </w:tblPr>
+  </w:style>
+  <w:style w:type="paragraph" w:styleId="TOC4">
+    <w:name w:val="toc 4"/>
+    <w:basedOn w:val="Normal"/>
+    <w:next w:val="Normal"/>
+    <w:autoRedefine/>
+    <w:semiHidden/>
+    <w:unhideWhenUsed/>
+    <w:rsid w:val="00AF42AB"/>
+    <w:pPr>
+      <w:ind w:left="720"/>
+    </w:pPr>
+    <w:rPr>
+      <w:rFonts w:asciiTheme="minorHAnsi" w:hAnsiTheme="minorHAnsi"/>
+      <w:sz w:val="20"/>
+    </w:rPr>
+  </w:style>
+  <w:style w:type="paragraph" w:styleId="TOC5">
+    <w:name w:val="toc 5"/>
+    <w:basedOn w:val="Normal"/>
+    <w:next w:val="Normal"/>
+    <w:autoRedefine/>
+    <w:semiHidden/>
+    <w:unhideWhenUsed/>
+    <w:rsid w:val="00AF42AB"/>
+    <w:pPr>
+      <w:ind w:left="960"/>
+    </w:pPr>
+    <w:rPr>
+      <w:rFonts w:asciiTheme="minorHAnsi" w:hAnsiTheme="minorHAnsi"/>
+      <w:sz w:val="20"/>
+    </w:rPr>
+  </w:style>
+  <w:style w:type="paragraph" w:styleId="TOC6">
+    <w:name w:val="toc 6"/>
+    <w:basedOn w:val="Normal"/>
+    <w:next w:val="Normal"/>
+    <w:autoRedefine/>
+    <w:semiHidden/>
+    <w:unhideWhenUsed/>
+    <w:rsid w:val="00AF42AB"/>
+    <w:pPr>
+      <w:ind w:left="1200"/>
+    </w:pPr>
+    <w:rPr>
+      <w:rFonts w:asciiTheme="minorHAnsi" w:hAnsiTheme="minorHAnsi"/>
+      <w:sz w:val="20"/>
+    </w:rPr>
+  </w:style>
+  <w:style w:type="paragraph" w:styleId="TOC7">
+    <w:name w:val="toc 7"/>
+    <w:basedOn w:val="Normal"/>
+    <w:next w:val="Normal"/>
+    <w:autoRedefine/>
+    <w:semiHidden/>
+    <w:unhideWhenUsed/>
+    <w:rsid w:val="00AF42AB"/>
+    <w:pPr>
+      <w:ind w:left="1440"/>
+    </w:pPr>
+    <w:rPr>
+      <w:rFonts w:asciiTheme="minorHAnsi" w:hAnsiTheme="minorHAnsi"/>
+      <w:sz w:val="20"/>
+    </w:rPr>
+  </w:style>
+  <w:style w:type="paragraph" w:styleId="TOC8">
+    <w:name w:val="toc 8"/>
+    <w:basedOn w:val="Normal"/>
+    <w:next w:val="Normal"/>
+    <w:autoRedefine/>
+    <w:semiHidden/>
+    <w:unhideWhenUsed/>
+    <w:rsid w:val="00AF42AB"/>
+    <w:pPr>
+      <w:ind w:left="1680"/>
+    </w:pPr>
+    <w:rPr>
+      <w:rFonts w:asciiTheme="minorHAnsi" w:hAnsiTheme="minorHAnsi"/>
+      <w:sz w:val="20"/>
+    </w:rPr>
+  </w:style>
+  <w:style w:type="paragraph" w:styleId="TOC9">
+    <w:name w:val="toc 9"/>
+    <w:basedOn w:val="Normal"/>
+    <w:next w:val="Normal"/>
+    <w:autoRedefine/>
+    <w:semiHidden/>
+    <w:unhideWhenUsed/>
+    <w:rsid w:val="00AF42AB"/>
+    <w:pPr>
+      <w:ind w:left="1920"/>
+    </w:pPr>
+    <w:rPr>
+      <w:rFonts w:asciiTheme="minorHAnsi" w:hAnsiTheme="minorHAnsi"/>
+      <w:sz w:val="20"/>
+    </w:rPr>
+  </w:style>
+</w:styles>
+</file>
+
+<file path=word/stylesWithEffects.xml><?xml version="1.0" encoding="utf-8"?>
+<w:styles xmlns:wpc="http://schemas.microsoft.com/office/word/2010/wordprocessingCanvas" xmlns:mo="http://schemas.microsoft.com/office/mac/office/2008/main" xmlns:mc="http://schemas.openxmlformats.org/markup-compatibility/2006" xmlns:mv="urn:schemas-microsoft-com:mac:vml" xmlns:o="urn:schemas-microsoft-com:office:office" xmlns:r="http://schemas.openxmlformats.org/officeDocument/2006/relationships" xmlns:m="http://schemas.openxmlformats.org/officeDocument/2006/math" xmlns:v="urn:schemas-microsoft-com:vml" xmlns:wp14="http://schemas.microsoft.com/office/word/2010/wordprocessingDrawing" xmlns:wp="http://schemas.openxmlformats.org/drawingml/2006/wordprocessingDrawing" xmlns:w10="urn:schemas-microsoft-com:office:word" xmlns:w="http://schemas.openxmlformats.org/wordprocessingml/2006/main" xmlns:w14="http://schemas.microsoft.com/office/word/2010/wordml" xmlns:wpg="http://schemas.microsoft.com/office/word/2010/wordprocessingGroup" xmlns:wpi="http://schemas.microsoft.com/office/word/2010/wordprocessingInk" xmlns:wne="http://schemas.microsoft.com/office/word/2006/wordml" xmlns:wps="http://schemas.microsoft.com/office/word/2010/wordprocessingShape" mc:Ignorable="w14 wp14">
+  <w:docDefaults>
+    <w:rPrDefault>
+      <w:rPr>
+        <w:rFonts w:ascii="Times" w:eastAsia="Times" w:hAnsi="Times" w:cs="Times New Roman"/>
+        <w:lang w:val="en-US" w:eastAsia="en-US" w:bidi="ar-SA"/>
+      </w:rPr>
+    </w:rPrDefault>
+    <w:pPrDefault/>
+  </w:docDefaults>
+  <w:latentStyles w:defLockedState="0" w:defUIPriority="0" w:defSemiHidden="1" w:defUnhideWhenUsed="1" w:defQFormat="0" w:count="276">
+    <w:lsdException w:name="Normal" w:semiHidden="0" w:unhideWhenUsed="0" w:qFormat="1"/>
+    <w:lsdException w:name="heading 1" w:semiHidden="0" w:unhideWhenUsed="0" w:qFormat="1"/>
+    <w:lsdException w:name="heading 2" w:semiHidden="0" w:unhideWhenUsed="0" w:qFormat="1"/>
+    <w:lsdException w:name="heading 3" w:semiHidden="0" w:unhideWhenUsed="0" w:qFormat="1"/>
+    <w:lsdException w:name="heading 4" w:semiHidden="0" w:unhideWhenUsed="0" w:qFormat="1"/>
+    <w:lsdException w:name="heading 5" w:qFormat="1"/>
+    <w:lsdException w:name="heading 6" w:qFormat="1"/>
+    <w:lsdException w:name="heading 7" w:qFormat="1"/>
+    <w:lsdException w:name="heading 8" w:qFormat="1"/>
+    <w:lsdException w:name="heading 9" w:qFormat="1"/>
+    <w:lsdException w:name="toc 1" w:uiPriority="39"/>
+    <w:lsdException w:name="toc 2" w:uiPriority="39"/>
+    <w:lsdException w:name="toc 3" w:uiPriority="39"/>
+    <w:lsdException w:name="caption" w:qFormat="1"/>
+    <w:lsdException w:name="List" w:semiHidden="0" w:unhideWhenUsed="0"/>
+    <w:lsdException w:name="List 2" w:semiHidden="0" w:unhideWhenUsed="0"/>
+    <w:lsdException w:name="List 3" w:semiHidden="0" w:unhideWhenUsed="0"/>
+    <w:lsdException w:name="List 4" w:semiHidden="0" w:unhideWhenUsed="0"/>
+    <w:lsdException w:name="List 5" w:semiHidden="0" w:unhideWhenUsed="0"/>
+    <w:lsdException w:name="List Bullet 2" w:semiHidden="0" w:unhideWhenUsed="0"/>
+    <w:lsdException w:name="List Bullet 3" w:semiHidden="0" w:unhideWhenUsed="0"/>
+    <w:lsdException w:name="List Bullet 4" w:semiHidden="0" w:unhideWhenUsed="0"/>
+    <w:lsdException w:name="List Bullet 5" w:semiHidden="0" w:unhideWhenUsed="0"/>
+    <w:lsdException w:name="List Number 2" w:semiHidden="0" w:unhideWhenUsed="0"/>
+    <w:lsdException w:name="List Number 3" w:semiHidden="0" w:unhideWhenUsed="0"/>
+    <w:lsdException w:name="List Number 4" w:semiHidden="0" w:unhideWhenUsed="0"/>
+    <w:lsdException w:name="Title" w:semiHidden="0" w:unhideWhenUsed="0" w:qFormat="1"/>
+    <w:lsdException w:name="Subtitle" w:semiHidden="0" w:unhideWhenUsed="0" w:qFormat="1"/>
+    <w:lsdException w:name="Body Text 3" w:semiHidden="0" w:unhideWhenUsed="0"/>
+    <w:lsdException w:name="Body Text Indent 2" w:semiHidden="0" w:unhideWhenUsed="0"/>
+    <w:lsdException w:name="Body Text Indent 3" w:semiHidden="0" w:unhideWhenUsed="0"/>
+    <w:lsdException w:name="Block Text" w:semiHidden="0" w:unhideWhenUsed="0"/>
+    <w:lsdException w:name="Hyperlink" w:uiPriority="99"/>
+    <w:lsdException w:name="Strong" w:semiHidden="0" w:unhideWhenUsed="0" w:qFormat="1"/>
+    <w:lsdException w:name="Emphasis" w:semiHidden="0" w:unhideWhenUsed="0" w:qFormat="1"/>
+    <w:lsdException w:name="Table Grid" w:semiHidden="0" w:unhideWhenUsed="0"/>
+    <w:lsdException w:name="Note Level 1" w:uiPriority="99"/>
+    <w:lsdException w:name="Note Level 2" w:uiPriority="99"/>
+    <w:lsdException w:name="Note Level 3" w:uiPriority="99"/>
+    <w:lsdException w:name="Note Level 4" w:uiPriority="99"/>
+    <w:lsdException w:name="Note Level 5" w:uiPriority="99"/>
+    <w:lsdException w:name="Note Level 6" w:uiPriority="99"/>
+    <w:lsdException w:name="Note Level 7" w:uiPriority="99"/>
+    <w:lsdException w:name="Note Level 8" w:uiPriority="99"/>
+    <w:lsdException w:name="Note Level 9" w:uiPriority="99"/>
+    <w:lsdException w:name="Placeholder Text" w:uiPriority="99" w:unhideWhenUsed="0"/>
+    <w:lsdException w:name="No Spacing" w:semiHidden="0" w:uiPriority="1" w:unhideWhenUsed="0" w:qFormat="1"/>
+    <w:lsdException w:name="Light Shading" w:semiHidden="0" w:uiPriority="60" w:unhideWhenUsed="0"/>
+    <w:lsdException w:name="Light List" w:semiHidden="0" w:uiPriority="61" w:unhideWhenUsed="0"/>
+    <w:lsdException w:name="Light Grid" w:semiHidden="0" w:uiPriority="62" w:unhideWhenUsed="0"/>
+    <w:lsdException w:name="Medium Shading 1" w:semiHidden="0" w:uiPriority="63" w:unhideWhenUsed="0"/>
+    <w:lsdException w:name="Medium Shading 2" w:semiHidden="0" w:uiPriority="64" w:unhideWhenUsed="0"/>
+    <w:lsdException w:name="Medium List 1" w:semiHidden="0" w:uiPriority="65" w:unhideWhenUsed="0"/>
+    <w:lsdException w:name="Medium List 2" w:semiHidden="0" w:uiPriority="66" w:unhideWhenUsed="0"/>
+    <w:lsdException w:name="Medium Grid 1" w:semiHidden="0" w:uiPriority="67" w:unhideWhenUsed="0"/>
+    <w:lsdException w:name="Medium Grid 2" w:semiHidden="0" w:uiPriority="68" w:unhideWhenUsed="0"/>
+    <w:lsdException w:name="Medium Grid 3" w:semiHidden="0" w:uiPriority="69" w:unhideWhenUsed="0"/>
+    <w:lsdException w:name="Dark List" w:semiHidden="0" w:uiPriority="70" w:unhideWhenUsed="0"/>
+    <w:lsdException w:name="Colorful Shading" w:semiHidden="0" w:uiPriority="71" w:unhideWhenUsed="0"/>
+    <w:lsdException w:name="Colorful List" w:semiHidden="0" w:uiPriority="72" w:unhideWhenUsed="0"/>
+    <w:lsdException w:name="Colorful Grid" w:semiHidden="0" w:uiPriority="73" w:unhideWhenUsed="0"/>
+    <w:lsdException w:name="Light Shading Accent 1" w:semiHidden="0" w:uiPriority="60" w:unhideWhenUsed="0"/>
+    <w:lsdException w:name="Light List Accent 1" w:semiHidden="0" w:uiPriority="61" w:unhideWhenUsed="0"/>
+    <w:lsdException w:name="Light Grid Accent 1" w:semiHidden="0" w:uiPriority="62" w:unhideWhenUsed="0"/>
+    <w:lsdException w:name="Medium Shading 1 Accent 1" w:semiHidden="0" w:uiPriority="63" w:unhideWhenUsed="0"/>
+    <w:lsdException w:name="Medium Shading 2 Accent 1" w:semiHidden="0" w:uiPriority="64" w:unhideWhenUsed="0"/>
+    <w:lsdException w:name="Medium List 1 Accent 1" w:semiHidden="0" w:uiPriority="65" w:unhideWhenUsed="0"/>
+    <w:lsdException w:name="Revision" w:uiPriority="99" w:unhideWhenUsed="0"/>
+    <w:lsdException w:name="List Paragraph" w:semiHidden="0" w:uiPriority="34" w:unhideWhenUsed="0" w:qFormat="1"/>
+    <w:lsdException w:name="Quote" w:semiHidden="0" w:uiPriority="29" w:unhideWhenUsed="0" w:qFormat="1"/>
+    <w:lsdException w:name="Intense Quote" w:semiHidden="0" w:uiPriority="30" w:unhideWhenUsed="0" w:qFormat="1"/>
+    <w:lsdException w:name="Medium List 2 Accent 1" w:semiHidden="0" w:uiPriority="66" w:unhideWhenUsed="0"/>
+    <w:lsdException w:name="Medium Grid 1 Accent 1" w:semiHidden="0" w:uiPriority="67" w:unhideWhenUsed="0"/>
+    <w:lsdException w:name="Medium Grid 2 Accent 1" w:semiHidden="0" w:uiPriority="68" w:unhideWhenUsed="0"/>
+    <w:lsdException w:name="Medium Grid 3 Accent 1" w:semiHidden="0" w:uiPriority="69" w:unhideWhenUsed="0"/>
+    <w:lsdException w:name="Dark List Accent 1" w:semiHidden="0" w:uiPriority="70" w:unhideWhenUsed="0"/>
+    <w:lsdException w:name="Colorful Shading Accent 1" w:semiHidden="0" w:uiPriority="71" w:unhideWhenUsed="0"/>
+    <w:lsdException w:name="Colorful List Accent 1" w:semiHidden="0" w:uiPriority="72" w:unhideWhenUsed="0"/>
+    <w:lsdException w:name="Colorful Grid Accent 1" w:semiHidden="0" w:uiPriority="73" w:unhideWhenUsed="0"/>
+    <w:lsdException w:name="Light Shading Accent 2" w:semiHidden="0" w:uiPriority="60" w:unhideWhenUsed="0"/>
+    <w:lsdException w:name="Light List Accent 2" w:semiHidden="0" w:uiPriority="61" w:unhideWhenUsed="0"/>
+    <w:lsdException w:name="Light Grid Accent 2" w:semiHidden="0" w:uiPriority="62" w:unhideWhenUsed="0"/>
+    <w:lsdException w:name="Medium Shading 1 Accent 2" w:semiHidden="0" w:uiPriority="63" w:unhideWhenUsed="0"/>
+    <w:lsdException w:name="Medium Shading 2 Accent 2" w:semiHidden="0" w:uiPriority="64" w:unhideWhenUsed="0"/>
+    <w:lsdException w:name="Medium List 1 Accent 2" w:semiHidden="0" w:uiPriority="65" w:unhideWhenUsed="0"/>
+    <w:lsdException w:name="Medium List 2 Accent 2" w:semiHidden="0" w:uiPriority="66" w:unhideWhenUsed="0"/>
+    <w:lsdException w:name="Medium Grid 1 Accent 2" w:semiHidden="0" w:uiPriority="67" w:unhideWhenUsed="0"/>
+    <w:lsdException w:name="Medium Grid 2 Accent 2" w:semiHidden="0" w:uiPriority="68" w:unhideWhenUsed="0"/>
+    <w:lsdException w:name="Medium Grid 3 Accent 2" w:semiHidden="0" w:uiPriority="69" w:unhideWhenUsed="0"/>
+    <w:lsdException w:name="Dark List Accent 2" w:semiHidden="0" w:uiPriority="70" w:unhideWhenUsed="0"/>
+    <w:lsdException w:name="Colorful Shading Accent 2" w:semiHidden="0" w:uiPriority="71" w:unhideWhenUsed="0"/>
+    <w:lsdException w:name="Colorful List Accent 2" w:semiHidden="0" w:uiPriority="72" w:unhideWhenUsed="0"/>
+    <w:lsdException w:name="Colorful Grid Accent 2" w:semiHidden="0" w:uiPriority="73" w:unhideWhenUsed="0"/>
+    <w:lsdException w:name="Light Shading Accent 3" w:semiHidden="0" w:uiPriority="60" w:unhideWhenUsed="0"/>
+    <w:lsdException w:name="Light List Accent 3" w:semiHidden="0" w:uiPriority="61" w:unhideWhenUsed="0"/>
+    <w:lsdException w:name="Light Grid Accent 3" w:semiHidden="0" w:uiPriority="62" w:unhideWhenUsed="0"/>
+    <w:lsdException w:name="Medium Shading 1 Accent 3" w:semiHidden="0" w:uiPriority="63" w:unhideWhenUsed="0"/>
+    <w:lsdException w:name="Medium Shading 2 Accent 3" w:semiHidden="0" w:uiPriority="64" w:unhideWhenUsed="0"/>
+    <w:lsdException w:name="Medium List 1 Accent 3" w:semiHidden="0" w:uiPriority="65" w:unhideWhenUsed="0"/>
+    <w:lsdException w:name="Medium List 2 Accent 3" w:semiHidden="0" w:uiPriority="66" w:unhideWhenUsed="0"/>
+    <w:lsdException w:name="Medium Grid 1 Accent 3" w:semiHidden="0" w:uiPriority="67" w:unhideWhenUsed="0"/>
+    <w:lsdException w:name="Medium Grid 2 Accent 3" w:semiHidden="0" w:uiPriority="68" w:unhideWhenUsed="0"/>
+    <w:lsdException w:name="Medium Grid 3 Accent 3" w:semiHidden="0" w:uiPriority="69" w:unhideWhenUsed="0"/>
+    <w:lsdException w:name="Dark List Accent 3" w:semiHidden="0" w:uiPriority="70" w:unhideWhenUsed="0"/>
+    <w:lsdException w:name="Colorful Shading Accent 3" w:semiHidden="0" w:uiPriority="71" w:unhideWhenUsed="0"/>
+    <w:lsdException w:name="Colorful List Accent 3" w:semiHidden="0" w:uiPriority="72" w:unhideWhenUsed="0"/>
+    <w:lsdException w:name="Colorful Grid Accent 3" w:semiHidden="0" w:uiPriority="73" w:unhideWhenUsed="0"/>
+    <w:lsdException w:name="Light Shading Accent 4" w:semiHidden="0" w:uiPriority="60" w:unhideWhenUsed="0"/>
+    <w:lsdException w:name="Light List Accent 4" w:semiHidden="0" w:uiPriority="61" w:unhideWhenUsed="0"/>
+    <w:lsdException w:name="Light Grid Accent 4" w:semiHidden="0" w:uiPriority="62" w:unhideWhenUsed="0"/>
+    <w:lsdException w:name="Medium Shading 1 Accent 4" w:semiHidden="0" w:uiPriority="63" w:unhideWhenUsed="0"/>
+    <w:lsdException w:name="Medium Shading 2 Accent 4" w:semiHidden="0" w:uiPriority="64" w:unhideWhenUsed="0"/>
+    <w:lsdException w:name="Medium List 1 Accent 4" w:semiHidden="0" w:uiPriority="65" w:unhideWhenUsed="0"/>
+    <w:lsdException w:name="Medium List 2 Accent 4" w:semiHidden="0" w:uiPriority="66" w:unhideWhenUsed="0"/>
+    <w:lsdException w:name="Medium Grid 1 Accent 4" w:semiHidden="0" w:uiPriority="67" w:unhideWhenUsed="0"/>
+    <w:lsdException w:name="Medium Grid 2 Accent 4" w:semiHidden="0" w:uiPriority="68" w:unhideWhenUsed="0"/>
+    <w:lsdException w:name="Medium Grid 3 Accent 4" w:semiHidden="0" w:uiPriority="69" w:unhideWhenUsed="0"/>
+    <w:lsdException w:name="Dark List Accent 4" w:semiHidden="0" w:uiPriority="70" w:unhideWhenUsed="0"/>
+    <w:lsdException w:name="Colorful Shading Accent 4" w:semiHidden="0" w:uiPriority="71" w:unhideWhenUsed="0"/>
+    <w:lsdException w:name="Colorful List Accent 4" w:semiHidden="0" w:uiPriority="72" w:unhideWhenUsed="0"/>
+    <w:lsdException w:name="Colorful Grid Accent 4" w:semiHidden="0" w:uiPriority="73" w:unhideWhenUsed="0"/>
+    <w:lsdException w:name="Light Shading Accent 5" w:semiHidden="0" w:uiPriority="60" w:unhideWhenUsed="0"/>
+    <w:lsdException w:name="Light List Accent 5" w:semiHidden="0" w:uiPriority="61" w:unhideWhenUsed="0"/>
+    <w:lsdException w:name="Light Grid Accent 5" w:semiHidden="0" w:uiPriority="62" w:unhideWhenUsed="0"/>
+    <w:lsdException w:name="Medium Shading 1 Accent 5" w:semiHidden="0" w:uiPriority="63" w:unhideWhenUsed="0"/>
+    <w:lsdException w:name="Medium Shading 2 Accent 5" w:semiHidden="0" w:uiPriority="64" w:unhideWhenUsed="0"/>
+    <w:lsdException w:name="Medium List 1 Accent 5" w:semiHidden="0" w:uiPriority="65" w:unhideWhenUsed="0"/>
+    <w:lsdException w:name="Medium List 2 Accent 5" w:semiHidden="0" w:uiPriority="66" w:unhideWhenUsed="0"/>
+    <w:lsdException w:name="Medium Grid 1 Accent 5" w:semiHidden="0" w:uiPriority="67" w:unhideWhenUsed="0"/>
+    <w:lsdException w:name="Medium Grid 2 Accent 5" w:semiHidden="0" w:uiPriority="68" w:unhideWhenUsed="0"/>
+    <w:lsdException w:name="Medium Grid 3 Accent 5" w:semiHidden="0" w:uiPriority="69" w:unhideWhenUsed="0"/>
+    <w:lsdException w:name="Dark List Accent 5" w:semiHidden="0" w:uiPriority="70" w:unhideWhenUsed="0"/>
+    <w:lsdException w:name="Colorful Shading Accent 5" w:semiHidden="0" w:uiPriority="71" w:unhideWhenUsed="0"/>
+    <w:lsdException w:name="Colorful List Accent 5" w:semiHidden="0" w:uiPriority="72" w:unhideWhenUsed="0"/>
+    <w:lsdException w:name="Colorful Grid Accent 5" w:semiHidden="0" w:uiPriority="73" w:unhideWhenUsed="0"/>
+    <w:lsdException w:name="Light Shading Accent 6" w:semiHidden="0" w:uiPriority="60" w:unhideWhenUsed="0"/>
+    <w:lsdException w:name="Light List Accent 6" w:semiHidden="0" w:uiPriority="61" w:unhideWhenUsed="0"/>
+    <w:lsdException w:name="Light Grid Accent 6" w:semiHidden="0" w:uiPriority="62" w:unhideWhenUsed="0"/>
+    <w:lsdException w:name="Medium Shading 1 Accent 6" w:semiHidden="0" w:uiPriority="63" w:unhideWhenUsed="0"/>
+    <w:lsdException w:name="Medium Shading 2 Accent 6" w:semiHidden="0" w:uiPriority="64" w:unhideWhenUsed="0"/>
+    <w:lsdException w:name="Medium List 1 Accent 6" w:semiHidden="0" w:uiPriority="65" w:unhideWhenUsed="0"/>
+    <w:lsdException w:name="Medium List 2 Accent 6" w:semiHidden="0" w:uiPriority="66" w:unhideWhenUsed="0"/>
+    <w:lsdException w:name="Medium Grid 1 Accent 6" w:semiHidden="0" w:uiPriority="67" w:unhideWhenUsed="0"/>
+    <w:lsdException w:name="Medium Grid 2 Accent 6" w:semiHidden="0" w:uiPriority="68" w:unhideWhenUsed="0"/>
+    <w:lsdException w:name="Medium Grid 3 Accent 6" w:semiHidden="0" w:uiPriority="69" w:unhideWhenUsed="0"/>
+    <w:lsdException w:name="Dark List Accent 6" w:semiHidden="0" w:uiPriority="70" w:unhideWhenUsed="0"/>
+    <w:lsdException w:name="Colorful Shading Accent 6" w:semiHidden="0" w:uiPriority="71" w:unhideWhenUsed="0"/>
+    <w:lsdException w:name="Colorful List Accent 6" w:semiHidden="0" w:uiPriority="72" w:unhideWhenUsed="0"/>
+    <w:lsdException w:name="Colorful Grid Accent 6" w:semiHidden="0" w:uiPriority="73" w:unhideWhenUsed="0"/>
+    <w:lsdException w:name="Subtle Emphasis" w:semiHidden="0" w:uiPriority="19" w:unhideWhenUsed="0" w:qFormat="1"/>
+    <w:lsdException w:name="Intense Emphasis" w:semiHidden="0" w:uiPriority="21" w:unhideWhenUsed="0" w:qFormat="1"/>
+    <w:lsdException w:name="Subtle Reference" w:semiHidden="0" w:uiPriority="31" w:unhideWhenUsed="0" w:qFormat="1"/>
+    <w:lsdException w:name="Intense Reference" w:semiHidden="0" w:uiPriority="32" w:unhideWhenUsed="0" w:qFormat="1"/>
+    <w:lsdException w:name="Book Title" w:semiHidden="0" w:uiPriority="33" w:unhideWhenUsed="0" w:qFormat="1"/>
+    <w:lsdException w:name="Bibliography" w:uiPriority="37"/>
+    <w:lsdException w:name="TOC Heading" w:semiHidden="0" w:uiPriority="39" w:unhideWhenUsed="0" w:qFormat="1"/>
   </w:latentStyles>
   <w:style w:type="paragraph" w:default="1" w:styleId="Normal">
     <w:name w:val="Normal"/>
@@ -10437,7 +11095,7 @@
 </file>
 
 <file path=customXml/itemProps1.xml><?xml version="1.0" encoding="utf-8"?>
-<ds:datastoreItem xmlns:ds="http://schemas.openxmlformats.org/officeDocument/2006/customXml" ds:itemID="{C50B019D-F0E8-5242-95B6-BBE26396A694}">
+<ds:datastoreItem xmlns:ds="http://schemas.openxmlformats.org/officeDocument/2006/customXml" ds:itemID="{D87D2463-488B-4C49-8183-1194B37DC35B}">
   <ds:schemaRefs>
     <ds:schemaRef ds:uri="http://schemas.openxmlformats.org/officeDocument/2006/bibliography"/>
   </ds:schemaRefs>

</xml_diff>

<commit_message>
Weka result for Dataset2
</commit_message>
<xml_diff>
--- a/report/report.docx
+++ b/report/report.docx
@@ -15,7 +15,7 @@
         <mc:AlternateContent>
           <mc:Choice Requires="wps">
             <w:drawing>
-              <wp:anchor distT="0" distB="0" distL="114300" distR="114300" simplePos="0" relativeHeight="251680768" behindDoc="1" locked="0" layoutInCell="1" allowOverlap="1" wp14:anchorId="20E11524" wp14:editId="75F4C52A">
+              <wp:anchor distT="0" distB="0" distL="114300" distR="114300" simplePos="0" relativeHeight="251680768" behindDoc="1" locked="0" layoutInCell="1" allowOverlap="1" wp14:anchorId="0C2F2005" wp14:editId="06EC0762">
                 <wp:simplePos x="0" y="0"/>
                 <wp:positionH relativeFrom="page">
                   <wp:posOffset>342900</wp:posOffset>
@@ -88,7 +88,7 @@
                                 <w:noProof/>
                               </w:rPr>
                               <w:drawing>
-                                <wp:inline distT="0" distB="0" distL="0" distR="0" wp14:anchorId="33974F66" wp14:editId="4ECDD751">
+                                <wp:inline distT="0" distB="0" distL="0" distR="0" wp14:anchorId="7AA13159" wp14:editId="14EF2A35">
                                   <wp:extent cx="6858000" cy="1605280"/>
                                   <wp:effectExtent l="0" t="0" r="0" b="0"/>
                                   <wp:docPr id="65" name="Picture 65" descr="gradient"/>
@@ -318,7 +318,7 @@
         <mc:AlternateContent>
           <mc:Choice Requires="wps">
             <w:drawing>
-              <wp:anchor distT="0" distB="0" distL="114300" distR="114300" simplePos="0" relativeHeight="251651072" behindDoc="0" locked="0" layoutInCell="1" allowOverlap="1" wp14:anchorId="4A3CDA36" wp14:editId="1B8C307F">
+              <wp:anchor distT="0" distB="0" distL="114300" distR="114300" simplePos="0" relativeHeight="251651072" behindDoc="0" locked="0" layoutInCell="1" allowOverlap="1" wp14:anchorId="27E3EA7C" wp14:editId="6DA74D25">
                 <wp:simplePos x="0" y="0"/>
                 <wp:positionH relativeFrom="page">
                   <wp:posOffset>2540000</wp:posOffset>
@@ -420,7 +420,7 @@
         <mc:AlternateContent>
           <mc:Choice Requires="wps">
             <w:drawing>
-              <wp:anchor distT="0" distB="0" distL="114300" distR="114300" simplePos="0" relativeHeight="251668480" behindDoc="0" locked="0" layoutInCell="1" allowOverlap="1" wp14:anchorId="6C2D3AAC" wp14:editId="1E30BDB7">
+              <wp:anchor distT="0" distB="0" distL="114300" distR="114300" simplePos="0" relativeHeight="251668480" behindDoc="0" locked="0" layoutInCell="1" allowOverlap="1" wp14:anchorId="464763D3" wp14:editId="3BCD7855">
                 <wp:simplePos x="0" y="0"/>
                 <wp:positionH relativeFrom="page">
                   <wp:posOffset>476250</wp:posOffset>
@@ -512,7 +512,7 @@
         <mc:AlternateContent>
           <mc:Choice Requires="wps">
             <w:drawing>
-              <wp:anchor distT="0" distB="0" distL="114300" distR="114300" simplePos="0" relativeHeight="251653120" behindDoc="0" locked="0" layoutInCell="1" allowOverlap="1" wp14:anchorId="4EEAD83E" wp14:editId="2276964C">
+              <wp:anchor distT="0" distB="0" distL="114300" distR="114300" simplePos="0" relativeHeight="251653120" behindDoc="0" locked="0" layoutInCell="1" allowOverlap="1" wp14:anchorId="548E372F" wp14:editId="6EE7EBE6">
                 <wp:simplePos x="0" y="0"/>
                 <wp:positionH relativeFrom="page">
                   <wp:posOffset>2529840</wp:posOffset>
@@ -629,7 +629,7 @@
         <mc:AlternateContent>
           <mc:Choice Requires="wps">
             <w:drawing>
-              <wp:anchor distT="0" distB="0" distL="114300" distR="114300" simplePos="0" relativeHeight="251635712" behindDoc="0" locked="0" layoutInCell="1" allowOverlap="1" wp14:anchorId="3A7097EF" wp14:editId="0C8179C1">
+              <wp:anchor distT="0" distB="0" distL="114300" distR="114300" simplePos="0" relativeHeight="251635712" behindDoc="0" locked="0" layoutInCell="1" allowOverlap="1" wp14:anchorId="5251D0FD" wp14:editId="27CB4C42">
                 <wp:simplePos x="0" y="0"/>
                 <wp:positionH relativeFrom="page">
                   <wp:posOffset>171450</wp:posOffset>
@@ -1018,7 +1018,7 @@
         <mc:AlternateContent>
           <mc:Choice Requires="wps">
             <w:drawing>
-              <wp:anchor distT="0" distB="0" distL="114300" distR="114300" simplePos="0" relativeHeight="251689984" behindDoc="0" locked="0" layoutInCell="1" allowOverlap="1" wp14:anchorId="5E2890FE" wp14:editId="554F3CBC">
+              <wp:anchor distT="0" distB="0" distL="114300" distR="114300" simplePos="0" relativeHeight="251689984" behindDoc="0" locked="0" layoutInCell="1" allowOverlap="1" wp14:anchorId="3D394B5B" wp14:editId="5A0CB18E">
                 <wp:simplePos x="0" y="0"/>
                 <wp:positionH relativeFrom="page">
                   <wp:posOffset>571500</wp:posOffset>
@@ -1130,15 +1130,7 @@
                                 <w:sz w:val="24"/>
                                 <w:szCs w:val="24"/>
                               </w:rPr>
-                              <w:t>We are a three-member team implementing 3 algorithms in Python using open source datasets from UCI &amp; from Human Activity Recognition.  We will evaluate our implementation of the algorithm and also compare those with the output of Weka as well.  We draw conclusions from these comparison, provide pitfalls of our implementation, performance of the algorithm, and ways to improve our implementation an</w:t>
-                            </w:r>
-                            <w:r>
-                              <w:rPr>
-                                <w:rFonts w:ascii="Arial" w:hAnsi="Arial"/>
-                                <w:sz w:val="24"/>
-                                <w:szCs w:val="24"/>
-                              </w:rPr>
-                              <w:t>d also the algorithm’s output.</w:t>
+                              <w:t>We are a three-member team implementing 3 algorithms in Python using open source datasets from UCI &amp; from Human Activity Recognition.  We will evaluate our implementation of the algorithm and also compare those with the output of Weka as well.  We draw conclusions from these comparison, provide pitfalls of our implementation, performance of the algorithm, and ways to improve our implementation and also the algorithm’s output.</w:t>
                             </w:r>
                           </w:p>
                           <w:p>
@@ -1286,7 +1278,7 @@
         <mc:AlternateContent>
           <mc:Choice Requires="wps">
             <w:drawing>
-              <wp:anchor distT="0" distB="0" distL="114300" distR="114300" simplePos="0" relativeHeight="251688960" behindDoc="0" locked="0" layoutInCell="1" allowOverlap="1" wp14:anchorId="5BD9D7AE" wp14:editId="4F3410D1">
+              <wp:anchor distT="0" distB="0" distL="114300" distR="114300" simplePos="0" relativeHeight="251688960" behindDoc="0" locked="0" layoutInCell="1" allowOverlap="1" wp14:anchorId="34048A13" wp14:editId="2D31CD8D">
                 <wp:simplePos x="0" y="0"/>
                 <wp:positionH relativeFrom="page">
                   <wp:posOffset>5486400</wp:posOffset>
@@ -2297,7 +2289,7 @@
           <w:noProof/>
         </w:rPr>
         <w:drawing>
-          <wp:inline distT="0" distB="0" distL="0" distR="0" wp14:anchorId="1B75FD44" wp14:editId="1881DD4B">
+          <wp:inline distT="0" distB="0" distL="0" distR="0" wp14:anchorId="6AA75B1C" wp14:editId="315F268D">
             <wp:extent cx="5791200" cy="2606040"/>
             <wp:effectExtent l="0" t="0" r="0" b="10160"/>
             <wp:docPr id="25" name="Picture 25"/>
@@ -2700,7 +2692,7 @@
           <w:noProof/>
         </w:rPr>
         <w:drawing>
-          <wp:inline distT="0" distB="0" distL="0" distR="0" wp14:anchorId="49133394" wp14:editId="00AE8A7D">
+          <wp:inline distT="0" distB="0" distL="0" distR="0" wp14:anchorId="2A56BFD9" wp14:editId="5D0AAC64">
             <wp:extent cx="5904865" cy="3939540"/>
             <wp:effectExtent l="0" t="0" r="0" b="0"/>
             <wp:docPr id="20" name="Picture 20"/>
@@ -3443,7 +3435,7 @@
           <w:szCs w:val="24"/>
         </w:rPr>
         <w:drawing>
-          <wp:inline distT="0" distB="0" distL="0" distR="0" wp14:anchorId="43038918" wp14:editId="79AF3396">
+          <wp:inline distT="0" distB="0" distL="0" distR="0" wp14:anchorId="7D8459E2" wp14:editId="59791FF9">
             <wp:extent cx="2438619" cy="654726"/>
             <wp:effectExtent l="0" t="0" r="0" b="5715"/>
             <wp:docPr id="2" name="Picture 2"/>
@@ -3730,7 +3722,7 @@
         <mc:AlternateContent>
           <mc:Choice Requires="wps">
             <w:drawing>
-              <wp:anchor distT="0" distB="0" distL="114300" distR="114300" simplePos="0" relativeHeight="251654144" behindDoc="0" locked="0" layoutInCell="1" allowOverlap="1" wp14:anchorId="515AECF0" wp14:editId="28409F50">
+              <wp:anchor distT="0" distB="0" distL="114300" distR="114300" simplePos="0" relativeHeight="251654144" behindDoc="0" locked="0" layoutInCell="1" allowOverlap="1" wp14:anchorId="16CC6A74" wp14:editId="3B1C9332">
                 <wp:simplePos x="0" y="0"/>
                 <wp:positionH relativeFrom="page">
                   <wp:posOffset>2540000</wp:posOffset>
@@ -3832,7 +3824,7 @@
         <mc:AlternateContent>
           <mc:Choice Requires="wps">
             <w:drawing>
-              <wp:anchor distT="0" distB="0" distL="114300" distR="114300" simplePos="0" relativeHeight="251655168" behindDoc="0" locked="0" layoutInCell="1" allowOverlap="1" wp14:anchorId="522C77A9" wp14:editId="0EF75FB2">
+              <wp:anchor distT="0" distB="0" distL="114300" distR="114300" simplePos="0" relativeHeight="251655168" behindDoc="0" locked="0" layoutInCell="1" allowOverlap="1" wp14:anchorId="5247C1B3" wp14:editId="25DED662">
                 <wp:simplePos x="0" y="0"/>
                 <wp:positionH relativeFrom="page">
                   <wp:posOffset>2552700</wp:posOffset>
@@ -3934,7 +3926,7 @@
         <mc:AlternateContent>
           <mc:Choice Requires="wps">
             <w:drawing>
-              <wp:anchor distT="0" distB="0" distL="114300" distR="114300" simplePos="0" relativeHeight="251656192" behindDoc="0" locked="0" layoutInCell="1" allowOverlap="1" wp14:anchorId="431EE636" wp14:editId="13728873">
+              <wp:anchor distT="0" distB="0" distL="114300" distR="114300" simplePos="0" relativeHeight="251656192" behindDoc="0" locked="0" layoutInCell="1" allowOverlap="1" wp14:anchorId="70D325B8" wp14:editId="6F5B05EB">
                 <wp:simplePos x="0" y="0"/>
                 <wp:positionH relativeFrom="page">
                   <wp:posOffset>2552700</wp:posOffset>
@@ -4036,7 +4028,7 @@
         <mc:AlternateContent>
           <mc:Choice Requires="wps">
             <w:drawing>
-              <wp:anchor distT="0" distB="0" distL="114300" distR="114300" simplePos="0" relativeHeight="251657216" behindDoc="0" locked="0" layoutInCell="1" allowOverlap="1" wp14:anchorId="2BE96DA8" wp14:editId="3520A39E">
+              <wp:anchor distT="0" distB="0" distL="114300" distR="114300" simplePos="0" relativeHeight="251657216" behindDoc="0" locked="0" layoutInCell="1" allowOverlap="1" wp14:anchorId="11FEEECD" wp14:editId="7C1BEDA2">
                 <wp:simplePos x="0" y="0"/>
                 <wp:positionH relativeFrom="page">
                   <wp:posOffset>546100</wp:posOffset>
@@ -4138,7 +4130,7 @@
         <mc:AlternateContent>
           <mc:Choice Requires="wps">
             <w:drawing>
-              <wp:anchor distT="0" distB="0" distL="114300" distR="114300" simplePos="0" relativeHeight="251658240" behindDoc="0" locked="0" layoutInCell="1" allowOverlap="1" wp14:anchorId="4031B938" wp14:editId="4E9B647F">
+              <wp:anchor distT="0" distB="0" distL="114300" distR="114300" simplePos="0" relativeHeight="251658240" behindDoc="0" locked="0" layoutInCell="1" allowOverlap="1" wp14:anchorId="567864C6" wp14:editId="63BEE2C2">
                 <wp:simplePos x="0" y="0"/>
                 <wp:positionH relativeFrom="page">
                   <wp:posOffset>548640</wp:posOffset>
@@ -4244,7 +4236,7 @@
           <w:noProof/>
         </w:rPr>
         <w:drawing>
-          <wp:inline distT="0" distB="0" distL="0" distR="0" wp14:anchorId="3A6B3D18" wp14:editId="3F139D35">
+          <wp:inline distT="0" distB="0" distL="0" distR="0" wp14:anchorId="2D0E1CB8" wp14:editId="11709C6F">
             <wp:extent cx="4028170" cy="3226241"/>
             <wp:effectExtent l="0" t="0" r="10795" b="0"/>
             <wp:docPr id="5" name="Picture 5"/>
@@ -4372,7 +4364,7 @@
           <w:noProof/>
         </w:rPr>
         <w:drawing>
-          <wp:inline distT="0" distB="0" distL="0" distR="0" wp14:anchorId="6E82CBC6" wp14:editId="2AD05CBF">
+          <wp:inline distT="0" distB="0" distL="0" distR="0" wp14:anchorId="282DFCC8" wp14:editId="07474FD0">
             <wp:extent cx="3991956" cy="3323859"/>
             <wp:effectExtent l="0" t="0" r="0" b="3810"/>
             <wp:docPr id="6" name="Picture 6"/>
@@ -4497,7 +4489,7 @@
         <mc:AlternateContent>
           <mc:Choice Requires="wps">
             <w:drawing>
-              <wp:anchor distT="0" distB="0" distL="114300" distR="114300" simplePos="0" relativeHeight="251674624" behindDoc="0" locked="0" layoutInCell="1" allowOverlap="1" wp14:anchorId="1682E1EF" wp14:editId="3622396F">
+              <wp:anchor distT="0" distB="0" distL="114300" distR="114300" simplePos="0" relativeHeight="251674624" behindDoc="0" locked="0" layoutInCell="1" allowOverlap="1" wp14:anchorId="55CD9928" wp14:editId="4B796F05">
                 <wp:simplePos x="0" y="0"/>
                 <wp:positionH relativeFrom="page">
                   <wp:posOffset>5372100</wp:posOffset>
@@ -4612,8 +4604,6 @@
         </w:rPr>
         <w:t>Weka Result:</w:t>
       </w:r>
-      <w:bookmarkStart w:id="4" w:name="_GoBack"/>
-      <w:bookmarkEnd w:id="4"/>
     </w:p>
     <w:p/>
     <w:p>
@@ -4622,7 +4612,7 @@
           <w:noProof/>
         </w:rPr>
         <w:drawing>
-          <wp:inline distT="0" distB="0" distL="0" distR="0" wp14:anchorId="5A022639" wp14:editId="1F813CD0">
+          <wp:inline distT="0" distB="0" distL="0" distR="0" wp14:anchorId="0CA4E458" wp14:editId="2CD8A90F">
             <wp:extent cx="5486400" cy="2878549"/>
             <wp:effectExtent l="0" t="0" r="0" b="0"/>
             <wp:docPr id="26" name="Picture 26"/>
@@ -4838,14 +4828,14 @@
           <w:color w:val="000000" w:themeColor="text1"/>
         </w:rPr>
       </w:pPr>
-      <w:bookmarkStart w:id="5" w:name="_Toc468990768"/>
+      <w:bookmarkStart w:id="4" w:name="_Toc468990768"/>
       <w:r>
         <w:rPr>
           <w:color w:val="000000" w:themeColor="text1"/>
         </w:rPr>
         <w:t>Dataset 2</w:t>
       </w:r>
-      <w:bookmarkEnd w:id="5"/>
+      <w:bookmarkEnd w:id="4"/>
     </w:p>
     <w:p>
       <w:pPr>
@@ -5159,7 +5149,7 @@
         </w:rPr>
         <w:lastRenderedPageBreak/>
         <w:drawing>
-          <wp:inline distT="0" distB="0" distL="0" distR="0" wp14:anchorId="3C06C4D0" wp14:editId="6AB943D0">
+          <wp:inline distT="0" distB="0" distL="0" distR="0" wp14:anchorId="0EDA7AEB" wp14:editId="6EAA545F">
             <wp:extent cx="5926049" cy="5717540"/>
             <wp:effectExtent l="0" t="0" r="0" b="0"/>
             <wp:docPr id="8" name="Picture 8"/>
@@ -5287,7 +5277,7 @@
         </w:rPr>
         <w:lastRenderedPageBreak/>
         <w:drawing>
-          <wp:inline distT="0" distB="0" distL="0" distR="0" wp14:anchorId="606B841D" wp14:editId="17B8288D">
+          <wp:inline distT="0" distB="0" distL="0" distR="0" wp14:anchorId="1773B9E6" wp14:editId="4DAF69EC">
             <wp:extent cx="5853027" cy="5717540"/>
             <wp:effectExtent l="0" t="0" r="0" b="0"/>
             <wp:docPr id="7" name="Picture 7"/>
@@ -5470,7 +5460,7 @@
           <w:noProof/>
         </w:rPr>
         <w:drawing>
-          <wp:inline distT="0" distB="0" distL="0" distR="0" wp14:anchorId="0EF85ECD" wp14:editId="69598D13">
+          <wp:inline distT="0" distB="0" distL="0" distR="0" wp14:anchorId="5D7F5381" wp14:editId="78B374B8">
             <wp:extent cx="3366135" cy="3123703"/>
             <wp:effectExtent l="0" t="0" r="12065" b="635"/>
             <wp:docPr id="21" name="Picture 21"/>
@@ -5532,7 +5522,7 @@
           <w:noProof/>
         </w:rPr>
         <w:drawing>
-          <wp:inline distT="0" distB="0" distL="0" distR="0" wp14:anchorId="2B86115B" wp14:editId="5154A8C6">
+          <wp:inline distT="0" distB="0" distL="0" distR="0" wp14:anchorId="1791B686" wp14:editId="4C13F9F0">
             <wp:extent cx="4532868" cy="3935307"/>
             <wp:effectExtent l="0" t="0" r="0" b="1905"/>
             <wp:docPr id="22" name="Picture 22"/>
@@ -5604,6 +5594,80 @@
           <w:szCs w:val="30"/>
         </w:rPr>
         <w:lastRenderedPageBreak/>
+        <w:t>Weka Result:</w:t>
+      </w:r>
+    </w:p>
+    <w:p/>
+    <w:p>
+      <w:r>
+        <w:rPr>
+          <w:noProof/>
+        </w:rPr>
+        <w:drawing>
+          <wp:inline distT="0" distB="0" distL="0" distR="0" wp14:anchorId="35683C10" wp14:editId="7AD4FD69">
+            <wp:extent cx="5486400" cy="2842260"/>
+            <wp:effectExtent l="0" t="0" r="0" b="2540"/>
+            <wp:docPr id="28" name="Picture 28"/>
+            <wp:cNvGraphicFramePr>
+              <a:graphicFrameLocks xmlns:a="http://schemas.openxmlformats.org/drawingml/2006/main" noChangeAspect="1"/>
+            </wp:cNvGraphicFramePr>
+            <a:graphic xmlns:a="http://schemas.openxmlformats.org/drawingml/2006/main">
+              <a:graphicData uri="http://schemas.openxmlformats.org/drawingml/2006/picture">
+                <pic:pic xmlns:pic="http://schemas.openxmlformats.org/drawingml/2006/picture">
+                  <pic:nvPicPr>
+                    <pic:cNvPr id="0" name="Screen Shot 2016-12-08 at 10.07.40 PM.png"/>
+                    <pic:cNvPicPr/>
+                  </pic:nvPicPr>
+                  <pic:blipFill>
+                    <a:blip r:embed="rId21">
+                      <a:extLst>
+                        <a:ext uri="{28A0092B-C50C-407E-A947-70E740481C1C}">
+                          <a14:useLocalDpi xmlns:a14="http://schemas.microsoft.com/office/drawing/2010/main" val="0"/>
+                        </a:ext>
+                      </a:extLst>
+                    </a:blip>
+                    <a:stretch>
+                      <a:fillRect/>
+                    </a:stretch>
+                  </pic:blipFill>
+                  <pic:spPr>
+                    <a:xfrm>
+                      <a:off x="0" y="0"/>
+                      <a:ext cx="5486400" cy="2842260"/>
+                    </a:xfrm>
+                    <a:prstGeom prst="rect">
+                      <a:avLst/>
+                    </a:prstGeom>
+                  </pic:spPr>
+                </pic:pic>
+              </a:graphicData>
+            </a:graphic>
+          </wp:inline>
+        </w:drawing>
+      </w:r>
+    </w:p>
+    <w:p>
+      <w:pPr>
+        <w:pStyle w:val="Heading4"/>
+        <w:rPr>
+          <w:sz w:val="30"/>
+          <w:szCs w:val="30"/>
+        </w:rPr>
+      </w:pPr>
+    </w:p>
+    <w:p>
+      <w:pPr>
+        <w:pStyle w:val="Heading4"/>
+        <w:rPr>
+          <w:sz w:val="30"/>
+          <w:szCs w:val="30"/>
+        </w:rPr>
+      </w:pPr>
+      <w:r>
+        <w:rPr>
+          <w:sz w:val="30"/>
+          <w:szCs w:val="30"/>
+        </w:rPr>
         <w:t>Weekend Alcohol Consumption Results:</w:t>
       </w:r>
     </w:p>
@@ -5660,7 +5724,7 @@
           <w:noProof/>
         </w:rPr>
         <w:drawing>
-          <wp:inline distT="0" distB="0" distL="0" distR="0" wp14:anchorId="37DB902B" wp14:editId="7D368C19">
+          <wp:inline distT="0" distB="0" distL="0" distR="0" wp14:anchorId="580AAFE9" wp14:editId="2D0B66C5">
             <wp:extent cx="2905187" cy="3086089"/>
             <wp:effectExtent l="0" t="0" r="0" b="0"/>
             <wp:docPr id="23" name="Picture 23"/>
@@ -5675,7 +5739,7 @@
                     <pic:cNvPicPr/>
                   </pic:nvPicPr>
                   <pic:blipFill>
-                    <a:blip r:embed="rId21">
+                    <a:blip r:embed="rId22">
                       <a:extLst>
                         <a:ext uri="{28A0092B-C50C-407E-A947-70E740481C1C}">
                           <a14:useLocalDpi xmlns:a14="http://schemas.microsoft.com/office/drawing/2010/main" val="0"/>
@@ -5730,8 +5794,9 @@
         <w:rPr>
           <w:noProof/>
         </w:rPr>
+        <w:lastRenderedPageBreak/>
         <w:drawing>
-          <wp:inline distT="0" distB="0" distL="0" distR="0" wp14:anchorId="30A98A0D" wp14:editId="7321EF02">
+          <wp:inline distT="0" distB="0" distL="0" distR="0" wp14:anchorId="29726757" wp14:editId="24F32AEE">
             <wp:extent cx="4051935" cy="3315646"/>
             <wp:effectExtent l="0" t="0" r="12065" b="12065"/>
             <wp:docPr id="24" name="Picture 24"/>
@@ -5746,7 +5811,7 @@
                     <pic:cNvPicPr/>
                   </pic:nvPicPr>
                   <pic:blipFill>
-                    <a:blip r:embed="rId22">
+                    <a:blip r:embed="rId23">
                       <a:extLst>
                         <a:ext uri="{28A0092B-C50C-407E-A947-70E740481C1C}">
                           <a14:useLocalDpi xmlns:a14="http://schemas.microsoft.com/office/drawing/2010/main" val="0"/>
@@ -5785,24 +5850,135 @@
     </w:p>
     <w:p>
       <w:pPr>
-        <w:jc w:val="both"/>
-      </w:pPr>
-    </w:p>
-    <w:p>
-      <w:pPr>
         <w:pStyle w:val="Heading4"/>
         <w:rPr>
-          <w:sz w:val="28"/>
-          <w:szCs w:val="28"/>
-        </w:rPr>
-      </w:pPr>
-      <w:r>
+          <w:sz w:val="30"/>
+          <w:szCs w:val="30"/>
+        </w:rPr>
+      </w:pPr>
+      <w:r>
+        <w:rPr>
+          <w:sz w:val="30"/>
+          <w:szCs w:val="30"/>
+        </w:rPr>
+        <w:t>Weka Result:</w:t>
+      </w:r>
+    </w:p>
+    <w:p>
+      <w:pPr>
+        <w:jc w:val="both"/>
+      </w:pPr>
+      <w:r>
+        <w:rPr>
+          <w:noProof/>
+        </w:rPr>
+        <w:drawing>
+          <wp:inline distT="0" distB="0" distL="0" distR="0" wp14:anchorId="1FC2BA63" wp14:editId="0C753E36">
+            <wp:extent cx="5486400" cy="2800350"/>
+            <wp:effectExtent l="0" t="0" r="0" b="0"/>
+            <wp:docPr id="29" name="Picture 29"/>
+            <wp:cNvGraphicFramePr>
+              <a:graphicFrameLocks xmlns:a="http://schemas.openxmlformats.org/drawingml/2006/main" noChangeAspect="1"/>
+            </wp:cNvGraphicFramePr>
+            <a:graphic xmlns:a="http://schemas.openxmlformats.org/drawingml/2006/main">
+              <a:graphicData uri="http://schemas.openxmlformats.org/drawingml/2006/picture">
+                <pic:pic xmlns:pic="http://schemas.openxmlformats.org/drawingml/2006/picture">
+                  <pic:nvPicPr>
+                    <pic:cNvPr id="0" name="Screen Shot 2016-12-08 at 10.08.54 PM.png"/>
+                    <pic:cNvPicPr/>
+                  </pic:nvPicPr>
+                  <pic:blipFill>
+                    <a:blip r:embed="rId24">
+                      <a:extLst>
+                        <a:ext uri="{28A0092B-C50C-407E-A947-70E740481C1C}">
+                          <a14:useLocalDpi xmlns:a14="http://schemas.microsoft.com/office/drawing/2010/main" val="0"/>
+                        </a:ext>
+                      </a:extLst>
+                    </a:blip>
+                    <a:stretch>
+                      <a:fillRect/>
+                    </a:stretch>
+                  </pic:blipFill>
+                  <pic:spPr>
+                    <a:xfrm>
+                      <a:off x="0" y="0"/>
+                      <a:ext cx="5486400" cy="2800350"/>
+                    </a:xfrm>
+                    <a:prstGeom prst="rect">
+                      <a:avLst/>
+                    </a:prstGeom>
+                  </pic:spPr>
+                </pic:pic>
+              </a:graphicData>
+            </a:graphic>
+          </wp:inline>
+        </w:drawing>
+      </w:r>
+    </w:p>
+    <w:p>
+      <w:pPr>
+        <w:jc w:val="both"/>
+      </w:pPr>
+    </w:p>
+    <w:p>
+      <w:pPr>
+        <w:pStyle w:val="Heading4"/>
         <w:rPr>
           <w:b/>
           <w:bCs/>
           <w:sz w:val="28"/>
           <w:szCs w:val="28"/>
         </w:rPr>
+      </w:pPr>
+    </w:p>
+    <w:p>
+      <w:pPr>
+        <w:pStyle w:val="Heading4"/>
+        <w:rPr>
+          <w:b/>
+          <w:bCs/>
+          <w:sz w:val="28"/>
+          <w:szCs w:val="28"/>
+        </w:rPr>
+      </w:pPr>
+    </w:p>
+    <w:p>
+      <w:pPr>
+        <w:pStyle w:val="Heading4"/>
+        <w:rPr>
+          <w:b/>
+          <w:bCs/>
+          <w:sz w:val="28"/>
+          <w:szCs w:val="28"/>
+        </w:rPr>
+      </w:pPr>
+    </w:p>
+    <w:p>
+      <w:pPr>
+        <w:pStyle w:val="Heading4"/>
+        <w:rPr>
+          <w:b/>
+          <w:bCs/>
+          <w:sz w:val="28"/>
+          <w:szCs w:val="28"/>
+        </w:rPr>
+      </w:pPr>
+    </w:p>
+    <w:p>
+      <w:pPr>
+        <w:pStyle w:val="Heading4"/>
+        <w:rPr>
+          <w:sz w:val="28"/>
+          <w:szCs w:val="28"/>
+        </w:rPr>
+      </w:pPr>
+      <w:r>
+        <w:rPr>
+          <w:b/>
+          <w:bCs/>
+          <w:sz w:val="28"/>
+          <w:szCs w:val="28"/>
+        </w:rPr>
         <w:t>Logistic Regression</w:t>
       </w:r>
       <w:r>
@@ -5876,6 +6052,7 @@
           <w:sz w:val="30"/>
           <w:szCs w:val="30"/>
         </w:rPr>
+        <w:lastRenderedPageBreak/>
         <w:t>Work Day Alcohol Consumption Results:</w:t>
       </w:r>
     </w:p>
@@ -5893,7 +6070,7 @@
           <w:noProof/>
         </w:rPr>
         <w:drawing>
-          <wp:inline distT="0" distB="0" distL="0" distR="0" wp14:anchorId="77DB1B35" wp14:editId="2BAFA748">
+          <wp:inline distT="0" distB="0" distL="0" distR="0" wp14:anchorId="08E053B8" wp14:editId="20F872DE">
             <wp:extent cx="5486400" cy="4643120"/>
             <wp:effectExtent l="0" t="0" r="0" b="5080"/>
             <wp:docPr id="10" name="Picture 10"/>
@@ -5908,7 +6085,7 @@
                     <pic:cNvPicPr/>
                   </pic:nvPicPr>
                   <pic:blipFill>
-                    <a:blip r:embed="rId23">
+                    <a:blip r:embed="rId25">
                       <a:extLst>
                         <a:ext uri="{28A0092B-C50C-407E-A947-70E740481C1C}">
                           <a14:useLocalDpi xmlns:a14="http://schemas.microsoft.com/office/drawing/2010/main" val="0"/>
@@ -5956,12 +6133,85 @@
     </w:p>
     <w:p>
       <w:pPr>
+        <w:pStyle w:val="Heading4"/>
+        <w:rPr>
+          <w:sz w:val="30"/>
+          <w:szCs w:val="30"/>
+        </w:rPr>
+      </w:pPr>
+      <w:r>
+        <w:rPr>
+          <w:sz w:val="30"/>
+          <w:szCs w:val="30"/>
+        </w:rPr>
+        <w:t>Weka Result:</w:t>
+      </w:r>
+    </w:p>
+    <w:p>
+      <w:pPr>
         <w:jc w:val="both"/>
         <w:rPr>
           <w:b/>
           <w:bCs/>
         </w:rPr>
       </w:pPr>
+    </w:p>
+    <w:p>
+      <w:pPr>
+        <w:jc w:val="both"/>
+        <w:rPr>
+          <w:b/>
+          <w:bCs/>
+        </w:rPr>
+      </w:pPr>
+      <w:r>
+        <w:rPr>
+          <w:b/>
+          <w:bCs/>
+          <w:noProof/>
+        </w:rPr>
+        <w:drawing>
+          <wp:inline distT="0" distB="0" distL="0" distR="0" wp14:anchorId="765B6AE3" wp14:editId="2C20882B">
+            <wp:extent cx="5486400" cy="2780665"/>
+            <wp:effectExtent l="0" t="0" r="0" b="0"/>
+            <wp:docPr id="3" name="Picture 3"/>
+            <wp:cNvGraphicFramePr>
+              <a:graphicFrameLocks xmlns:a="http://schemas.openxmlformats.org/drawingml/2006/main" noChangeAspect="1"/>
+            </wp:cNvGraphicFramePr>
+            <a:graphic xmlns:a="http://schemas.openxmlformats.org/drawingml/2006/main">
+              <a:graphicData uri="http://schemas.openxmlformats.org/drawingml/2006/picture">
+                <pic:pic xmlns:pic="http://schemas.openxmlformats.org/drawingml/2006/picture">
+                  <pic:nvPicPr>
+                    <pic:cNvPr id="0" name="Screen Shot 2016-12-08 at 10.31.59 PM.png"/>
+                    <pic:cNvPicPr/>
+                  </pic:nvPicPr>
+                  <pic:blipFill>
+                    <a:blip r:embed="rId26">
+                      <a:extLst>
+                        <a:ext uri="{28A0092B-C50C-407E-A947-70E740481C1C}">
+                          <a14:useLocalDpi xmlns:a14="http://schemas.microsoft.com/office/drawing/2010/main" val="0"/>
+                        </a:ext>
+                      </a:extLst>
+                    </a:blip>
+                    <a:stretch>
+                      <a:fillRect/>
+                    </a:stretch>
+                  </pic:blipFill>
+                  <pic:spPr>
+                    <a:xfrm>
+                      <a:off x="0" y="0"/>
+                      <a:ext cx="5486400" cy="2780665"/>
+                    </a:xfrm>
+                    <a:prstGeom prst="rect">
+                      <a:avLst/>
+                    </a:prstGeom>
+                  </pic:spPr>
+                </pic:pic>
+              </a:graphicData>
+            </a:graphic>
+          </wp:inline>
+        </w:drawing>
+      </w:r>
       <w:r>
         <w:rPr>
           <w:b/>
@@ -6007,7 +6257,7 @@
           <w:noProof/>
         </w:rPr>
         <w:drawing>
-          <wp:inline distT="0" distB="0" distL="0" distR="0" wp14:anchorId="0CB145B5" wp14:editId="07CBEE59">
+          <wp:inline distT="0" distB="0" distL="0" distR="0" wp14:anchorId="77149D47" wp14:editId="6CE2ADD1">
             <wp:extent cx="5486400" cy="4697730"/>
             <wp:effectExtent l="0" t="0" r="0" b="1270"/>
             <wp:docPr id="19" name="Picture 19"/>
@@ -6022,7 +6272,7 @@
                     <pic:cNvPicPr/>
                   </pic:nvPicPr>
                   <pic:blipFill>
-                    <a:blip r:embed="rId24">
+                    <a:blip r:embed="rId27">
                       <a:extLst>
                         <a:ext uri="{28A0092B-C50C-407E-A947-70E740481C1C}">
                           <a14:useLocalDpi xmlns:a14="http://schemas.microsoft.com/office/drawing/2010/main" val="0"/>
@@ -6051,11 +6301,86 @@
     </w:p>
     <w:p>
       <w:pPr>
-        <w:jc w:val="both"/>
-        <w:rPr>
-          <w:rFonts w:ascii="Arial" w:hAnsi="Arial"/>
-        </w:rPr>
-      </w:pPr>
+        <w:pStyle w:val="Heading4"/>
+        <w:rPr>
+          <w:sz w:val="30"/>
+          <w:szCs w:val="30"/>
+        </w:rPr>
+      </w:pPr>
+    </w:p>
+    <w:p>
+      <w:pPr>
+        <w:pStyle w:val="Heading4"/>
+        <w:rPr>
+          <w:sz w:val="30"/>
+          <w:szCs w:val="30"/>
+        </w:rPr>
+      </w:pPr>
+      <w:r>
+        <w:rPr>
+          <w:sz w:val="30"/>
+          <w:szCs w:val="30"/>
+        </w:rPr>
+        <w:t>Weka Result:</w:t>
+      </w:r>
+    </w:p>
+    <w:p>
+      <w:bookmarkStart w:id="5" w:name="_GoBack"/>
+      <w:bookmarkEnd w:id="5"/>
+    </w:p>
+    <w:p>
+      <w:pPr>
+        <w:jc w:val="both"/>
+        <w:rPr>
+          <w:rFonts w:ascii="Arial" w:hAnsi="Arial"/>
+        </w:rPr>
+      </w:pPr>
+      <w:r>
+        <w:rPr>
+          <w:noProof/>
+        </w:rPr>
+        <w:drawing>
+          <wp:inline distT="0" distB="0" distL="0" distR="0" wp14:anchorId="4F332309" wp14:editId="77D3F0B3">
+            <wp:extent cx="5486400" cy="2785110"/>
+            <wp:effectExtent l="0" t="0" r="0" b="8890"/>
+            <wp:docPr id="64" name="Picture 64"/>
+            <wp:cNvGraphicFramePr>
+              <a:graphicFrameLocks xmlns:a="http://schemas.openxmlformats.org/drawingml/2006/main" noChangeAspect="1"/>
+            </wp:cNvGraphicFramePr>
+            <a:graphic xmlns:a="http://schemas.openxmlformats.org/drawingml/2006/main">
+              <a:graphicData uri="http://schemas.openxmlformats.org/drawingml/2006/picture">
+                <pic:pic xmlns:pic="http://schemas.openxmlformats.org/drawingml/2006/picture">
+                  <pic:nvPicPr>
+                    <pic:cNvPr id="0" name="Screen Shot 2016-12-08 at 10.33.01 PM.png"/>
+                    <pic:cNvPicPr/>
+                  </pic:nvPicPr>
+                  <pic:blipFill>
+                    <a:blip r:embed="rId28">
+                      <a:extLst>
+                        <a:ext uri="{28A0092B-C50C-407E-A947-70E740481C1C}">
+                          <a14:useLocalDpi xmlns:a14="http://schemas.microsoft.com/office/drawing/2010/main" val="0"/>
+                        </a:ext>
+                      </a:extLst>
+                    </a:blip>
+                    <a:stretch>
+                      <a:fillRect/>
+                    </a:stretch>
+                  </pic:blipFill>
+                  <pic:spPr>
+                    <a:xfrm>
+                      <a:off x="0" y="0"/>
+                      <a:ext cx="5486400" cy="2785110"/>
+                    </a:xfrm>
+                    <a:prstGeom prst="rect">
+                      <a:avLst/>
+                    </a:prstGeom>
+                  </pic:spPr>
+                </pic:pic>
+              </a:graphicData>
+            </a:graphic>
+          </wp:inline>
+        </w:drawing>
+      </w:r>
       <w:r>
         <w:br w:type="page"/>
       </w:r>
@@ -6126,7 +6451,7 @@
         <mc:AlternateContent>
           <mc:Choice Requires="wps">
             <w:drawing>
-              <wp:anchor distT="0" distB="0" distL="114300" distR="114300" simplePos="0" relativeHeight="251659264" behindDoc="0" locked="0" layoutInCell="1" allowOverlap="1" wp14:anchorId="35838BA6" wp14:editId="12912571">
+              <wp:anchor distT="0" distB="0" distL="114300" distR="114300" simplePos="0" relativeHeight="251659264" behindDoc="0" locked="0" layoutInCell="1" allowOverlap="1" wp14:anchorId="18C5FA77" wp14:editId="7E266F62">
                 <wp:simplePos x="0" y="0"/>
                 <wp:positionH relativeFrom="page">
                   <wp:posOffset>2540000</wp:posOffset>
@@ -6229,7 +6554,7 @@
         <mc:AlternateContent>
           <mc:Choice Requires="wps">
             <w:drawing>
-              <wp:anchor distT="0" distB="0" distL="114300" distR="114300" simplePos="0" relativeHeight="251660288" behindDoc="0" locked="0" layoutInCell="1" allowOverlap="1" wp14:anchorId="65561420" wp14:editId="324EF2AE">
+              <wp:anchor distT="0" distB="0" distL="114300" distR="114300" simplePos="0" relativeHeight="251660288" behindDoc="0" locked="0" layoutInCell="1" allowOverlap="1" wp14:anchorId="238BFFBC" wp14:editId="4CDE8FF6">
                 <wp:simplePos x="0" y="0"/>
                 <wp:positionH relativeFrom="page">
                   <wp:posOffset>2517140</wp:posOffset>
@@ -6332,7 +6657,7 @@
         <mc:AlternateContent>
           <mc:Choice Requires="wps">
             <w:drawing>
-              <wp:anchor distT="0" distB="0" distL="114300" distR="114300" simplePos="0" relativeHeight="251661312" behindDoc="0" locked="0" layoutInCell="1" allowOverlap="1" wp14:anchorId="19C0DBFF" wp14:editId="16C496DD">
+              <wp:anchor distT="0" distB="0" distL="114300" distR="114300" simplePos="0" relativeHeight="251661312" behindDoc="0" locked="0" layoutInCell="1" allowOverlap="1" wp14:anchorId="1145A0D8" wp14:editId="37383518">
                 <wp:simplePos x="0" y="0"/>
                 <wp:positionH relativeFrom="page">
                   <wp:posOffset>2527300</wp:posOffset>
@@ -6435,7 +6760,7 @@
         <mc:AlternateContent>
           <mc:Choice Requires="wps">
             <w:drawing>
-              <wp:anchor distT="0" distB="0" distL="114300" distR="114300" simplePos="0" relativeHeight="251662336" behindDoc="0" locked="0" layoutInCell="1" allowOverlap="1" wp14:anchorId="0EDC4BDE" wp14:editId="3457443D">
+              <wp:anchor distT="0" distB="0" distL="114300" distR="114300" simplePos="0" relativeHeight="251662336" behindDoc="0" locked="0" layoutInCell="1" allowOverlap="1" wp14:anchorId="02599D29" wp14:editId="42EECD4A">
                 <wp:simplePos x="0" y="0"/>
                 <wp:positionH relativeFrom="page">
                   <wp:posOffset>546100</wp:posOffset>
@@ -6538,7 +6863,7 @@
         <mc:AlternateContent>
           <mc:Choice Requires="wps">
             <w:drawing>
-              <wp:anchor distT="0" distB="0" distL="114300" distR="114300" simplePos="0" relativeHeight="251663360" behindDoc="0" locked="0" layoutInCell="1" allowOverlap="1" wp14:anchorId="12E1A1AB" wp14:editId="7503D7DD">
+              <wp:anchor distT="0" distB="0" distL="114300" distR="114300" simplePos="0" relativeHeight="251663360" behindDoc="0" locked="0" layoutInCell="1" allowOverlap="1" wp14:anchorId="5E466DD8" wp14:editId="4EF0DFC5">
                 <wp:simplePos x="0" y="0"/>
                 <wp:positionH relativeFrom="page">
                   <wp:posOffset>535940</wp:posOffset>
@@ -6641,7 +6966,7 @@
         <mc:AlternateContent>
           <mc:Choice Requires="wps">
             <w:drawing>
-              <wp:anchor distT="0" distB="0" distL="114300" distR="114300" simplePos="0" relativeHeight="251664384" behindDoc="0" locked="0" layoutInCell="1" allowOverlap="1" wp14:anchorId="2F7D22B6" wp14:editId="6EA96978">
+              <wp:anchor distT="0" distB="0" distL="114300" distR="114300" simplePos="0" relativeHeight="251664384" behindDoc="0" locked="0" layoutInCell="1" allowOverlap="1" wp14:anchorId="09C55C6A" wp14:editId="73770BCC">
                 <wp:simplePos x="0" y="0"/>
                 <wp:positionH relativeFrom="page">
                   <wp:posOffset>2540000</wp:posOffset>
@@ -6744,7 +7069,7 @@
         <mc:AlternateContent>
           <mc:Choice Requires="wps">
             <w:drawing>
-              <wp:anchor distT="0" distB="0" distL="114300" distR="114300" simplePos="0" relativeHeight="251665408" behindDoc="0" locked="0" layoutInCell="1" allowOverlap="1" wp14:anchorId="74401A20" wp14:editId="5A372F71">
+              <wp:anchor distT="0" distB="0" distL="114300" distR="114300" simplePos="0" relativeHeight="251665408" behindDoc="0" locked="0" layoutInCell="1" allowOverlap="1" wp14:anchorId="390C8147" wp14:editId="2FC8577C">
                 <wp:simplePos x="0" y="0"/>
                 <wp:positionH relativeFrom="page">
                   <wp:posOffset>2552700</wp:posOffset>
@@ -6847,7 +7172,7 @@
         <mc:AlternateContent>
           <mc:Choice Requires="wps">
             <w:drawing>
-              <wp:anchor distT="0" distB="0" distL="114300" distR="114300" simplePos="0" relativeHeight="251666432" behindDoc="0" locked="0" layoutInCell="1" allowOverlap="1" wp14:anchorId="1223D899" wp14:editId="04391132">
+              <wp:anchor distT="0" distB="0" distL="114300" distR="114300" simplePos="0" relativeHeight="251666432" behindDoc="0" locked="0" layoutInCell="1" allowOverlap="1" wp14:anchorId="33D10FF5" wp14:editId="765DF0A9">
                 <wp:simplePos x="0" y="0"/>
                 <wp:positionH relativeFrom="page">
                   <wp:posOffset>2565400</wp:posOffset>
@@ -6944,8 +7269,12 @@
       </w:r>
     </w:p>
     <w:sectPr>
-      <w:headerReference w:type="even" r:id="rId25"/>
-      <w:headerReference w:type="default" r:id="rId26"/>
+      <w:headerReference w:type="even" r:id="rId29"/>
+      <w:headerReference w:type="default" r:id="rId30"/>
+      <w:footerReference w:type="even" r:id="rId31"/>
+      <w:footerReference w:type="default" r:id="rId32"/>
+      <w:headerReference w:type="first" r:id="rId33"/>
+      <w:footerReference w:type="first" r:id="rId34"/>
       <w:pgSz w:w="12240" w:h="15840" w:code="1"/>
       <w:pgMar w:top="1440" w:right="1800" w:bottom="720" w:left="1800" w:header="0" w:footer="0" w:gutter="0"/>
       <w:cols w:space="720"/>
@@ -6972,6 +7301,36 @@
     </w:p>
   </w:endnote>
 </w:endnotes>
+</file>
+
+<file path=word/footer1.xml><?xml version="1.0" encoding="utf-8"?>
+<w:ftr xmlns:wpc="http://schemas.microsoft.com/office/word/2010/wordprocessingCanvas" xmlns:mo="http://schemas.microsoft.com/office/mac/office/2008/main" xmlns:mc="http://schemas.openxmlformats.org/markup-compatibility/2006" xmlns:mv="urn:schemas-microsoft-com:mac:vml" xmlns:o="urn:schemas-microsoft-com:office:office" xmlns:r="http://schemas.openxmlformats.org/officeDocument/2006/relationships" xmlns:m="http://schemas.openxmlformats.org/officeDocument/2006/math" xmlns:v="urn:schemas-microsoft-com:vml" xmlns:wp14="http://schemas.microsoft.com/office/word/2010/wordprocessingDrawing" xmlns:wp="http://schemas.openxmlformats.org/drawingml/2006/wordprocessingDrawing" xmlns:w10="urn:schemas-microsoft-com:office:word" xmlns:w="http://schemas.openxmlformats.org/wordprocessingml/2006/main" xmlns:w14="http://schemas.microsoft.com/office/word/2010/wordml" xmlns:wpg="http://schemas.microsoft.com/office/word/2010/wordprocessingGroup" xmlns:wpi="http://schemas.microsoft.com/office/word/2010/wordprocessingInk" xmlns:wne="http://schemas.microsoft.com/office/word/2006/wordml" xmlns:wps="http://schemas.microsoft.com/office/word/2010/wordprocessingShape" mc:Ignorable="w14 wp14">
+  <w:p>
+    <w:pPr>
+      <w:pStyle w:val="Footer"/>
+    </w:pPr>
+  </w:p>
+</w:ftr>
+</file>
+
+<file path=word/footer2.xml><?xml version="1.0" encoding="utf-8"?>
+<w:ftr xmlns:wpc="http://schemas.microsoft.com/office/word/2010/wordprocessingCanvas" xmlns:mo="http://schemas.microsoft.com/office/mac/office/2008/main" xmlns:mc="http://schemas.openxmlformats.org/markup-compatibility/2006" xmlns:mv="urn:schemas-microsoft-com:mac:vml" xmlns:o="urn:schemas-microsoft-com:office:office" xmlns:r="http://schemas.openxmlformats.org/officeDocument/2006/relationships" xmlns:m="http://schemas.openxmlformats.org/officeDocument/2006/math" xmlns:v="urn:schemas-microsoft-com:vml" xmlns:wp14="http://schemas.microsoft.com/office/word/2010/wordprocessingDrawing" xmlns:wp="http://schemas.openxmlformats.org/drawingml/2006/wordprocessingDrawing" xmlns:w10="urn:schemas-microsoft-com:office:word" xmlns:w="http://schemas.openxmlformats.org/wordprocessingml/2006/main" xmlns:w14="http://schemas.microsoft.com/office/word/2010/wordml" xmlns:wpg="http://schemas.microsoft.com/office/word/2010/wordprocessingGroup" xmlns:wpi="http://schemas.microsoft.com/office/word/2010/wordprocessingInk" xmlns:wne="http://schemas.microsoft.com/office/word/2006/wordml" xmlns:wps="http://schemas.microsoft.com/office/word/2010/wordprocessingShape" mc:Ignorable="w14 wp14">
+  <w:p>
+    <w:pPr>
+      <w:pStyle w:val="Footer"/>
+    </w:pPr>
+  </w:p>
+</w:ftr>
+</file>
+
+<file path=word/footer3.xml><?xml version="1.0" encoding="utf-8"?>
+<w:ftr xmlns:wpc="http://schemas.microsoft.com/office/word/2010/wordprocessingCanvas" xmlns:mo="http://schemas.microsoft.com/office/mac/office/2008/main" xmlns:mc="http://schemas.openxmlformats.org/markup-compatibility/2006" xmlns:mv="urn:schemas-microsoft-com:mac:vml" xmlns:o="urn:schemas-microsoft-com:office:office" xmlns:r="http://schemas.openxmlformats.org/officeDocument/2006/relationships" xmlns:m="http://schemas.openxmlformats.org/officeDocument/2006/math" xmlns:v="urn:schemas-microsoft-com:vml" xmlns:wp14="http://schemas.microsoft.com/office/word/2010/wordprocessingDrawing" xmlns:wp="http://schemas.openxmlformats.org/drawingml/2006/wordprocessingDrawing" xmlns:w10="urn:schemas-microsoft-com:office:word" xmlns:w="http://schemas.openxmlformats.org/wordprocessingml/2006/main" xmlns:w14="http://schemas.microsoft.com/office/word/2010/wordml" xmlns:wpg="http://schemas.microsoft.com/office/word/2010/wordprocessingGroup" xmlns:wpi="http://schemas.microsoft.com/office/word/2010/wordprocessingInk" xmlns:wne="http://schemas.microsoft.com/office/word/2006/wordml" xmlns:wps="http://schemas.microsoft.com/office/word/2010/wordprocessingShape" mc:Ignorable="w14 wp14">
+  <w:p>
+    <w:pPr>
+      <w:pStyle w:val="Footer"/>
+    </w:pPr>
+  </w:p>
+</w:ftr>
 </file>
 
 <file path=word/footnotes.xml><?xml version="1.0" encoding="utf-8"?>
@@ -7026,7 +7385,7 @@
         <w:rStyle w:val="PageNumber"/>
         <w:noProof/>
       </w:rPr>
-      <w:t>6</w:t>
+      <w:t>16</w:t>
     </w:r>
     <w:r>
       <w:rPr>
@@ -7047,125 +7406,7 @@
       <mc:AlternateContent>
         <mc:Choice Requires="wps">
           <w:drawing>
-            <wp:anchor distT="0" distB="0" distL="114300" distR="114300" simplePos="0" relativeHeight="251662336" behindDoc="0" locked="0" layoutInCell="1" allowOverlap="1" wp14:anchorId="2AEB35AE" wp14:editId="1C770C69">
-              <wp:simplePos x="0" y="0"/>
-              <wp:positionH relativeFrom="page">
-                <wp:posOffset>5702300</wp:posOffset>
-              </wp:positionH>
-              <wp:positionV relativeFrom="page">
-                <wp:posOffset>485775</wp:posOffset>
-              </wp:positionV>
-              <wp:extent cx="1384300" cy="323215"/>
-              <wp:effectExtent l="0" t="0" r="0" b="0"/>
-              <wp:wrapNone/>
-              <wp:docPr id="131" name="Text Box 10"/>
-              <wp:cNvGraphicFramePr>
-                <a:graphicFrameLocks xmlns:a="http://schemas.openxmlformats.org/drawingml/2006/main"/>
-              </wp:cNvGraphicFramePr>
-              <a:graphic xmlns:a="http://schemas.openxmlformats.org/drawingml/2006/main">
-                <a:graphicData uri="http://schemas.microsoft.com/office/word/2010/wordprocessingShape">
-                  <wps:wsp>
-                    <wps:cNvSpPr txBox="1">
-                      <a:spLocks noChangeArrowheads="1"/>
-                    </wps:cNvSpPr>
-                    <wps:spPr bwMode="auto">
-                      <a:xfrm>
-                        <a:off x="0" y="0"/>
-                        <a:ext cx="1384300" cy="323215"/>
-                      </a:xfrm>
-                      <a:prstGeom prst="rect">
-                        <a:avLst/>
-                      </a:prstGeom>
-                      <a:noFill/>
-                      <a:ln>
-                        <a:noFill/>
-                      </a:ln>
-                      <a:extLst>
-                        <a:ext uri="{909E8E84-426E-40dd-AFC4-6F175D3DCCD1}">
-                          <a14:hiddenFill xmlns:a14="http://schemas.microsoft.com/office/drawing/2010/main">
-                            <a:solidFill>
-                              <a:srgbClr val="FFFFFF"/>
-                            </a:solidFill>
-                          </a14:hiddenFill>
-                        </a:ext>
-                        <a:ext uri="{91240B29-F687-4f45-9708-019B960494DF}">
-                          <a14:hiddenLine xmlns:a14="http://schemas.microsoft.com/office/drawing/2010/main" w="9525">
-                            <a:solidFill>
-                              <a:srgbClr val="000000"/>
-                            </a:solidFill>
-                            <a:miter lim="800000"/>
-                            <a:headEnd/>
-                            <a:tailEnd/>
-                          </a14:hiddenLine>
-                        </a:ext>
-                      </a:extLst>
-                    </wps:spPr>
-                    <wps:txbx>
-                      <w:txbxContent>
-                        <w:p>
-                          <w:pPr>
-                            <w:pStyle w:val="PageNumberRight"/>
-                          </w:pPr>
-                          <w:r>
-                            <w:t>P</w:t>
-                          </w:r>
-                          <w:r>
-                            <w:t>age 3</w:t>
-                          </w:r>
-                        </w:p>
-                      </w:txbxContent>
-                    </wps:txbx>
-                    <wps:bodyPr rot="0" vert="horz" wrap="square" lIns="91440" tIns="91440" rIns="91440" bIns="91440" anchor="t" anchorCtr="0" upright="1">
-                      <a:spAutoFit/>
-                    </wps:bodyPr>
-                  </wps:wsp>
-                </a:graphicData>
-              </a:graphic>
-              <wp14:sizeRelH relativeFrom="page">
-                <wp14:pctWidth>0</wp14:pctWidth>
-              </wp14:sizeRelH>
-              <wp14:sizeRelV relativeFrom="page">
-                <wp14:pctHeight>0</wp14:pctHeight>
-              </wp14:sizeRelV>
-            </wp:anchor>
-          </w:drawing>
-        </mc:Choice>
-        <mc:Fallback xmlns:w15="http://schemas.microsoft.com/office/word/2012/wordml">
-          <w:pict>
-            <v:shapetype w14:anchorId="1F7E5434" id="_x0000_t202" coordsize="21600,21600" o:spt="202" path="m0,0l0,21600,21600,21600,21600,0xe">
-              <v:stroke joinstyle="miter"/>
-              <v:path gradientshapeok="t" o:connecttype="rect"/>
-            </v:shapetype>
-            <v:shape id="Text Box 10" o:spid="_x0000_s1046" type="#_x0000_t202" style="position:absolute;margin-left:449pt;margin-top:38.25pt;width:109pt;height:25.45pt;z-index:251662336;visibility:visible;mso-wrap-style:square;mso-width-percent:0;mso-height-percent:0;mso-wrap-distance-left:9pt;mso-wrap-distance-top:0;mso-wrap-distance-right:9pt;mso-wrap-distance-bottom:0;mso-position-horizontal:absolute;mso-position-horizontal-relative:page;mso-position-vertical:absolute;mso-position-vertical-relative:page;mso-width-percent:0;mso-height-percent:0;mso-width-relative:page;mso-height-relative:page;v-text-anchor:top" o:gfxdata="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" filled="f" stroked="f">
-              <v:textbox style="mso-fit-shape-to-text:t" inset=",7.2pt,,7.2pt">
-                <w:txbxContent>
-                  <w:p>
-                    <w:pPr>
-                      <w:pStyle w:val="PageNumberRight"/>
-                    </w:pPr>
-                    <w:r>
-                      <w:t>P</w:t>
-                    </w:r>
-                    <w:r>
-                      <w:t>age 3</w:t>
-                    </w:r>
-                  </w:p>
-                </w:txbxContent>
-              </v:textbox>
-              <w10:wrap anchorx="page" anchory="page"/>
-            </v:shape>
-          </w:pict>
-        </mc:Fallback>
-      </mc:AlternateContent>
-    </w:r>
-    <w:r>
-      <w:rPr>
-        <w:noProof/>
-      </w:rPr>
-      <mc:AlternateContent>
-        <mc:Choice Requires="wps">
-          <w:drawing>
-            <wp:anchor distT="0" distB="0" distL="114300" distR="114300" simplePos="0" relativeHeight="251663360" behindDoc="1" locked="0" layoutInCell="1" allowOverlap="1" wp14:anchorId="1E23D477" wp14:editId="5F9A952C">
+            <wp:anchor distT="0" distB="0" distL="114300" distR="114300" simplePos="0" relativeHeight="251663360" behindDoc="1" locked="0" layoutInCell="1" allowOverlap="1" wp14:anchorId="2C5BECEE" wp14:editId="5D9D30A3">
               <wp:simplePos x="0" y="0"/>
               <wp:positionH relativeFrom="page">
                 <wp:align>center</wp:align>
@@ -7238,7 +7479,7 @@
                               <w:noProof/>
                             </w:rPr>
                             <w:drawing>
-                              <wp:inline distT="0" distB="0" distL="0" distR="0" wp14:anchorId="520C7BE3" wp14:editId="43F98849">
+                              <wp:inline distT="0" distB="0" distL="0" distR="0" wp14:anchorId="485E5968" wp14:editId="6698D088">
                                 <wp:extent cx="6858000" cy="345440"/>
                                 <wp:effectExtent l="0" t="0" r="0" b="10160"/>
                                 <wp:docPr id="133" name="Picture 4" descr="gradient"/>
@@ -7304,19 +7545,23 @@
             </wp:anchor>
           </w:drawing>
         </mc:Choice>
-        <mc:Fallback xmlns:w15="http://schemas.microsoft.com/office/word/2012/wordml">
+        <mc:Fallback>
           <w:pict>
-            <v:shape w14:anchorId="27A5541D" id="Text Box 12" o:spid="_x0000_s1047" type="#_x0000_t202" style="position:absolute;margin-left:0;margin-top:28.8pt;width:558pt;height:42.4pt;z-index:-251653120;visibility:visible;mso-wrap-style:square;mso-width-percent:0;mso-height-percent:0;mso-wrap-distance-left:9pt;mso-wrap-distance-top:0;mso-wrap-distance-right:9pt;mso-wrap-distance-bottom:0;mso-position-horizontal:center;mso-position-horizontal-relative:page;mso-position-vertical:absolute;mso-position-vertical-relative:page;mso-width-percent:0;mso-height-percent:0;mso-width-relative:page;mso-height-relative:page;v-text-anchor:top" o:gfxdata="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" filled="f" stroked="f">
+            <v:shapetype id="_x0000_t202" coordsize="21600,21600" o:spt="202" path="m0,0l0,21600,21600,21600,21600,0xe">
+              <v:stroke joinstyle="miter"/>
+              <v:path gradientshapeok="t" o:connecttype="rect"/>
+            </v:shapetype>
+            <v:shape id="Text Box 12" o:spid="_x0000_s1046" type="#_x0000_t202" style="position:absolute;margin-left:0;margin-top:28.8pt;width:558pt;height:42.4pt;z-index:-251653120;visibility:visible;mso-wrap-style:square;mso-width-percent:0;mso-height-percent:0;mso-wrap-distance-left:9pt;mso-wrap-distance-top:0;mso-wrap-distance-right:9pt;mso-wrap-distance-bottom:0;mso-position-horizontal:center;mso-position-horizontal-relative:page;mso-position-vertical:absolute;mso-position-vertical-relative:page;mso-width-percent:0;mso-height-percent:0;mso-width-relative:page;mso-height-relative:page;v-text-anchor:top" o:gfxdata="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" filled="f" stroked="f">
+              <v:shadow opacity="49150f"/>
               <v:textbox style="mso-fit-shape-to-text:t" inset=",7.2pt,,7.2pt">
                 <w:txbxContent>
                   <w:p>
                     <w:r>
                       <w:rPr>
                         <w:noProof/>
-                        <w:lang w:bidi="ta-IN"/>
                       </w:rPr>
                       <w:drawing>
-                        <wp:inline distT="0" distB="0" distL="0" distR="0" wp14:anchorId="292A79A5" wp14:editId="5D896650">
+                        <wp:inline distT="0" distB="0" distL="0" distR="0" wp14:anchorId="520C7BE3" wp14:editId="43F98849">
                           <wp:extent cx="6858000" cy="345440"/>
                           <wp:effectExtent l="0" t="0" r="0" b="10160"/>
                           <wp:docPr id="133" name="Picture 4" descr="gradient"/>
@@ -7385,7 +7630,7 @@
       <mc:AlternateContent>
         <mc:Choice Requires="wps">
           <w:drawing>
-            <wp:anchor distT="0" distB="0" distL="114300" distR="114300" simplePos="0" relativeHeight="251657216" behindDoc="1" locked="0" layoutInCell="1" allowOverlap="1" wp14:anchorId="48599ED0" wp14:editId="312E65A2">
+            <wp:anchor distT="0" distB="0" distL="114300" distR="114300" simplePos="0" relativeHeight="251657216" behindDoc="1" locked="0" layoutInCell="1" allowOverlap="1" wp14:anchorId="725FD6AC" wp14:editId="61BB6F2E">
               <wp:simplePos x="0" y="0"/>
               <wp:positionH relativeFrom="page">
                 <wp:align>center</wp:align>
@@ -7521,7 +7766,7 @@
         <w:rStyle w:val="PageNumber"/>
         <w:noProof/>
       </w:rPr>
-      <w:t>7</w:t>
+      <w:t>15</w:t>
     </w:r>
     <w:r>
       <w:rPr>
@@ -7542,125 +7787,7 @@
       <mc:AlternateContent>
         <mc:Choice Requires="wps">
           <w:drawing>
-            <wp:anchor distT="0" distB="0" distL="114300" distR="114300" simplePos="0" relativeHeight="251658240" behindDoc="0" locked="0" layoutInCell="1" allowOverlap="1" wp14:anchorId="5BFDCA0C" wp14:editId="323D122A">
-              <wp:simplePos x="0" y="0"/>
-              <wp:positionH relativeFrom="page">
-                <wp:posOffset>5702300</wp:posOffset>
-              </wp:positionH>
-              <wp:positionV relativeFrom="page">
-                <wp:posOffset>485775</wp:posOffset>
-              </wp:positionV>
-              <wp:extent cx="1384300" cy="323215"/>
-              <wp:effectExtent l="0" t="0" r="0" b="0"/>
-              <wp:wrapNone/>
-              <wp:docPr id="3" name="Text Box 10"/>
-              <wp:cNvGraphicFramePr>
-                <a:graphicFrameLocks xmlns:a="http://schemas.openxmlformats.org/drawingml/2006/main"/>
-              </wp:cNvGraphicFramePr>
-              <a:graphic xmlns:a="http://schemas.openxmlformats.org/drawingml/2006/main">
-                <a:graphicData uri="http://schemas.microsoft.com/office/word/2010/wordprocessingShape">
-                  <wps:wsp>
-                    <wps:cNvSpPr txBox="1">
-                      <a:spLocks noChangeArrowheads="1"/>
-                    </wps:cNvSpPr>
-                    <wps:spPr bwMode="auto">
-                      <a:xfrm>
-                        <a:off x="0" y="0"/>
-                        <a:ext cx="1384300" cy="323215"/>
-                      </a:xfrm>
-                      <a:prstGeom prst="rect">
-                        <a:avLst/>
-                      </a:prstGeom>
-                      <a:noFill/>
-                      <a:ln>
-                        <a:noFill/>
-                      </a:ln>
-                      <a:extLst>
-                        <a:ext uri="{909E8E84-426E-40dd-AFC4-6F175D3DCCD1}">
-                          <a14:hiddenFill xmlns:a14="http://schemas.microsoft.com/office/drawing/2010/main">
-                            <a:solidFill>
-                              <a:srgbClr val="FFFFFF"/>
-                            </a:solidFill>
-                          </a14:hiddenFill>
-                        </a:ext>
-                        <a:ext uri="{91240B29-F687-4f45-9708-019B960494DF}">
-                          <a14:hiddenLine xmlns:a14="http://schemas.microsoft.com/office/drawing/2010/main" w="9525">
-                            <a:solidFill>
-                              <a:srgbClr val="000000"/>
-                            </a:solidFill>
-                            <a:miter lim="800000"/>
-                            <a:headEnd/>
-                            <a:tailEnd/>
-                          </a14:hiddenLine>
-                        </a:ext>
-                      </a:extLst>
-                    </wps:spPr>
-                    <wps:txbx>
-                      <w:txbxContent>
-                        <w:p>
-                          <w:pPr>
-                            <w:pStyle w:val="PageNumberRight"/>
-                          </w:pPr>
-                          <w:r>
-                            <w:t xml:space="preserve">Page </w:t>
-                          </w:r>
-                          <w:r>
-                            <w:t>2</w:t>
-                          </w:r>
-                        </w:p>
-                      </w:txbxContent>
-                    </wps:txbx>
-                    <wps:bodyPr rot="0" vert="horz" wrap="square" lIns="91440" tIns="91440" rIns="91440" bIns="91440" anchor="t" anchorCtr="0" upright="1">
-                      <a:spAutoFit/>
-                    </wps:bodyPr>
-                  </wps:wsp>
-                </a:graphicData>
-              </a:graphic>
-              <wp14:sizeRelH relativeFrom="page">
-                <wp14:pctWidth>0</wp14:pctWidth>
-              </wp14:sizeRelH>
-              <wp14:sizeRelV relativeFrom="page">
-                <wp14:pctHeight>0</wp14:pctHeight>
-              </wp14:sizeRelV>
-            </wp:anchor>
-          </w:drawing>
-        </mc:Choice>
-        <mc:Fallback xmlns:w15="http://schemas.microsoft.com/office/word/2012/wordml">
-          <w:pict>
-            <v:shapetype w14:anchorId="7E1F9088" id="_x0000_t202" coordsize="21600,21600" o:spt="202" path="m0,0l0,21600,21600,21600,21600,0xe">
-              <v:stroke joinstyle="miter"/>
-              <v:path gradientshapeok="t" o:connecttype="rect"/>
-            </v:shapetype>
-            <v:shape id="_x0000_s1049" type="#_x0000_t202" style="position:absolute;margin-left:449pt;margin-top:38.25pt;width:109pt;height:25.45pt;z-index:251658240;visibility:visible;mso-wrap-style:square;mso-width-percent:0;mso-height-percent:0;mso-wrap-distance-left:9pt;mso-wrap-distance-top:0;mso-wrap-distance-right:9pt;mso-wrap-distance-bottom:0;mso-position-horizontal:absolute;mso-position-horizontal-relative:page;mso-position-vertical:absolute;mso-position-vertical-relative:page;mso-width-percent:0;mso-height-percent:0;mso-width-relative:page;mso-height-relative:page;v-text-anchor:top" o:gfxdata="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" filled="f" stroked="f">
-              <v:textbox style="mso-fit-shape-to-text:t" inset=",7.2pt,,7.2pt">
-                <w:txbxContent>
-                  <w:p>
-                    <w:pPr>
-                      <w:pStyle w:val="PageNumberRight"/>
-                    </w:pPr>
-                    <w:r>
-                      <w:t xml:space="preserve">Page </w:t>
-                    </w:r>
-                    <w:r>
-                      <w:t>2</w:t>
-                    </w:r>
-                  </w:p>
-                </w:txbxContent>
-              </v:textbox>
-              <w10:wrap anchorx="page" anchory="page"/>
-            </v:shape>
-          </w:pict>
-        </mc:Fallback>
-      </mc:AlternateContent>
-    </w:r>
-    <w:r>
-      <w:rPr>
-        <w:noProof/>
-      </w:rPr>
-      <mc:AlternateContent>
-        <mc:Choice Requires="wps">
-          <w:drawing>
-            <wp:anchor distT="0" distB="0" distL="114300" distR="114300" simplePos="0" relativeHeight="251660288" behindDoc="1" locked="0" layoutInCell="1" allowOverlap="1" wp14:anchorId="6BEEACFF" wp14:editId="3E6FA760">
+            <wp:anchor distT="0" distB="0" distL="114300" distR="114300" simplePos="0" relativeHeight="251660288" behindDoc="1" locked="0" layoutInCell="1" allowOverlap="1" wp14:anchorId="6EA52AB9" wp14:editId="5164F471">
               <wp:simplePos x="0" y="0"/>
               <wp:positionH relativeFrom="page">
                 <wp:align>center</wp:align>
@@ -7733,7 +7860,7 @@
                               <w:noProof/>
                             </w:rPr>
                             <w:drawing>
-                              <wp:inline distT="0" distB="0" distL="0" distR="0" wp14:anchorId="56EE23AC" wp14:editId="08DB5E72">
+                              <wp:inline distT="0" distB="0" distL="0" distR="0" wp14:anchorId="0F84E4E0" wp14:editId="784D1553">
                                 <wp:extent cx="6858000" cy="345440"/>
                                 <wp:effectExtent l="0" t="0" r="0" b="10160"/>
                                 <wp:docPr id="9" name="Picture 4" descr="gradient"/>
@@ -7799,19 +7926,23 @@
             </wp:anchor>
           </w:drawing>
         </mc:Choice>
-        <mc:Fallback xmlns:w15="http://schemas.microsoft.com/office/word/2012/wordml">
+        <mc:Fallback>
           <w:pict>
-            <v:shape w14:anchorId="382A994F" id="_x0000_s1050" type="#_x0000_t202" style="position:absolute;margin-left:0;margin-top:28.8pt;width:558pt;height:42.4pt;z-index:-251656192;visibility:visible;mso-wrap-style:square;mso-width-percent:0;mso-height-percent:0;mso-wrap-distance-left:9pt;mso-wrap-distance-top:0;mso-wrap-distance-right:9pt;mso-wrap-distance-bottom:0;mso-position-horizontal:center;mso-position-horizontal-relative:page;mso-position-vertical:absolute;mso-position-vertical-relative:page;mso-width-percent:0;mso-height-percent:0;mso-width-relative:page;mso-height-relative:page;v-text-anchor:top" o:gfxdata="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" filled="f" stroked="f">
+            <v:shapetype id="_x0000_t202" coordsize="21600,21600" o:spt="202" path="m0,0l0,21600,21600,21600,21600,0xe">
+              <v:stroke joinstyle="miter"/>
+              <v:path gradientshapeok="t" o:connecttype="rect"/>
+            </v:shapetype>
+            <v:shape id="_x0000_s1048" type="#_x0000_t202" style="position:absolute;margin-left:0;margin-top:28.8pt;width:558pt;height:42.4pt;z-index:-251656192;visibility:visible;mso-wrap-style:square;mso-width-percent:0;mso-height-percent:0;mso-wrap-distance-left:9pt;mso-wrap-distance-top:0;mso-wrap-distance-right:9pt;mso-wrap-distance-bottom:0;mso-position-horizontal:center;mso-position-horizontal-relative:page;mso-position-vertical:absolute;mso-position-vertical-relative:page;mso-width-percent:0;mso-height-percent:0;mso-width-relative:page;mso-height-relative:page;v-text-anchor:top" o:gfxdata="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" filled="f" stroked="f">
+              <v:shadow opacity="49150f"/>
               <v:textbox style="mso-fit-shape-to-text:t" inset=",7.2pt,,7.2pt">
                 <w:txbxContent>
                   <w:p>
                     <w:r>
                       <w:rPr>
                         <w:noProof/>
-                        <w:lang w:bidi="ta-IN"/>
                       </w:rPr>
                       <w:drawing>
-                        <wp:inline distT="0" distB="0" distL="0" distR="0" wp14:anchorId="259BD9E7" wp14:editId="67034CC1">
+                        <wp:inline distT="0" distB="0" distL="0" distR="0" wp14:anchorId="56EE23AC" wp14:editId="08DB5E72">
                           <wp:extent cx="6858000" cy="345440"/>
                           <wp:effectExtent l="0" t="0" r="0" b="10160"/>
                           <wp:docPr id="9" name="Picture 4" descr="gradient"/>
@@ -7872,6 +8003,16 @@
 </w:hdr>
 </file>
 
+<file path=word/header3.xml><?xml version="1.0" encoding="utf-8"?>
+<w:hdr xmlns:wpc="http://schemas.microsoft.com/office/word/2010/wordprocessingCanvas" xmlns:mo="http://schemas.microsoft.com/office/mac/office/2008/main" xmlns:mc="http://schemas.openxmlformats.org/markup-compatibility/2006" xmlns:mv="urn:schemas-microsoft-com:mac:vml" xmlns:o="urn:schemas-microsoft-com:office:office" xmlns:r="http://schemas.openxmlformats.org/officeDocument/2006/relationships" xmlns:m="http://schemas.openxmlformats.org/officeDocument/2006/math" xmlns:v="urn:schemas-microsoft-com:vml" xmlns:wp14="http://schemas.microsoft.com/office/word/2010/wordprocessingDrawing" xmlns:wp="http://schemas.openxmlformats.org/drawingml/2006/wordprocessingDrawing" xmlns:w10="urn:schemas-microsoft-com:office:word" xmlns:w="http://schemas.openxmlformats.org/wordprocessingml/2006/main" xmlns:w14="http://schemas.microsoft.com/office/word/2010/wordml" xmlns:wpg="http://schemas.microsoft.com/office/word/2010/wordprocessingGroup" xmlns:wpi="http://schemas.microsoft.com/office/word/2010/wordprocessingInk" xmlns:wne="http://schemas.microsoft.com/office/word/2006/wordml" xmlns:wps="http://schemas.microsoft.com/office/word/2010/wordprocessingShape" mc:Ignorable="w14 wp14">
+  <w:p>
+    <w:pPr>
+      <w:pStyle w:val="Header"/>
+    </w:pPr>
+  </w:p>
+</w:hdr>
+</file>
+
 <file path=word/numbering.xml><?xml version="1.0" encoding="utf-8"?>
 <w:numbering xmlns:wpc="http://schemas.microsoft.com/office/word/2010/wordprocessingCanvas" xmlns:mo="http://schemas.microsoft.com/office/mac/office/2008/main" xmlns:mc="http://schemas.openxmlformats.org/markup-compatibility/2006" xmlns:mv="urn:schemas-microsoft-com:mac:vml" xmlns:o="urn:schemas-microsoft-com:office:office" xmlns:r="http://schemas.openxmlformats.org/officeDocument/2006/relationships" xmlns:m="http://schemas.openxmlformats.org/officeDocument/2006/math" xmlns:v="urn:schemas-microsoft-com:vml" xmlns:wp14="http://schemas.microsoft.com/office/word/2010/wordprocessingDrawing" xmlns:wp="http://schemas.openxmlformats.org/drawingml/2006/wordprocessingDrawing" xmlns:w10="urn:schemas-microsoft-com:office:word" xmlns:w="http://schemas.openxmlformats.org/wordprocessingml/2006/main" xmlns:w14="http://schemas.microsoft.com/office/word/2010/wordml" xmlns:wpg="http://schemas.microsoft.com/office/word/2010/wordprocessingGroup" xmlns:wpi="http://schemas.microsoft.com/office/word/2010/wordprocessingInk" xmlns:wne="http://schemas.microsoft.com/office/word/2006/wordml" xmlns:wps="http://schemas.microsoft.com/office/word/2010/wordprocessingShape" mc:Ignorable="w14 wp14">
   <w:numPicBullet w:numPicBulletId="0">
@@ -7895,7 +8036,7 @@
         <v:path o:extrusionok="f" gradientshapeok="t" o:connecttype="rect"/>
         <o:lock v:ext="edit" aspectratio="t"/>
       </v:shapetype>
-      <v:shape id="_x0000_i1032" type="#_x0000_t75" style="width:11.35pt;height:11.35pt" o:bullet="t">
+      <v:shape id="_x0000_i1035" type="#_x0000_t75" style="width:11.35pt;height:11.35pt" o:bullet="t">
         <v:imagedata r:id="rId1" o:title="mso1B"/>
       </v:shape>
     </w:pict>
@@ -11095,7 +11236,7 @@
 </file>
 
 <file path=customXml/itemProps1.xml><?xml version="1.0" encoding="utf-8"?>
-<ds:datastoreItem xmlns:ds="http://schemas.openxmlformats.org/officeDocument/2006/customXml" ds:itemID="{D87D2463-488B-4C49-8183-1194B37DC35B}">
+<ds:datastoreItem xmlns:ds="http://schemas.openxmlformats.org/officeDocument/2006/customXml" ds:itemID="{F26B8224-C390-F84C-B05B-45854B7AEB9C}">
   <ds:schemaRefs>
     <ds:schemaRef ds:uri="http://schemas.openxmlformats.org/officeDocument/2006/bibliography"/>
   </ds:schemaRefs>

</xml_diff>

<commit_message>
Weka result for Dataset3
</commit_message>
<xml_diff>
--- a/report/report.docx
+++ b/report/report.docx
@@ -15,7 +15,7 @@
         <mc:AlternateContent>
           <mc:Choice Requires="wps">
             <w:drawing>
-              <wp:anchor distT="0" distB="0" distL="114300" distR="114300" simplePos="0" relativeHeight="251680768" behindDoc="1" locked="0" layoutInCell="1" allowOverlap="1" wp14:anchorId="0C2F2005" wp14:editId="06EC0762">
+              <wp:anchor distT="0" distB="0" distL="114300" distR="114300" simplePos="0" relativeHeight="251680768" behindDoc="1" locked="0" layoutInCell="1" allowOverlap="1" wp14:anchorId="2174F8CE" wp14:editId="1F79A91D">
                 <wp:simplePos x="0" y="0"/>
                 <wp:positionH relativeFrom="page">
                   <wp:posOffset>342900</wp:posOffset>
@@ -88,7 +88,7 @@
                                 <w:noProof/>
                               </w:rPr>
                               <w:drawing>
-                                <wp:inline distT="0" distB="0" distL="0" distR="0" wp14:anchorId="7AA13159" wp14:editId="14EF2A35">
+                                <wp:inline distT="0" distB="0" distL="0" distR="0" wp14:anchorId="5E06BA82" wp14:editId="432DFC58">
                                   <wp:extent cx="6858000" cy="1605280"/>
                                   <wp:effectExtent l="0" t="0" r="0" b="0"/>
                                   <wp:docPr id="65" name="Picture 65" descr="gradient"/>
@@ -318,7 +318,7 @@
         <mc:AlternateContent>
           <mc:Choice Requires="wps">
             <w:drawing>
-              <wp:anchor distT="0" distB="0" distL="114300" distR="114300" simplePos="0" relativeHeight="251651072" behindDoc="0" locked="0" layoutInCell="1" allowOverlap="1" wp14:anchorId="27E3EA7C" wp14:editId="6DA74D25">
+              <wp:anchor distT="0" distB="0" distL="114300" distR="114300" simplePos="0" relativeHeight="251651072" behindDoc="0" locked="0" layoutInCell="1" allowOverlap="1" wp14:anchorId="195992CE" wp14:editId="1C61B770">
                 <wp:simplePos x="0" y="0"/>
                 <wp:positionH relativeFrom="page">
                   <wp:posOffset>2540000</wp:posOffset>
@@ -420,7 +420,7 @@
         <mc:AlternateContent>
           <mc:Choice Requires="wps">
             <w:drawing>
-              <wp:anchor distT="0" distB="0" distL="114300" distR="114300" simplePos="0" relativeHeight="251668480" behindDoc="0" locked="0" layoutInCell="1" allowOverlap="1" wp14:anchorId="464763D3" wp14:editId="3BCD7855">
+              <wp:anchor distT="0" distB="0" distL="114300" distR="114300" simplePos="0" relativeHeight="251668480" behindDoc="0" locked="0" layoutInCell="1" allowOverlap="1" wp14:anchorId="6BC70BEB" wp14:editId="4E21141B">
                 <wp:simplePos x="0" y="0"/>
                 <wp:positionH relativeFrom="page">
                   <wp:posOffset>476250</wp:posOffset>
@@ -512,7 +512,7 @@
         <mc:AlternateContent>
           <mc:Choice Requires="wps">
             <w:drawing>
-              <wp:anchor distT="0" distB="0" distL="114300" distR="114300" simplePos="0" relativeHeight="251653120" behindDoc="0" locked="0" layoutInCell="1" allowOverlap="1" wp14:anchorId="548E372F" wp14:editId="6EE7EBE6">
+              <wp:anchor distT="0" distB="0" distL="114300" distR="114300" simplePos="0" relativeHeight="251653120" behindDoc="0" locked="0" layoutInCell="1" allowOverlap="1" wp14:anchorId="660D32A3" wp14:editId="235C8776">
                 <wp:simplePos x="0" y="0"/>
                 <wp:positionH relativeFrom="page">
                   <wp:posOffset>2529840</wp:posOffset>
@@ -629,7 +629,7 @@
         <mc:AlternateContent>
           <mc:Choice Requires="wps">
             <w:drawing>
-              <wp:anchor distT="0" distB="0" distL="114300" distR="114300" simplePos="0" relativeHeight="251635712" behindDoc="0" locked="0" layoutInCell="1" allowOverlap="1" wp14:anchorId="5251D0FD" wp14:editId="27CB4C42">
+              <wp:anchor distT="0" distB="0" distL="114300" distR="114300" simplePos="0" relativeHeight="251635712" behindDoc="0" locked="0" layoutInCell="1" allowOverlap="1" wp14:anchorId="2FC57117" wp14:editId="4490542D">
                 <wp:simplePos x="0" y="0"/>
                 <wp:positionH relativeFrom="page">
                   <wp:posOffset>171450</wp:posOffset>
@@ -1018,7 +1018,7 @@
         <mc:AlternateContent>
           <mc:Choice Requires="wps">
             <w:drawing>
-              <wp:anchor distT="0" distB="0" distL="114300" distR="114300" simplePos="0" relativeHeight="251689984" behindDoc="0" locked="0" layoutInCell="1" allowOverlap="1" wp14:anchorId="3D394B5B" wp14:editId="5A0CB18E">
+              <wp:anchor distT="0" distB="0" distL="114300" distR="114300" simplePos="0" relativeHeight="251689984" behindDoc="0" locked="0" layoutInCell="1" allowOverlap="1" wp14:anchorId="6FFA0D80" wp14:editId="66E4C875">
                 <wp:simplePos x="0" y="0"/>
                 <wp:positionH relativeFrom="page">
                   <wp:posOffset>571500</wp:posOffset>
@@ -1278,7 +1278,7 @@
         <mc:AlternateContent>
           <mc:Choice Requires="wps">
             <w:drawing>
-              <wp:anchor distT="0" distB="0" distL="114300" distR="114300" simplePos="0" relativeHeight="251688960" behindDoc="0" locked="0" layoutInCell="1" allowOverlap="1" wp14:anchorId="34048A13" wp14:editId="2D31CD8D">
+              <wp:anchor distT="0" distB="0" distL="114300" distR="114300" simplePos="0" relativeHeight="251688960" behindDoc="0" locked="0" layoutInCell="1" allowOverlap="1" wp14:anchorId="71EB0C23" wp14:editId="613DA089">
                 <wp:simplePos x="0" y="0"/>
                 <wp:positionH relativeFrom="page">
                   <wp:posOffset>5486400</wp:posOffset>
@@ -1435,6 +1435,140 @@
           <w:shd w:val="clear" w:color="auto" w:fill="F8F8F8"/>
         </w:rPr>
       </w:pPr>
+    </w:p>
+    <w:p>
+      <w:pPr>
+        <w:pStyle w:val="Heading1"/>
+        <w:jc w:val="right"/>
+        <w:rPr>
+          <w:rFonts w:ascii="Arial" w:hAnsi="Arial"/>
+          <w:color w:val="000000" w:themeColor="text1"/>
+        </w:rPr>
+      </w:pPr>
+      <w:r>
+        <w:rPr>
+          <w:rFonts w:ascii="Arial" w:hAnsi="Arial"/>
+          <w:color w:val="000000" w:themeColor="text1"/>
+        </w:rPr>
+        <w:t>Group Members</w:t>
+      </w:r>
+    </w:p>
+    <w:p>
+      <w:pPr>
+        <w:jc w:val="right"/>
+        <w:rPr>
+          <w:rFonts w:ascii="Arial" w:hAnsi="Arial"/>
+          <w:color w:val="000000" w:themeColor="text1"/>
+          <w:sz w:val="26"/>
+          <w:szCs w:val="26"/>
+        </w:rPr>
+      </w:pPr>
+      <w:r>
+        <w:rPr>
+          <w:rFonts w:ascii="Arial" w:hAnsi="Arial"/>
+          <w:color w:val="000000" w:themeColor="text1"/>
+          <w:sz w:val="26"/>
+          <w:szCs w:val="26"/>
+        </w:rPr>
+        <w:t>Balaji Rajaram</w:t>
+      </w:r>
+      <w:r>
+        <w:rPr>
+          <w:rFonts w:ascii="Arial" w:hAnsi="Arial"/>
+          <w:color w:val="000000" w:themeColor="text1"/>
+          <w:sz w:val="26"/>
+          <w:szCs w:val="26"/>
+        </w:rPr>
+        <w:t>(</w:t>
+      </w:r>
+      <w:r>
+        <w:rPr>
+          <w:rFonts w:ascii="Arial" w:hAnsi="Arial"/>
+          <w:color w:val="000000" w:themeColor="text1"/>
+          <w:sz w:val="26"/>
+          <w:szCs w:val="26"/>
+        </w:rPr>
+        <w:t xml:space="preserve">IU </w:t>
+      </w:r>
+      <w:bookmarkStart w:id="0" w:name="_GoBack"/>
+      <w:bookmarkEnd w:id="0"/>
+      <w:r>
+        <w:rPr>
+          <w:rFonts w:ascii="Arial" w:hAnsi="Arial"/>
+          <w:color w:val="000000" w:themeColor="text1"/>
+          <w:sz w:val="26"/>
+          <w:szCs w:val="26"/>
+        </w:rPr>
+        <w:t>id</w:t>
+      </w:r>
+      <w:r>
+        <w:rPr>
+          <w:rFonts w:ascii="Arial" w:hAnsi="Arial"/>
+          <w:color w:val="000000" w:themeColor="text1"/>
+          <w:sz w:val="26"/>
+          <w:szCs w:val="26"/>
+        </w:rPr>
+        <w:t>)</w:t>
+      </w:r>
+    </w:p>
+    <w:p>
+      <w:pPr>
+        <w:jc w:val="right"/>
+        <w:rPr>
+          <w:rFonts w:ascii="Arial" w:hAnsi="Arial"/>
+          <w:color w:val="000000" w:themeColor="text1"/>
+          <w:sz w:val="26"/>
+          <w:szCs w:val="26"/>
+        </w:rPr>
+      </w:pPr>
+      <w:r>
+        <w:rPr>
+          <w:rFonts w:ascii="Arial" w:hAnsi="Arial"/>
+          <w:color w:val="000000" w:themeColor="text1"/>
+          <w:sz w:val="26"/>
+          <w:szCs w:val="26"/>
+        </w:rPr>
+        <w:t>Dipankar Biswas</w:t>
+      </w:r>
+      <w:r>
+        <w:rPr>
+          <w:rFonts w:ascii="Arial" w:hAnsi="Arial"/>
+          <w:color w:val="000000" w:themeColor="text1"/>
+          <w:sz w:val="26"/>
+          <w:szCs w:val="26"/>
+        </w:rPr>
+        <w:t>(dbiswas)</w:t>
+      </w:r>
+    </w:p>
+    <w:p>
+      <w:pPr>
+        <w:pStyle w:val="NoSpacing"/>
+        <w:jc w:val="right"/>
+        <w:rPr>
+          <w:rFonts w:ascii="Arial" w:hAnsi="Arial"/>
+          <w:color w:val="000000" w:themeColor="text1"/>
+          <w:sz w:val="26"/>
+          <w:szCs w:val="26"/>
+        </w:rPr>
+      </w:pPr>
+      <w:r>
+        <w:rPr>
+          <w:rFonts w:ascii="Arial" w:hAnsi="Arial"/>
+          <w:color w:val="000000" w:themeColor="text1"/>
+          <w:sz w:val="26"/>
+          <w:szCs w:val="26"/>
+        </w:rPr>
+        <w:t>Malabika Biswas</w:t>
+      </w:r>
+      <w:r>
+        <w:rPr>
+          <w:rFonts w:ascii="Arial" w:hAnsi="Arial"/>
+          <w:color w:val="000000" w:themeColor="text1"/>
+          <w:sz w:val="26"/>
+          <w:szCs w:val="26"/>
+        </w:rPr>
+        <w:t>(mbiswas)</w:t>
+      </w:r>
     </w:p>
     <w:p>
       <w:pPr>
@@ -2016,14 +2150,14 @@
           <w:color w:val="000000" w:themeColor="text1"/>
         </w:rPr>
       </w:pPr>
-      <w:bookmarkStart w:id="0" w:name="_Toc468990764"/>
+      <w:bookmarkStart w:id="1" w:name="_Toc468990764"/>
       <w:r>
         <w:rPr>
           <w:color w:val="000000" w:themeColor="text1"/>
         </w:rPr>
         <w:t>Dataset 1</w:t>
       </w:r>
-      <w:bookmarkEnd w:id="0"/>
+      <w:bookmarkEnd w:id="1"/>
     </w:p>
     <w:p>
       <w:pPr>
@@ -2052,7 +2186,7 @@
           <w:szCs w:val="24"/>
         </w:rPr>
       </w:pPr>
-      <w:bookmarkStart w:id="1" w:name="_Toc468990765"/>
+      <w:bookmarkStart w:id="2" w:name="_Toc468990765"/>
       <w:r>
         <w:rPr>
           <w:b/>
@@ -2071,7 +2205,7 @@
         </w:rPr>
         <w:t>Human Activity Recognition</w:t>
       </w:r>
-      <w:bookmarkEnd w:id="1"/>
+      <w:bookmarkEnd w:id="2"/>
     </w:p>
     <w:p>
       <w:pPr>
@@ -2082,7 +2216,7 @@
       <w:pPr>
         <w:pStyle w:val="Heading3"/>
       </w:pPr>
-      <w:bookmarkStart w:id="2" w:name="_Toc468990766"/>
+      <w:bookmarkStart w:id="3" w:name="_Toc468990766"/>
       <w:r>
         <w:rPr>
           <w:b/>
@@ -2093,7 +2227,7 @@
       <w:r>
         <w:t>:</w:t>
       </w:r>
-      <w:bookmarkEnd w:id="2"/>
+      <w:bookmarkEnd w:id="3"/>
     </w:p>
     <w:p>
       <w:pPr>
@@ -2124,7 +2258,7 @@
           <w:bCs/>
         </w:rPr>
       </w:pPr>
-      <w:bookmarkStart w:id="3" w:name="_Toc468990767"/>
+      <w:bookmarkStart w:id="4" w:name="_Toc468990767"/>
       <w:r>
         <w:rPr>
           <w:b/>
@@ -2135,7 +2269,7 @@
       <w:r>
         <w:t>:</w:t>
       </w:r>
-      <w:bookmarkEnd w:id="3"/>
+      <w:bookmarkEnd w:id="4"/>
     </w:p>
     <w:p>
       <w:pPr>
@@ -2289,7 +2423,7 @@
           <w:noProof/>
         </w:rPr>
         <w:drawing>
-          <wp:inline distT="0" distB="0" distL="0" distR="0" wp14:anchorId="6AA75B1C" wp14:editId="315F268D">
+          <wp:inline distT="0" distB="0" distL="0" distR="0" wp14:anchorId="1444917F" wp14:editId="258E73EE">
             <wp:extent cx="5791200" cy="2606040"/>
             <wp:effectExtent l="0" t="0" r="0" b="10160"/>
             <wp:docPr id="25" name="Picture 25"/>
@@ -2692,7 +2826,7 @@
           <w:noProof/>
         </w:rPr>
         <w:drawing>
-          <wp:inline distT="0" distB="0" distL="0" distR="0" wp14:anchorId="2A56BFD9" wp14:editId="5D0AAC64">
+          <wp:inline distT="0" distB="0" distL="0" distR="0" wp14:anchorId="65022D2D" wp14:editId="1F8C0EA3">
             <wp:extent cx="5904865" cy="3939540"/>
             <wp:effectExtent l="0" t="0" r="0" b="0"/>
             <wp:docPr id="20" name="Picture 20"/>
@@ -3396,27 +3530,14 @@
       <w:r>
         <w:t xml:space="preserve">Equation </w:t>
       </w:r>
-      <w:r>
-        <w:fldChar w:fldCharType="begin"/>
-      </w:r>
-      <w:r>
-        <w:instrText xml:space="preserve"> SEQ Equation \* ARABIC </w:instrText>
-      </w:r>
-      <w:r>
-        <w:fldChar w:fldCharType="separate"/>
-      </w:r>
-      <w:r>
-        <w:rPr>
-          <w:noProof/>
-        </w:rPr>
-        <w:t>1</w:t>
-      </w:r>
-      <w:r>
-        <w:rPr>
-          <w:noProof/>
-        </w:rPr>
-        <w:fldChar w:fldCharType="end"/>
-      </w:r>
+      <w:fldSimple w:instr=" SEQ Equation \* ARABIC ">
+        <w:r>
+          <w:rPr>
+            <w:noProof/>
+          </w:rPr>
+          <w:t>1</w:t>
+        </w:r>
+      </w:fldSimple>
     </w:p>
     <w:p>
       <w:pPr>
@@ -3435,7 +3556,7 @@
           <w:szCs w:val="24"/>
         </w:rPr>
         <w:drawing>
-          <wp:inline distT="0" distB="0" distL="0" distR="0" wp14:anchorId="7D8459E2" wp14:editId="59791FF9">
+          <wp:inline distT="0" distB="0" distL="0" distR="0" wp14:anchorId="5B1A3D48" wp14:editId="18ADEA98">
             <wp:extent cx="2438619" cy="654726"/>
             <wp:effectExtent l="0" t="0" r="0" b="5715"/>
             <wp:docPr id="2" name="Picture 2"/>
@@ -3722,7 +3843,7 @@
         <mc:AlternateContent>
           <mc:Choice Requires="wps">
             <w:drawing>
-              <wp:anchor distT="0" distB="0" distL="114300" distR="114300" simplePos="0" relativeHeight="251654144" behindDoc="0" locked="0" layoutInCell="1" allowOverlap="1" wp14:anchorId="16CC6A74" wp14:editId="3B1C9332">
+              <wp:anchor distT="0" distB="0" distL="114300" distR="114300" simplePos="0" relativeHeight="251654144" behindDoc="0" locked="0" layoutInCell="1" allowOverlap="1" wp14:anchorId="630D9139" wp14:editId="1A8926E7">
                 <wp:simplePos x="0" y="0"/>
                 <wp:positionH relativeFrom="page">
                   <wp:posOffset>2540000</wp:posOffset>
@@ -3824,7 +3945,7 @@
         <mc:AlternateContent>
           <mc:Choice Requires="wps">
             <w:drawing>
-              <wp:anchor distT="0" distB="0" distL="114300" distR="114300" simplePos="0" relativeHeight="251655168" behindDoc="0" locked="0" layoutInCell="1" allowOverlap="1" wp14:anchorId="5247C1B3" wp14:editId="25DED662">
+              <wp:anchor distT="0" distB="0" distL="114300" distR="114300" simplePos="0" relativeHeight="251655168" behindDoc="0" locked="0" layoutInCell="1" allowOverlap="1" wp14:anchorId="1AA634AD" wp14:editId="753F92A2">
                 <wp:simplePos x="0" y="0"/>
                 <wp:positionH relativeFrom="page">
                   <wp:posOffset>2552700</wp:posOffset>
@@ -3926,7 +4047,7 @@
         <mc:AlternateContent>
           <mc:Choice Requires="wps">
             <w:drawing>
-              <wp:anchor distT="0" distB="0" distL="114300" distR="114300" simplePos="0" relativeHeight="251656192" behindDoc="0" locked="0" layoutInCell="1" allowOverlap="1" wp14:anchorId="70D325B8" wp14:editId="6F5B05EB">
+              <wp:anchor distT="0" distB="0" distL="114300" distR="114300" simplePos="0" relativeHeight="251656192" behindDoc="0" locked="0" layoutInCell="1" allowOverlap="1" wp14:anchorId="22E93D20" wp14:editId="68DABA3B">
                 <wp:simplePos x="0" y="0"/>
                 <wp:positionH relativeFrom="page">
                   <wp:posOffset>2552700</wp:posOffset>
@@ -4028,7 +4149,7 @@
         <mc:AlternateContent>
           <mc:Choice Requires="wps">
             <w:drawing>
-              <wp:anchor distT="0" distB="0" distL="114300" distR="114300" simplePos="0" relativeHeight="251657216" behindDoc="0" locked="0" layoutInCell="1" allowOverlap="1" wp14:anchorId="11FEEECD" wp14:editId="7C1BEDA2">
+              <wp:anchor distT="0" distB="0" distL="114300" distR="114300" simplePos="0" relativeHeight="251657216" behindDoc="0" locked="0" layoutInCell="1" allowOverlap="1" wp14:anchorId="2A275FD2" wp14:editId="4393D4D4">
                 <wp:simplePos x="0" y="0"/>
                 <wp:positionH relativeFrom="page">
                   <wp:posOffset>546100</wp:posOffset>
@@ -4130,7 +4251,7 @@
         <mc:AlternateContent>
           <mc:Choice Requires="wps">
             <w:drawing>
-              <wp:anchor distT="0" distB="0" distL="114300" distR="114300" simplePos="0" relativeHeight="251658240" behindDoc="0" locked="0" layoutInCell="1" allowOverlap="1" wp14:anchorId="567864C6" wp14:editId="63BEE2C2">
+              <wp:anchor distT="0" distB="0" distL="114300" distR="114300" simplePos="0" relativeHeight="251658240" behindDoc="0" locked="0" layoutInCell="1" allowOverlap="1" wp14:anchorId="1958A52E" wp14:editId="78C59938">
                 <wp:simplePos x="0" y="0"/>
                 <wp:positionH relativeFrom="page">
                   <wp:posOffset>548640</wp:posOffset>
@@ -4236,7 +4357,7 @@
           <w:noProof/>
         </w:rPr>
         <w:drawing>
-          <wp:inline distT="0" distB="0" distL="0" distR="0" wp14:anchorId="2D0E1CB8" wp14:editId="11709C6F">
+          <wp:inline distT="0" distB="0" distL="0" distR="0" wp14:anchorId="4F93EC6F" wp14:editId="78E23829">
             <wp:extent cx="4028170" cy="3226241"/>
             <wp:effectExtent l="0" t="0" r="10795" b="0"/>
             <wp:docPr id="5" name="Picture 5"/>
@@ -4364,7 +4485,7 @@
           <w:noProof/>
         </w:rPr>
         <w:drawing>
-          <wp:inline distT="0" distB="0" distL="0" distR="0" wp14:anchorId="282DFCC8" wp14:editId="07474FD0">
+          <wp:inline distT="0" distB="0" distL="0" distR="0" wp14:anchorId="199174EF" wp14:editId="7C3FA7FF">
             <wp:extent cx="3991956" cy="3323859"/>
             <wp:effectExtent l="0" t="0" r="0" b="3810"/>
             <wp:docPr id="6" name="Picture 6"/>
@@ -4489,7 +4610,7 @@
         <mc:AlternateContent>
           <mc:Choice Requires="wps">
             <w:drawing>
-              <wp:anchor distT="0" distB="0" distL="114300" distR="114300" simplePos="0" relativeHeight="251674624" behindDoc="0" locked="0" layoutInCell="1" allowOverlap="1" wp14:anchorId="55CD9928" wp14:editId="4B796F05">
+              <wp:anchor distT="0" distB="0" distL="114300" distR="114300" simplePos="0" relativeHeight="251674624" behindDoc="0" locked="0" layoutInCell="1" allowOverlap="1" wp14:anchorId="311CE42A" wp14:editId="3C69E2EB">
                 <wp:simplePos x="0" y="0"/>
                 <wp:positionH relativeFrom="page">
                   <wp:posOffset>5372100</wp:posOffset>
@@ -4612,7 +4733,7 @@
           <w:noProof/>
         </w:rPr>
         <w:drawing>
-          <wp:inline distT="0" distB="0" distL="0" distR="0" wp14:anchorId="0CA4E458" wp14:editId="2CD8A90F">
+          <wp:inline distT="0" distB="0" distL="0" distR="0" wp14:anchorId="45332C09" wp14:editId="572D26DE">
             <wp:extent cx="5486400" cy="2878549"/>
             <wp:effectExtent l="0" t="0" r="0" b="0"/>
             <wp:docPr id="26" name="Picture 26"/>
@@ -4828,14 +4949,14 @@
           <w:color w:val="000000" w:themeColor="text1"/>
         </w:rPr>
       </w:pPr>
-      <w:bookmarkStart w:id="4" w:name="_Toc468990768"/>
+      <w:bookmarkStart w:id="5" w:name="_Toc468990768"/>
       <w:r>
         <w:rPr>
           <w:color w:val="000000" w:themeColor="text1"/>
         </w:rPr>
         <w:t>Dataset 2</w:t>
       </w:r>
-      <w:bookmarkEnd w:id="4"/>
+      <w:bookmarkEnd w:id="5"/>
     </w:p>
     <w:p>
       <w:pPr>
@@ -5149,7 +5270,7 @@
         </w:rPr>
         <w:lastRenderedPageBreak/>
         <w:drawing>
-          <wp:inline distT="0" distB="0" distL="0" distR="0" wp14:anchorId="0EDA7AEB" wp14:editId="6EAA545F">
+          <wp:inline distT="0" distB="0" distL="0" distR="0" wp14:anchorId="7A38E511" wp14:editId="73B8B5E2">
             <wp:extent cx="5926049" cy="5717540"/>
             <wp:effectExtent l="0" t="0" r="0" b="0"/>
             <wp:docPr id="8" name="Picture 8"/>
@@ -5277,7 +5398,7 @@
         </w:rPr>
         <w:lastRenderedPageBreak/>
         <w:drawing>
-          <wp:inline distT="0" distB="0" distL="0" distR="0" wp14:anchorId="1773B9E6" wp14:editId="4DAF69EC">
+          <wp:inline distT="0" distB="0" distL="0" distR="0" wp14:anchorId="102690EC" wp14:editId="32925DEA">
             <wp:extent cx="5853027" cy="5717540"/>
             <wp:effectExtent l="0" t="0" r="0" b="0"/>
             <wp:docPr id="7" name="Picture 7"/>
@@ -5460,7 +5581,7 @@
           <w:noProof/>
         </w:rPr>
         <w:drawing>
-          <wp:inline distT="0" distB="0" distL="0" distR="0" wp14:anchorId="5D7F5381" wp14:editId="78B374B8">
+          <wp:inline distT="0" distB="0" distL="0" distR="0" wp14:anchorId="3429ABFB" wp14:editId="3DB78B15">
             <wp:extent cx="3366135" cy="3123703"/>
             <wp:effectExtent l="0" t="0" r="12065" b="635"/>
             <wp:docPr id="21" name="Picture 21"/>
@@ -5522,7 +5643,7 @@
           <w:noProof/>
         </w:rPr>
         <w:drawing>
-          <wp:inline distT="0" distB="0" distL="0" distR="0" wp14:anchorId="1791B686" wp14:editId="4C13F9F0">
+          <wp:inline distT="0" distB="0" distL="0" distR="0" wp14:anchorId="455F88BC" wp14:editId="7D0D618B">
             <wp:extent cx="4532868" cy="3935307"/>
             <wp:effectExtent l="0" t="0" r="0" b="1905"/>
             <wp:docPr id="22" name="Picture 22"/>
@@ -5604,7 +5725,7 @@
           <w:noProof/>
         </w:rPr>
         <w:drawing>
-          <wp:inline distT="0" distB="0" distL="0" distR="0" wp14:anchorId="35683C10" wp14:editId="7AD4FD69">
+          <wp:inline distT="0" distB="0" distL="0" distR="0" wp14:anchorId="05641C1E" wp14:editId="6C975FDF">
             <wp:extent cx="5486400" cy="2842260"/>
             <wp:effectExtent l="0" t="0" r="0" b="2540"/>
             <wp:docPr id="28" name="Picture 28"/>
@@ -5724,7 +5845,7 @@
           <w:noProof/>
         </w:rPr>
         <w:drawing>
-          <wp:inline distT="0" distB="0" distL="0" distR="0" wp14:anchorId="580AAFE9" wp14:editId="2D0B66C5">
+          <wp:inline distT="0" distB="0" distL="0" distR="0" wp14:anchorId="0645D7F7" wp14:editId="407ACC36">
             <wp:extent cx="2905187" cy="3086089"/>
             <wp:effectExtent l="0" t="0" r="0" b="0"/>
             <wp:docPr id="23" name="Picture 23"/>
@@ -5796,7 +5917,7 @@
         </w:rPr>
         <w:lastRenderedPageBreak/>
         <w:drawing>
-          <wp:inline distT="0" distB="0" distL="0" distR="0" wp14:anchorId="29726757" wp14:editId="24F32AEE">
+          <wp:inline distT="0" distB="0" distL="0" distR="0" wp14:anchorId="41F91746" wp14:editId="0BFEA23D">
             <wp:extent cx="4051935" cy="3315646"/>
             <wp:effectExtent l="0" t="0" r="12065" b="12065"/>
             <wp:docPr id="24" name="Picture 24"/>
@@ -5873,7 +5994,7 @@
           <w:noProof/>
         </w:rPr>
         <w:drawing>
-          <wp:inline distT="0" distB="0" distL="0" distR="0" wp14:anchorId="1FC2BA63" wp14:editId="0C753E36">
+          <wp:inline distT="0" distB="0" distL="0" distR="0" wp14:anchorId="42A2AE6A" wp14:editId="7609F172">
             <wp:extent cx="5486400" cy="2800350"/>
             <wp:effectExtent l="0" t="0" r="0" b="0"/>
             <wp:docPr id="29" name="Picture 29"/>
@@ -6070,7 +6191,7 @@
           <w:noProof/>
         </w:rPr>
         <w:drawing>
-          <wp:inline distT="0" distB="0" distL="0" distR="0" wp14:anchorId="08E053B8" wp14:editId="20F872DE">
+          <wp:inline distT="0" distB="0" distL="0" distR="0" wp14:anchorId="7680938E" wp14:editId="3DA99337">
             <wp:extent cx="5486400" cy="4643120"/>
             <wp:effectExtent l="0" t="0" r="0" b="5080"/>
             <wp:docPr id="10" name="Picture 10"/>
@@ -6171,7 +6292,7 @@
           <w:noProof/>
         </w:rPr>
         <w:drawing>
-          <wp:inline distT="0" distB="0" distL="0" distR="0" wp14:anchorId="765B6AE3" wp14:editId="2C20882B">
+          <wp:inline distT="0" distB="0" distL="0" distR="0" wp14:anchorId="2D817CB9" wp14:editId="5B9A9395">
             <wp:extent cx="5486400" cy="2780665"/>
             <wp:effectExtent l="0" t="0" r="0" b="0"/>
             <wp:docPr id="3" name="Picture 3"/>
@@ -6257,7 +6378,7 @@
           <w:noProof/>
         </w:rPr>
         <w:drawing>
-          <wp:inline distT="0" distB="0" distL="0" distR="0" wp14:anchorId="77149D47" wp14:editId="6CE2ADD1">
+          <wp:inline distT="0" distB="0" distL="0" distR="0" wp14:anchorId="541C94D1" wp14:editId="67860006">
             <wp:extent cx="5486400" cy="4697730"/>
             <wp:effectExtent l="0" t="0" r="0" b="1270"/>
             <wp:docPr id="19" name="Picture 19"/>
@@ -6324,15 +6445,13 @@
         <w:t>Weka Result:</w:t>
       </w:r>
     </w:p>
-    <w:p>
-      <w:bookmarkStart w:id="5" w:name="_GoBack"/>
-      <w:bookmarkEnd w:id="5"/>
-    </w:p>
-    <w:p>
-      <w:pPr>
-        <w:jc w:val="both"/>
-        <w:rPr>
-          <w:rFonts w:ascii="Arial" w:hAnsi="Arial"/>
+    <w:p/>
+    <w:p>
+      <w:pPr>
+        <w:pStyle w:val="Heading1"/>
+        <w:jc w:val="center"/>
+        <w:rPr>
+          <w:color w:val="000000" w:themeColor="text1"/>
         </w:rPr>
       </w:pPr>
       <w:r>
@@ -6340,7 +6459,7 @@
           <w:noProof/>
         </w:rPr>
         <w:drawing>
-          <wp:inline distT="0" distB="0" distL="0" distR="0" wp14:anchorId="4F332309" wp14:editId="77D3F0B3">
+          <wp:inline distT="0" distB="0" distL="0" distR="0" wp14:anchorId="1ABBC7D0" wp14:editId="30ED440A">
             <wp:extent cx="5486400" cy="2785110"/>
             <wp:effectExtent l="0" t="0" r="0" b="8890"/>
             <wp:docPr id="64" name="Picture 64"/>
@@ -6390,6 +6509,778 @@
       </w:r>
       <w:r>
         <w:rPr>
+          <w:color w:val="000000" w:themeColor="text1"/>
+        </w:rPr>
+        <w:t xml:space="preserve">Dataset </w:t>
+      </w:r>
+      <w:r>
+        <w:rPr>
+          <w:color w:val="000000" w:themeColor="text1"/>
+        </w:rPr>
+        <w:t>3</w:t>
+      </w:r>
+    </w:p>
+    <w:p/>
+    <w:p/>
+    <w:p>
+      <w:pPr>
+        <w:pStyle w:val="Heading3"/>
+        <w:rPr>
+          <w:rFonts w:ascii="Arial" w:hAnsi="Arial"/>
+          <w:sz w:val="24"/>
+          <w:szCs w:val="24"/>
+        </w:rPr>
+      </w:pPr>
+      <w:r>
+        <w:rPr>
+          <w:b/>
+          <w:bCs/>
+        </w:rPr>
+        <w:t>Dataset Name</w:t>
+      </w:r>
+      <w:r>
+        <w:t xml:space="preserve">:  </w:t>
+      </w:r>
+      <w:r>
+        <w:rPr>
+          <w:rFonts w:ascii="Arial" w:hAnsi="Arial"/>
+          <w:sz w:val="24"/>
+          <w:szCs w:val="24"/>
+        </w:rPr>
+        <w:t>Caravan Insurance</w:t>
+      </w:r>
+    </w:p>
+    <w:p>
+      <w:pPr>
+        <w:jc w:val="both"/>
+      </w:pPr>
+    </w:p>
+    <w:p>
+      <w:pPr>
+        <w:pStyle w:val="Heading3"/>
+      </w:pPr>
+      <w:r>
+        <w:rPr>
+          <w:b/>
+          <w:bCs/>
+        </w:rPr>
+        <w:t>Dataset Description</w:t>
+      </w:r>
+      <w:r>
+        <w:t>:</w:t>
+      </w:r>
+    </w:p>
+    <w:p>
+      <w:pPr>
+        <w:jc w:val="both"/>
+      </w:pPr>
+    </w:p>
+    <w:p>
+      <w:pPr>
+        <w:pStyle w:val="Heading3"/>
+        <w:rPr>
+          <w:b/>
+          <w:bCs/>
+        </w:rPr>
+      </w:pPr>
+      <w:r>
+        <w:rPr>
+          <w:b/>
+          <w:bCs/>
+        </w:rPr>
+        <w:t>K Nearest Neighbor (knn)</w:t>
+      </w:r>
+      <w:r>
+        <w:rPr>
+          <w:b/>
+          <w:bCs/>
+        </w:rPr>
+        <w:t xml:space="preserve"> Algorithm</w:t>
+      </w:r>
+      <w:r>
+        <w:t>:</w:t>
+      </w:r>
+    </w:p>
+    <w:p>
+      <w:pPr>
+        <w:jc w:val="both"/>
+        <w:rPr>
+          <w:rFonts w:ascii="Arial" w:hAnsi="Arial"/>
+        </w:rPr>
+      </w:pPr>
+      <w:r>
+        <w:rPr>
+          <w:rFonts w:ascii="Arial" w:hAnsi="Arial"/>
+        </w:rPr>
+        <w:t xml:space="preserve">In this section, we discuss the analysis performed on the dataset using </w:t>
+      </w:r>
+      <w:r>
+        <w:rPr>
+          <w:rFonts w:ascii="Arial" w:hAnsi="Arial"/>
+        </w:rPr>
+        <w:t xml:space="preserve">KNN </w:t>
+      </w:r>
+      <w:r>
+        <w:rPr>
+          <w:rFonts w:ascii="Arial" w:hAnsi="Arial"/>
+        </w:rPr>
+        <w:t xml:space="preserve">algorithm, what are the pre-processing steps that we have </w:t>
+      </w:r>
+      <w:r>
+        <w:rPr>
+          <w:rFonts w:ascii="Arial" w:hAnsi="Arial"/>
+        </w:rPr>
+        <w:t>carried out</w:t>
+      </w:r>
+      <w:r>
+        <w:rPr>
+          <w:rFonts w:ascii="Arial" w:hAnsi="Arial"/>
+        </w:rPr>
+        <w:t>, analysis on the dataset, output of the algorithm from our python implementation, Weka output, comparison of both the results</w:t>
+      </w:r>
+      <w:r>
+        <w:rPr>
+          <w:rFonts w:ascii="Arial" w:hAnsi="Arial"/>
+        </w:rPr>
+        <w:t>, learnings, pitfalls of our implementation and potential ways to improvise the performance</w:t>
+      </w:r>
+      <w:r>
+        <w:rPr>
+          <w:rFonts w:ascii="Arial" w:hAnsi="Arial"/>
+        </w:rPr>
+        <w:t>.</w:t>
+      </w:r>
+    </w:p>
+    <w:p>
+      <w:pPr>
+        <w:jc w:val="both"/>
+        <w:rPr>
+          <w:rFonts w:ascii="Arial" w:hAnsi="Arial"/>
+        </w:rPr>
+      </w:pPr>
+    </w:p>
+    <w:p>
+      <w:pPr>
+        <w:pStyle w:val="Heading4"/>
+        <w:rPr>
+          <w:sz w:val="30"/>
+          <w:szCs w:val="26"/>
+        </w:rPr>
+      </w:pPr>
+      <w:r>
+        <w:rPr>
+          <w:sz w:val="30"/>
+          <w:szCs w:val="26"/>
+        </w:rPr>
+        <w:t>Analysis &amp; pre-processing:</w:t>
+      </w:r>
+    </w:p>
+    <w:p/>
+    <w:p>
+      <w:pPr>
+        <w:pStyle w:val="Heading4"/>
+        <w:rPr>
+          <w:sz w:val="30"/>
+          <w:szCs w:val="30"/>
+        </w:rPr>
+      </w:pPr>
+      <w:r>
+        <w:rPr>
+          <w:b/>
+          <w:bCs/>
+          <w:sz w:val="30"/>
+          <w:szCs w:val="30"/>
+        </w:rPr>
+        <w:t>Implementation</w:t>
+      </w:r>
+      <w:r>
+        <w:rPr>
+          <w:sz w:val="30"/>
+          <w:szCs w:val="30"/>
+        </w:rPr>
+        <w:t>:</w:t>
+      </w:r>
+    </w:p>
+    <w:p/>
+    <w:p>
+      <w:pPr>
+        <w:jc w:val="both"/>
+        <w:rPr>
+          <w:rFonts w:ascii="Arial" w:hAnsi="Arial"/>
+          <w:szCs w:val="24"/>
+        </w:rPr>
+      </w:pPr>
+    </w:p>
+    <w:p>
+      <w:pPr>
+        <w:jc w:val="both"/>
+        <w:rPr>
+          <w:rFonts w:ascii="Arial" w:hAnsi="Arial"/>
+          <w:szCs w:val="24"/>
+        </w:rPr>
+      </w:pPr>
+    </w:p>
+    <w:p>
+      <w:pPr>
+        <w:jc w:val="both"/>
+        <w:rPr>
+          <w:rFonts w:ascii="Arial" w:hAnsi="Arial"/>
+          <w:szCs w:val="24"/>
+        </w:rPr>
+      </w:pPr>
+    </w:p>
+    <w:p>
+      <w:pPr>
+        <w:jc w:val="both"/>
+        <w:rPr>
+          <w:rFonts w:ascii="Arial" w:hAnsi="Arial"/>
+          <w:szCs w:val="24"/>
+        </w:rPr>
+      </w:pPr>
+    </w:p>
+    <w:p>
+      <w:pPr>
+        <w:jc w:val="both"/>
+        <w:rPr>
+          <w:rFonts w:ascii="Arial" w:hAnsi="Arial"/>
+          <w:szCs w:val="24"/>
+        </w:rPr>
+      </w:pPr>
+    </w:p>
+    <w:p>
+      <w:pPr>
+        <w:jc w:val="both"/>
+        <w:rPr>
+          <w:rFonts w:ascii="Arial" w:hAnsi="Arial"/>
+          <w:szCs w:val="24"/>
+        </w:rPr>
+      </w:pPr>
+    </w:p>
+    <w:p>
+      <w:pPr>
+        <w:jc w:val="both"/>
+        <w:rPr>
+          <w:rFonts w:ascii="Arial" w:hAnsi="Arial"/>
+          <w:szCs w:val="24"/>
+        </w:rPr>
+      </w:pPr>
+    </w:p>
+    <w:p>
+      <w:pPr>
+        <w:jc w:val="both"/>
+        <w:rPr>
+          <w:rFonts w:ascii="Arial" w:hAnsi="Arial"/>
+          <w:szCs w:val="24"/>
+        </w:rPr>
+      </w:pPr>
+    </w:p>
+    <w:p>
+      <w:pPr>
+        <w:jc w:val="both"/>
+        <w:rPr>
+          <w:rFonts w:ascii="Arial" w:hAnsi="Arial"/>
+          <w:szCs w:val="24"/>
+        </w:rPr>
+      </w:pPr>
+    </w:p>
+    <w:p>
+      <w:pPr>
+        <w:jc w:val="both"/>
+        <w:rPr>
+          <w:rFonts w:ascii="Arial" w:hAnsi="Arial"/>
+          <w:szCs w:val="24"/>
+        </w:rPr>
+      </w:pPr>
+    </w:p>
+    <w:p>
+      <w:pPr>
+        <w:jc w:val="both"/>
+        <w:rPr>
+          <w:rFonts w:ascii="Arial" w:hAnsi="Arial"/>
+          <w:szCs w:val="24"/>
+        </w:rPr>
+      </w:pPr>
+    </w:p>
+    <w:p>
+      <w:pPr>
+        <w:jc w:val="both"/>
+        <w:rPr>
+          <w:rFonts w:ascii="Arial" w:hAnsi="Arial"/>
+          <w:szCs w:val="24"/>
+        </w:rPr>
+      </w:pPr>
+    </w:p>
+    <w:p>
+      <w:pPr>
+        <w:jc w:val="both"/>
+        <w:rPr>
+          <w:rFonts w:ascii="Arial" w:hAnsi="Arial"/>
+          <w:szCs w:val="24"/>
+        </w:rPr>
+      </w:pPr>
+    </w:p>
+    <w:p>
+      <w:pPr>
+        <w:jc w:val="both"/>
+        <w:rPr>
+          <w:rFonts w:ascii="Arial" w:hAnsi="Arial"/>
+          <w:szCs w:val="24"/>
+        </w:rPr>
+      </w:pPr>
+    </w:p>
+    <w:p>
+      <w:pPr>
+        <w:jc w:val="both"/>
+        <w:rPr>
+          <w:rFonts w:ascii="Arial" w:hAnsi="Arial"/>
+          <w:szCs w:val="24"/>
+        </w:rPr>
+      </w:pPr>
+    </w:p>
+    <w:p>
+      <w:pPr>
+        <w:jc w:val="both"/>
+        <w:rPr>
+          <w:rFonts w:ascii="Arial" w:hAnsi="Arial"/>
+          <w:szCs w:val="24"/>
+        </w:rPr>
+      </w:pPr>
+    </w:p>
+    <w:p>
+      <w:pPr>
+        <w:jc w:val="both"/>
+        <w:rPr>
+          <w:rFonts w:ascii="Arial" w:hAnsi="Arial"/>
+          <w:szCs w:val="24"/>
+        </w:rPr>
+      </w:pPr>
+    </w:p>
+    <w:p>
+      <w:pPr>
+        <w:jc w:val="both"/>
+        <w:rPr>
+          <w:rFonts w:ascii="Arial" w:hAnsi="Arial"/>
+          <w:szCs w:val="24"/>
+        </w:rPr>
+      </w:pPr>
+    </w:p>
+    <w:p>
+      <w:pPr>
+        <w:jc w:val="both"/>
+        <w:rPr>
+          <w:rFonts w:ascii="Arial" w:hAnsi="Arial"/>
+          <w:szCs w:val="24"/>
+        </w:rPr>
+      </w:pPr>
+    </w:p>
+    <w:p>
+      <w:pPr>
+        <w:jc w:val="both"/>
+        <w:rPr>
+          <w:rFonts w:ascii="Arial" w:hAnsi="Arial"/>
+          <w:szCs w:val="24"/>
+        </w:rPr>
+      </w:pPr>
+    </w:p>
+    <w:p>
+      <w:pPr>
+        <w:jc w:val="both"/>
+        <w:rPr>
+          <w:rFonts w:ascii="Arial" w:hAnsi="Arial"/>
+          <w:szCs w:val="24"/>
+        </w:rPr>
+      </w:pPr>
+    </w:p>
+    <w:p>
+      <w:pPr>
+        <w:jc w:val="both"/>
+        <w:rPr>
+          <w:rFonts w:ascii="Arial" w:hAnsi="Arial"/>
+          <w:szCs w:val="24"/>
+        </w:rPr>
+      </w:pPr>
+    </w:p>
+    <w:p>
+      <w:pPr>
+        <w:jc w:val="both"/>
+        <w:rPr>
+          <w:rFonts w:ascii="Arial" w:hAnsi="Arial"/>
+          <w:szCs w:val="24"/>
+        </w:rPr>
+      </w:pPr>
+    </w:p>
+    <w:p>
+      <w:pPr>
+        <w:jc w:val="both"/>
+        <w:rPr>
+          <w:rFonts w:ascii="Arial" w:hAnsi="Arial"/>
+          <w:szCs w:val="24"/>
+        </w:rPr>
+      </w:pPr>
+    </w:p>
+    <w:p>
+      <w:pPr>
+        <w:pStyle w:val="Heading4"/>
+        <w:rPr>
+          <w:b/>
+          <w:bCs/>
+          <w:sz w:val="30"/>
+          <w:szCs w:val="30"/>
+        </w:rPr>
+      </w:pPr>
+    </w:p>
+    <w:p>
+      <w:pPr>
+        <w:pStyle w:val="Heading4"/>
+        <w:rPr>
+          <w:sz w:val="30"/>
+          <w:szCs w:val="30"/>
+        </w:rPr>
+      </w:pPr>
+      <w:r>
+        <w:rPr>
+          <w:b/>
+          <w:bCs/>
+          <w:sz w:val="30"/>
+          <w:szCs w:val="30"/>
+        </w:rPr>
+        <w:t>Observation</w:t>
+      </w:r>
+      <w:r>
+        <w:rPr>
+          <w:sz w:val="30"/>
+          <w:szCs w:val="30"/>
+        </w:rPr>
+        <w:t>:</w:t>
+      </w:r>
+    </w:p>
+    <w:p>
+      <w:pPr>
+        <w:jc w:val="both"/>
+        <w:rPr>
+          <w:rFonts w:ascii="Arial" w:hAnsi="Arial"/>
+          <w:szCs w:val="24"/>
+        </w:rPr>
+      </w:pPr>
+      <w:r>
+        <w:rPr>
+          <w:rFonts w:ascii="Arial" w:hAnsi="Arial"/>
+          <w:szCs w:val="24"/>
+        </w:rPr>
+        <w:t xml:space="preserve">We have implemented the </w:t>
+      </w:r>
+      <w:r>
+        <w:rPr>
+          <w:rFonts w:ascii="Arial" w:hAnsi="Arial"/>
+          <w:szCs w:val="24"/>
+        </w:rPr>
+        <w:t>KNN</w:t>
+      </w:r>
+      <w:r>
+        <w:rPr>
+          <w:rFonts w:ascii="Arial" w:hAnsi="Arial"/>
+          <w:szCs w:val="24"/>
+        </w:rPr>
+        <w:t xml:space="preserve"> algorithm in Python and we used the dataset with </w:t>
+      </w:r>
+      <w:r>
+        <w:rPr>
+          <w:rFonts w:ascii="Arial" w:hAnsi="Arial"/>
+          <w:szCs w:val="24"/>
+        </w:rPr>
+        <w:t xml:space="preserve">86 columns. </w:t>
+      </w:r>
+      <w:r>
+        <w:rPr>
+          <w:rFonts w:ascii="Arial" w:hAnsi="Arial"/>
+          <w:szCs w:val="24"/>
+        </w:rPr>
+        <w:t>We divided the dataset into 70-30 ratios for training data and test data respectively.</w:t>
+      </w:r>
+      <w:r>
+        <w:rPr>
+          <w:rFonts w:ascii="Arial" w:hAnsi="Arial"/>
+          <w:szCs w:val="24"/>
+        </w:rPr>
+        <w:t xml:space="preserve"> </w:t>
+      </w:r>
+    </w:p>
+    <w:p>
+      <w:pPr>
+        <w:jc w:val="both"/>
+        <w:rPr>
+          <w:rFonts w:ascii="Arial" w:hAnsi="Arial"/>
+          <w:szCs w:val="24"/>
+        </w:rPr>
+      </w:pPr>
+    </w:p>
+    <w:p>
+      <w:pPr>
+        <w:jc w:val="both"/>
+        <w:rPr>
+          <w:rFonts w:ascii="Arial" w:hAnsi="Arial"/>
+          <w:szCs w:val="24"/>
+        </w:rPr>
+      </w:pPr>
+      <w:r>
+        <w:rPr>
+          <w:rFonts w:ascii="Arial" w:hAnsi="Arial"/>
+          <w:szCs w:val="24"/>
+        </w:rPr>
+        <w:t xml:space="preserve">Below figure </w:t>
+      </w:r>
+      <w:r>
+        <w:rPr>
+          <w:rFonts w:ascii="Arial" w:hAnsi="Arial"/>
+          <w:szCs w:val="24"/>
+        </w:rPr>
+        <w:t>shows the output of our python implementation</w:t>
+      </w:r>
+      <w:r>
+        <w:rPr>
+          <w:rFonts w:ascii="Arial" w:hAnsi="Arial"/>
+          <w:szCs w:val="24"/>
+        </w:rPr>
+        <w:t>.</w:t>
+      </w:r>
+    </w:p>
+    <w:p>
+      <w:pPr>
+        <w:jc w:val="both"/>
+        <w:rPr>
+          <w:rFonts w:ascii="Arial" w:hAnsi="Arial"/>
+          <w:szCs w:val="24"/>
+        </w:rPr>
+      </w:pPr>
+    </w:p>
+    <w:p>
+      <w:pPr>
+        <w:jc w:val="both"/>
+        <w:rPr>
+          <w:rFonts w:ascii="Arial" w:hAnsi="Arial"/>
+          <w:szCs w:val="24"/>
+        </w:rPr>
+      </w:pPr>
+      <w:r>
+        <w:rPr>
+          <w:rFonts w:ascii="Arial" w:hAnsi="Arial"/>
+          <w:noProof/>
+          <w:szCs w:val="24"/>
+        </w:rPr>
+        <w:drawing>
+          <wp:inline distT="0" distB="0" distL="0" distR="0" wp14:anchorId="1958066E" wp14:editId="60FB78C9">
+            <wp:extent cx="5486400" cy="5326380"/>
+            <wp:effectExtent l="0" t="0" r="0" b="7620"/>
+            <wp:docPr id="70" name="Picture 70"/>
+            <wp:cNvGraphicFramePr>
+              <a:graphicFrameLocks xmlns:a="http://schemas.openxmlformats.org/drawingml/2006/main" noChangeAspect="1"/>
+            </wp:cNvGraphicFramePr>
+            <a:graphic xmlns:a="http://schemas.openxmlformats.org/drawingml/2006/main">
+              <a:graphicData uri="http://schemas.openxmlformats.org/drawingml/2006/picture">
+                <pic:pic xmlns:pic="http://schemas.openxmlformats.org/drawingml/2006/picture">
+                  <pic:nvPicPr>
+                    <pic:cNvPr id="0" name="Screen Shot 2016-12-09 at 12.16.12 AM.png"/>
+                    <pic:cNvPicPr/>
+                  </pic:nvPicPr>
+                  <pic:blipFill>
+                    <a:blip r:embed="rId29">
+                      <a:extLst>
+                        <a:ext uri="{28A0092B-C50C-407E-A947-70E740481C1C}">
+                          <a14:useLocalDpi xmlns:a14="http://schemas.microsoft.com/office/drawing/2010/main" val="0"/>
+                        </a:ext>
+                      </a:extLst>
+                    </a:blip>
+                    <a:stretch>
+                      <a:fillRect/>
+                    </a:stretch>
+                  </pic:blipFill>
+                  <pic:spPr>
+                    <a:xfrm>
+                      <a:off x="0" y="0"/>
+                      <a:ext cx="5486400" cy="5326380"/>
+                    </a:xfrm>
+                    <a:prstGeom prst="rect">
+                      <a:avLst/>
+                    </a:prstGeom>
+                  </pic:spPr>
+                </pic:pic>
+              </a:graphicData>
+            </a:graphic>
+          </wp:inline>
+        </w:drawing>
+      </w:r>
+    </w:p>
+    <w:p/>
+    <w:p/>
+    <w:p>
+      <w:pPr>
+        <w:jc w:val="both"/>
+        <w:rPr>
+          <w:rFonts w:ascii="Arial" w:hAnsi="Arial"/>
+        </w:rPr>
+      </w:pPr>
+    </w:p>
+    <w:p>
+      <w:pPr>
+        <w:jc w:val="both"/>
+        <w:rPr>
+          <w:rFonts w:ascii="Arial" w:hAnsi="Arial"/>
+        </w:rPr>
+      </w:pPr>
+    </w:p>
+    <w:p>
+      <w:pPr>
+        <w:jc w:val="both"/>
+        <w:rPr>
+          <w:rFonts w:ascii="Arial" w:hAnsi="Arial"/>
+        </w:rPr>
+      </w:pPr>
+    </w:p>
+    <w:p>
+      <w:pPr>
+        <w:jc w:val="both"/>
+        <w:rPr>
+          <w:rFonts w:ascii="Arial" w:hAnsi="Arial"/>
+        </w:rPr>
+      </w:pPr>
+    </w:p>
+    <w:p>
+      <w:pPr>
+        <w:jc w:val="both"/>
+        <w:rPr>
+          <w:rFonts w:ascii="Arial" w:hAnsi="Arial"/>
+        </w:rPr>
+      </w:pPr>
+    </w:p>
+    <w:p>
+      <w:pPr>
+        <w:jc w:val="both"/>
+        <w:rPr>
+          <w:rFonts w:ascii="Arial" w:hAnsi="Arial"/>
+        </w:rPr>
+      </w:pPr>
+    </w:p>
+    <w:p>
+      <w:pPr>
+        <w:jc w:val="both"/>
+        <w:rPr>
+          <w:rFonts w:ascii="Arial" w:hAnsi="Arial"/>
+        </w:rPr>
+      </w:pPr>
+    </w:p>
+    <w:p>
+      <w:pPr>
+        <w:jc w:val="both"/>
+        <w:rPr>
+          <w:rFonts w:ascii="Arial" w:hAnsi="Arial"/>
+        </w:rPr>
+      </w:pPr>
+    </w:p>
+    <w:p>
+      <w:pPr>
+        <w:pStyle w:val="Heading4"/>
+        <w:rPr>
+          <w:sz w:val="30"/>
+          <w:szCs w:val="30"/>
+        </w:rPr>
+      </w:pPr>
+      <w:r>
+        <w:rPr>
+          <w:sz w:val="30"/>
+          <w:szCs w:val="30"/>
+        </w:rPr>
+        <w:lastRenderedPageBreak/>
+        <w:t>Weka Result:</w:t>
+      </w:r>
+    </w:p>
+    <w:p>
+      <w:pPr>
+        <w:jc w:val="both"/>
+        <w:rPr>
+          <w:rFonts w:ascii="Arial" w:hAnsi="Arial"/>
+        </w:rPr>
+      </w:pPr>
+    </w:p>
+    <w:p>
+      <w:pPr>
+        <w:jc w:val="both"/>
+        <w:rPr>
+          <w:rFonts w:ascii="Arial" w:hAnsi="Arial"/>
+        </w:rPr>
+      </w:pPr>
+      <w:r>
+        <w:rPr>
+          <w:rFonts w:ascii="Arial" w:hAnsi="Arial"/>
+          <w:noProof/>
+        </w:rPr>
+        <w:drawing>
+          <wp:inline distT="0" distB="0" distL="0" distR="0" wp14:anchorId="2A559428" wp14:editId="302193E8">
+            <wp:extent cx="5486400" cy="2274570"/>
+            <wp:effectExtent l="0" t="0" r="0" b="11430"/>
+            <wp:docPr id="71" name="Picture 71"/>
+            <wp:cNvGraphicFramePr>
+              <a:graphicFrameLocks xmlns:a="http://schemas.openxmlformats.org/drawingml/2006/main" noChangeAspect="1"/>
+            </wp:cNvGraphicFramePr>
+            <a:graphic xmlns:a="http://schemas.openxmlformats.org/drawingml/2006/main">
+              <a:graphicData uri="http://schemas.openxmlformats.org/drawingml/2006/picture">
+                <pic:pic xmlns:pic="http://schemas.openxmlformats.org/drawingml/2006/picture">
+                  <pic:nvPicPr>
+                    <pic:cNvPr id="0" name="Screen Shot 2016-12-09 at 12.18.21 AM.png"/>
+                    <pic:cNvPicPr/>
+                  </pic:nvPicPr>
+                  <pic:blipFill>
+                    <a:blip r:embed="rId30">
+                      <a:extLst>
+                        <a:ext uri="{28A0092B-C50C-407E-A947-70E740481C1C}">
+                          <a14:useLocalDpi xmlns:a14="http://schemas.microsoft.com/office/drawing/2010/main" val="0"/>
+                        </a:ext>
+                      </a:extLst>
+                    </a:blip>
+                    <a:stretch>
+                      <a:fillRect/>
+                    </a:stretch>
+                  </pic:blipFill>
+                  <pic:spPr>
+                    <a:xfrm>
+                      <a:off x="0" y="0"/>
+                      <a:ext cx="5486400" cy="2274570"/>
+                    </a:xfrm>
+                    <a:prstGeom prst="rect">
+                      <a:avLst/>
+                    </a:prstGeom>
+                  </pic:spPr>
+                </pic:pic>
+              </a:graphicData>
+            </a:graphic>
+          </wp:inline>
+        </w:drawing>
+      </w:r>
+    </w:p>
+    <w:p>
+      <w:pPr>
+        <w:jc w:val="both"/>
+        <w:rPr>
+          <w:rFonts w:ascii="Arial" w:hAnsi="Arial"/>
+        </w:rPr>
+      </w:pPr>
+    </w:p>
+    <w:p>
+      <w:pPr>
+        <w:jc w:val="both"/>
+        <w:rPr>
+          <w:rFonts w:ascii="Arial" w:hAnsi="Arial"/>
+        </w:rPr>
+      </w:pPr>
+    </w:p>
+    <w:p>
+      <w:pPr>
+        <w:jc w:val="both"/>
+        <w:rPr>
+          <w:rFonts w:ascii="Arial" w:hAnsi="Arial"/>
+        </w:rPr>
+      </w:pPr>
+      <w:r>
+        <w:rPr>
           <w:rFonts w:ascii="Arial" w:hAnsi="Arial"/>
         </w:rPr>
         <w:t>References:</w:t>
@@ -6451,7 +7342,7 @@
         <mc:AlternateContent>
           <mc:Choice Requires="wps">
             <w:drawing>
-              <wp:anchor distT="0" distB="0" distL="114300" distR="114300" simplePos="0" relativeHeight="251659264" behindDoc="0" locked="0" layoutInCell="1" allowOverlap="1" wp14:anchorId="18C5FA77" wp14:editId="7E266F62">
+              <wp:anchor distT="0" distB="0" distL="114300" distR="114300" simplePos="0" relativeHeight="251659264" behindDoc="0" locked="0" layoutInCell="1" allowOverlap="1" wp14:anchorId="1333E8CD" wp14:editId="4976B8D2">
                 <wp:simplePos x="0" y="0"/>
                 <wp:positionH relativeFrom="page">
                   <wp:posOffset>2540000</wp:posOffset>
@@ -6554,7 +7445,7 @@
         <mc:AlternateContent>
           <mc:Choice Requires="wps">
             <w:drawing>
-              <wp:anchor distT="0" distB="0" distL="114300" distR="114300" simplePos="0" relativeHeight="251660288" behindDoc="0" locked="0" layoutInCell="1" allowOverlap="1" wp14:anchorId="238BFFBC" wp14:editId="4CDE8FF6">
+              <wp:anchor distT="0" distB="0" distL="114300" distR="114300" simplePos="0" relativeHeight="251660288" behindDoc="0" locked="0" layoutInCell="1" allowOverlap="1" wp14:anchorId="6A9D1A8A" wp14:editId="28102090">
                 <wp:simplePos x="0" y="0"/>
                 <wp:positionH relativeFrom="page">
                   <wp:posOffset>2517140</wp:posOffset>
@@ -6657,7 +7548,7 @@
         <mc:AlternateContent>
           <mc:Choice Requires="wps">
             <w:drawing>
-              <wp:anchor distT="0" distB="0" distL="114300" distR="114300" simplePos="0" relativeHeight="251661312" behindDoc="0" locked="0" layoutInCell="1" allowOverlap="1" wp14:anchorId="1145A0D8" wp14:editId="37383518">
+              <wp:anchor distT="0" distB="0" distL="114300" distR="114300" simplePos="0" relativeHeight="251661312" behindDoc="0" locked="0" layoutInCell="1" allowOverlap="1" wp14:anchorId="0DBDF488" wp14:editId="4B5AAC12">
                 <wp:simplePos x="0" y="0"/>
                 <wp:positionH relativeFrom="page">
                   <wp:posOffset>2527300</wp:posOffset>
@@ -6760,7 +7651,7 @@
         <mc:AlternateContent>
           <mc:Choice Requires="wps">
             <w:drawing>
-              <wp:anchor distT="0" distB="0" distL="114300" distR="114300" simplePos="0" relativeHeight="251662336" behindDoc="0" locked="0" layoutInCell="1" allowOverlap="1" wp14:anchorId="02599D29" wp14:editId="42EECD4A">
+              <wp:anchor distT="0" distB="0" distL="114300" distR="114300" simplePos="0" relativeHeight="251662336" behindDoc="0" locked="0" layoutInCell="1" allowOverlap="1" wp14:anchorId="7087FDE3" wp14:editId="2C23D504">
                 <wp:simplePos x="0" y="0"/>
                 <wp:positionH relativeFrom="page">
                   <wp:posOffset>546100</wp:posOffset>
@@ -6863,7 +7754,7 @@
         <mc:AlternateContent>
           <mc:Choice Requires="wps">
             <w:drawing>
-              <wp:anchor distT="0" distB="0" distL="114300" distR="114300" simplePos="0" relativeHeight="251663360" behindDoc="0" locked="0" layoutInCell="1" allowOverlap="1" wp14:anchorId="5E466DD8" wp14:editId="4EF0DFC5">
+              <wp:anchor distT="0" distB="0" distL="114300" distR="114300" simplePos="0" relativeHeight="251663360" behindDoc="0" locked="0" layoutInCell="1" allowOverlap="1" wp14:anchorId="75AFD57D" wp14:editId="759E10D9">
                 <wp:simplePos x="0" y="0"/>
                 <wp:positionH relativeFrom="page">
                   <wp:posOffset>535940</wp:posOffset>
@@ -6966,7 +7857,7 @@
         <mc:AlternateContent>
           <mc:Choice Requires="wps">
             <w:drawing>
-              <wp:anchor distT="0" distB="0" distL="114300" distR="114300" simplePos="0" relativeHeight="251664384" behindDoc="0" locked="0" layoutInCell="1" allowOverlap="1" wp14:anchorId="09C55C6A" wp14:editId="73770BCC">
+              <wp:anchor distT="0" distB="0" distL="114300" distR="114300" simplePos="0" relativeHeight="251664384" behindDoc="0" locked="0" layoutInCell="1" allowOverlap="1" wp14:anchorId="4BF93929" wp14:editId="3312BC20">
                 <wp:simplePos x="0" y="0"/>
                 <wp:positionH relativeFrom="page">
                   <wp:posOffset>2540000</wp:posOffset>
@@ -7069,7 +7960,7 @@
         <mc:AlternateContent>
           <mc:Choice Requires="wps">
             <w:drawing>
-              <wp:anchor distT="0" distB="0" distL="114300" distR="114300" simplePos="0" relativeHeight="251665408" behindDoc="0" locked="0" layoutInCell="1" allowOverlap="1" wp14:anchorId="390C8147" wp14:editId="2FC8577C">
+              <wp:anchor distT="0" distB="0" distL="114300" distR="114300" simplePos="0" relativeHeight="251665408" behindDoc="0" locked="0" layoutInCell="1" allowOverlap="1" wp14:anchorId="70C7F67B" wp14:editId="4247CB3D">
                 <wp:simplePos x="0" y="0"/>
                 <wp:positionH relativeFrom="page">
                   <wp:posOffset>2552700</wp:posOffset>
@@ -7172,7 +8063,7 @@
         <mc:AlternateContent>
           <mc:Choice Requires="wps">
             <w:drawing>
-              <wp:anchor distT="0" distB="0" distL="114300" distR="114300" simplePos="0" relativeHeight="251666432" behindDoc="0" locked="0" layoutInCell="1" allowOverlap="1" wp14:anchorId="33D10FF5" wp14:editId="765DF0A9">
+              <wp:anchor distT="0" distB="0" distL="114300" distR="114300" simplePos="0" relativeHeight="251666432" behindDoc="0" locked="0" layoutInCell="1" allowOverlap="1" wp14:anchorId="574CB50E" wp14:editId="34CAC862">
                 <wp:simplePos x="0" y="0"/>
                 <wp:positionH relativeFrom="page">
                   <wp:posOffset>2565400</wp:posOffset>
@@ -7269,12 +8160,12 @@
       </w:r>
     </w:p>
     <w:sectPr>
-      <w:headerReference w:type="even" r:id="rId29"/>
-      <w:headerReference w:type="default" r:id="rId30"/>
-      <w:footerReference w:type="even" r:id="rId31"/>
-      <w:footerReference w:type="default" r:id="rId32"/>
-      <w:headerReference w:type="first" r:id="rId33"/>
-      <w:footerReference w:type="first" r:id="rId34"/>
+      <w:headerReference w:type="even" r:id="rId31"/>
+      <w:headerReference w:type="default" r:id="rId32"/>
+      <w:footerReference w:type="even" r:id="rId33"/>
+      <w:footerReference w:type="default" r:id="rId34"/>
+      <w:headerReference w:type="first" r:id="rId35"/>
+      <w:footerReference w:type="first" r:id="rId36"/>
       <w:pgSz w:w="12240" w:h="15840" w:code="1"/>
       <w:pgMar w:top="1440" w:right="1800" w:bottom="720" w:left="1800" w:header="0" w:footer="0" w:gutter="0"/>
       <w:cols w:space="720"/>
@@ -7385,7 +8276,7 @@
         <w:rStyle w:val="PageNumber"/>
         <w:noProof/>
       </w:rPr>
-      <w:t>16</w:t>
+      <w:t>18</w:t>
     </w:r>
     <w:r>
       <w:rPr>
@@ -7406,7 +8297,7 @@
       <mc:AlternateContent>
         <mc:Choice Requires="wps">
           <w:drawing>
-            <wp:anchor distT="0" distB="0" distL="114300" distR="114300" simplePos="0" relativeHeight="251663360" behindDoc="1" locked="0" layoutInCell="1" allowOverlap="1" wp14:anchorId="2C5BECEE" wp14:editId="5D9D30A3">
+            <wp:anchor distT="0" distB="0" distL="114300" distR="114300" simplePos="0" relativeHeight="251663360" behindDoc="1" locked="0" layoutInCell="1" allowOverlap="1" wp14:anchorId="4E1462BB" wp14:editId="7F1C8E13">
               <wp:simplePos x="0" y="0"/>
               <wp:positionH relativeFrom="page">
                 <wp:align>center</wp:align>
@@ -7479,7 +8370,7 @@
                               <w:noProof/>
                             </w:rPr>
                             <w:drawing>
-                              <wp:inline distT="0" distB="0" distL="0" distR="0" wp14:anchorId="485E5968" wp14:editId="6698D088">
+                              <wp:inline distT="0" distB="0" distL="0" distR="0" wp14:anchorId="53DA3C92" wp14:editId="765280E1">
                                 <wp:extent cx="6858000" cy="345440"/>
                                 <wp:effectExtent l="0" t="0" r="0" b="10160"/>
                                 <wp:docPr id="133" name="Picture 4" descr="gradient"/>
@@ -7630,7 +8521,7 @@
       <mc:AlternateContent>
         <mc:Choice Requires="wps">
           <w:drawing>
-            <wp:anchor distT="0" distB="0" distL="114300" distR="114300" simplePos="0" relativeHeight="251657216" behindDoc="1" locked="0" layoutInCell="1" allowOverlap="1" wp14:anchorId="725FD6AC" wp14:editId="61BB6F2E">
+            <wp:anchor distT="0" distB="0" distL="114300" distR="114300" simplePos="0" relativeHeight="251657216" behindDoc="1" locked="0" layoutInCell="1" allowOverlap="1" wp14:anchorId="05836F8F" wp14:editId="1E5B6FC8">
               <wp:simplePos x="0" y="0"/>
               <wp:positionH relativeFrom="page">
                 <wp:align>center</wp:align>
@@ -7766,7 +8657,7 @@
         <w:rStyle w:val="PageNumber"/>
         <w:noProof/>
       </w:rPr>
-      <w:t>15</w:t>
+      <w:t>17</w:t>
     </w:r>
     <w:r>
       <w:rPr>
@@ -7787,7 +8678,7 @@
       <mc:AlternateContent>
         <mc:Choice Requires="wps">
           <w:drawing>
-            <wp:anchor distT="0" distB="0" distL="114300" distR="114300" simplePos="0" relativeHeight="251660288" behindDoc="1" locked="0" layoutInCell="1" allowOverlap="1" wp14:anchorId="6EA52AB9" wp14:editId="5164F471">
+            <wp:anchor distT="0" distB="0" distL="114300" distR="114300" simplePos="0" relativeHeight="251660288" behindDoc="1" locked="0" layoutInCell="1" allowOverlap="1" wp14:anchorId="34DC134A" wp14:editId="79DCCA3B">
               <wp:simplePos x="0" y="0"/>
               <wp:positionH relativeFrom="page">
                 <wp:align>center</wp:align>
@@ -7860,7 +8751,7 @@
                               <w:noProof/>
                             </w:rPr>
                             <w:drawing>
-                              <wp:inline distT="0" distB="0" distL="0" distR="0" wp14:anchorId="0F84E4E0" wp14:editId="784D1553">
+                              <wp:inline distT="0" distB="0" distL="0" distR="0" wp14:anchorId="562741C1" wp14:editId="3B12796E">
                                 <wp:extent cx="6858000" cy="345440"/>
                                 <wp:effectExtent l="0" t="0" r="0" b="10160"/>
                                 <wp:docPr id="9" name="Picture 4" descr="gradient"/>
@@ -8036,7 +8927,7 @@
         <v:path o:extrusionok="f" gradientshapeok="t" o:connecttype="rect"/>
         <o:lock v:ext="edit" aspectratio="t"/>
       </v:shapetype>
-      <v:shape id="_x0000_i1035" type="#_x0000_t75" style="width:11.35pt;height:11.35pt" o:bullet="t">
+      <v:shape id="_x0000_i1038" type="#_x0000_t75" style="width:11.35pt;height:11.35pt" o:bullet="t">
         <v:imagedata r:id="rId1" o:title="mso1B"/>
       </v:shape>
     </w:pict>
@@ -11236,7 +12127,7 @@
 </file>
 
 <file path=customXml/itemProps1.xml><?xml version="1.0" encoding="utf-8"?>
-<ds:datastoreItem xmlns:ds="http://schemas.openxmlformats.org/officeDocument/2006/customXml" ds:itemID="{F26B8224-C390-F84C-B05B-45854B7AEB9C}">
+<ds:datastoreItem xmlns:ds="http://schemas.openxmlformats.org/officeDocument/2006/customXml" ds:itemID="{37D3DE43-05FA-154C-8F1D-DD895317A53D}">
   <ds:schemaRefs>
     <ds:schemaRef ds:uri="http://schemas.openxmlformats.org/officeDocument/2006/bibliography"/>
   </ds:schemaRefs>

</xml_diff>

<commit_message>
Added Group members name and id
</commit_message>
<xml_diff>
--- a/report/report.docx
+++ b/report/report.docx
@@ -1130,7 +1130,43 @@
                                 <w:sz w:val="24"/>
                                 <w:szCs w:val="24"/>
                               </w:rPr>
-                              <w:t>We are a three-member team implementing 3 algorithms in Python using open source datasets from UCI &amp; from Human Activity Recognition.  We will evaluate our implementation of the algorithm and also compare those with the output of Weka as well.  We draw conclusions from these comparison, provide pitfalls of our implementation, performance of the algorithm, and ways to improve our implementation and also the algorithm’s output.</w:t>
+                              <w:t xml:space="preserve">We are a three-member team implementing 3 algorithms in Python using open source datasets from UCI &amp; from Human Activity Recognition.  We will evaluate our implementation of the algorithm and also compare those with the output of </w:t>
+                            </w:r>
+                            <w:proofErr w:type="spellStart"/>
+                            <w:r>
+                              <w:rPr>
+                                <w:rFonts w:ascii="Arial" w:hAnsi="Arial"/>
+                                <w:sz w:val="24"/>
+                                <w:szCs w:val="24"/>
+                              </w:rPr>
+                              <w:t>Weka</w:t>
+                            </w:r>
+                            <w:proofErr w:type="spellEnd"/>
+                            <w:r>
+                              <w:rPr>
+                                <w:rFonts w:ascii="Arial" w:hAnsi="Arial"/>
+                                <w:sz w:val="24"/>
+                                <w:szCs w:val="24"/>
+                              </w:rPr>
+                              <w:t xml:space="preserve"> as well.  We draw conclusions from </w:t>
+                            </w:r>
+                            <w:proofErr w:type="gramStart"/>
+                            <w:r>
+                              <w:rPr>
+                                <w:rFonts w:ascii="Arial" w:hAnsi="Arial"/>
+                                <w:sz w:val="24"/>
+                                <w:szCs w:val="24"/>
+                              </w:rPr>
+                              <w:t>these comparison</w:t>
+                            </w:r>
+                            <w:proofErr w:type="gramEnd"/>
+                            <w:r>
+                              <w:rPr>
+                                <w:rFonts w:ascii="Arial" w:hAnsi="Arial"/>
+                                <w:sz w:val="24"/>
+                                <w:szCs w:val="24"/>
+                              </w:rPr>
+                              <w:t>, provide pitfalls of our implementation, performance of the algorithm, and ways to improve our implementation and also the algorithm’s output.</w:t>
                             </w:r>
                           </w:p>
                           <w:p>
@@ -1463,6 +1499,7 @@
           <w:szCs w:val="26"/>
         </w:rPr>
       </w:pPr>
+      <w:proofErr w:type="spellStart"/>
       <w:r>
         <w:rPr>
           <w:rFonts w:ascii="Arial" w:hAnsi="Arial"/>
@@ -1470,8 +1507,9 @@
           <w:sz w:val="26"/>
           <w:szCs w:val="26"/>
         </w:rPr>
-        <w:t>Balaji Rajaram</w:t>
-      </w:r>
+        <w:t>Balaji</w:t>
+      </w:r>
+      <w:proofErr w:type="spellEnd"/>
       <w:r>
         <w:rPr>
           <w:rFonts w:ascii="Arial" w:hAnsi="Arial"/>
@@ -1479,8 +1517,9 @@
           <w:sz w:val="26"/>
           <w:szCs w:val="26"/>
         </w:rPr>
-        <w:t>(</w:t>
-      </w:r>
+        <w:t xml:space="preserve"> </w:t>
+      </w:r>
+      <w:proofErr w:type="spellStart"/>
       <w:r>
         <w:rPr>
           <w:rFonts w:ascii="Arial" w:hAnsi="Arial"/>
@@ -1488,10 +1527,9 @@
           <w:sz w:val="26"/>
           <w:szCs w:val="26"/>
         </w:rPr>
-        <w:t xml:space="preserve">IU </w:t>
-      </w:r>
-      <w:bookmarkStart w:id="0" w:name="_GoBack"/>
-      <w:bookmarkEnd w:id="0"/>
+        <w:t>Rajaram</w:t>
+      </w:r>
+      <w:proofErr w:type="spellEnd"/>
       <w:r>
         <w:rPr>
           <w:rFonts w:ascii="Arial" w:hAnsi="Arial"/>
@@ -1499,7 +1537,7 @@
           <w:sz w:val="26"/>
           <w:szCs w:val="26"/>
         </w:rPr>
-        <w:t>id</w:t>
+        <w:t>(</w:t>
       </w:r>
       <w:r>
         <w:rPr>
@@ -1508,28 +1546,31 @@
           <w:sz w:val="26"/>
           <w:szCs w:val="26"/>
         </w:rPr>
-        <w:t>)</w:t>
-      </w:r>
-    </w:p>
-    <w:p>
-      <w:pPr>
-        <w:jc w:val="right"/>
+        <w:t>brajaram</w:t>
+      </w:r>
+      <w:bookmarkStart w:id="0" w:name="_GoBack"/>
+      <w:bookmarkEnd w:id="0"/>
+      <w:r>
         <w:rPr>
           <w:rFonts w:ascii="Arial" w:hAnsi="Arial"/>
           <w:color w:val="000000" w:themeColor="text1"/>
           <w:sz w:val="26"/>
           <w:szCs w:val="26"/>
         </w:rPr>
-      </w:pPr>
-      <w:r>
+        <w:t>)</w:t>
+      </w:r>
+    </w:p>
+    <w:p>
+      <w:pPr>
+        <w:jc w:val="right"/>
         <w:rPr>
           <w:rFonts w:ascii="Arial" w:hAnsi="Arial"/>
           <w:color w:val="000000" w:themeColor="text1"/>
           <w:sz w:val="26"/>
           <w:szCs w:val="26"/>
         </w:rPr>
-        <w:t>Dipankar Biswas</w:t>
-      </w:r>
+      </w:pPr>
+      <w:proofErr w:type="spellStart"/>
       <w:r>
         <w:rPr>
           <w:rFonts w:ascii="Arial" w:hAnsi="Arial"/>
@@ -1537,20 +1578,19 @@
           <w:sz w:val="26"/>
           <w:szCs w:val="26"/>
         </w:rPr>
-        <w:t>(dbiswas)</w:t>
-      </w:r>
-    </w:p>
-    <w:p>
-      <w:pPr>
-        <w:pStyle w:val="NoSpacing"/>
-        <w:jc w:val="right"/>
+        <w:t>Dipankar</w:t>
+      </w:r>
+      <w:proofErr w:type="spellEnd"/>
+      <w:r>
         <w:rPr>
           <w:rFonts w:ascii="Arial" w:hAnsi="Arial"/>
           <w:color w:val="000000" w:themeColor="text1"/>
           <w:sz w:val="26"/>
           <w:szCs w:val="26"/>
         </w:rPr>
-      </w:pPr>
+        <w:t xml:space="preserve"> </w:t>
+      </w:r>
+      <w:proofErr w:type="gramStart"/>
       <w:r>
         <w:rPr>
           <w:rFonts w:ascii="Arial" w:hAnsi="Arial"/>
@@ -1558,7 +1598,7 @@
           <w:sz w:val="26"/>
           <w:szCs w:val="26"/>
         </w:rPr>
-        <w:t>Malabika Biswas</w:t>
+        <w:t>Biswas</w:t>
       </w:r>
       <w:r>
         <w:rPr>
@@ -1567,7 +1607,89 @@
           <w:sz w:val="26"/>
           <w:szCs w:val="26"/>
         </w:rPr>
-        <w:t>(mbiswas)</w:t>
+        <w:t>(</w:t>
+      </w:r>
+      <w:proofErr w:type="spellStart"/>
+      <w:proofErr w:type="gramEnd"/>
+      <w:r>
+        <w:rPr>
+          <w:rFonts w:ascii="Arial" w:hAnsi="Arial"/>
+          <w:color w:val="000000" w:themeColor="text1"/>
+          <w:sz w:val="26"/>
+          <w:szCs w:val="26"/>
+        </w:rPr>
+        <w:t>dbiswas</w:t>
+      </w:r>
+      <w:proofErr w:type="spellEnd"/>
+      <w:r>
+        <w:rPr>
+          <w:rFonts w:ascii="Arial" w:hAnsi="Arial"/>
+          <w:color w:val="000000" w:themeColor="text1"/>
+          <w:sz w:val="26"/>
+          <w:szCs w:val="26"/>
+        </w:rPr>
+        <w:t>)</w:t>
+      </w:r>
+    </w:p>
+    <w:p>
+      <w:pPr>
+        <w:pStyle w:val="NoSpacing"/>
+        <w:jc w:val="right"/>
+        <w:rPr>
+          <w:rFonts w:ascii="Arial" w:hAnsi="Arial"/>
+          <w:color w:val="000000" w:themeColor="text1"/>
+          <w:sz w:val="26"/>
+          <w:szCs w:val="26"/>
+        </w:rPr>
+      </w:pPr>
+      <w:r>
+        <w:rPr>
+          <w:rFonts w:ascii="Arial" w:hAnsi="Arial"/>
+          <w:color w:val="000000" w:themeColor="text1"/>
+          <w:sz w:val="26"/>
+          <w:szCs w:val="26"/>
+        </w:rPr>
+        <w:t xml:space="preserve">Malabika </w:t>
+      </w:r>
+      <w:proofErr w:type="gramStart"/>
+      <w:r>
+        <w:rPr>
+          <w:rFonts w:ascii="Arial" w:hAnsi="Arial"/>
+          <w:color w:val="000000" w:themeColor="text1"/>
+          <w:sz w:val="26"/>
+          <w:szCs w:val="26"/>
+        </w:rPr>
+        <w:t>Biswas</w:t>
+      </w:r>
+      <w:r>
+        <w:rPr>
+          <w:rFonts w:ascii="Arial" w:hAnsi="Arial"/>
+          <w:color w:val="000000" w:themeColor="text1"/>
+          <w:sz w:val="26"/>
+          <w:szCs w:val="26"/>
+        </w:rPr>
+        <w:t>(</w:t>
+      </w:r>
+      <w:proofErr w:type="spellStart"/>
+      <w:proofErr w:type="gramEnd"/>
+      <w:r>
+        <w:rPr>
+          <w:rFonts w:ascii="Arial" w:hAnsi="Arial"/>
+          <w:color w:val="000000" w:themeColor="text1"/>
+          <w:sz w:val="26"/>
+          <w:szCs w:val="26"/>
+        </w:rPr>
+        <w:t>mbiswas</w:t>
+      </w:r>
+      <w:proofErr w:type="spellEnd"/>
+      <w:r>
+        <w:rPr>
+          <w:rFonts w:ascii="Arial" w:hAnsi="Arial"/>
+          <w:color w:val="000000" w:themeColor="text1"/>
+          <w:sz w:val="26"/>
+          <w:szCs w:val="26"/>
+        </w:rPr>
+        <w:t>)</w:t>
       </w:r>
     </w:p>
     <w:p>
@@ -2294,13 +2416,41 @@
         <w:rPr>
           <w:rFonts w:ascii="Arial" w:hAnsi="Arial"/>
         </w:rPr>
-        <w:t>, analysis on the dataset, output of the algorithm from our python implementation, Weka output, comparison of both the results</w:t>
-      </w:r>
-      <w:r>
-        <w:rPr>
-          <w:rFonts w:ascii="Arial" w:hAnsi="Arial"/>
-        </w:rPr>
-        <w:t>, learnings, pitfalls of our implementation and potential ways to improvise the performance</w:t>
+        <w:t xml:space="preserve">, analysis on the dataset, output of the algorithm from our python implementation, </w:t>
+      </w:r>
+      <w:proofErr w:type="spellStart"/>
+      <w:r>
+        <w:rPr>
+          <w:rFonts w:ascii="Arial" w:hAnsi="Arial"/>
+        </w:rPr>
+        <w:t>Weka</w:t>
+      </w:r>
+      <w:proofErr w:type="spellEnd"/>
+      <w:r>
+        <w:rPr>
+          <w:rFonts w:ascii="Arial" w:hAnsi="Arial"/>
+        </w:rPr>
+        <w:t xml:space="preserve"> output, comparison of both the results</w:t>
+      </w:r>
+      <w:r>
+        <w:rPr>
+          <w:rFonts w:ascii="Arial" w:hAnsi="Arial"/>
+        </w:rPr>
+        <w:t xml:space="preserve">, </w:t>
+      </w:r>
+      <w:proofErr w:type="spellStart"/>
+      <w:r>
+        <w:rPr>
+          <w:rFonts w:ascii="Arial" w:hAnsi="Arial"/>
+        </w:rPr>
+        <w:t>learnings</w:t>
+      </w:r>
+      <w:proofErr w:type="spellEnd"/>
+      <w:r>
+        <w:rPr>
+          <w:rFonts w:ascii="Arial" w:hAnsi="Arial"/>
+        </w:rPr>
+        <w:t>, pitfalls of our implementation and potential ways to improvise the performance</w:t>
       </w:r>
       <w:r>
         <w:rPr>
@@ -3166,7 +3316,79 @@
           <w:color w:val="auto"/>
           <w:szCs w:val="24"/>
         </w:rPr>
-        <w:t xml:space="preserve"> pandas dataframe to load the input csv file and then it converts all the columns to float type and it returns the processed dataframe.</w:t>
+        <w:t xml:space="preserve"> </w:t>
+      </w:r>
+      <w:proofErr w:type="gramStart"/>
+      <w:r>
+        <w:rPr>
+          <w:rFonts w:ascii="Arial" w:hAnsi="Arial"/>
+          <w:color w:val="auto"/>
+          <w:szCs w:val="24"/>
+        </w:rPr>
+        <w:t>pandas</w:t>
+      </w:r>
+      <w:proofErr w:type="gramEnd"/>
+      <w:r>
+        <w:rPr>
+          <w:rFonts w:ascii="Arial" w:hAnsi="Arial"/>
+          <w:color w:val="auto"/>
+          <w:szCs w:val="24"/>
+        </w:rPr>
+        <w:t xml:space="preserve"> </w:t>
+      </w:r>
+      <w:proofErr w:type="spellStart"/>
+      <w:r>
+        <w:rPr>
+          <w:rFonts w:ascii="Arial" w:hAnsi="Arial"/>
+          <w:color w:val="auto"/>
+          <w:szCs w:val="24"/>
+        </w:rPr>
+        <w:t>dataframe</w:t>
+      </w:r>
+      <w:proofErr w:type="spellEnd"/>
+      <w:r>
+        <w:rPr>
+          <w:rFonts w:ascii="Arial" w:hAnsi="Arial"/>
+          <w:color w:val="auto"/>
+          <w:szCs w:val="24"/>
+        </w:rPr>
+        <w:t xml:space="preserve"> to load the input </w:t>
+      </w:r>
+      <w:proofErr w:type="spellStart"/>
+      <w:r>
+        <w:rPr>
+          <w:rFonts w:ascii="Arial" w:hAnsi="Arial"/>
+          <w:color w:val="auto"/>
+          <w:szCs w:val="24"/>
+        </w:rPr>
+        <w:t>csv</w:t>
+      </w:r>
+      <w:proofErr w:type="spellEnd"/>
+      <w:r>
+        <w:rPr>
+          <w:rFonts w:ascii="Arial" w:hAnsi="Arial"/>
+          <w:color w:val="auto"/>
+          <w:szCs w:val="24"/>
+        </w:rPr>
+        <w:t xml:space="preserve"> file and then it converts all the columns to float type and it returns the processed </w:t>
+      </w:r>
+      <w:proofErr w:type="spellStart"/>
+      <w:r>
+        <w:rPr>
+          <w:rFonts w:ascii="Arial" w:hAnsi="Arial"/>
+          <w:color w:val="auto"/>
+          <w:szCs w:val="24"/>
+        </w:rPr>
+        <w:t>dataframe</w:t>
+      </w:r>
+      <w:proofErr w:type="spellEnd"/>
+      <w:r>
+        <w:rPr>
+          <w:rFonts w:ascii="Arial" w:hAnsi="Arial"/>
+          <w:color w:val="auto"/>
+          <w:szCs w:val="24"/>
+        </w:rPr>
+        <w:t>.</w:t>
       </w:r>
     </w:p>
     <w:p>
@@ -3217,7 +3439,71 @@
           <w:color w:val="auto"/>
           <w:szCs w:val="24"/>
         </w:rPr>
-        <w:t xml:space="preserve">  This module returns 2 dataframes, one training dataframe and another test dataframe.</w:t>
+        <w:t xml:space="preserve">  This module returns 2 </w:t>
+      </w:r>
+      <w:proofErr w:type="spellStart"/>
+      <w:proofErr w:type="gramStart"/>
+      <w:r>
+        <w:rPr>
+          <w:rFonts w:ascii="Arial" w:hAnsi="Arial"/>
+          <w:color w:val="auto"/>
+          <w:szCs w:val="24"/>
+        </w:rPr>
+        <w:t>dataframes</w:t>
+      </w:r>
+      <w:proofErr w:type="spellEnd"/>
+      <w:r>
+        <w:rPr>
+          <w:rFonts w:ascii="Arial" w:hAnsi="Arial"/>
+          <w:color w:val="auto"/>
+          <w:szCs w:val="24"/>
+        </w:rPr>
+        <w:t>,</w:t>
+      </w:r>
+      <w:proofErr w:type="gramEnd"/>
+      <w:r>
+        <w:rPr>
+          <w:rFonts w:ascii="Arial" w:hAnsi="Arial"/>
+          <w:color w:val="auto"/>
+          <w:szCs w:val="24"/>
+        </w:rPr>
+        <w:t xml:space="preserve"> one training </w:t>
+      </w:r>
+      <w:proofErr w:type="spellStart"/>
+      <w:r>
+        <w:rPr>
+          <w:rFonts w:ascii="Arial" w:hAnsi="Arial"/>
+          <w:color w:val="auto"/>
+          <w:szCs w:val="24"/>
+        </w:rPr>
+        <w:t>dataframe</w:t>
+      </w:r>
+      <w:proofErr w:type="spellEnd"/>
+      <w:r>
+        <w:rPr>
+          <w:rFonts w:ascii="Arial" w:hAnsi="Arial"/>
+          <w:color w:val="auto"/>
+          <w:szCs w:val="24"/>
+        </w:rPr>
+        <w:t xml:space="preserve"> and another test </w:t>
+      </w:r>
+      <w:proofErr w:type="spellStart"/>
+      <w:r>
+        <w:rPr>
+          <w:rFonts w:ascii="Arial" w:hAnsi="Arial"/>
+          <w:color w:val="auto"/>
+          <w:szCs w:val="24"/>
+        </w:rPr>
+        <w:t>dataframe</w:t>
+      </w:r>
+      <w:proofErr w:type="spellEnd"/>
+      <w:r>
+        <w:rPr>
+          <w:rFonts w:ascii="Arial" w:hAnsi="Arial"/>
+          <w:color w:val="auto"/>
+          <w:szCs w:val="24"/>
+        </w:rPr>
+        <w:t>.</w:t>
       </w:r>
     </w:p>
     <w:p>
@@ -3282,7 +3568,25 @@
           <w:color w:val="auto"/>
           <w:szCs w:val="24"/>
         </w:rPr>
-        <w:t xml:space="preserve">voked with training dataframe.  This module first groups </w:t>
+        <w:t xml:space="preserve">voked with training </w:t>
+      </w:r>
+      <w:proofErr w:type="spellStart"/>
+      <w:r>
+        <w:rPr>
+          <w:rFonts w:ascii="Arial" w:hAnsi="Arial"/>
+          <w:color w:val="auto"/>
+          <w:szCs w:val="24"/>
+        </w:rPr>
+        <w:t>dataframe</w:t>
+      </w:r>
+      <w:proofErr w:type="spellEnd"/>
+      <w:r>
+        <w:rPr>
+          <w:rFonts w:ascii="Arial" w:hAnsi="Arial"/>
+          <w:color w:val="auto"/>
+          <w:szCs w:val="24"/>
+        </w:rPr>
+        <w:t xml:space="preserve">.  This module first groups </w:t>
       </w:r>
       <w:r>
         <w:rPr>
@@ -3829,7 +4133,23 @@
           <w:rFonts w:ascii="Arial" w:hAnsi="Arial"/>
           <w:szCs w:val="24"/>
         </w:rPr>
-        <w:t xml:space="preserve">  We divided the dataset into 70-30 ratio for training data and test data respectively.</w:t>
+        <w:t xml:space="preserve">  We divided the dataset into 70-30 </w:t>
+      </w:r>
+      <w:proofErr w:type="gramStart"/>
+      <w:r>
+        <w:rPr>
+          <w:rFonts w:ascii="Arial" w:hAnsi="Arial"/>
+          <w:szCs w:val="24"/>
+        </w:rPr>
+        <w:t>ratio</w:t>
+      </w:r>
+      <w:proofErr w:type="gramEnd"/>
+      <w:r>
+        <w:rPr>
+          <w:rFonts w:ascii="Arial" w:hAnsi="Arial"/>
+          <w:szCs w:val="24"/>
+        </w:rPr>
+        <w:t xml:space="preserve"> for training data and test data respectively.</w:t>
       </w:r>
     </w:p>
     <w:p>
@@ -4718,12 +5038,21 @@
           <w:szCs w:val="30"/>
         </w:rPr>
       </w:pPr>
+      <w:proofErr w:type="spellStart"/>
       <w:r>
         <w:rPr>
           <w:sz w:val="30"/>
           <w:szCs w:val="30"/>
         </w:rPr>
-        <w:t>Weka Result:</w:t>
+        <w:t>Weka</w:t>
+      </w:r>
+      <w:proofErr w:type="spellEnd"/>
+      <w:r>
+        <w:rPr>
+          <w:sz w:val="30"/>
+          <w:szCs w:val="30"/>
+        </w:rPr>
+        <w:t xml:space="preserve"> Result:</w:t>
       </w:r>
     </w:p>
     <w:p/>
@@ -5153,13 +5482,41 @@
         <w:rPr>
           <w:rFonts w:ascii="Arial" w:hAnsi="Arial"/>
         </w:rPr>
-        <w:t>, analysis on the dataset, output of the algorithm from our python implementation, Weka output, comparison of both the results</w:t>
-      </w:r>
-      <w:r>
-        <w:rPr>
-          <w:rFonts w:ascii="Arial" w:hAnsi="Arial"/>
-        </w:rPr>
-        <w:t>, learnings, pitfalls of our implementation and potential ways to improvise the performance</w:t>
+        <w:t xml:space="preserve">, analysis on the dataset, output of the algorithm from our python implementation, </w:t>
+      </w:r>
+      <w:proofErr w:type="spellStart"/>
+      <w:r>
+        <w:rPr>
+          <w:rFonts w:ascii="Arial" w:hAnsi="Arial"/>
+        </w:rPr>
+        <w:t>Weka</w:t>
+      </w:r>
+      <w:proofErr w:type="spellEnd"/>
+      <w:r>
+        <w:rPr>
+          <w:rFonts w:ascii="Arial" w:hAnsi="Arial"/>
+        </w:rPr>
+        <w:t xml:space="preserve"> output, comparison of both the results</w:t>
+      </w:r>
+      <w:r>
+        <w:rPr>
+          <w:rFonts w:ascii="Arial" w:hAnsi="Arial"/>
+        </w:rPr>
+        <w:t xml:space="preserve">, </w:t>
+      </w:r>
+      <w:proofErr w:type="spellStart"/>
+      <w:r>
+        <w:rPr>
+          <w:rFonts w:ascii="Arial" w:hAnsi="Arial"/>
+        </w:rPr>
+        <w:t>learnings</w:t>
+      </w:r>
+      <w:proofErr w:type="spellEnd"/>
+      <w:r>
+        <w:rPr>
+          <w:rFonts w:ascii="Arial" w:hAnsi="Arial"/>
+        </w:rPr>
+        <w:t>, pitfalls of our implementation and potential ways to improvise the performance</w:t>
       </w:r>
       <w:r>
         <w:rPr>
@@ -5221,7 +5578,21 @@
         <w:rPr>
           <w:rFonts w:ascii="Arial" w:hAnsi="Arial"/>
         </w:rPr>
-        <w:t xml:space="preserve"> in that columns to 1 and 0 </w:t>
+        <w:t xml:space="preserve"> in </w:t>
+      </w:r>
+      <w:proofErr w:type="gramStart"/>
+      <w:r>
+        <w:rPr>
+          <w:rFonts w:ascii="Arial" w:hAnsi="Arial"/>
+        </w:rPr>
+        <w:t>that columns</w:t>
+      </w:r>
+      <w:proofErr w:type="gramEnd"/>
+      <w:r>
+        <w:rPr>
+          <w:rFonts w:ascii="Arial" w:hAnsi="Arial"/>
+        </w:rPr>
+        <w:t xml:space="preserve"> to 1 and 0 </w:t>
       </w:r>
       <w:r>
         <w:rPr>
@@ -5251,7 +5622,77 @@
         <w:rPr>
           <w:rFonts w:ascii="Arial" w:hAnsi="Arial"/>
         </w:rPr>
-        <w:t>.  So, we created a new column with average of these 3 grades and we dropped the 3 source grades from the dataset.  We also noted correlation between mother’s education and father’s education column, but the correlation was less than 0.7% and hence we ignored that correlation for this project.  We then plotted a final correlation heat map, which is depicted in Figure x.  We could notice that there is no much correlation between features.  We could see that there is a correlation between 2 target variables, dalc and walc which can be ignored as we have created 2 separate datasets, one for dalc and the other one for walc.   We performed individual analysis on these 2 datasets.</w:t>
+        <w:t xml:space="preserve">.  So, we created a new column with average of these 3 grades and we dropped the 3 source grades from the dataset.  We also noted correlation between mother’s education and father’s education column, but the correlation was less than 0.7% and hence we ignored that correlation for this project.  We then plotted a final correlation heat map, which is depicted in Figure x.  We could notice that there is no much correlation between features.  We could see that there is a correlation between 2 target </w:t>
+      </w:r>
+      <w:proofErr w:type="gramStart"/>
+      <w:r>
+        <w:rPr>
+          <w:rFonts w:ascii="Arial" w:hAnsi="Arial"/>
+        </w:rPr>
+        <w:t>variables,</w:t>
+      </w:r>
+      <w:proofErr w:type="gramEnd"/>
+      <w:r>
+        <w:rPr>
+          <w:rFonts w:ascii="Arial" w:hAnsi="Arial"/>
+        </w:rPr>
+        <w:t xml:space="preserve"> </w:t>
+      </w:r>
+      <w:proofErr w:type="spellStart"/>
+      <w:r>
+        <w:rPr>
+          <w:rFonts w:ascii="Arial" w:hAnsi="Arial"/>
+        </w:rPr>
+        <w:t>dalc</w:t>
+      </w:r>
+      <w:proofErr w:type="spellEnd"/>
+      <w:r>
+        <w:rPr>
+          <w:rFonts w:ascii="Arial" w:hAnsi="Arial"/>
+        </w:rPr>
+        <w:t xml:space="preserve"> and </w:t>
+      </w:r>
+      <w:proofErr w:type="spellStart"/>
+      <w:r>
+        <w:rPr>
+          <w:rFonts w:ascii="Arial" w:hAnsi="Arial"/>
+        </w:rPr>
+        <w:t>walc</w:t>
+      </w:r>
+      <w:proofErr w:type="spellEnd"/>
+      <w:r>
+        <w:rPr>
+          <w:rFonts w:ascii="Arial" w:hAnsi="Arial"/>
+        </w:rPr>
+        <w:t xml:space="preserve"> which can be ignored as we have created 2 separate datasets, one for </w:t>
+      </w:r>
+      <w:proofErr w:type="spellStart"/>
+      <w:r>
+        <w:rPr>
+          <w:rFonts w:ascii="Arial" w:hAnsi="Arial"/>
+        </w:rPr>
+        <w:t>dalc</w:t>
+      </w:r>
+      <w:proofErr w:type="spellEnd"/>
+      <w:r>
+        <w:rPr>
+          <w:rFonts w:ascii="Arial" w:hAnsi="Arial"/>
+        </w:rPr>
+        <w:t xml:space="preserve"> and the other one for </w:t>
+      </w:r>
+      <w:proofErr w:type="spellStart"/>
+      <w:r>
+        <w:rPr>
+          <w:rFonts w:ascii="Arial" w:hAnsi="Arial"/>
+        </w:rPr>
+        <w:t>walc</w:t>
+      </w:r>
+      <w:proofErr w:type="spellEnd"/>
+      <w:r>
+        <w:rPr>
+          <w:rFonts w:ascii="Arial" w:hAnsi="Arial"/>
+        </w:rPr>
+        <w:t>.   We performed individual analysis on these 2 datasets.</w:t>
       </w:r>
     </w:p>
     <w:p>
@@ -5552,7 +5993,21 @@
         <w:rPr>
           <w:rFonts w:ascii="Arial" w:hAnsi="Arial"/>
         </w:rPr>
-        <w:t xml:space="preserve">We have implemented our implementation of Naïve Bayes on both the datasets separately.  This section shows the result of work-day alcohol consumption.  Figure x shows the terminal output and </w:t>
+        <w:t xml:space="preserve">We have implemented our implementation of Naïve Bayes on both the datasets separately.  This section shows the result of </w:t>
+      </w:r>
+      <w:proofErr w:type="gramStart"/>
+      <w:r>
+        <w:rPr>
+          <w:rFonts w:ascii="Arial" w:hAnsi="Arial"/>
+        </w:rPr>
+        <w:t>work-day</w:t>
+      </w:r>
+      <w:proofErr w:type="gramEnd"/>
+      <w:r>
+        <w:rPr>
+          <w:rFonts w:ascii="Arial" w:hAnsi="Arial"/>
+        </w:rPr>
+        <w:t xml:space="preserve"> alcohol consumption.  Figure x shows the terminal output and </w:t>
       </w:r>
       <w:r>
         <w:rPr>
@@ -5709,13 +6164,22 @@
           <w:szCs w:val="30"/>
         </w:rPr>
       </w:pPr>
+      <w:proofErr w:type="spellStart"/>
       <w:r>
         <w:rPr>
           <w:sz w:val="30"/>
           <w:szCs w:val="30"/>
         </w:rPr>
         <w:lastRenderedPageBreak/>
-        <w:t>Weka Result:</w:t>
+        <w:t>Weka</w:t>
+      </w:r>
+      <w:proofErr w:type="spellEnd"/>
+      <w:r>
+        <w:rPr>
+          <w:sz w:val="30"/>
+          <w:szCs w:val="30"/>
+        </w:rPr>
+        <w:t xml:space="preserve"> Result:</w:t>
       </w:r>
     </w:p>
     <w:p/>
@@ -5977,12 +6441,21 @@
           <w:szCs w:val="30"/>
         </w:rPr>
       </w:pPr>
+      <w:proofErr w:type="spellStart"/>
       <w:r>
         <w:rPr>
           <w:sz w:val="30"/>
           <w:szCs w:val="30"/>
         </w:rPr>
-        <w:t>Weka Result:</w:t>
+        <w:t>Weka</w:t>
+      </w:r>
+      <w:proofErr w:type="spellEnd"/>
+      <w:r>
+        <w:rPr>
+          <w:sz w:val="30"/>
+          <w:szCs w:val="30"/>
+        </w:rPr>
+        <w:t xml:space="preserve"> Result:</w:t>
       </w:r>
     </w:p>
     <w:p>
@@ -6260,12 +6733,21 @@
           <w:szCs w:val="30"/>
         </w:rPr>
       </w:pPr>
+      <w:proofErr w:type="spellStart"/>
       <w:r>
         <w:rPr>
           <w:sz w:val="30"/>
           <w:szCs w:val="30"/>
         </w:rPr>
-        <w:t>Weka Result:</w:t>
+        <w:t>Weka</w:t>
+      </w:r>
+      <w:proofErr w:type="spellEnd"/>
+      <w:r>
+        <w:rPr>
+          <w:sz w:val="30"/>
+          <w:szCs w:val="30"/>
+        </w:rPr>
+        <w:t xml:space="preserve"> Result:</w:t>
       </w:r>
     </w:p>
     <w:p>
@@ -6437,12 +6919,21 @@
           <w:szCs w:val="30"/>
         </w:rPr>
       </w:pPr>
+      <w:proofErr w:type="spellStart"/>
       <w:r>
         <w:rPr>
           <w:sz w:val="30"/>
           <w:szCs w:val="30"/>
         </w:rPr>
-        <w:t>Weka Result:</w:t>
+        <w:t>Weka</w:t>
+      </w:r>
+      <w:proofErr w:type="spellEnd"/>
+      <w:r>
+        <w:rPr>
+          <w:sz w:val="30"/>
+          <w:szCs w:val="30"/>
+        </w:rPr>
+        <w:t xml:space="preserve"> Result:</w:t>
       </w:r>
     </w:p>
     <w:p/>
@@ -6588,13 +7079,29 @@
           <w:b/>
           <w:bCs/>
         </w:rPr>
-        <w:t>K Nearest Neighbor (knn)</w:t>
-      </w:r>
+        <w:t>K Nearest Neighbor (</w:t>
+      </w:r>
+      <w:proofErr w:type="spellStart"/>
       <w:r>
         <w:rPr>
           <w:b/>
           <w:bCs/>
         </w:rPr>
+        <w:t>knn</w:t>
+      </w:r>
+      <w:proofErr w:type="spellEnd"/>
+      <w:r>
+        <w:rPr>
+          <w:b/>
+          <w:bCs/>
+        </w:rPr>
+        <w:t>)</w:t>
+      </w:r>
+      <w:r>
+        <w:rPr>
+          <w:b/>
+          <w:bCs/>
+        </w:rPr>
         <w:t xml:space="preserve"> Algorithm</w:t>
       </w:r>
       <w:r>
@@ -6636,13 +7143,41 @@
         <w:rPr>
           <w:rFonts w:ascii="Arial" w:hAnsi="Arial"/>
         </w:rPr>
-        <w:t>, analysis on the dataset, output of the algorithm from our python implementation, Weka output, comparison of both the results</w:t>
-      </w:r>
-      <w:r>
-        <w:rPr>
-          <w:rFonts w:ascii="Arial" w:hAnsi="Arial"/>
-        </w:rPr>
-        <w:t>, learnings, pitfalls of our implementation and potential ways to improvise the performance</w:t>
+        <w:t xml:space="preserve">, analysis on the dataset, output of the algorithm from our python implementation, </w:t>
+      </w:r>
+      <w:proofErr w:type="spellStart"/>
+      <w:r>
+        <w:rPr>
+          <w:rFonts w:ascii="Arial" w:hAnsi="Arial"/>
+        </w:rPr>
+        <w:t>Weka</w:t>
+      </w:r>
+      <w:proofErr w:type="spellEnd"/>
+      <w:r>
+        <w:rPr>
+          <w:rFonts w:ascii="Arial" w:hAnsi="Arial"/>
+        </w:rPr>
+        <w:t xml:space="preserve"> output, comparison of both the results</w:t>
+      </w:r>
+      <w:r>
+        <w:rPr>
+          <w:rFonts w:ascii="Arial" w:hAnsi="Arial"/>
+        </w:rPr>
+        <w:t xml:space="preserve">, </w:t>
+      </w:r>
+      <w:proofErr w:type="spellStart"/>
+      <w:r>
+        <w:rPr>
+          <w:rFonts w:ascii="Arial" w:hAnsi="Arial"/>
+        </w:rPr>
+        <w:t>learnings</w:t>
+      </w:r>
+      <w:proofErr w:type="spellEnd"/>
+      <w:r>
+        <w:rPr>
+          <w:rFonts w:ascii="Arial" w:hAnsi="Arial"/>
+        </w:rPr>
+        <w:t>, pitfalls of our implementation and potential ways to improvise the performance</w:t>
       </w:r>
       <w:r>
         <w:rPr>
@@ -7184,13 +7719,22 @@
           <w:szCs w:val="30"/>
         </w:rPr>
       </w:pPr>
+      <w:proofErr w:type="spellStart"/>
       <w:r>
         <w:rPr>
           <w:sz w:val="30"/>
           <w:szCs w:val="30"/>
         </w:rPr>
         <w:lastRenderedPageBreak/>
-        <w:t>Weka Result:</w:t>
+        <w:t>Weka</w:t>
+      </w:r>
+      <w:proofErr w:type="spellEnd"/>
+      <w:r>
+        <w:rPr>
+          <w:sz w:val="30"/>
+          <w:szCs w:val="30"/>
+        </w:rPr>
+        <w:t xml:space="preserve"> Result:</w:t>
       </w:r>
     </w:p>
     <w:p>
@@ -7307,11 +7851,89 @@
           <w:rFonts w:ascii="Arial" w:hAnsi="Arial"/>
         </w:rPr>
       </w:pPr>
-      <w:r>
-        <w:rPr>
-          <w:rFonts w:ascii="Arial" w:hAnsi="Arial"/>
-        </w:rPr>
-        <w:t xml:space="preserve">Ugulino, W.; Cardador, D.; Vega, K.; Velloso, E.; Milidiu, R.; Fuks, H. Wearable Computing: Accelerometers' Data Classification of Body Postures and Movements. Proceedings of 21st Brazilian Symposium on Artificial Intelligence. Advances in Artificial Intelligence - SBIA 2012. In: Lecture Notes in Computer Science. , pp. 52-61. Curitiba, PR: Springer Berlin / Heidelberg, 2012. ISBN 978-3-642-34458-9. DOI: 10.1007/978-3-642-34459-6_6. </w:t>
+      <w:proofErr w:type="spellStart"/>
+      <w:r>
+        <w:rPr>
+          <w:rFonts w:ascii="Arial" w:hAnsi="Arial"/>
+        </w:rPr>
+        <w:t>Ugulino</w:t>
+      </w:r>
+      <w:proofErr w:type="spellEnd"/>
+      <w:r>
+        <w:rPr>
+          <w:rFonts w:ascii="Arial" w:hAnsi="Arial"/>
+        </w:rPr>
+        <w:t xml:space="preserve">, W.; </w:t>
+      </w:r>
+      <w:proofErr w:type="spellStart"/>
+      <w:r>
+        <w:rPr>
+          <w:rFonts w:ascii="Arial" w:hAnsi="Arial"/>
+        </w:rPr>
+        <w:t>Cardador</w:t>
+      </w:r>
+      <w:proofErr w:type="spellEnd"/>
+      <w:r>
+        <w:rPr>
+          <w:rFonts w:ascii="Arial" w:hAnsi="Arial"/>
+        </w:rPr>
+        <w:t xml:space="preserve">, D.; Vega, K.; </w:t>
+      </w:r>
+      <w:proofErr w:type="spellStart"/>
+      <w:r>
+        <w:rPr>
+          <w:rFonts w:ascii="Arial" w:hAnsi="Arial"/>
+        </w:rPr>
+        <w:t>Velloso</w:t>
+      </w:r>
+      <w:proofErr w:type="spellEnd"/>
+      <w:r>
+        <w:rPr>
+          <w:rFonts w:ascii="Arial" w:hAnsi="Arial"/>
+        </w:rPr>
+        <w:t xml:space="preserve">, E.; </w:t>
+      </w:r>
+      <w:proofErr w:type="spellStart"/>
+      <w:r>
+        <w:rPr>
+          <w:rFonts w:ascii="Arial" w:hAnsi="Arial"/>
+        </w:rPr>
+        <w:t>Milidiu</w:t>
+      </w:r>
+      <w:proofErr w:type="spellEnd"/>
+      <w:r>
+        <w:rPr>
+          <w:rFonts w:ascii="Arial" w:hAnsi="Arial"/>
+        </w:rPr>
+        <w:t xml:space="preserve">, R.; </w:t>
+      </w:r>
+      <w:proofErr w:type="spellStart"/>
+      <w:r>
+        <w:rPr>
+          <w:rFonts w:ascii="Arial" w:hAnsi="Arial"/>
+        </w:rPr>
+        <w:t>Fuks</w:t>
+      </w:r>
+      <w:proofErr w:type="spellEnd"/>
+      <w:r>
+        <w:rPr>
+          <w:rFonts w:ascii="Arial" w:hAnsi="Arial"/>
+        </w:rPr>
+        <w:t xml:space="preserve">, H. Wearable Computing: Accelerometers' Data Classification of Body Postures and Movements. Proceedings of 21st Brazilian Symposium on Artificial Intelligence. Advances in Artificial Intelligence - SBIA 2012. In: Lecture Notes in Computer Science. , </w:t>
+      </w:r>
+      <w:proofErr w:type="gramStart"/>
+      <w:r>
+        <w:rPr>
+          <w:rFonts w:ascii="Arial" w:hAnsi="Arial"/>
+        </w:rPr>
+        <w:t>pp</w:t>
+      </w:r>
+      <w:proofErr w:type="gramEnd"/>
+      <w:r>
+        <w:rPr>
+          <w:rFonts w:ascii="Arial" w:hAnsi="Arial"/>
+        </w:rPr>
+        <w:t xml:space="preserve">. 52-61. Curitiba, PR: Springer Berlin / Heidelberg, 2012. ISBN 978-3-642-34458-9. DOI: 10.1007/978-3-642-34459-6_6. </w:t>
       </w:r>
     </w:p>
     <w:p>
@@ -8276,7 +8898,7 @@
         <w:rStyle w:val="PageNumber"/>
         <w:noProof/>
       </w:rPr>
-      <w:t>18</w:t>
+      <w:t>2</w:t>
     </w:r>
     <w:r>
       <w:rPr>
@@ -8657,7 +9279,7 @@
         <w:rStyle w:val="PageNumber"/>
         <w:noProof/>
       </w:rPr>
-      <w:t>17</w:t>
+      <w:t>3</w:t>
     </w:r>
     <w:r>
       <w:rPr>
@@ -12127,7 +12749,7 @@
 </file>
 
 <file path=customXml/itemProps1.xml><?xml version="1.0" encoding="utf-8"?>
-<ds:datastoreItem xmlns:ds="http://schemas.openxmlformats.org/officeDocument/2006/customXml" ds:itemID="{37D3DE43-05FA-154C-8F1D-DD895317A53D}">
+<ds:datastoreItem xmlns:ds="http://schemas.openxmlformats.org/officeDocument/2006/customXml" ds:itemID="{DB0E9770-2778-414B-85B3-F040E7535D95}">
   <ds:schemaRefs>
     <ds:schemaRef ds:uri="http://schemas.openxmlformats.org/officeDocument/2006/bibliography"/>
   </ds:schemaRefs>

</xml_diff>